<commit_message>
Finished Project Description Introduction
Ready for review
</commit_message>
<xml_diff>
--- a/documentation/ProjectDescription.docx
+++ b/documentation/ProjectDescription.docx
@@ -263,15 +263,7 @@
     </w:p>
     <w:p>
       <w:r>
-        <w:t xml:space="preserve">Length = 2+ pages </w:t>
-      </w:r>
-      <w:proofErr w:type="gramStart"/>
-      <w:r>
-        <w:t>text  plus</w:t>
-      </w:r>
-      <w:proofErr w:type="gramEnd"/>
-      <w:r>
-        <w:t xml:space="preserve"> appendices as needed.  Cover page, table of contents, glossary, references, pictures, tables, images, diagrams do not count for the 2+ pages text.</w:t>
+        <w:t>Length = 2+ pages text  plus appendices as needed.  Cover page, table of contents, glossary, references, pictures, tables, images, diagrams do not count for the 2+ pages text.</w:t>
       </w:r>
     </w:p>
     <w:p>
@@ -324,15 +316,7 @@
     </w:p>
     <w:p>
       <w:r>
-        <w:t xml:space="preserve">Typed with </w:t>
-      </w:r>
-      <w:proofErr w:type="gramStart"/>
-      <w:r>
-        <w:t>one inch</w:t>
-      </w:r>
-      <w:proofErr w:type="gramEnd"/>
-      <w:r>
-        <w:t xml:space="preserve"> margins on sides, top and bottom.</w:t>
+        <w:t>Typed with one inch margins on sides, top and bottom.</w:t>
       </w:r>
     </w:p>
     <w:p>
@@ -414,21 +398,7 @@
         <w:rPr>
           <w:rFonts w:ascii="Arial" w:eastAsia="Arial" w:hAnsi="Arial" w:cs="Arial"/>
         </w:rPr>
-        <w:t xml:space="preserve">). Determining what affects </w:t>
-      </w:r>
-      <w:proofErr w:type="gramStart"/>
-      <w:r>
-        <w:rPr>
-          <w:rFonts w:ascii="Arial" w:eastAsia="Arial" w:hAnsi="Arial" w:cs="Arial"/>
-        </w:rPr>
-        <w:t>plant’s</w:t>
-      </w:r>
-      <w:proofErr w:type="gramEnd"/>
-      <w:r>
-        <w:rPr>
-          <w:rFonts w:ascii="Arial" w:eastAsia="Arial" w:hAnsi="Arial" w:cs="Arial"/>
-        </w:rPr>
-        <w:t xml:space="preserve"> respiration rate, or their breathing rate, is incredibly valuable data. These factors point backwards in time, reflecting causes for evolutionary trends, and forwards in time, providing opportunities to improve agriculture.</w:t>
+        <w:t>). Determining what affects plant’s respiration rate, or their breathing rate, is incredibly valuable data. These factors point backwards in time, reflecting causes for evolutionary trends, and forwards in time, providing opportunities to improve agriculture.</w:t>
       </w:r>
       <w:r>
         <w:rPr>
@@ -480,21 +450,31 @@
         <w:rPr>
           <w:rFonts w:ascii="Arial" w:eastAsia="Arial" w:hAnsi="Arial" w:cs="Arial"/>
         </w:rPr>
-        <w:t xml:space="preserve"> These instruments are complicated devices, requiring complex calculations for calibration. The lab uses proprietary software from the mass spectrometer’s manufacturer, but that software outputs massive amounts of data over the course of a multi-hour lab, most of which isn’t needed. This problem has been partially solved with the creation of a Python desktop application, but this application is not perfect. Our task is to improve this </w:t>
-      </w:r>
-      <w:proofErr w:type="gramStart"/>
-      <w:r>
-        <w:rPr>
-          <w:rFonts w:ascii="Arial" w:eastAsia="Arial" w:hAnsi="Arial" w:cs="Arial"/>
-        </w:rPr>
-        <w:t>application, and</w:t>
-      </w:r>
-      <w:proofErr w:type="gramEnd"/>
-      <w:r>
-        <w:rPr>
-          <w:rFonts w:ascii="Arial" w:eastAsia="Arial" w:hAnsi="Arial" w:cs="Arial"/>
-        </w:rPr>
-        <w:t xml:space="preserve"> extend its usage to another instrument.</w:t>
+        <w:t xml:space="preserve"> These instruments are complicated devices, requiring complex calculations for calibration. The lab uses proprietary software from the mass spectrometer’s manufacturer, but that software outputs massive amounts of data over the course of a multi-hour lab, most of which isn’t needed. This problem has been partially solved with the creation of a Python desktop application, but this application is not perfect. Our task is to improve this application</w:t>
+      </w:r>
+      <w:r>
+        <w:rPr>
+          <w:rFonts w:ascii="Arial" w:eastAsia="Arial" w:hAnsi="Arial" w:cs="Arial"/>
+        </w:rPr>
+        <w:t xml:space="preserve">. This application currently faces small bugs, and only works for one </w:t>
+      </w:r>
+      <w:r>
+        <w:rPr>
+          <w:rFonts w:ascii="Arial" w:eastAsia="Arial" w:hAnsi="Arial" w:cs="Arial"/>
+        </w:rPr>
+        <w:t>instrument</w:t>
+      </w:r>
+      <w:r>
+        <w:rPr>
+          <w:rFonts w:ascii="Arial" w:eastAsia="Arial" w:hAnsi="Arial" w:cs="Arial"/>
+        </w:rPr>
+        <w:t xml:space="preserve">. The application is </w:t>
+      </w:r>
+      <w:r>
+        <w:rPr>
+          <w:rFonts w:ascii="Arial" w:eastAsia="Arial" w:hAnsi="Arial" w:cs="Arial"/>
+        </w:rPr>
+        <w:t>also in process of a UI upgrade.</w:t>
       </w:r>
     </w:p>
     <w:p>
@@ -520,49 +500,7 @@
         <w:rPr>
           <w:rFonts w:ascii="Arial" w:eastAsia="Arial" w:hAnsi="Arial" w:cs="Arial"/>
         </w:rPr>
-        <w:t xml:space="preserve">Explain the domain and context in which you are trying to solve the project problem. You should describe the state-of-the-art for your project field and explain where your work fits in. You should demonstrate that you have read and understood what others in the field have done. This ensures you (1) know the state-of-the-art, (2) are not re-doing </w:t>
-      </w:r>
-      <w:proofErr w:type="gramStart"/>
-      <w:r>
-        <w:rPr>
-          <w:rFonts w:ascii="Arial" w:eastAsia="Arial" w:hAnsi="Arial" w:cs="Arial"/>
-        </w:rPr>
-        <w:t>others</w:t>
-      </w:r>
-      <w:proofErr w:type="gramEnd"/>
-      <w:r>
-        <w:rPr>
-          <w:rFonts w:ascii="Arial" w:eastAsia="Arial" w:hAnsi="Arial" w:cs="Arial"/>
-        </w:rPr>
-        <w:t xml:space="preserve"> work, and (3) know how you should </w:t>
-      </w:r>
-      <w:proofErr w:type="gramStart"/>
-      <w:r>
-        <w:rPr>
-          <w:rFonts w:ascii="Arial" w:eastAsia="Arial" w:hAnsi="Arial" w:cs="Arial"/>
-        </w:rPr>
-        <w:t>make a contribution</w:t>
-      </w:r>
-      <w:proofErr w:type="gramEnd"/>
-      <w:r>
-        <w:rPr>
-          <w:rFonts w:ascii="Arial" w:eastAsia="Arial" w:hAnsi="Arial" w:cs="Arial"/>
-        </w:rPr>
-        <w:t xml:space="preserve"> in the project domain. As you discuss each related work, make note of the contribution of that work. The related work may include books, research papers, white papers, online articles, </w:t>
-      </w:r>
-      <w:proofErr w:type="gramStart"/>
-      <w:r>
-        <w:rPr>
-          <w:rFonts w:ascii="Arial" w:eastAsia="Arial" w:hAnsi="Arial" w:cs="Arial"/>
-        </w:rPr>
-        <w:t>open source</w:t>
-      </w:r>
-      <w:proofErr w:type="gramEnd"/>
-      <w:r>
-        <w:rPr>
-          <w:rFonts w:ascii="Arial" w:eastAsia="Arial" w:hAnsi="Arial" w:cs="Arial"/>
-        </w:rPr>
-        <w:t xml:space="preserve"> repositories, etc.  List the citations for the related work in the references section and cite them in this section.  </w:t>
+        <w:t xml:space="preserve">Explain the domain and context in which you are trying to solve the project problem. You should describe the state-of-the-art for your project field and explain where your work fits in. You should demonstrate that you have read and understood what others in the field have done. This ensures you (1) know the state-of-the-art, (2) are not re-doing others work, and (3) know how you should make a contribution in the project domain. As you discuss each related work, make note of the contribution of that work. The related work may include books, research papers, white papers, online articles, open source repositories, etc.  List the citations for the related work in the references section and cite them in this section.  </w:t>
       </w:r>
     </w:p>
     <w:p>
@@ -573,21 +511,7 @@
         <w:rPr>
           <w:rFonts w:ascii="Arial" w:eastAsia="Arial" w:hAnsi="Arial" w:cs="Arial"/>
         </w:rPr>
-        <w:t xml:space="preserve">In addition, describe the new technical knowledge and skills which you need to learn </w:t>
-      </w:r>
-      <w:proofErr w:type="gramStart"/>
-      <w:r>
-        <w:rPr>
-          <w:rFonts w:ascii="Arial" w:eastAsia="Arial" w:hAnsi="Arial" w:cs="Arial"/>
-        </w:rPr>
-        <w:t>in order to</w:t>
-      </w:r>
-      <w:proofErr w:type="gramEnd"/>
-      <w:r>
-        <w:rPr>
-          <w:rFonts w:ascii="Arial" w:eastAsia="Arial" w:hAnsi="Arial" w:cs="Arial"/>
-        </w:rPr>
-        <w:t xml:space="preserve"> complete this project.  </w:t>
+        <w:t xml:space="preserve">In addition, describe the new technical knowledge and skills which you need to learn in order to complete this project.  </w:t>
       </w:r>
     </w:p>
     <w:p>
@@ -667,35 +591,7 @@
         <w:rPr>
           <w:rFonts w:ascii="Arial" w:eastAsia="Arial" w:hAnsi="Arial" w:cs="Arial"/>
         </w:rPr>
-        <w:t xml:space="preserve">Identify your clients and stakeholders (In </w:t>
-      </w:r>
-      <w:proofErr w:type="spellStart"/>
-      <w:r>
-        <w:rPr>
-          <w:rFonts w:ascii="Arial" w:eastAsia="Arial" w:hAnsi="Arial" w:cs="Arial"/>
-        </w:rPr>
-        <w:t>CptS</w:t>
-      </w:r>
-      <w:proofErr w:type="spellEnd"/>
-      <w:r>
-        <w:rPr>
-          <w:rFonts w:ascii="Arial" w:eastAsia="Arial" w:hAnsi="Arial" w:cs="Arial"/>
-        </w:rPr>
-        <w:t xml:space="preserve"> 421/423 your industry sponsor and mentor </w:t>
-      </w:r>
-      <w:proofErr w:type="gramStart"/>
-      <w:r>
-        <w:rPr>
-          <w:rFonts w:ascii="Arial" w:eastAsia="Arial" w:hAnsi="Arial" w:cs="Arial"/>
-        </w:rPr>
-        <w:t>is</w:t>
-      </w:r>
-      <w:proofErr w:type="gramEnd"/>
-      <w:r>
-        <w:rPr>
-          <w:rFonts w:ascii="Arial" w:eastAsia="Arial" w:hAnsi="Arial" w:cs="Arial"/>
-        </w:rPr>
-        <w:t xml:space="preserve"> your primary client, however many stakeholders also exist beyond the sponsoring company, mentor and co-mentor. A stakeholder is a person or role that is affected by the system that you will develop in some way, so even a description of any expected future users should be included.)</w:t>
+        <w:t>Identify your clients and stakeholders (In CptS 421/423 your industry sponsor and mentor is your primary client, however many stakeholders also exist beyond the sponsoring company, mentor and co-mentor. A stakeholder is a person or role that is affected by the system that you will develop in some way, so even a description of any expected future users should be included.)</w:t>
       </w:r>
     </w:p>
     <w:p>
@@ -813,23 +709,7 @@
           <w:rFonts w:ascii="Arial" w:eastAsia="Arial" w:hAnsi="Arial" w:cs="Arial"/>
           <w:color w:val="000000"/>
         </w:rPr>
-        <w:t xml:space="preserve">For the papers you cite give the </w:t>
-      </w:r>
-      <w:proofErr w:type="gramStart"/>
-      <w:r>
-        <w:rPr>
-          <w:rFonts w:ascii="Arial" w:eastAsia="Arial" w:hAnsi="Arial" w:cs="Arial"/>
-          <w:color w:val="000000"/>
-        </w:rPr>
-        <w:t>authors,</w:t>
-      </w:r>
-      <w:proofErr w:type="gramEnd"/>
-      <w:r>
-        <w:rPr>
-          <w:rFonts w:ascii="Arial" w:eastAsia="Arial" w:hAnsi="Arial" w:cs="Arial"/>
-          <w:color w:val="000000"/>
-        </w:rPr>
-        <w:t xml:space="preserve"> the title of the article, the journal name, journal volume number, date of publication and inclusive page numbers. Giving only the URL for the journal is not appropriate. For the websites, give the title, author (if applicable) and the website URL.</w:t>
+        <w:t>For the papers you cite give the authors, the title of the article, the journal name, journal volume number, date of publication and inclusive page numbers. Giving only the URL for the journal is not appropriate. For the websites, give the title, author (if applicable) and the website URL.</w:t>
       </w:r>
     </w:p>
     <w:p>
@@ -1605,6 +1485,7 @@
   <w:style w:type="character" w:default="1" w:styleId="DefaultParagraphFont">
     <w:name w:val="Default Paragraph Font"/>
     <w:uiPriority w:val="1"/>
+    <w:semiHidden/>
     <w:unhideWhenUsed/>
   </w:style>
   <w:style w:type="table" w:default="1" w:styleId="TableNormal">

</xml_diff>

<commit_message>
Added Team Logo and Project Description Title Page
</commit_message>
<xml_diff>
--- a/documentation/ProjectDescription.docx
+++ b/documentation/ProjectDescription.docx
@@ -4,35 +4,12 @@
   <w:body>
     <w:p>
       <w:pPr>
-        <w:jc w:val="center"/>
         <w:rPr>
           <w:rFonts w:ascii="Arial" w:eastAsia="Arial" w:hAnsi="Arial" w:cs="Arial"/>
           <w:sz w:val="40"/>
           <w:szCs w:val="40"/>
         </w:rPr>
       </w:pPr>
-      <w:bookmarkStart w:id="0" w:name="_gjdgxs" w:colFirst="0" w:colLast="0"/>
-      <w:bookmarkEnd w:id="0"/>
-    </w:p>
-    <w:p>
-      <w:pPr>
-        <w:jc w:val="center"/>
-        <w:rPr>
-          <w:rFonts w:ascii="Arial" w:eastAsia="Arial" w:hAnsi="Arial" w:cs="Arial"/>
-          <w:sz w:val="40"/>
-          <w:szCs w:val="40"/>
-        </w:rPr>
-      </w:pPr>
-    </w:p>
-    <w:p>
-      <w:pPr>
-        <w:jc w:val="center"/>
-        <w:rPr>
-          <w:rFonts w:ascii="Arial" w:eastAsia="Arial" w:hAnsi="Arial" w:cs="Arial"/>
-          <w:sz w:val="40"/>
-          <w:szCs w:val="40"/>
-        </w:rPr>
-      </w:pPr>
     </w:p>
     <w:p>
       <w:pPr>
@@ -44,29 +21,37 @@
           <w:szCs w:val="28"/>
         </w:rPr>
       </w:pPr>
-      <w:bookmarkStart w:id="1" w:name="_nnf7vmbt3tpa" w:colFirst="0" w:colLast="0"/>
-      <w:bookmarkEnd w:id="1"/>
-      <w:r>
-        <w:t>Your Project Title</w:t>
+      <w:bookmarkStart w:id="0" w:name="_nnf7vmbt3tpa" w:colFirst="0" w:colLast="0"/>
+      <w:bookmarkEnd w:id="0"/>
+      <w:r>
+        <w:rPr>
+          <w:rFonts w:ascii="Arial" w:hAnsi="Arial" w:cs="Arial"/>
+        </w:rPr>
+        <w:t>Mass Spectrometer</w:t>
+      </w:r>
+      <w:r>
+        <w:rPr>
+          <w:rFonts w:ascii="Arial" w:hAnsi="Arial" w:cs="Arial"/>
+        </w:rPr>
+        <w:t xml:space="preserve"> Interface</w:t>
       </w:r>
     </w:p>
     <w:p>
       <w:pPr>
         <w:pStyle w:val="Subtitle"/>
         <w:jc w:val="center"/>
-      </w:pPr>
-      <w:bookmarkStart w:id="2" w:name="_fghrny78mngo" w:colFirst="0" w:colLast="0"/>
-      <w:bookmarkEnd w:id="2"/>
-      <w:r>
-        <w:t>Project Description and Clarification</w:t>
-      </w:r>
-    </w:p>
-    <w:p>
-      <w:pPr>
-        <w:rPr>
-          <w:rFonts w:ascii="Arial" w:eastAsia="Arial" w:hAnsi="Arial" w:cs="Arial"/>
-        </w:rPr>
-      </w:pPr>
+        <w:rPr>
+          <w:rFonts w:ascii="Arial" w:hAnsi="Arial" w:cs="Arial"/>
+        </w:rPr>
+      </w:pPr>
+      <w:bookmarkStart w:id="1" w:name="_fghrny78mngo" w:colFirst="0" w:colLast="0"/>
+      <w:bookmarkEnd w:id="1"/>
+      <w:r>
+        <w:rPr>
+          <w:rFonts w:ascii="Arial" w:hAnsi="Arial" w:cs="Arial"/>
+        </w:rPr>
+        <w:t>A Desktop Application for Reading Instrument Data</w:t>
+      </w:r>
     </w:p>
     <w:p>
       <w:pPr>
@@ -83,12 +68,6 @@
           <w:rFonts w:ascii="Arial" w:eastAsia="Arial" w:hAnsi="Arial" w:cs="Arial"/>
         </w:rPr>
       </w:pPr>
-      <w:r>
-        <w:rPr>
-          <w:rFonts w:ascii="Arial" w:eastAsia="Arial" w:hAnsi="Arial" w:cs="Arial"/>
-        </w:rPr>
-        <w:t>Your Sponsor</w:t>
-      </w:r>
     </w:p>
     <w:p>
       <w:pPr>
@@ -100,12 +79,26 @@
       <w:r>
         <w:rPr>
           <w:rFonts w:ascii="Arial" w:eastAsia="Arial" w:hAnsi="Arial" w:cs="Arial"/>
+        </w:rPr>
+        <w:t>Cousins Photosynthesis Lab in the School of Biological Sciences at WSU</w:t>
+      </w:r>
+    </w:p>
+    <w:p>
+      <w:pPr>
+        <w:jc w:val="center"/>
+        <w:rPr>
+          <w:rFonts w:ascii="Arial" w:eastAsia="Arial" w:hAnsi="Arial" w:cs="Arial"/>
+        </w:rPr>
+      </w:pPr>
+      <w:r>
+        <w:rPr>
+          <w:rFonts w:ascii="Arial" w:eastAsia="Arial" w:hAnsi="Arial" w:cs="Arial"/>
           <w:noProof/>
         </w:rPr>
         <w:drawing>
-          <wp:inline distT="0" distB="0" distL="0" distR="0" wp14:anchorId="7B0CF544" wp14:editId="3B2A1AFA">
-            <wp:extent cx="672006" cy="672006"/>
-            <wp:effectExtent l="0" t="0" r="0" b="0"/>
+          <wp:inline distT="0" distB="0" distL="0" distR="0" wp14:anchorId="7B0CF544" wp14:editId="2D014897">
+            <wp:extent cx="1162050" cy="1133475"/>
+            <wp:effectExtent l="0" t="0" r="0" b="9525"/>
             <wp:docPr id="1" name="image1.jpg" descr="https://encrypted-tbn1.google.com/images?q=tbn:ANd9GcQeSRxPF6-MPnLymbBY3KGjLCSJ1VVvoefTFNSHesErmKLDmciN"/>
             <wp:cNvGraphicFramePr/>
             <a:graphic xmlns:a="http://schemas.openxmlformats.org/drawingml/2006/main">
@@ -125,7 +118,7 @@
                   <pic:spPr>
                     <a:xfrm>
                       <a:off x="0" y="0"/>
-                      <a:ext cx="672006" cy="672006"/>
+                      <a:ext cx="1162359" cy="1133776"/>
                     </a:xfrm>
                     <a:prstGeom prst="rect">
                       <a:avLst/>
@@ -141,48 +134,21 @@
     </w:p>
     <w:p>
       <w:pPr>
-        <w:jc w:val="center"/>
-        <w:rPr>
-          <w:rFonts w:ascii="Arial" w:eastAsia="Arial" w:hAnsi="Arial" w:cs="Arial"/>
-        </w:rPr>
-      </w:pPr>
-      <w:r>
-        <w:rPr>
-          <w:rFonts w:ascii="Arial" w:eastAsia="Arial" w:hAnsi="Arial" w:cs="Arial"/>
-        </w:rPr>
-        <w:t>Sponsor logo (if any)</w:t>
-      </w:r>
-    </w:p>
-    <w:p>
-      <w:pPr>
-        <w:rPr>
-          <w:rFonts w:ascii="Arial" w:eastAsia="Arial" w:hAnsi="Arial" w:cs="Arial"/>
-        </w:rPr>
-      </w:pPr>
-    </w:p>
-    <w:p>
-      <w:pPr>
-        <w:rPr>
-          <w:rFonts w:ascii="Arial" w:eastAsia="Arial" w:hAnsi="Arial" w:cs="Arial"/>
-        </w:rPr>
-      </w:pPr>
-    </w:p>
-    <w:p>
-      <w:pPr>
-        <w:rPr>
-          <w:rFonts w:ascii="Arial" w:eastAsia="Arial" w:hAnsi="Arial" w:cs="Arial"/>
-        </w:rPr>
-      </w:pPr>
-    </w:p>
-    <w:p>
-      <w:pPr>
-        <w:rPr>
-          <w:rFonts w:ascii="Arial" w:eastAsia="Arial" w:hAnsi="Arial" w:cs="Arial"/>
-        </w:rPr>
-      </w:pPr>
-    </w:p>
-    <w:p>
-      <w:pPr>
+        <w:rPr>
+          <w:rFonts w:ascii="Arial" w:eastAsia="Arial" w:hAnsi="Arial" w:cs="Arial"/>
+        </w:rPr>
+      </w:pPr>
+    </w:p>
+    <w:p>
+      <w:pPr>
+        <w:rPr>
+          <w:rFonts w:ascii="Arial" w:eastAsia="Arial" w:hAnsi="Arial" w:cs="Arial"/>
+        </w:rPr>
+      </w:pPr>
+    </w:p>
+    <w:p>
+      <w:pPr>
+        <w:spacing w:after="0"/>
         <w:jc w:val="center"/>
         <w:rPr>
           <w:rFonts w:ascii="Arial" w:eastAsia="Arial" w:hAnsi="Arial" w:cs="Arial"/>
@@ -198,153 +164,153 @@
           <w:sz w:val="24"/>
           <w:szCs w:val="24"/>
         </w:rPr>
-        <w:t>Your Team Name &amp; Team Logo (pick something reasonable)</w:t>
-      </w:r>
-    </w:p>
-    <w:p>
-      <w:pPr>
-        <w:jc w:val="center"/>
-        <w:rPr>
-          <w:rFonts w:ascii="Arial" w:eastAsia="Arial" w:hAnsi="Arial" w:cs="Arial"/>
-        </w:rPr>
-      </w:pPr>
-      <w:r>
-        <w:rPr>
-          <w:rFonts w:ascii="Arial" w:eastAsia="Arial" w:hAnsi="Arial" w:cs="Arial"/>
-        </w:rPr>
-        <w:t>(Provide a list of team members)</w:t>
-      </w:r>
-    </w:p>
-    <w:p>
-      <w:pPr>
-        <w:rPr>
-          <w:rFonts w:ascii="Arial" w:eastAsia="Arial" w:hAnsi="Arial" w:cs="Arial"/>
-        </w:rPr>
-      </w:pPr>
-    </w:p>
-    <w:p>
-      <w:pPr>
-        <w:rPr>
-          <w:rFonts w:ascii="Arial" w:eastAsia="Arial" w:hAnsi="Arial" w:cs="Arial"/>
-        </w:rPr>
-      </w:pPr>
-    </w:p>
-    <w:p>
-      <w:pPr>
-        <w:rPr>
-          <w:rFonts w:ascii="Arial" w:eastAsia="Arial" w:hAnsi="Arial" w:cs="Arial"/>
-        </w:rPr>
-      </w:pPr>
-    </w:p>
-    <w:p>
-      <w:pPr>
-        <w:rPr>
-          <w:rFonts w:ascii="Arial" w:eastAsia="Arial" w:hAnsi="Arial" w:cs="Arial"/>
-        </w:rPr>
-      </w:pPr>
-    </w:p>
-    <w:p>
-      <w:pPr>
-        <w:rPr>
-          <w:rFonts w:ascii="Arial" w:eastAsia="Arial" w:hAnsi="Arial" w:cs="Arial"/>
-        </w:rPr>
-      </w:pPr>
-    </w:p>
-    <w:p>
-      <w:r>
-        <w:rPr>
-          <w:b/>
-        </w:rPr>
-        <w:t>Note</w:t>
-      </w:r>
-      <w:r>
-        <w:t xml:space="preserve">: Recall that this writing assignment says: </w:t>
-      </w:r>
-    </w:p>
-    <w:p>
-      <w:r>
-        <w:t>Length = 2+ pages text  plus appendices as needed.  Cover page, table of contents, glossary, references, pictures, tables, images, diagrams do not count for the 2+ pages text.</w:t>
-      </w:r>
-    </w:p>
-    <w:p>
-      <w:r>
-        <w:t>Posted as a single self</w:t>
-      </w:r>
-      <w:r>
-        <w:rPr>
-          <w:rFonts w:ascii="Cambria" w:eastAsia="Cambria" w:hAnsi="Cambria" w:cs="Cambria"/>
-        </w:rPr>
-        <w:t>‐</w:t>
-      </w:r>
-      <w:r>
-        <w:t>contained file (no links to outside resources.)</w:t>
-      </w:r>
-    </w:p>
-    <w:p>
-      <w:r>
-        <w:t>Posted as a PDF file.</w:t>
-      </w:r>
-    </w:p>
-    <w:p>
-      <w:r>
-        <w:t>Typed single</w:t>
-      </w:r>
-      <w:r>
-        <w:rPr>
-          <w:rFonts w:ascii="Cambria" w:eastAsia="Cambria" w:hAnsi="Cambria" w:cs="Cambria"/>
-        </w:rPr>
-        <w:t>‐</w:t>
-      </w:r>
-      <w:r>
-        <w:t>spaced.</w:t>
-      </w:r>
-    </w:p>
-    <w:p>
-      <w:r>
-        <w:t>Typed with black text.</w:t>
-      </w:r>
-    </w:p>
-    <w:p>
-      <w:r>
-        <w:t>Typed with #11 font size.</w:t>
-      </w:r>
-    </w:p>
-    <w:p>
-      <w:r>
-        <w:t>Typed using Arial font.</w:t>
-      </w:r>
-    </w:p>
-    <w:p>
-      <w:r>
-        <w:t>Typed with one inch margins on sides, top and bottom.</w:t>
-      </w:r>
-    </w:p>
-    <w:p>
-      <w:pPr>
-        <w:rPr>
+        <w:t xml:space="preserve">Team </w:t>
+      </w:r>
+      <w:r>
+        <w:rPr>
+          <w:rFonts w:ascii="Arial" w:eastAsia="Arial" w:hAnsi="Arial" w:cs="Arial"/>
           <w:b/>
           <w:sz w:val="24"/>
           <w:szCs w:val="24"/>
-          <w:u w:val="single"/>
-        </w:rPr>
-      </w:pPr>
-      <w:r>
-        <w:rPr>
+        </w:rPr>
+        <w:t xml:space="preserve">Linnaea </w:t>
+      </w:r>
+      <w:r>
+        <w:rPr>
+          <w:rFonts w:ascii="Arial" w:eastAsia="Arial" w:hAnsi="Arial" w:cs="Arial"/>
           <w:b/>
-          <w:u w:val="single"/>
-        </w:rPr>
-        <w:t>Please erase this page in your final document.</w:t>
-      </w:r>
-    </w:p>
-    <w:p>
-      <w:pPr>
-        <w:rPr>
+          <w:sz w:val="24"/>
+          <w:szCs w:val="24"/>
+        </w:rPr>
+        <w:t>B</w:t>
+      </w:r>
+      <w:r>
+        <w:rPr>
+          <w:rFonts w:ascii="Arial" w:eastAsia="Arial" w:hAnsi="Arial" w:cs="Arial"/>
+          <w:b/>
+          <w:sz w:val="24"/>
+          <w:szCs w:val="24"/>
+        </w:rPr>
+        <w:t>orealis</w:t>
+      </w:r>
+    </w:p>
+    <w:p>
+      <w:pPr>
+        <w:spacing w:after="0"/>
+        <w:jc w:val="center"/>
+        <w:rPr>
+          <w:rFonts w:ascii="Arial" w:eastAsia="Arial" w:hAnsi="Arial" w:cs="Arial"/>
+          <w:b/>
+          <w:sz w:val="24"/>
+          <w:szCs w:val="24"/>
+        </w:rPr>
+      </w:pPr>
+      <w:r>
+        <w:rPr>
+          <w:rFonts w:ascii="Arial" w:eastAsia="Arial" w:hAnsi="Arial" w:cs="Arial"/>
+          <w:b/>
+          <w:noProof/>
+          <w:sz w:val="24"/>
+          <w:szCs w:val="24"/>
+        </w:rPr>
+        <w:drawing>
+          <wp:inline distT="0" distB="0" distL="0" distR="0" wp14:anchorId="79E414D5" wp14:editId="1C85E24E">
+            <wp:extent cx="1542469" cy="1523365"/>
+            <wp:effectExtent l="0" t="0" r="635" b="635"/>
+            <wp:docPr id="122023766" name="Picture 4" descr="Team Logo. A pair of twinflowers stemming from the same vine."/>
+            <wp:cNvGraphicFramePr>
+              <a:graphicFrameLocks xmlns:a="http://schemas.openxmlformats.org/drawingml/2006/main" noChangeAspect="1"/>
+            </wp:cNvGraphicFramePr>
+            <a:graphic xmlns:a="http://schemas.openxmlformats.org/drawingml/2006/main">
+              <a:graphicData uri="http://schemas.openxmlformats.org/drawingml/2006/picture">
+                <pic:pic xmlns:pic="http://schemas.openxmlformats.org/drawingml/2006/picture">
+                  <pic:nvPicPr>
+                    <pic:cNvPr id="122023766" name="Picture 4" descr="Team Logo. A pair of twinflowers stemming from the same vine."/>
+                    <pic:cNvPicPr/>
+                  </pic:nvPicPr>
+                  <pic:blipFill rotWithShape="1">
+                    <a:blip r:embed="rId8" cstate="print">
+                      <a:extLst>
+                        <a:ext uri="{28A0092B-C50C-407E-A947-70E740481C1C}">
+                          <a14:useLocalDpi xmlns:a14="http://schemas.microsoft.com/office/drawing/2010/main" val="0"/>
+                        </a:ext>
+                      </a:extLst>
+                    </a:blip>
+                    <a:srcRect l="3935" r="5021" b="6250"/>
+                    <a:stretch/>
+                  </pic:blipFill>
+                  <pic:spPr bwMode="auto">
+                    <a:xfrm>
+                      <a:off x="0" y="0"/>
+                      <a:ext cx="1558920" cy="1539612"/>
+                    </a:xfrm>
+                    <a:prstGeom prst="rect">
+                      <a:avLst/>
+                    </a:prstGeom>
+                    <a:ln>
+                      <a:noFill/>
+                    </a:ln>
+                    <a:extLst>
+                      <a:ext uri="{53640926-AAD7-44D8-BBD7-CCE9431645EC}">
+                        <a14:shadowObscured xmlns:a14="http://schemas.microsoft.com/office/drawing/2010/main"/>
+                      </a:ext>
+                    </a:extLst>
+                  </pic:spPr>
+                </pic:pic>
+              </a:graphicData>
+            </a:graphic>
+          </wp:inline>
+        </w:drawing>
+      </w:r>
+    </w:p>
+    <w:p>
+      <w:pPr>
+        <w:jc w:val="center"/>
+        <w:rPr>
+          <w:rFonts w:ascii="Arial" w:eastAsia="Arial" w:hAnsi="Arial" w:cs="Arial"/>
+        </w:rPr>
+      </w:pPr>
+      <w:r>
+        <w:rPr>
+          <w:rFonts w:ascii="Arial" w:eastAsia="Arial" w:hAnsi="Arial" w:cs="Arial"/>
+        </w:rPr>
+        <w:t>Kyler Kupp, Erik Holtrop</w:t>
+      </w:r>
+    </w:p>
+    <w:p>
+      <w:pPr>
+        <w:rPr>
+          <w:rFonts w:ascii="Arial" w:eastAsia="Arial" w:hAnsi="Arial" w:cs="Arial"/>
+        </w:rPr>
+      </w:pPr>
+    </w:p>
+    <w:p>
+      <w:pPr>
+        <w:rPr>
+          <w:rFonts w:ascii="Arial" w:eastAsia="Arial" w:hAnsi="Arial" w:cs="Arial"/>
+        </w:rPr>
+      </w:pPr>
+    </w:p>
+    <w:p>
+      <w:pPr>
+        <w:rPr>
+          <w:rFonts w:ascii="Arial" w:eastAsia="Arial" w:hAnsi="Arial" w:cs="Arial"/>
+        </w:rPr>
+      </w:pPr>
+    </w:p>
+    <w:p>
+      <w:pPr>
+        <w:rPr>
+          <w:rFonts w:ascii="Arial" w:hAnsi="Arial" w:cs="Arial"/>
           <w:b/>
           <w:sz w:val="28"/>
           <w:szCs w:val="28"/>
         </w:rPr>
       </w:pPr>
       <w:r>
+        <w:rPr>
+          <w:rFonts w:ascii="Arial" w:hAnsi="Arial" w:cs="Arial"/>
+        </w:rPr>
         <w:br w:type="page"/>
       </w:r>
     </w:p>
@@ -398,7 +364,21 @@
         <w:rPr>
           <w:rFonts w:ascii="Arial" w:eastAsia="Arial" w:hAnsi="Arial" w:cs="Arial"/>
         </w:rPr>
-        <w:t>). Determining what affects plant’s respiration rate, or their breathing rate, is incredibly valuable data. These factors point backwards in time, reflecting causes for evolutionary trends, and forwards in time, providing opportunities to improve agriculture.</w:t>
+        <w:t xml:space="preserve">). Determining what affects </w:t>
+      </w:r>
+      <w:proofErr w:type="gramStart"/>
+      <w:r>
+        <w:rPr>
+          <w:rFonts w:ascii="Arial" w:eastAsia="Arial" w:hAnsi="Arial" w:cs="Arial"/>
+        </w:rPr>
+        <w:t>plant’s</w:t>
+      </w:r>
+      <w:proofErr w:type="gramEnd"/>
+      <w:r>
+        <w:rPr>
+          <w:rFonts w:ascii="Arial" w:eastAsia="Arial" w:hAnsi="Arial" w:cs="Arial"/>
+        </w:rPr>
+        <w:t xml:space="preserve"> respiration rate, or their breathing rate, is incredibly valuable data. These factors point backwards in time, reflecting causes for evolutionary trends, and forwards in time, providing opportunities to improve agriculture.</w:t>
       </w:r>
       <w:r>
         <w:rPr>
@@ -474,7 +454,21 @@
         <w:rPr>
           <w:rFonts w:ascii="Arial" w:eastAsia="Arial" w:hAnsi="Arial" w:cs="Arial"/>
         </w:rPr>
-        <w:t>also in process of a UI upgrade.</w:t>
+        <w:t xml:space="preserve">also in </w:t>
+      </w:r>
+      <w:proofErr w:type="gramStart"/>
+      <w:r>
+        <w:rPr>
+          <w:rFonts w:ascii="Arial" w:eastAsia="Arial" w:hAnsi="Arial" w:cs="Arial"/>
+        </w:rPr>
+        <w:t>process</w:t>
+      </w:r>
+      <w:proofErr w:type="gramEnd"/>
+      <w:r>
+        <w:rPr>
+          <w:rFonts w:ascii="Arial" w:eastAsia="Arial" w:hAnsi="Arial" w:cs="Arial"/>
+        </w:rPr>
+        <w:t xml:space="preserve"> of a UI upgrade.</w:t>
       </w:r>
     </w:p>
     <w:p>
@@ -500,18 +494,77 @@
         <w:rPr>
           <w:rFonts w:ascii="Arial" w:eastAsia="Arial" w:hAnsi="Arial" w:cs="Arial"/>
         </w:rPr>
-        <w:t xml:space="preserve">Explain the domain and context in which you are trying to solve the project problem. You should describe the state-of-the-art for your project field and explain where your work fits in. You should demonstrate that you have read and understood what others in the field have done. This ensures you (1) know the state-of-the-art, (2) are not re-doing others work, and (3) know how you should make a contribution in the project domain. As you discuss each related work, make note of the contribution of that work. The related work may include books, research papers, white papers, online articles, open source repositories, etc.  List the citations for the related work in the references section and cite them in this section.  </w:t>
+        <w:t xml:space="preserve">Explain the domain and context in which you are trying to solve the project problem. You should describe the state-of-the-art for your project field and explain where your work fits in. You should demonstrate that you have read and understood what others in the field have done. This ensures you (1) know the state-of-the-art, (2) are not re-doing </w:t>
+      </w:r>
+      <w:proofErr w:type="gramStart"/>
+      <w:r>
+        <w:rPr>
+          <w:rFonts w:ascii="Arial" w:eastAsia="Arial" w:hAnsi="Arial" w:cs="Arial"/>
+        </w:rPr>
+        <w:t>others</w:t>
+      </w:r>
+      <w:proofErr w:type="gramEnd"/>
+      <w:r>
+        <w:rPr>
+          <w:rFonts w:ascii="Arial" w:eastAsia="Arial" w:hAnsi="Arial" w:cs="Arial"/>
+        </w:rPr>
+        <w:t xml:space="preserve"> work, and (3) know how you should </w:t>
+      </w:r>
+      <w:proofErr w:type="gramStart"/>
+      <w:r>
+        <w:rPr>
+          <w:rFonts w:ascii="Arial" w:eastAsia="Arial" w:hAnsi="Arial" w:cs="Arial"/>
+        </w:rPr>
+        <w:t>make a contribution</w:t>
+      </w:r>
+      <w:proofErr w:type="gramEnd"/>
+      <w:r>
+        <w:rPr>
+          <w:rFonts w:ascii="Arial" w:eastAsia="Arial" w:hAnsi="Arial" w:cs="Arial"/>
+        </w:rPr>
+        <w:t xml:space="preserve"> in the project domain. As you discuss each related work, make note of the contribution of that work. The related work may include books, research papers, white papers, online articles, </w:t>
+      </w:r>
+      <w:proofErr w:type="gramStart"/>
+      <w:r>
+        <w:rPr>
+          <w:rFonts w:ascii="Arial" w:eastAsia="Arial" w:hAnsi="Arial" w:cs="Arial"/>
+        </w:rPr>
+        <w:t>open source</w:t>
+      </w:r>
+      <w:proofErr w:type="gramEnd"/>
+      <w:r>
+        <w:rPr>
+          <w:rFonts w:ascii="Arial" w:eastAsia="Arial" w:hAnsi="Arial" w:cs="Arial"/>
+        </w:rPr>
+        <w:t xml:space="preserve"> repositories, etc.  List the citations for the related work in the references section and cite them in this section.  </w:t>
       </w:r>
     </w:p>
     <w:p>
       <w:pPr>
         <w:spacing w:line="240" w:lineRule="auto"/>
-      </w:pPr>
-      <w:r>
-        <w:rPr>
-          <w:rFonts w:ascii="Arial" w:eastAsia="Arial" w:hAnsi="Arial" w:cs="Arial"/>
-        </w:rPr>
-        <w:t xml:space="preserve">In addition, describe the new technical knowledge and skills which you need to learn in order to complete this project.  </w:t>
+        <w:rPr>
+          <w:rFonts w:ascii="Arial" w:hAnsi="Arial" w:cs="Arial"/>
+        </w:rPr>
+      </w:pPr>
+      <w:r>
+        <w:rPr>
+          <w:rFonts w:ascii="Arial" w:eastAsia="Arial" w:hAnsi="Arial" w:cs="Arial"/>
+        </w:rPr>
+        <w:t xml:space="preserve">In addition, describe the new technical knowledge and skills which you need to learn </w:t>
+      </w:r>
+      <w:proofErr w:type="gramStart"/>
+      <w:r>
+        <w:rPr>
+          <w:rFonts w:ascii="Arial" w:eastAsia="Arial" w:hAnsi="Arial" w:cs="Arial"/>
+        </w:rPr>
+        <w:t>in order to</w:t>
+      </w:r>
+      <w:proofErr w:type="gramEnd"/>
+      <w:r>
+        <w:rPr>
+          <w:rFonts w:ascii="Arial" w:eastAsia="Arial" w:hAnsi="Arial" w:cs="Arial"/>
+        </w:rPr>
+        <w:t xml:space="preserve"> complete this project.  </w:t>
       </w:r>
     </w:p>
     <w:p>
@@ -591,7 +644,35 @@
         <w:rPr>
           <w:rFonts w:ascii="Arial" w:eastAsia="Arial" w:hAnsi="Arial" w:cs="Arial"/>
         </w:rPr>
-        <w:t>Identify your clients and stakeholders (In CptS 421/423 your industry sponsor and mentor is your primary client, however many stakeholders also exist beyond the sponsoring company, mentor and co-mentor. A stakeholder is a person or role that is affected by the system that you will develop in some way, so even a description of any expected future users should be included.)</w:t>
+        <w:t xml:space="preserve">Identify your clients and stakeholders (In </w:t>
+      </w:r>
+      <w:proofErr w:type="spellStart"/>
+      <w:r>
+        <w:rPr>
+          <w:rFonts w:ascii="Arial" w:eastAsia="Arial" w:hAnsi="Arial" w:cs="Arial"/>
+        </w:rPr>
+        <w:t>CptS</w:t>
+      </w:r>
+      <w:proofErr w:type="spellEnd"/>
+      <w:r>
+        <w:rPr>
+          <w:rFonts w:ascii="Arial" w:eastAsia="Arial" w:hAnsi="Arial" w:cs="Arial"/>
+        </w:rPr>
+        <w:t xml:space="preserve"> 421/423 your industry sponsor and mentor </w:t>
+      </w:r>
+      <w:proofErr w:type="gramStart"/>
+      <w:r>
+        <w:rPr>
+          <w:rFonts w:ascii="Arial" w:eastAsia="Arial" w:hAnsi="Arial" w:cs="Arial"/>
+        </w:rPr>
+        <w:t>is</w:t>
+      </w:r>
+      <w:proofErr w:type="gramEnd"/>
+      <w:r>
+        <w:rPr>
+          <w:rFonts w:ascii="Arial" w:eastAsia="Arial" w:hAnsi="Arial" w:cs="Arial"/>
+        </w:rPr>
+        <w:t xml:space="preserve"> your primary client, however many stakeholders also exist beyond the sponsoring company, mentor and co-mentor. A stakeholder is a person or role that is affected by the system that you will develop in some way, so even a description of any expected future users should be included.)</w:t>
       </w:r>
     </w:p>
     <w:p>
@@ -709,7 +790,23 @@
           <w:rFonts w:ascii="Arial" w:eastAsia="Arial" w:hAnsi="Arial" w:cs="Arial"/>
           <w:color w:val="000000"/>
         </w:rPr>
-        <w:t>For the papers you cite give the authors, the title of the article, the journal name, journal volume number, date of publication and inclusive page numbers. Giving only the URL for the journal is not appropriate. For the websites, give the title, author (if applicable) and the website URL.</w:t>
+        <w:t xml:space="preserve">For the papers you cite give the </w:t>
+      </w:r>
+      <w:proofErr w:type="gramStart"/>
+      <w:r>
+        <w:rPr>
+          <w:rFonts w:ascii="Arial" w:eastAsia="Arial" w:hAnsi="Arial" w:cs="Arial"/>
+          <w:color w:val="000000"/>
+        </w:rPr>
+        <w:t>authors,</w:t>
+      </w:r>
+      <w:proofErr w:type="gramEnd"/>
+      <w:r>
+        <w:rPr>
+          <w:rFonts w:ascii="Arial" w:eastAsia="Arial" w:hAnsi="Arial" w:cs="Arial"/>
+          <w:color w:val="000000"/>
+        </w:rPr>
+        <w:t xml:space="preserve"> the title of the article, the journal name, journal volume number, date of publication and inclusive page numbers. Giving only the URL for the journal is not appropriate. For the websites, give the title, author (if applicable) and the website URL.</w:t>
       </w:r>
     </w:p>
     <w:p>
@@ -747,7 +844,7 @@
       </w:pPr>
     </w:p>
     <w:sectPr>
-      <w:footerReference w:type="default" r:id="rId8"/>
+      <w:footerReference w:type="default" r:id="rId9"/>
       <w:pgSz w:w="12240" w:h="15840"/>
       <w:pgMar w:top="1440" w:right="1440" w:bottom="1440" w:left="1440" w:header="720" w:footer="720" w:gutter="0"/>
       <w:pgNumType w:start="1"/>

</xml_diff>

<commit_message>
Added Project Description Stakeholders Section Draft
</commit_message>
<xml_diff>
--- a/documentation/ProjectDescription.docx
+++ b/documentation/ProjectDescription.docx
@@ -627,6 +627,279 @@
     </w:p>
     <w:p>
       <w:pPr>
+        <w:spacing w:line="240" w:lineRule="auto"/>
+        <w:rPr>
+          <w:rFonts w:ascii="Arial" w:eastAsia="Arial" w:hAnsi="Arial" w:cs="Arial"/>
+        </w:rPr>
+      </w:pPr>
+      <w:r>
+        <w:rPr>
+          <w:rFonts w:ascii="Arial" w:eastAsia="Arial" w:hAnsi="Arial" w:cs="Arial"/>
+        </w:rPr>
+        <w:lastRenderedPageBreak/>
+        <w:t>Our client is the Cousins Photosynthesis Lab</w:t>
+      </w:r>
+      <w:r>
+        <w:rPr>
+          <w:rFonts w:ascii="Arial" w:eastAsia="Arial" w:hAnsi="Arial" w:cs="Arial"/>
+        </w:rPr>
+        <w:t xml:space="preserve">. This is a lab maintained by Washington State University, primarily through </w:t>
+      </w:r>
+      <w:r>
+        <w:rPr>
+          <w:rFonts w:ascii="Arial" w:eastAsia="Arial" w:hAnsi="Arial" w:cs="Arial"/>
+        </w:rPr>
+        <w:t>Dr. Asaph Cousins, a professor at WSU</w:t>
+      </w:r>
+      <w:r>
+        <w:rPr>
+          <w:rFonts w:ascii="Arial" w:eastAsia="Arial" w:hAnsi="Arial" w:cs="Arial"/>
+        </w:rPr>
+        <w:t>’s School of Biological Sciences</w:t>
+      </w:r>
+      <w:r>
+        <w:rPr>
+          <w:rFonts w:ascii="Arial" w:eastAsia="Arial" w:hAnsi="Arial" w:cs="Arial"/>
+        </w:rPr>
+        <w:t xml:space="preserve">. In this regard, the </w:t>
+      </w:r>
+      <w:r>
+        <w:rPr>
+          <w:rFonts w:ascii="Arial" w:eastAsia="Arial" w:hAnsi="Arial" w:cs="Arial"/>
+        </w:rPr>
+        <w:t xml:space="preserve">university is our client, and Dr. Cousins is </w:t>
+      </w:r>
+      <w:r>
+        <w:rPr>
+          <w:rFonts w:ascii="Arial" w:eastAsia="Arial" w:hAnsi="Arial" w:cs="Arial"/>
+        </w:rPr>
+        <w:t xml:space="preserve">their </w:t>
+      </w:r>
+      <w:r>
+        <w:rPr>
+          <w:rFonts w:ascii="Arial" w:eastAsia="Arial" w:hAnsi="Arial" w:cs="Arial"/>
+        </w:rPr>
+        <w:t>l</w:t>
+      </w:r>
+      <w:r>
+        <w:rPr>
+          <w:rFonts w:ascii="Arial" w:eastAsia="Arial" w:hAnsi="Arial" w:cs="Arial"/>
+        </w:rPr>
+        <w:t>iaison</w:t>
+      </w:r>
+      <w:r>
+        <w:rPr>
+          <w:rFonts w:ascii="Arial" w:eastAsia="Arial" w:hAnsi="Arial" w:cs="Arial"/>
+        </w:rPr>
+        <w:t xml:space="preserve">. WSU’s primary interest </w:t>
+      </w:r>
+      <w:r>
+        <w:rPr>
+          <w:rFonts w:ascii="Arial" w:eastAsia="Arial" w:hAnsi="Arial" w:cs="Arial"/>
+        </w:rPr>
+        <w:t>is</w:t>
+      </w:r>
+      <w:r>
+        <w:rPr>
+          <w:rFonts w:ascii="Arial" w:eastAsia="Arial" w:hAnsi="Arial" w:cs="Arial"/>
+        </w:rPr>
+        <w:t xml:space="preserve"> </w:t>
+      </w:r>
+      <w:r>
+        <w:rPr>
+          <w:rFonts w:ascii="Arial" w:eastAsia="Arial" w:hAnsi="Arial" w:cs="Arial"/>
+        </w:rPr>
+        <w:t>efficient and impactful research.</w:t>
+      </w:r>
+    </w:p>
+    <w:p>
+      <w:pPr>
+        <w:spacing w:line="240" w:lineRule="auto"/>
+        <w:rPr>
+          <w:rFonts w:ascii="Arial" w:eastAsia="Arial" w:hAnsi="Arial" w:cs="Arial"/>
+        </w:rPr>
+      </w:pPr>
+      <w:r>
+        <w:rPr>
+          <w:rFonts w:ascii="Arial" w:eastAsia="Arial" w:hAnsi="Arial" w:cs="Arial"/>
+        </w:rPr>
+        <w:t xml:space="preserve">The most </w:t>
+      </w:r>
+      <w:r>
+        <w:rPr>
+          <w:rFonts w:ascii="Arial" w:eastAsia="Arial" w:hAnsi="Arial" w:cs="Arial"/>
+        </w:rPr>
+        <w:t>prominent</w:t>
+      </w:r>
+      <w:r>
+        <w:rPr>
+          <w:rFonts w:ascii="Arial" w:eastAsia="Arial" w:hAnsi="Arial" w:cs="Arial"/>
+        </w:rPr>
+        <w:t xml:space="preserve"> class of</w:t>
+      </w:r>
+      <w:r>
+        <w:rPr>
+          <w:rFonts w:ascii="Arial" w:eastAsia="Arial" w:hAnsi="Arial" w:cs="Arial"/>
+        </w:rPr>
+        <w:t xml:space="preserve"> stakeholders </w:t>
+      </w:r>
+      <w:r>
+        <w:rPr>
+          <w:rFonts w:ascii="Arial" w:eastAsia="Arial" w:hAnsi="Arial" w:cs="Arial"/>
+        </w:rPr>
+        <w:t>are</w:t>
+      </w:r>
+      <w:r>
+        <w:rPr>
+          <w:rFonts w:ascii="Arial" w:eastAsia="Arial" w:hAnsi="Arial" w:cs="Arial"/>
+        </w:rPr>
+        <w:t xml:space="preserve"> </w:t>
+      </w:r>
+      <w:r>
+        <w:rPr>
+          <w:rFonts w:ascii="Arial" w:eastAsia="Arial" w:hAnsi="Arial" w:cs="Arial"/>
+        </w:rPr>
+        <w:t xml:space="preserve">the users of this lab. This includes Dr. Cousins, but also </w:t>
+      </w:r>
+      <w:r>
+        <w:rPr>
+          <w:rFonts w:ascii="Arial" w:eastAsia="Arial" w:hAnsi="Arial" w:cs="Arial"/>
+        </w:rPr>
+        <w:t xml:space="preserve">graduate students and postdoctoral researchers both currently and in the future. </w:t>
+      </w:r>
+      <w:r>
+        <w:rPr>
+          <w:rFonts w:ascii="Arial" w:eastAsia="Arial" w:hAnsi="Arial" w:cs="Arial"/>
+        </w:rPr>
+        <w:t>These researchers</w:t>
+      </w:r>
+      <w:r>
+        <w:rPr>
+          <w:rFonts w:ascii="Arial" w:eastAsia="Arial" w:hAnsi="Arial" w:cs="Arial"/>
+        </w:rPr>
+        <w:t xml:space="preserve"> are our primary </w:t>
+      </w:r>
+      <w:r>
+        <w:rPr>
+          <w:rFonts w:ascii="Arial" w:eastAsia="Arial" w:hAnsi="Arial" w:cs="Arial"/>
+        </w:rPr>
+        <w:t>user class</w:t>
+      </w:r>
+      <w:r>
+        <w:rPr>
+          <w:rFonts w:ascii="Arial" w:eastAsia="Arial" w:hAnsi="Arial" w:cs="Arial"/>
+        </w:rPr>
+        <w:t xml:space="preserve">. They </w:t>
+      </w:r>
+      <w:r>
+        <w:rPr>
+          <w:rFonts w:ascii="Arial" w:eastAsia="Arial" w:hAnsi="Arial" w:cs="Arial"/>
+        </w:rPr>
+        <w:t>need our product to be usable</w:t>
+      </w:r>
+      <w:r>
+        <w:rPr>
+          <w:rFonts w:ascii="Arial" w:eastAsia="Arial" w:hAnsi="Arial" w:cs="Arial"/>
+        </w:rPr>
+        <w:t>, extendable, and powerful.</w:t>
+      </w:r>
+      <w:r>
+        <w:rPr>
+          <w:rFonts w:ascii="Arial" w:eastAsia="Arial" w:hAnsi="Arial" w:cs="Arial"/>
+        </w:rPr>
+        <w:t xml:space="preserve"> Their experience with coding is variable but generally limited</w:t>
+      </w:r>
+      <w:r>
+        <w:rPr>
+          <w:rFonts w:ascii="Arial" w:eastAsia="Arial" w:hAnsi="Arial" w:cs="Arial"/>
+        </w:rPr>
+        <w:t xml:space="preserve">, and this has presented conflicts with </w:t>
+      </w:r>
+      <w:r>
+        <w:rPr>
+          <w:rFonts w:ascii="Arial" w:eastAsia="Arial" w:hAnsi="Arial" w:cs="Arial"/>
+        </w:rPr>
+        <w:t>previous iterations of this product.</w:t>
+      </w:r>
+      <w:r>
+        <w:rPr>
+          <w:rFonts w:ascii="Arial" w:eastAsia="Arial" w:hAnsi="Arial" w:cs="Arial"/>
+        </w:rPr>
+        <w:t xml:space="preserve"> </w:t>
+      </w:r>
+      <w:r>
+        <w:rPr>
+          <w:rFonts w:ascii="Arial" w:eastAsia="Arial" w:hAnsi="Arial" w:cs="Arial"/>
+        </w:rPr>
+        <w:t xml:space="preserve">These clients could potentially benefit greatly from </w:t>
+      </w:r>
+      <w:r>
+        <w:rPr>
+          <w:rFonts w:ascii="Arial" w:eastAsia="Arial" w:hAnsi="Arial" w:cs="Arial"/>
+        </w:rPr>
+        <w:t>instructive usage manuals.</w:t>
+      </w:r>
+    </w:p>
+    <w:p>
+      <w:pPr>
+        <w:spacing w:line="240" w:lineRule="auto"/>
+        <w:rPr>
+          <w:rFonts w:ascii="Arial" w:eastAsia="Arial" w:hAnsi="Arial" w:cs="Arial"/>
+        </w:rPr>
+      </w:pPr>
+      <w:r>
+        <w:rPr>
+          <w:rFonts w:ascii="Arial" w:eastAsia="Arial" w:hAnsi="Arial" w:cs="Arial"/>
+        </w:rPr>
+        <w:t>Another class of stakeholders is the plant biology academic community. The data process</w:t>
+      </w:r>
+      <w:r>
+        <w:rPr>
+          <w:rFonts w:ascii="Arial" w:eastAsia="Arial" w:hAnsi="Arial" w:cs="Arial"/>
+        </w:rPr>
+        <w:t xml:space="preserve">ed by </w:t>
+      </w:r>
+      <w:r>
+        <w:rPr>
+          <w:rFonts w:ascii="Arial" w:eastAsia="Arial" w:hAnsi="Arial" w:cs="Arial"/>
+        </w:rPr>
+        <w:t xml:space="preserve">our product will likely </w:t>
+      </w:r>
+      <w:r>
+        <w:rPr>
+          <w:rFonts w:ascii="Arial" w:eastAsia="Arial" w:hAnsi="Arial" w:cs="Arial"/>
+        </w:rPr>
+        <w:t>directly or indirectly affect research created at the Photosynthesis Lab</w:t>
+      </w:r>
+      <w:r>
+        <w:rPr>
+          <w:rFonts w:ascii="Arial" w:eastAsia="Arial" w:hAnsi="Arial" w:cs="Arial"/>
+        </w:rPr>
+        <w:t xml:space="preserve">. This makes it incredibly important to ensure that our product preserves the accuracy </w:t>
+      </w:r>
+      <w:r>
+        <w:rPr>
+          <w:rFonts w:ascii="Arial" w:eastAsia="Arial" w:hAnsi="Arial" w:cs="Arial"/>
+        </w:rPr>
+        <w:t xml:space="preserve">of the data </w:t>
+      </w:r>
+      <w:proofErr w:type="gramStart"/>
+      <w:r>
+        <w:rPr>
+          <w:rFonts w:ascii="Arial" w:eastAsia="Arial" w:hAnsi="Arial" w:cs="Arial"/>
+        </w:rPr>
+        <w:t>outputted</w:t>
+      </w:r>
+      <w:proofErr w:type="gramEnd"/>
+      <w:r>
+        <w:rPr>
+          <w:rFonts w:ascii="Arial" w:eastAsia="Arial" w:hAnsi="Arial" w:cs="Arial"/>
+        </w:rPr>
+        <w:t xml:space="preserve"> by the lab’s mass spectrometers.</w:t>
+      </w:r>
+    </w:p>
+    <w:p>
+      <w:pPr>
         <w:pStyle w:val="Heading1"/>
         <w:numPr>
           <w:ilvl w:val="0"/>
@@ -634,7 +907,6 @@
         </w:numPr>
       </w:pPr>
       <w:r>
-        <w:lastRenderedPageBreak/>
         <w:t>Glossary</w:t>
       </w:r>
     </w:p>
@@ -648,8 +920,22 @@
       <w:r>
         <w:rPr>
           <w:rFonts w:ascii="Arial" w:eastAsia="Arial" w:hAnsi="Arial" w:cs="Arial"/>
-        </w:rPr>
-        <w:t>Define technical terms used in the document.</w:t>
+          <w:b/>
+          <w:bCs/>
+        </w:rPr>
+        <w:t>WSU</w:t>
+      </w:r>
+      <w:r>
+        <w:rPr>
+          <w:rFonts w:ascii="Arial" w:eastAsia="Arial" w:hAnsi="Arial" w:cs="Arial"/>
+        </w:rPr>
+        <w:t>:</w:t>
+      </w:r>
+      <w:r>
+        <w:rPr>
+          <w:rFonts w:ascii="Arial" w:eastAsia="Arial" w:hAnsi="Arial" w:cs="Arial"/>
+        </w:rPr>
+        <w:t xml:space="preserve"> Washington State University</w:t>
       </w:r>
     </w:p>
     <w:p>

</xml_diff>

<commit_message>
Added Project Description Background Section Draft
</commit_message>
<xml_diff>
--- a/documentation/ProjectDescription.docx
+++ b/documentation/ProjectDescription.docx
@@ -1,11 +1,11 @@
 
 <file path=word/document.xml><?xml version="1.0" encoding="utf-8"?>
-<w:document xmlns:wpc="http://schemas.microsoft.com/office/word/2010/wordprocessingCanvas" xmlns:cx="http://schemas.microsoft.com/office/drawing/2014/chartex" xmlns:cx1="http://schemas.microsoft.com/office/drawing/2015/9/8/chartex" xmlns:cx2="http://schemas.microsoft.com/office/drawing/2015/10/21/chartex" xmlns:cx3="http://schemas.microsoft.com/office/drawing/2016/5/9/chartex" xmlns:cx4="http://schemas.microsoft.com/office/drawing/2016/5/10/chartex" xmlns:cx5="http://schemas.microsoft.com/office/drawing/2016/5/11/chartex" xmlns:cx6="http://schemas.microsoft.com/office/drawing/2016/5/12/chartex" xmlns:cx7="http://schemas.microsoft.com/office/drawing/2016/5/13/chartex" xmlns:cx8="http://schemas.microsoft.com/office/drawing/2016/5/14/chartex" xmlns:mc="http://schemas.openxmlformats.org/markup-compatibility/2006" xmlns:aink="http://schemas.microsoft.com/office/drawing/2016/ink" xmlns:am3d="http://schemas.microsoft.com/office/drawing/2017/model3d" xmlns:o="urn:schemas-microsoft-com:office:office" xmlns:oel="http://schemas.microsoft.com/office/2019/extlst" xmlns:r="http://schemas.openxmlformats.org/officeDocument/2006/relationships" xmlns:m="http://schemas.openxmlformats.org/officeDocument/2006/math" xmlns:v="urn:schemas-microsoft-com:vml" xmlns:wp14="http://schemas.microsoft.com/office/word/2010/wordprocessingDrawing" xmlns:wp="http://schemas.openxmlformats.org/drawingml/2006/wordprocessingDrawing" xmlns:w10="urn:schemas-microsoft-com:office:word" xmlns:w="http://schemas.openxmlformats.org/wordprocessingml/2006/main" xmlns:w14="http://schemas.microsoft.com/office/word/2010/wordml" xmlns:w15="http://schemas.microsoft.com/office/word/2012/wordml" xmlns:w16cex="http://schemas.microsoft.com/office/word/2018/wordml/cex" xmlns:w16cid="http://schemas.microsoft.com/office/word/2016/wordml/cid" xmlns:w16="http://schemas.microsoft.com/office/word/2018/wordml" xmlns:w16du="http://schemas.microsoft.com/office/word/2023/wordml/word16du" xmlns:w16sdtdh="http://schemas.microsoft.com/office/word/2020/wordml/sdtdatahash" xmlns:w16se="http://schemas.microsoft.com/office/word/2015/wordml/symex" xmlns:wpg="http://schemas.microsoft.com/office/word/2010/wordprocessingGroup" xmlns:wpi="http://schemas.microsoft.com/office/word/2010/wordprocessingInk" xmlns:wne="http://schemas.microsoft.com/office/word/2006/wordml" xmlns:wps="http://schemas.microsoft.com/office/word/2010/wordprocessingShape" mc:Ignorable="w14 w15 w16se w16cid w16 w16cex w16sdtdh w16du wp14">
+<w:document xmlns:wpc="http://schemas.microsoft.com/office/word/2010/wordprocessingCanvas" xmlns:cx="http://schemas.microsoft.com/office/drawing/2014/chartex" xmlns:cx1="http://schemas.microsoft.com/office/drawing/2015/9/8/chartex" xmlns:cx2="http://schemas.microsoft.com/office/drawing/2015/10/21/chartex" xmlns:cx3="http://schemas.microsoft.com/office/drawing/2016/5/9/chartex" xmlns:cx4="http://schemas.microsoft.com/office/drawing/2016/5/10/chartex" xmlns:cx5="http://schemas.microsoft.com/office/drawing/2016/5/11/chartex" xmlns:cx6="http://schemas.microsoft.com/office/drawing/2016/5/12/chartex" xmlns:cx7="http://schemas.microsoft.com/office/drawing/2016/5/13/chartex" xmlns:cx8="http://schemas.microsoft.com/office/drawing/2016/5/14/chartex" xmlns:mc="http://schemas.openxmlformats.org/markup-compatibility/2006" xmlns:aink="http://schemas.microsoft.com/office/drawing/2016/ink" xmlns:am3d="http://schemas.microsoft.com/office/drawing/2017/model3d" xmlns:o="urn:schemas-microsoft-com:office:office" xmlns:oel="http://schemas.microsoft.com/office/2019/extlst" xmlns:r="http://schemas.openxmlformats.org/officeDocument/2006/relationships" xmlns:m="http://schemas.openxmlformats.org/officeDocument/2006/math" xmlns:v="urn:schemas-microsoft-com:vml" xmlns:wp14="http://schemas.microsoft.com/office/word/2010/wordprocessingDrawing" xmlns:wp="http://schemas.openxmlformats.org/drawingml/2006/wordprocessingDrawing" xmlns:w10="urn:schemas-microsoft-com:office:word" xmlns:w="http://schemas.openxmlformats.org/wordprocessingml/2006/main" xmlns:w14="http://schemas.microsoft.com/office/word/2010/wordml" xmlns:w15="http://schemas.microsoft.com/office/word/2012/wordml" xmlns:w16cex="http://schemas.microsoft.com/office/word/2018/wordml/cex" xmlns:w16cid="http://schemas.microsoft.com/office/word/2016/wordml/cid" xmlns:w16="http://schemas.microsoft.com/office/word/2018/wordml" xmlns:w16du="http://schemas.microsoft.com/office/word/2023/wordml/word16du" xmlns:w16sdtdh="http://schemas.microsoft.com/office/word/2020/wordml/sdtdatahash" xmlns:w16se="http://schemas.microsoft.com/office/word/2015/wordml/symex" xmlns:wpg="http://schemas.microsoft.com/office/word/2010/wordprocessingGroup" xmlns:wpi="http://schemas.microsoft.com/office/word/2010/wordprocessingInk" xmlns:wne="http://schemas.microsoft.com/office/word/2006/wordml" xmlns:wps="http://schemas.microsoft.com/office/word/2010/wordprocessingShape" xmlns:a="http://schemas.openxmlformats.org/drawingml/2006/main" xmlns:pic="http://schemas.openxmlformats.org/drawingml/2006/picture" xmlns:a14="http://schemas.microsoft.com/office/drawing/2010/main" mc:Ignorable="w14 w15 w16se w16cid w16 w16cex w16sdtdh w16du wp14">
   <w:body>
     <w:p>
       <w:pPr>
         <w:rPr>
-          <w:rFonts w:ascii="Arial" w:eastAsia="Arial" w:hAnsi="Arial" w:cs="Arial"/>
+          <w:rFonts w:ascii="Arial" w:hAnsi="Arial" w:eastAsia="Arial" w:cs="Arial"/>
           <w:sz w:val="40"/>
           <w:szCs w:val="40"/>
         </w:rPr>
@@ -16,12 +16,12 @@
         <w:pStyle w:val="Title"/>
         <w:jc w:val="center"/>
         <w:rPr>
-          <w:rFonts w:ascii="Arial" w:eastAsia="Arial" w:hAnsi="Arial" w:cs="Arial"/>
+          <w:rFonts w:ascii="Arial" w:hAnsi="Arial" w:eastAsia="Arial" w:cs="Arial"/>
           <w:sz w:val="28"/>
           <w:szCs w:val="28"/>
         </w:rPr>
       </w:pPr>
-      <w:bookmarkStart w:id="0" w:name="_nnf7vmbt3tpa" w:colFirst="0" w:colLast="0"/>
+      <w:bookmarkStart w:name="_nnf7vmbt3tpa" w:colFirst="0" w:colLast="0" w:id="0"/>
       <w:bookmarkEnd w:id="0"/>
       <w:r>
         <w:rPr>
@@ -44,7 +44,7 @@
           <w:rFonts w:ascii="Arial" w:hAnsi="Arial" w:cs="Arial"/>
         </w:rPr>
       </w:pPr>
-      <w:bookmarkStart w:id="1" w:name="_fghrny78mngo" w:colFirst="0" w:colLast="0"/>
+      <w:bookmarkStart w:name="_fghrny78mngo" w:colFirst="0" w:colLast="0" w:id="1"/>
       <w:bookmarkEnd w:id="1"/>
       <w:r>
         <w:rPr>
@@ -57,7 +57,7 @@
       <w:pPr>
         <w:jc w:val="center"/>
         <w:rPr>
-          <w:rFonts w:ascii="Arial" w:eastAsia="Arial" w:hAnsi="Arial" w:cs="Arial"/>
+          <w:rFonts w:ascii="Arial" w:hAnsi="Arial" w:eastAsia="Arial" w:cs="Arial"/>
         </w:rPr>
       </w:pPr>
     </w:p>
@@ -65,7 +65,7 @@
       <w:pPr>
         <w:jc w:val="center"/>
         <w:rPr>
-          <w:rFonts w:ascii="Arial" w:eastAsia="Arial" w:hAnsi="Arial" w:cs="Arial"/>
+          <w:rFonts w:ascii="Arial" w:hAnsi="Arial" w:eastAsia="Arial" w:cs="Arial"/>
         </w:rPr>
       </w:pPr>
     </w:p>
@@ -73,12 +73,12 @@
       <w:pPr>
         <w:jc w:val="center"/>
         <w:rPr>
-          <w:rFonts w:ascii="Arial" w:eastAsia="Arial" w:hAnsi="Arial" w:cs="Arial"/>
-        </w:rPr>
-      </w:pPr>
-      <w:r>
-        <w:rPr>
-          <w:rFonts w:ascii="Arial" w:eastAsia="Arial" w:hAnsi="Arial" w:cs="Arial"/>
+          <w:rFonts w:ascii="Arial" w:hAnsi="Arial" w:eastAsia="Arial" w:cs="Arial"/>
+        </w:rPr>
+      </w:pPr>
+      <w:r>
+        <w:rPr>
+          <w:rFonts w:ascii="Arial" w:hAnsi="Arial" w:eastAsia="Arial" w:cs="Arial"/>
         </w:rPr>
         <w:t>Cousins Photosynthesis Lab in the School of Biological Sciences at WSU</w:t>
       </w:r>
@@ -87,12 +87,12 @@
       <w:pPr>
         <w:jc w:val="center"/>
         <w:rPr>
-          <w:rFonts w:ascii="Arial" w:eastAsia="Arial" w:hAnsi="Arial" w:cs="Arial"/>
-        </w:rPr>
-      </w:pPr>
-      <w:r>
-        <w:rPr>
-          <w:rFonts w:ascii="Arial" w:eastAsia="Arial" w:hAnsi="Arial" w:cs="Arial"/>
+          <w:rFonts w:ascii="Arial" w:hAnsi="Arial" w:eastAsia="Arial" w:cs="Arial"/>
+        </w:rPr>
+      </w:pPr>
+      <w:r>
+        <w:rPr>
+          <w:rFonts w:ascii="Arial" w:hAnsi="Arial" w:eastAsia="Arial" w:cs="Arial"/>
           <w:noProof/>
         </w:rPr>
         <w:drawing>
@@ -135,14 +135,14 @@
     <w:p>
       <w:pPr>
         <w:rPr>
-          <w:rFonts w:ascii="Arial" w:eastAsia="Arial" w:hAnsi="Arial" w:cs="Arial"/>
-        </w:rPr>
-      </w:pPr>
-    </w:p>
-    <w:p>
-      <w:pPr>
-        <w:rPr>
-          <w:rFonts w:ascii="Arial" w:eastAsia="Arial" w:hAnsi="Arial" w:cs="Arial"/>
+          <w:rFonts w:ascii="Arial" w:hAnsi="Arial" w:eastAsia="Arial" w:cs="Arial"/>
+        </w:rPr>
+      </w:pPr>
+    </w:p>
+    <w:p>
+      <w:pPr>
+        <w:rPr>
+          <w:rFonts w:ascii="Arial" w:hAnsi="Arial" w:eastAsia="Arial" w:cs="Arial"/>
         </w:rPr>
       </w:pPr>
     </w:p>
@@ -151,7 +151,7 @@
         <w:spacing w:after="0"/>
         <w:jc w:val="center"/>
         <w:rPr>
-          <w:rFonts w:ascii="Arial" w:eastAsia="Arial" w:hAnsi="Arial" w:cs="Arial"/>
+          <w:rFonts w:ascii="Arial" w:hAnsi="Arial" w:eastAsia="Arial" w:cs="Arial"/>
           <w:b/>
           <w:sz w:val="24"/>
           <w:szCs w:val="24"/>
@@ -159,7 +159,7 @@
       </w:pPr>
       <w:r>
         <w:rPr>
-          <w:rFonts w:ascii="Arial" w:eastAsia="Arial" w:hAnsi="Arial" w:cs="Arial"/>
+          <w:rFonts w:ascii="Arial" w:hAnsi="Arial" w:eastAsia="Arial" w:cs="Arial"/>
           <w:b/>
           <w:sz w:val="24"/>
           <w:szCs w:val="24"/>
@@ -172,7 +172,7 @@
         <w:spacing w:after="0"/>
         <w:jc w:val="center"/>
         <w:rPr>
-          <w:rFonts w:ascii="Arial" w:eastAsia="Arial" w:hAnsi="Arial" w:cs="Arial"/>
+          <w:rFonts w:ascii="Arial" w:hAnsi="Arial" w:eastAsia="Arial" w:cs="Arial"/>
           <w:b/>
           <w:sz w:val="24"/>
           <w:szCs w:val="24"/>
@@ -180,7 +180,7 @@
       </w:pPr>
       <w:r>
         <w:rPr>
-          <w:rFonts w:ascii="Arial" w:eastAsia="Arial" w:hAnsi="Arial" w:cs="Arial"/>
+          <w:rFonts w:ascii="Arial" w:hAnsi="Arial" w:eastAsia="Arial" w:cs="Arial"/>
           <w:b/>
           <w:noProof/>
           <w:sz w:val="24"/>
@@ -240,12 +240,12 @@
       <w:pPr>
         <w:jc w:val="center"/>
         <w:rPr>
-          <w:rFonts w:ascii="Arial" w:eastAsia="Arial" w:hAnsi="Arial" w:cs="Arial"/>
-        </w:rPr>
-      </w:pPr>
-      <w:r>
-        <w:rPr>
-          <w:rFonts w:ascii="Arial" w:eastAsia="Arial" w:hAnsi="Arial" w:cs="Arial"/>
+          <w:rFonts w:ascii="Arial" w:hAnsi="Arial" w:eastAsia="Arial" w:cs="Arial"/>
+        </w:rPr>
+      </w:pPr>
+      <w:r>
+        <w:rPr>
+          <w:rFonts w:ascii="Arial" w:hAnsi="Arial" w:eastAsia="Arial" w:cs="Arial"/>
         </w:rPr>
         <w:t>Kyler Kupp, Erik Holtrop</w:t>
       </w:r>
@@ -267,142 +267,158 @@
       <w:pPr>
         <w:spacing w:line="240" w:lineRule="auto"/>
         <w:rPr>
-          <w:rFonts w:ascii="Arial" w:eastAsia="Arial" w:hAnsi="Arial" w:cs="Arial"/>
-        </w:rPr>
-      </w:pPr>
-      <w:r>
-        <w:rPr>
-          <w:rFonts w:ascii="Arial" w:eastAsia="Arial" w:hAnsi="Arial" w:cs="Arial"/>
+          <w:rFonts w:ascii="Arial" w:hAnsi="Arial" w:eastAsia="Arial" w:cs="Arial"/>
+        </w:rPr>
+      </w:pPr>
+      <w:r>
+        <w:rPr>
+          <w:rFonts w:ascii="Arial" w:hAnsi="Arial" w:eastAsia="Arial" w:cs="Arial"/>
         </w:rPr>
         <w:t>When plants breathe, they take carbon dioxide (CO</w:t>
       </w:r>
       <w:r>
         <w:rPr>
-          <w:rFonts w:ascii="Arial" w:eastAsia="Arial" w:hAnsi="Arial" w:cs="Arial"/>
+          <w:rFonts w:ascii="Arial" w:hAnsi="Arial" w:eastAsia="Arial" w:cs="Arial"/>
           <w:vertAlign w:val="subscript"/>
         </w:rPr>
         <w:t>2</w:t>
       </w:r>
       <w:r>
         <w:rPr>
-          <w:rFonts w:ascii="Arial" w:eastAsia="Arial" w:hAnsi="Arial" w:cs="Arial"/>
+          <w:rFonts w:ascii="Arial" w:hAnsi="Arial" w:eastAsia="Arial" w:cs="Arial"/>
         </w:rPr>
         <w:t>) out of the air and replace it with oxygen (O</w:t>
       </w:r>
       <w:r>
         <w:rPr>
-          <w:rFonts w:ascii="Arial" w:eastAsia="Arial" w:hAnsi="Arial" w:cs="Arial"/>
+          <w:rFonts w:ascii="Arial" w:hAnsi="Arial" w:eastAsia="Arial" w:cs="Arial"/>
           <w:vertAlign w:val="subscript"/>
         </w:rPr>
         <w:t>2</w:t>
       </w:r>
       <w:r>
         <w:rPr>
-          <w:rFonts w:ascii="Arial" w:eastAsia="Arial" w:hAnsi="Arial" w:cs="Arial"/>
-        </w:rPr>
-        <w:t xml:space="preserve">). Determining what affects </w:t>
+          <w:rFonts w:ascii="Arial" w:hAnsi="Arial" w:eastAsia="Arial" w:cs="Arial"/>
+        </w:rPr>
+        <w:t xml:space="preserve">). </w:t>
+      </w:r>
+      <w:r>
+        <w:rPr>
+          <w:rFonts w:ascii="Arial" w:hAnsi="Arial" w:eastAsia="Arial" w:cs="Arial"/>
+        </w:rPr>
+        <w:t>Determining</w:t>
+      </w:r>
+      <w:r>
+        <w:rPr>
+          <w:rFonts w:ascii="Arial" w:hAnsi="Arial" w:eastAsia="Arial" w:cs="Arial"/>
+        </w:rPr>
+        <w:t xml:space="preserve"> what affects </w:t>
+      </w:r>
+      <w:r>
+        <w:rPr>
+          <w:rFonts w:ascii="Arial" w:hAnsi="Arial" w:eastAsia="Arial" w:cs="Arial"/>
+        </w:rPr>
+        <w:t>plants</w:t>
+      </w:r>
+      <w:r>
+        <w:rPr>
+          <w:rFonts w:ascii="Arial" w:hAnsi="Arial" w:eastAsia="Arial" w:cs="Arial"/>
+        </w:rPr>
+        <w:t>’</w:t>
+      </w:r>
+      <w:r>
+        <w:rPr>
+          <w:rFonts w:ascii="Arial" w:hAnsi="Arial" w:eastAsia="Arial" w:cs="Arial"/>
+        </w:rPr>
+        <w:t xml:space="preserve"> respiration rate, or their breathing rate, is incredibly valuable data. These factors point backwards in time, reflecting causes for evolutionary trends, and forwards in time, providing opportunities to improve agriculture.</w:t>
+      </w:r>
+      <w:r>
+        <w:rPr>
+          <w:rFonts w:ascii="Arial" w:hAnsi="Arial" w:eastAsia="Arial" w:cs="Arial"/>
+        </w:rPr>
+        <w:t xml:space="preserve"> We can use a mass spectrometer to measure this breathing rate. The mass spectrometer measures the amount of CO</w:t>
+      </w:r>
+      <w:r>
+        <w:rPr>
+          <w:rFonts w:ascii="Arial" w:hAnsi="Arial" w:eastAsia="Arial" w:cs="Arial"/>
+          <w:vertAlign w:val="subscript"/>
+        </w:rPr>
+        <w:t>2</w:t>
+      </w:r>
+      <w:r>
+        <w:rPr>
+          <w:rFonts w:ascii="Arial" w:hAnsi="Arial" w:eastAsia="Arial" w:cs="Arial"/>
+        </w:rPr>
+        <w:t xml:space="preserve"> and O</w:t>
+      </w:r>
+      <w:r>
+        <w:rPr>
+          <w:rFonts w:ascii="Arial" w:hAnsi="Arial" w:eastAsia="Arial" w:cs="Arial"/>
+          <w:vertAlign w:val="subscript"/>
+        </w:rPr>
+        <w:t>2</w:t>
+      </w:r>
+      <w:r>
+        <w:rPr>
+          <w:rFonts w:ascii="Arial" w:hAnsi="Arial" w:eastAsia="Arial" w:cs="Arial"/>
+        </w:rPr>
+        <w:t xml:space="preserve"> in the air, and so the respiration rate is the change in each of those.</w:t>
+      </w:r>
+    </w:p>
+    <w:p>
+      <w:pPr>
+        <w:spacing w:line="240" w:lineRule="auto"/>
+        <w:rPr>
+          <w:rFonts w:ascii="Arial" w:hAnsi="Arial" w:eastAsia="Arial" w:cs="Arial"/>
+        </w:rPr>
+      </w:pPr>
+      <w:r>
+        <w:rPr>
+          <w:rFonts w:ascii="Arial" w:hAnsi="Arial" w:eastAsia="Arial" w:cs="Arial"/>
+        </w:rPr>
+        <w:t>The Cousins Photosynthesis Lab in the School of Biological Sciences at Washington State University uses one of these mass spectrometers.</w:t>
+      </w:r>
+      <w:r>
+        <w:rPr>
+          <w:rFonts w:ascii="Arial" w:hAnsi="Arial" w:eastAsia="Arial" w:cs="Arial"/>
+        </w:rPr>
+        <w:t xml:space="preserve"> These instruments are complicated devices, requiring complex calculations for calibration. The lab uses proprietary software from the mass spectrometer’s manufacturer, but that software outputs massive amounts of data over the course of a multi-hour lab, most of which isn’t needed. This problem has been partially solved with the creation of a Python desktop application, but this application is not perfect. Our task is to improve this application</w:t>
+      </w:r>
+      <w:r>
+        <w:rPr>
+          <w:rFonts w:ascii="Arial" w:hAnsi="Arial" w:eastAsia="Arial" w:cs="Arial"/>
+        </w:rPr>
+        <w:t xml:space="preserve">. This application currently faces small bugs, and only works for one </w:t>
+      </w:r>
+      <w:r>
+        <w:rPr>
+          <w:rFonts w:ascii="Arial" w:hAnsi="Arial" w:eastAsia="Arial" w:cs="Arial"/>
+        </w:rPr>
+        <w:t>instrument</w:t>
+      </w:r>
+      <w:r>
+        <w:rPr>
+          <w:rFonts w:ascii="Arial" w:hAnsi="Arial" w:eastAsia="Arial" w:cs="Arial"/>
+        </w:rPr>
+        <w:t xml:space="preserve">. The application is </w:t>
+      </w:r>
+      <w:r>
+        <w:rPr>
+          <w:rFonts w:ascii="Arial" w:hAnsi="Arial" w:eastAsia="Arial" w:cs="Arial"/>
+        </w:rPr>
+        <w:t xml:space="preserve">also in </w:t>
       </w:r>
       <w:proofErr w:type="gramStart"/>
       <w:r>
         <w:rPr>
-          <w:rFonts w:ascii="Arial" w:eastAsia="Arial" w:hAnsi="Arial" w:cs="Arial"/>
-        </w:rPr>
-        <w:t>plant’s</w:t>
+          <w:rFonts w:ascii="Arial" w:hAnsi="Arial" w:eastAsia="Arial" w:cs="Arial"/>
+        </w:rPr>
+        <w:t>process</w:t>
       </w:r>
       <w:proofErr w:type="gramEnd"/>
       <w:r>
         <w:rPr>
-          <w:rFonts w:ascii="Arial" w:eastAsia="Arial" w:hAnsi="Arial" w:cs="Arial"/>
-        </w:rPr>
-        <w:t xml:space="preserve"> respiration rate, or their breathing rate, is incredibly valuable data. These factors point backwards in time, reflecting causes for evolutionary trends, and forwards in time, providing opportunities to improve agriculture.</w:t>
-      </w:r>
-      <w:r>
-        <w:rPr>
-          <w:rFonts w:ascii="Arial" w:eastAsia="Arial" w:hAnsi="Arial" w:cs="Arial"/>
-        </w:rPr>
-        <w:t xml:space="preserve"> We can use a mass spectrometer to measure this breathing rate. The mass spectrometer measures the amount of CO</w:t>
-      </w:r>
-      <w:r>
-        <w:rPr>
-          <w:rFonts w:ascii="Arial" w:eastAsia="Arial" w:hAnsi="Arial" w:cs="Arial"/>
-          <w:vertAlign w:val="subscript"/>
-        </w:rPr>
-        <w:t>2</w:t>
-      </w:r>
-      <w:r>
-        <w:rPr>
-          <w:rFonts w:ascii="Arial" w:eastAsia="Arial" w:hAnsi="Arial" w:cs="Arial"/>
-        </w:rPr>
-        <w:t xml:space="preserve"> and O</w:t>
-      </w:r>
-      <w:r>
-        <w:rPr>
-          <w:rFonts w:ascii="Arial" w:eastAsia="Arial" w:hAnsi="Arial" w:cs="Arial"/>
-          <w:vertAlign w:val="subscript"/>
-        </w:rPr>
-        <w:t>2</w:t>
-      </w:r>
-      <w:r>
-        <w:rPr>
-          <w:rFonts w:ascii="Arial" w:eastAsia="Arial" w:hAnsi="Arial" w:cs="Arial"/>
-        </w:rPr>
-        <w:t xml:space="preserve"> in the air, and so the respiration rate is the change in each of those.</w:t>
-      </w:r>
-    </w:p>
-    <w:p>
-      <w:pPr>
-        <w:spacing w:line="240" w:lineRule="auto"/>
-        <w:rPr>
-          <w:rFonts w:ascii="Arial" w:eastAsia="Arial" w:hAnsi="Arial" w:cs="Arial"/>
-        </w:rPr>
-      </w:pPr>
-      <w:r>
-        <w:rPr>
-          <w:rFonts w:ascii="Arial" w:eastAsia="Arial" w:hAnsi="Arial" w:cs="Arial"/>
-        </w:rPr>
-        <w:t>The Cousins Photosynthesis Lab in the School of Biological Sciences at Washington State University uses one of these mass spectrometers.</w:t>
-      </w:r>
-      <w:r>
-        <w:rPr>
-          <w:rFonts w:ascii="Arial" w:eastAsia="Arial" w:hAnsi="Arial" w:cs="Arial"/>
-        </w:rPr>
-        <w:t xml:space="preserve"> These instruments are complicated devices, requiring complex calculations for calibration. The lab uses proprietary software from the mass spectrometer’s manufacturer, but that software outputs massive amounts of data over the course of a multi-hour lab, most of which isn’t needed. This problem has been partially solved with the creation of a Python desktop application, but this application is not perfect. Our task is to improve this application</w:t>
-      </w:r>
-      <w:r>
-        <w:rPr>
-          <w:rFonts w:ascii="Arial" w:eastAsia="Arial" w:hAnsi="Arial" w:cs="Arial"/>
-        </w:rPr>
-        <w:t xml:space="preserve">. This application currently faces small bugs, and only works for one </w:t>
-      </w:r>
-      <w:r>
-        <w:rPr>
-          <w:rFonts w:ascii="Arial" w:eastAsia="Arial" w:hAnsi="Arial" w:cs="Arial"/>
-        </w:rPr>
-        <w:t>instrument</w:t>
-      </w:r>
-      <w:r>
-        <w:rPr>
-          <w:rFonts w:ascii="Arial" w:eastAsia="Arial" w:hAnsi="Arial" w:cs="Arial"/>
-        </w:rPr>
-        <w:t xml:space="preserve">. The application is </w:t>
-      </w:r>
-      <w:r>
-        <w:rPr>
-          <w:rFonts w:ascii="Arial" w:eastAsia="Arial" w:hAnsi="Arial" w:cs="Arial"/>
-        </w:rPr>
-        <w:t xml:space="preserve">also in </w:t>
-      </w:r>
-      <w:proofErr w:type="gramStart"/>
-      <w:r>
-        <w:rPr>
-          <w:rFonts w:ascii="Arial" w:eastAsia="Arial" w:hAnsi="Arial" w:cs="Arial"/>
-        </w:rPr>
-        <w:t>process</w:t>
-      </w:r>
-      <w:proofErr w:type="gramEnd"/>
-      <w:r>
-        <w:rPr>
-          <w:rFonts w:ascii="Arial" w:eastAsia="Arial" w:hAnsi="Arial" w:cs="Arial"/>
+          <w:rFonts w:ascii="Arial" w:hAnsi="Arial" w:eastAsia="Arial" w:cs="Arial"/>
         </w:rPr>
         <w:t xml:space="preserve"> of a UI upgrade.</w:t>
       </w:r>
@@ -414,93 +430,743 @@
           <w:ilvl w:val="0"/>
           <w:numId w:val="1"/>
         </w:numPr>
-      </w:pPr>
-      <w:r>
+        <w:rPr/>
+      </w:pPr>
+      <w:r>
+        <w:rPr/>
         <w:t>Background and Related Work</w:t>
       </w:r>
     </w:p>
     <w:p>
       <w:pPr>
+        <w:pStyle w:val="Normal"/>
         <w:spacing w:line="240" w:lineRule="auto"/>
-        <w:rPr>
-          <w:rFonts w:ascii="Arial" w:eastAsia="Arial" w:hAnsi="Arial" w:cs="Arial"/>
-        </w:rPr>
-      </w:pPr>
-      <w:r>
-        <w:rPr>
-          <w:rFonts w:ascii="Arial" w:eastAsia="Arial" w:hAnsi="Arial" w:cs="Arial"/>
-        </w:rPr>
-        <w:t xml:space="preserve">Explain the domain and context in which you are trying to solve the project problem. You should describe the state-of-the-art for your project field and explain where your work fits in. You should demonstrate that you have read and understood what others in the field have done. This ensures you (1) know the state-of-the-art, (2) are not re-doing </w:t>
-      </w:r>
-      <w:proofErr w:type="gramStart"/>
-      <w:r>
-        <w:rPr>
-          <w:rFonts w:ascii="Arial" w:eastAsia="Arial" w:hAnsi="Arial" w:cs="Arial"/>
-        </w:rPr>
-        <w:t>others</w:t>
-      </w:r>
-      <w:proofErr w:type="gramEnd"/>
-      <w:r>
-        <w:rPr>
-          <w:rFonts w:ascii="Arial" w:eastAsia="Arial" w:hAnsi="Arial" w:cs="Arial"/>
-        </w:rPr>
-        <w:t xml:space="preserve"> work, and (3) know how you should </w:t>
-      </w:r>
-      <w:proofErr w:type="gramStart"/>
-      <w:r>
-        <w:rPr>
-          <w:rFonts w:ascii="Arial" w:eastAsia="Arial" w:hAnsi="Arial" w:cs="Arial"/>
-        </w:rPr>
-        <w:t>make a contribution</w:t>
-      </w:r>
-      <w:proofErr w:type="gramEnd"/>
-      <w:r>
-        <w:rPr>
-          <w:rFonts w:ascii="Arial" w:eastAsia="Arial" w:hAnsi="Arial" w:cs="Arial"/>
-        </w:rPr>
-        <w:t xml:space="preserve"> in the project domain. As you discuss each related work, make note of the contribution of that work. The related work may include books, research papers, white papers, online articles, </w:t>
-      </w:r>
-      <w:proofErr w:type="gramStart"/>
-      <w:r>
-        <w:rPr>
-          <w:rFonts w:ascii="Arial" w:eastAsia="Arial" w:hAnsi="Arial" w:cs="Arial"/>
-        </w:rPr>
-        <w:t>open source</w:t>
-      </w:r>
-      <w:proofErr w:type="gramEnd"/>
-      <w:r>
-        <w:rPr>
-          <w:rFonts w:ascii="Arial" w:eastAsia="Arial" w:hAnsi="Arial" w:cs="Arial"/>
-        </w:rPr>
-        <w:t xml:space="preserve"> repositories, etc.  List the citations for the related work in the references section and cite them in this section.  </w:t>
-      </w:r>
-    </w:p>
-    <w:p>
-      <w:pPr>
+      </w:pPr>
+      <w:r>
+        <w:rPr>
+          <w:rFonts w:ascii="Arial" w:hAnsi="Arial" w:eastAsia="Arial" w:cs="Arial"/>
+          <w:noProof w:val="0"/>
+          <w:sz w:val="22"/>
+          <w:szCs w:val="22"/>
+          <w:lang w:val="en-US"/>
+        </w:rPr>
+        <w:t>To assess the current leaders in the same field as our project, we must first clearly define that field. For the purposes of this document, we have refined the definition to "data analysis tools for mass spectrometry." Based on this scope, our research identifies two distinct and exemplary products that are highly successful within this domain.</w:t>
+      </w:r>
+    </w:p>
+    <w:p>
+      <w:pPr>
+        <w:pStyle w:val="Normal"/>
         <w:spacing w:line="240" w:lineRule="auto"/>
         <w:rPr>
-          <w:rFonts w:ascii="Arial" w:hAnsi="Arial" w:cs="Arial"/>
-        </w:rPr>
-      </w:pPr>
-      <w:r>
-        <w:rPr>
-          <w:rFonts w:ascii="Arial" w:eastAsia="Arial" w:hAnsi="Arial" w:cs="Arial"/>
-        </w:rPr>
-        <w:t xml:space="preserve">In addition, describe the new technical knowledge and skills which you need to learn </w:t>
-      </w:r>
-      <w:proofErr w:type="gramStart"/>
-      <w:r>
-        <w:rPr>
-          <w:rFonts w:ascii="Arial" w:eastAsia="Arial" w:hAnsi="Arial" w:cs="Arial"/>
-        </w:rPr>
-        <w:t>in order to</w:t>
-      </w:r>
-      <w:proofErr w:type="gramEnd"/>
-      <w:r>
-        <w:rPr>
-          <w:rFonts w:ascii="Arial" w:eastAsia="Arial" w:hAnsi="Arial" w:cs="Arial"/>
-        </w:rPr>
-        <w:t xml:space="preserve"> complete this project.  </w:t>
+          <w:rFonts w:ascii="Arial" w:hAnsi="Arial" w:eastAsia="Arial" w:cs="Arial"/>
+        </w:rPr>
+      </w:pPr>
+      <w:r>
+        <w:rPr>
+          <w:rFonts w:ascii="Arial" w:hAnsi="Arial" w:eastAsia="Arial" w:cs="Arial"/>
+        </w:rPr>
+        <w:t xml:space="preserve">The first </w:t>
+      </w:r>
+      <w:r>
+        <w:rPr>
+          <w:rFonts w:ascii="Arial" w:hAnsi="Arial" w:eastAsia="Arial" w:cs="Arial"/>
+        </w:rPr>
+        <w:t>stat</w:t>
+      </w:r>
+      <w:r>
+        <w:rPr>
+          <w:rFonts w:ascii="Arial" w:hAnsi="Arial" w:eastAsia="Arial" w:cs="Arial"/>
+        </w:rPr>
+        <w:t>e</w:t>
+      </w:r>
+      <w:r>
+        <w:rPr>
+          <w:rFonts w:ascii="Arial" w:hAnsi="Arial" w:eastAsia="Arial" w:cs="Arial"/>
+        </w:rPr>
+        <w:t>-of-the-art</w:t>
+      </w:r>
+      <w:r>
+        <w:rPr>
+          <w:rFonts w:ascii="Arial" w:hAnsi="Arial" w:eastAsia="Arial" w:cs="Arial"/>
+        </w:rPr>
+        <w:t xml:space="preserve"> leader in the domain is </w:t>
+      </w:r>
+      <w:r>
+        <w:rPr>
+          <w:rFonts w:ascii="Arial" w:hAnsi="Arial" w:eastAsia="Arial" w:cs="Arial"/>
+        </w:rPr>
+        <w:t>Thermo</w:t>
+      </w:r>
+      <w:r>
+        <w:rPr>
+          <w:rFonts w:ascii="Arial" w:hAnsi="Arial" w:eastAsia="Arial" w:cs="Arial"/>
+        </w:rPr>
+        <w:t xml:space="preserve"> Fisher Scientific with their </w:t>
+      </w:r>
+      <w:r>
+        <w:rPr>
+          <w:rFonts w:ascii="Arial" w:hAnsi="Arial" w:eastAsia="Arial" w:cs="Arial"/>
+        </w:rPr>
+        <w:t>proprietary mass spectrometry software</w:t>
+      </w:r>
+      <w:r>
+        <w:rPr>
+          <w:rFonts w:ascii="Arial" w:hAnsi="Arial" w:eastAsia="Arial" w:cs="Arial"/>
+        </w:rPr>
+        <w:t>, GC-MS</w:t>
+      </w:r>
+      <w:r>
+        <w:rPr>
+          <w:rFonts w:ascii="Arial" w:hAnsi="Arial" w:eastAsia="Arial" w:cs="Arial"/>
+        </w:rPr>
+        <w:t>. This program inter</w:t>
+      </w:r>
+      <w:r>
+        <w:rPr>
+          <w:rFonts w:ascii="Arial" w:hAnsi="Arial" w:eastAsia="Arial" w:cs="Arial"/>
+        </w:rPr>
+        <w:t>face</w:t>
+      </w:r>
+      <w:r>
+        <w:rPr>
+          <w:rFonts w:ascii="Arial" w:hAnsi="Arial" w:eastAsia="Arial" w:cs="Arial"/>
+        </w:rPr>
+        <w:t xml:space="preserve">s directly with the mass spectrometer </w:t>
+      </w:r>
+      <w:r>
+        <w:rPr>
+          <w:rFonts w:ascii="Arial" w:hAnsi="Arial" w:eastAsia="Arial" w:cs="Arial"/>
+        </w:rPr>
+        <w:t>to collect and visualize data.</w:t>
+      </w:r>
+      <w:r>
+        <w:rPr>
+          <w:rFonts w:ascii="Arial" w:hAnsi="Arial" w:eastAsia="Arial" w:cs="Arial"/>
+        </w:rPr>
+        <w:t xml:space="preserve"> </w:t>
+      </w:r>
+      <w:r>
+        <w:rPr>
+          <w:rFonts w:ascii="Arial" w:hAnsi="Arial" w:eastAsia="Arial" w:cs="Arial"/>
+        </w:rPr>
+        <w:t>GC-MS provides u</w:t>
+      </w:r>
+      <w:r>
+        <w:rPr>
+          <w:rFonts w:ascii="Arial" w:hAnsi="Arial" w:eastAsia="Arial" w:cs="Arial"/>
+        </w:rPr>
+        <w:t xml:space="preserve">sers </w:t>
+      </w:r>
+      <w:r>
+        <w:rPr>
+          <w:rFonts w:ascii="Arial" w:hAnsi="Arial" w:eastAsia="Arial" w:cs="Arial"/>
+        </w:rPr>
+        <w:t>with</w:t>
+      </w:r>
+      <w:r>
+        <w:rPr>
+          <w:rFonts w:ascii="Arial" w:hAnsi="Arial" w:eastAsia="Arial" w:cs="Arial"/>
+        </w:rPr>
+        <w:t xml:space="preserve"> a detailed view </w:t>
+      </w:r>
+      <w:r>
+        <w:rPr>
+          <w:rFonts w:ascii="Arial" w:hAnsi="Arial" w:eastAsia="Arial" w:cs="Arial"/>
+        </w:rPr>
+        <w:t xml:space="preserve">of </w:t>
+      </w:r>
+      <w:r>
+        <w:rPr>
+          <w:rFonts w:ascii="Arial" w:hAnsi="Arial" w:eastAsia="Arial" w:cs="Arial"/>
+        </w:rPr>
+        <w:t>incoming high</w:t>
+      </w:r>
+      <w:r>
+        <w:rPr>
+          <w:rFonts w:ascii="Arial" w:hAnsi="Arial" w:eastAsia="Arial" w:cs="Arial"/>
+        </w:rPr>
+        <w:t xml:space="preserve">-frequency data. </w:t>
+      </w:r>
+      <w:r>
+        <w:rPr>
+          <w:rFonts w:ascii="Arial" w:hAnsi="Arial" w:eastAsia="Arial" w:cs="Arial"/>
+        </w:rPr>
+        <w:t xml:space="preserve">However, it lacks functionality </w:t>
+      </w:r>
+      <w:r>
+        <w:rPr>
+          <w:rFonts w:ascii="Arial" w:hAnsi="Arial" w:eastAsia="Arial" w:cs="Arial"/>
+        </w:rPr>
+        <w:t>for analyzing small</w:t>
+      </w:r>
+      <w:r>
+        <w:rPr>
+          <w:rFonts w:ascii="Arial" w:hAnsi="Arial" w:eastAsia="Arial" w:cs="Arial"/>
+        </w:rPr>
+        <w:t>er</w:t>
+      </w:r>
+      <w:r>
+        <w:rPr>
+          <w:rFonts w:ascii="Arial" w:hAnsi="Arial" w:eastAsia="Arial" w:cs="Arial"/>
+        </w:rPr>
+        <w:t xml:space="preserve"> segments of </w:t>
+      </w:r>
+      <w:r>
+        <w:rPr>
+          <w:rFonts w:ascii="Arial" w:hAnsi="Arial" w:eastAsia="Arial" w:cs="Arial"/>
+        </w:rPr>
+        <w:t>data</w:t>
+      </w:r>
+      <w:r>
+        <w:rPr>
+          <w:rFonts w:ascii="Arial" w:hAnsi="Arial" w:eastAsia="Arial" w:cs="Arial"/>
+        </w:rPr>
+        <w:t xml:space="preserve">. Our project </w:t>
+      </w:r>
+      <w:r>
+        <w:rPr>
+          <w:rFonts w:ascii="Arial" w:hAnsi="Arial" w:eastAsia="Arial" w:cs="Arial"/>
+        </w:rPr>
+        <w:t>addresses this gap by enabling</w:t>
+      </w:r>
+      <w:r>
+        <w:rPr>
+          <w:rFonts w:ascii="Arial" w:hAnsi="Arial" w:eastAsia="Arial" w:cs="Arial"/>
+        </w:rPr>
+        <w:t xml:space="preserve"> users to select small partitions of data in which they can analyze. This allows users to accurately calibrate </w:t>
+      </w:r>
+      <w:r>
+        <w:rPr>
+          <w:rFonts w:ascii="Arial" w:hAnsi="Arial" w:eastAsia="Arial" w:cs="Arial"/>
+        </w:rPr>
+        <w:t>gases</w:t>
+      </w:r>
+      <w:r>
+        <w:rPr>
+          <w:rFonts w:ascii="Arial" w:hAnsi="Arial" w:eastAsia="Arial" w:cs="Arial"/>
+        </w:rPr>
+        <w:t xml:space="preserve"> such as </w:t>
+      </w:r>
+      <w:r>
+        <w:rPr>
+          <w:rFonts w:ascii="Arial" w:hAnsi="Arial" w:eastAsia="Arial" w:cs="Arial"/>
+        </w:rPr>
+        <w:t>oxygen, carbon dioxide in buffer, and carbon dioxide in hydrogen chloride</w:t>
+      </w:r>
+      <w:r>
+        <w:rPr>
+          <w:rFonts w:ascii="Arial" w:hAnsi="Arial" w:eastAsia="Arial" w:cs="Arial"/>
+        </w:rPr>
+        <w:t>.</w:t>
+      </w:r>
+      <w:r>
+        <w:rPr>
+          <w:rFonts w:ascii="Arial" w:hAnsi="Arial" w:eastAsia="Arial" w:cs="Arial"/>
+        </w:rPr>
+        <w:t xml:space="preserve"> </w:t>
+      </w:r>
+      <w:r>
+        <w:rPr>
+          <w:rFonts w:ascii="Arial" w:hAnsi="Arial" w:eastAsia="Arial" w:cs="Arial"/>
+        </w:rPr>
+        <w:t xml:space="preserve">The </w:t>
+      </w:r>
+      <w:r>
+        <w:rPr>
+          <w:rFonts w:ascii="Arial" w:hAnsi="Arial" w:eastAsia="Arial" w:cs="Arial"/>
+        </w:rPr>
+        <w:t>Cousins</w:t>
+      </w:r>
+      <w:r>
+        <w:rPr>
+          <w:rFonts w:ascii="Arial" w:hAnsi="Arial" w:eastAsia="Arial" w:cs="Arial"/>
+        </w:rPr>
+        <w:t xml:space="preserve"> Photosynthesis </w:t>
+      </w:r>
+      <w:r>
+        <w:rPr>
+          <w:rFonts w:ascii="Arial" w:hAnsi="Arial" w:eastAsia="Arial" w:cs="Arial"/>
+        </w:rPr>
+        <w:t xml:space="preserve">Lab </w:t>
+      </w:r>
+      <w:r>
+        <w:rPr>
+          <w:rFonts w:ascii="Arial" w:hAnsi="Arial" w:eastAsia="Arial" w:cs="Arial"/>
+        </w:rPr>
+        <w:t xml:space="preserve">in the School of Biological Sciences at Washington State </w:t>
+      </w:r>
+      <w:r>
+        <w:rPr>
+          <w:rFonts w:ascii="Arial" w:hAnsi="Arial" w:eastAsia="Arial" w:cs="Arial"/>
+        </w:rPr>
+        <w:t xml:space="preserve">currently </w:t>
+      </w:r>
+      <w:r>
+        <w:rPr>
+          <w:rFonts w:ascii="Arial" w:hAnsi="Arial" w:eastAsia="Arial" w:cs="Arial"/>
+        </w:rPr>
+        <w:t xml:space="preserve">uses </w:t>
+      </w:r>
+      <w:r>
+        <w:rPr>
+          <w:rFonts w:ascii="Arial" w:hAnsi="Arial" w:eastAsia="Arial" w:cs="Arial"/>
+        </w:rPr>
+        <w:t>GC-MS</w:t>
+      </w:r>
+      <w:r>
+        <w:rPr>
+          <w:rFonts w:ascii="Arial" w:hAnsi="Arial" w:eastAsia="Arial" w:cs="Arial"/>
+        </w:rPr>
+        <w:t xml:space="preserve"> </w:t>
+      </w:r>
+      <w:r>
+        <w:rPr>
+          <w:rFonts w:ascii="Arial" w:hAnsi="Arial" w:eastAsia="Arial" w:cs="Arial"/>
+        </w:rPr>
+        <w:t>for data collection</w:t>
+      </w:r>
+      <w:r>
+        <w:rPr>
+          <w:rFonts w:ascii="Arial" w:hAnsi="Arial" w:eastAsia="Arial" w:cs="Arial"/>
+        </w:rPr>
+        <w:t xml:space="preserve">. </w:t>
+      </w:r>
+      <w:r>
+        <w:rPr>
+          <w:rFonts w:ascii="Arial" w:hAnsi="Arial" w:eastAsia="Arial" w:cs="Arial"/>
+        </w:rPr>
+        <w:t>This data is then exported and imported into a python desktop application that our project focuses on improving and extending.</w:t>
+      </w:r>
+      <w:r>
+        <w:rPr>
+          <w:rFonts w:ascii="Arial" w:hAnsi="Arial" w:eastAsia="Arial" w:cs="Arial"/>
+        </w:rPr>
+        <w:t xml:space="preserve"> The current python application can </w:t>
+      </w:r>
+      <w:r>
+        <w:rPr>
+          <w:rFonts w:ascii="Arial" w:hAnsi="Arial" w:eastAsia="Arial" w:cs="Arial"/>
+        </w:rPr>
+        <w:t xml:space="preserve">only import data that is formatted in a particular way. Our </w:t>
+      </w:r>
+      <w:r>
+        <w:rPr>
+          <w:rFonts w:ascii="Arial" w:hAnsi="Arial" w:eastAsia="Arial" w:cs="Arial"/>
+        </w:rPr>
+        <w:t>goal is to</w:t>
+      </w:r>
+      <w:r>
+        <w:rPr>
+          <w:rFonts w:ascii="Arial" w:hAnsi="Arial" w:eastAsia="Arial" w:cs="Arial"/>
+        </w:rPr>
+        <w:t xml:space="preserve"> extend the accepted </w:t>
+      </w:r>
+      <w:r>
+        <w:rPr>
+          <w:rFonts w:ascii="Arial" w:hAnsi="Arial" w:eastAsia="Arial" w:cs="Arial"/>
+        </w:rPr>
+        <w:t>file formats to be compatible with other mass spectrometers.</w:t>
+      </w:r>
+    </w:p>
+    <w:p>
+      <w:pPr>
+        <w:pStyle w:val="Normal"/>
+        <w:spacing w:line="240" w:lineRule="auto"/>
+        <w:rPr>
+          <w:rFonts w:ascii="Arial" w:hAnsi="Arial" w:eastAsia="Arial" w:cs="Arial"/>
+        </w:rPr>
+      </w:pPr>
+      <w:r>
+        <w:rPr>
+          <w:rFonts w:ascii="Arial" w:hAnsi="Arial" w:eastAsia="Arial" w:cs="Arial"/>
+        </w:rPr>
+        <w:t>The second notable contemporary in the field</w:t>
+      </w:r>
+      <w:r>
+        <w:rPr>
+          <w:rFonts w:ascii="Arial" w:hAnsi="Arial" w:eastAsia="Arial" w:cs="Arial"/>
+        </w:rPr>
+        <w:t xml:space="preserve"> of mass spectrometry is </w:t>
+      </w:r>
+      <w:r>
+        <w:rPr>
+          <w:rFonts w:ascii="Arial" w:hAnsi="Arial" w:eastAsia="Arial" w:cs="Arial"/>
+        </w:rPr>
+        <w:t>OpenMS</w:t>
+      </w:r>
+      <w:r>
+        <w:rPr>
+          <w:rFonts w:ascii="Arial" w:hAnsi="Arial" w:eastAsia="Arial" w:cs="Arial"/>
+        </w:rPr>
+        <w:t xml:space="preserve"> (2007)</w:t>
+      </w:r>
+      <w:r>
+        <w:rPr>
+          <w:rFonts w:ascii="Arial" w:hAnsi="Arial" w:eastAsia="Arial" w:cs="Arial"/>
+        </w:rPr>
+        <w:t xml:space="preserve">, a flexible open-source software platform used for data analysis. </w:t>
+      </w:r>
+      <w:r>
+        <w:rPr>
+          <w:rFonts w:ascii="Arial" w:hAnsi="Arial" w:eastAsia="Arial" w:cs="Arial"/>
+        </w:rPr>
+        <w:t>OpenMS</w:t>
+      </w:r>
+      <w:r>
+        <w:rPr>
+          <w:rFonts w:ascii="Arial" w:hAnsi="Arial" w:eastAsia="Arial" w:cs="Arial"/>
+        </w:rPr>
+        <w:t xml:space="preserve"> provides a set of 185 tools and workflows for mass spectrometric data processing. These tools can be accessed by </w:t>
+      </w:r>
+      <w:r>
+        <w:rPr>
+          <w:rFonts w:ascii="Arial" w:hAnsi="Arial" w:eastAsia="Arial" w:cs="Arial"/>
+        </w:rPr>
+        <w:t>integ</w:t>
+      </w:r>
+      <w:r>
+        <w:rPr>
+          <w:rFonts w:ascii="Arial" w:hAnsi="Arial" w:eastAsia="Arial" w:cs="Arial"/>
+        </w:rPr>
+        <w:t>rating</w:t>
+      </w:r>
+      <w:r>
+        <w:rPr>
+          <w:rFonts w:ascii="Arial" w:hAnsi="Arial" w:eastAsia="Arial" w:cs="Arial"/>
+        </w:rPr>
+        <w:t xml:space="preserve"> the </w:t>
+      </w:r>
+      <w:r>
+        <w:rPr>
+          <w:rFonts w:ascii="Arial" w:hAnsi="Arial" w:eastAsia="Arial" w:cs="Arial"/>
+        </w:rPr>
+        <w:t>OpenMS</w:t>
+      </w:r>
+      <w:r>
+        <w:rPr>
+          <w:rFonts w:ascii="Arial" w:hAnsi="Arial" w:eastAsia="Arial" w:cs="Arial"/>
+        </w:rPr>
+        <w:t xml:space="preserve"> library. </w:t>
+      </w:r>
+      <w:r>
+        <w:rPr>
+          <w:rFonts w:ascii="Arial" w:hAnsi="Arial" w:eastAsia="Arial" w:cs="Arial"/>
+        </w:rPr>
+        <w:t>OpenMS</w:t>
+      </w:r>
+      <w:r>
+        <w:rPr>
+          <w:rFonts w:ascii="Arial" w:hAnsi="Arial" w:eastAsia="Arial" w:cs="Arial"/>
+        </w:rPr>
+        <w:t xml:space="preserve"> provides a comprehensive suite of mass spectrometry tools specifically for </w:t>
+      </w:r>
+      <w:r>
+        <w:rPr>
+          <w:rFonts w:ascii="Arial" w:hAnsi="Arial" w:eastAsia="Arial" w:cs="Arial"/>
+        </w:rPr>
+        <w:t xml:space="preserve">liquid chromatography mass spectrometry (LC-MS). However, it does not support gas chromatography mass spectrometry (GC-MS). Our project focuses specifically </w:t>
+      </w:r>
+      <w:r>
+        <w:rPr>
+          <w:rFonts w:ascii="Arial" w:hAnsi="Arial" w:eastAsia="Arial" w:cs="Arial"/>
+        </w:rPr>
+        <w:t>on</w:t>
+      </w:r>
+      <w:r>
+        <w:rPr>
+          <w:rFonts w:ascii="Arial" w:hAnsi="Arial" w:eastAsia="Arial" w:cs="Arial"/>
+        </w:rPr>
+        <w:t xml:space="preserve"> GC-MS</w:t>
+      </w:r>
+      <w:r>
+        <w:rPr>
+          <w:rFonts w:ascii="Arial" w:hAnsi="Arial" w:eastAsia="Arial" w:cs="Arial"/>
+        </w:rPr>
+        <w:t xml:space="preserve">. </w:t>
+      </w:r>
+    </w:p>
+    <w:p>
+      <w:pPr>
+        <w:pStyle w:val="Normal"/>
+        <w:spacing w:line="240" w:lineRule="auto"/>
+        <w:rPr>
+          <w:rFonts w:ascii="Arial" w:hAnsi="Arial" w:eastAsia="Arial" w:cs="Arial"/>
+        </w:rPr>
+      </w:pPr>
+      <w:r>
+        <w:rPr>
+          <w:rFonts w:ascii="Arial" w:hAnsi="Arial" w:eastAsia="Arial" w:cs="Arial"/>
+        </w:rPr>
+        <w:t>In Summary, there are several notable existing</w:t>
+      </w:r>
+      <w:r>
+        <w:rPr>
+          <w:rFonts w:ascii="Arial" w:hAnsi="Arial" w:eastAsia="Arial" w:cs="Arial"/>
+        </w:rPr>
+        <w:t xml:space="preserve"> </w:t>
+      </w:r>
+      <w:r>
+        <w:rPr>
+          <w:rFonts w:ascii="Arial" w:hAnsi="Arial" w:eastAsia="Arial" w:cs="Arial"/>
+        </w:rPr>
+        <w:t>analysis tools</w:t>
+      </w:r>
+      <w:r>
+        <w:rPr>
+          <w:rFonts w:ascii="Arial" w:hAnsi="Arial" w:eastAsia="Arial" w:cs="Arial"/>
+        </w:rPr>
+        <w:t xml:space="preserve"> that fall</w:t>
+      </w:r>
+      <w:r>
+        <w:rPr>
+          <w:rFonts w:ascii="Arial" w:hAnsi="Arial" w:eastAsia="Arial" w:cs="Arial"/>
+        </w:rPr>
+        <w:t xml:space="preserve"> within the definition of our project dom</w:t>
+      </w:r>
+      <w:r>
+        <w:rPr>
+          <w:rFonts w:ascii="Arial" w:hAnsi="Arial" w:eastAsia="Arial" w:cs="Arial"/>
+        </w:rPr>
+        <w:t>ain. However, the too</w:t>
+      </w:r>
+      <w:r>
+        <w:rPr>
+          <w:rFonts w:ascii="Arial" w:hAnsi="Arial" w:eastAsia="Arial" w:cs="Arial"/>
+        </w:rPr>
+        <w:t xml:space="preserve">ls’ functionality does not allow fined-tuned analysis of </w:t>
+      </w:r>
+      <w:r>
+        <w:rPr>
+          <w:rFonts w:ascii="Arial" w:hAnsi="Arial" w:eastAsia="Arial" w:cs="Arial"/>
+        </w:rPr>
+        <w:t xml:space="preserve">GC-MS. Our project </w:t>
+      </w:r>
+      <w:r>
+        <w:rPr>
+          <w:rFonts w:ascii="Arial" w:hAnsi="Arial" w:eastAsia="Arial" w:cs="Arial"/>
+        </w:rPr>
+        <w:t xml:space="preserve">aims to match the detailed analysis </w:t>
+      </w:r>
+      <w:r>
+        <w:rPr>
+          <w:rFonts w:ascii="Arial" w:hAnsi="Arial" w:eastAsia="Arial" w:cs="Arial"/>
+        </w:rPr>
+        <w:t>OpenMS</w:t>
+      </w:r>
+      <w:r>
+        <w:rPr>
+          <w:rFonts w:ascii="Arial" w:hAnsi="Arial" w:eastAsia="Arial" w:cs="Arial"/>
+        </w:rPr>
+        <w:t xml:space="preserve"> provides for LC-MS, but for GC-MS. </w:t>
+      </w:r>
+      <w:r>
+        <w:rPr>
+          <w:rFonts w:ascii="Arial" w:hAnsi="Arial" w:eastAsia="Arial" w:cs="Arial"/>
+        </w:rPr>
+        <w:t xml:space="preserve">It will use data from </w:t>
+      </w:r>
+      <w:r>
+        <w:rPr>
+          <w:rFonts w:ascii="Arial" w:hAnsi="Arial" w:eastAsia="Arial" w:cs="Arial"/>
+        </w:rPr>
+        <w:t>Thermo</w:t>
+      </w:r>
+      <w:r>
+        <w:rPr>
+          <w:rFonts w:ascii="Arial" w:hAnsi="Arial" w:eastAsia="Arial" w:cs="Arial"/>
+        </w:rPr>
+        <w:t xml:space="preserve"> Fisher Scientific’s GC-MS </w:t>
+      </w:r>
+      <w:r>
+        <w:rPr>
+          <w:rFonts w:ascii="Arial" w:hAnsi="Arial" w:eastAsia="Arial" w:cs="Arial"/>
+        </w:rPr>
+        <w:t>software but</w:t>
+      </w:r>
+      <w:r>
+        <w:rPr>
+          <w:rFonts w:ascii="Arial" w:hAnsi="Arial" w:eastAsia="Arial" w:cs="Arial"/>
+        </w:rPr>
+        <w:t xml:space="preserve"> allow</w:t>
+      </w:r>
+      <w:r>
+        <w:rPr>
+          <w:rFonts w:ascii="Arial" w:hAnsi="Arial" w:eastAsia="Arial" w:cs="Arial"/>
+        </w:rPr>
+        <w:t xml:space="preserve"> calibrations and computations to be performed on subsections of data. The project should also import data from multiple mass spectrometer devices.</w:t>
+      </w:r>
+    </w:p>
+    <w:p>
+      <w:pPr>
+        <w:pStyle w:val="Normal"/>
+        <w:spacing w:line="240" w:lineRule="auto"/>
+        <w:rPr>
+          <w:rFonts w:ascii="Arial" w:hAnsi="Arial" w:eastAsia="Arial" w:cs="Arial"/>
+        </w:rPr>
+      </w:pPr>
+      <w:r>
+        <w:rPr>
+          <w:rFonts w:ascii="Arial" w:hAnsi="Arial" w:eastAsia="Arial" w:cs="Arial"/>
+        </w:rPr>
+        <w:t>In order to</w:t>
+      </w:r>
+      <w:r>
+        <w:rPr>
+          <w:rFonts w:ascii="Arial" w:hAnsi="Arial" w:eastAsia="Arial" w:cs="Arial"/>
+        </w:rPr>
+        <w:t xml:space="preserve"> complete this project, </w:t>
+      </w:r>
+      <w:r>
+        <w:rPr>
+          <w:rFonts w:ascii="Arial" w:hAnsi="Arial" w:eastAsia="Arial" w:cs="Arial"/>
+        </w:rPr>
+        <w:t xml:space="preserve">we will need to learn a few new technical skills. The </w:t>
+      </w:r>
+      <w:r>
+        <w:rPr>
+          <w:rFonts w:ascii="Arial" w:hAnsi="Arial" w:eastAsia="Arial" w:cs="Arial"/>
+        </w:rPr>
+        <w:t xml:space="preserve">primary language that will be </w:t>
+      </w:r>
+      <w:r>
+        <w:rPr>
+          <w:rFonts w:ascii="Arial" w:hAnsi="Arial" w:eastAsia="Arial" w:cs="Arial"/>
+        </w:rPr>
+        <w:t>utilized</w:t>
+      </w:r>
+      <w:r>
+        <w:rPr>
+          <w:rFonts w:ascii="Arial" w:hAnsi="Arial" w:eastAsia="Arial" w:cs="Arial"/>
+        </w:rPr>
+        <w:t xml:space="preserve"> in this project is Python. The team already </w:t>
+      </w:r>
+      <w:r>
+        <w:rPr>
+          <w:rFonts w:ascii="Arial" w:hAnsi="Arial" w:eastAsia="Arial" w:cs="Arial"/>
+        </w:rPr>
+        <w:t>has</w:t>
+      </w:r>
+      <w:r>
+        <w:rPr>
+          <w:rFonts w:ascii="Arial" w:hAnsi="Arial" w:eastAsia="Arial" w:cs="Arial"/>
+        </w:rPr>
+        <w:t xml:space="preserve"> experience using Python, but </w:t>
+      </w:r>
+      <w:r>
+        <w:rPr>
+          <w:rFonts w:ascii="Arial" w:hAnsi="Arial" w:eastAsia="Arial" w:cs="Arial"/>
+        </w:rPr>
+        <w:t xml:space="preserve">user interface will require the </w:t>
+      </w:r>
+      <w:r>
+        <w:rPr>
+          <w:rFonts w:ascii="Arial" w:hAnsi="Arial" w:eastAsia="Arial" w:cs="Arial"/>
+        </w:rPr>
+        <w:t>Python binding</w:t>
+      </w:r>
+      <w:r>
+        <w:rPr>
+          <w:rFonts w:ascii="Arial" w:hAnsi="Arial" w:eastAsia="Arial" w:cs="Arial"/>
+        </w:rPr>
+        <w:t xml:space="preserve"> PyQt5</w:t>
+      </w:r>
+      <w:r>
+        <w:rPr>
+          <w:rFonts w:ascii="Arial" w:hAnsi="Arial" w:eastAsia="Arial" w:cs="Arial"/>
+        </w:rPr>
+        <w:t xml:space="preserve">. The mastery of this GUI toolkit will be necessary for providing an </w:t>
+      </w:r>
+      <w:r>
+        <w:rPr>
+          <w:rFonts w:ascii="Arial" w:hAnsi="Arial" w:eastAsia="Arial" w:cs="Arial"/>
+        </w:rPr>
+        <w:t>easy-to-use</w:t>
+      </w:r>
+      <w:r>
+        <w:rPr>
+          <w:rFonts w:ascii="Arial" w:hAnsi="Arial" w:eastAsia="Arial" w:cs="Arial"/>
+        </w:rPr>
+        <w:t xml:space="preserve"> interface for </w:t>
+      </w:r>
+      <w:r>
+        <w:rPr>
+          <w:rFonts w:ascii="Arial" w:hAnsi="Arial" w:eastAsia="Arial" w:cs="Arial"/>
+        </w:rPr>
+        <w:t>non-technical users.</w:t>
+      </w:r>
+      <w:r>
+        <w:rPr>
+          <w:rFonts w:ascii="Arial" w:hAnsi="Arial" w:eastAsia="Arial" w:cs="Arial"/>
+        </w:rPr>
+        <w:t xml:space="preserve"> Familiarity with the NumPy framework will also be paramount for managing multi-dimensional arrays of </w:t>
+      </w:r>
+      <w:r>
+        <w:rPr>
+          <w:rFonts w:ascii="Arial" w:hAnsi="Arial" w:eastAsia="Arial" w:cs="Arial"/>
+        </w:rPr>
+        <w:t xml:space="preserve">concentration data. </w:t>
+      </w:r>
+      <w:r>
+        <w:rPr>
+          <w:rFonts w:ascii="Arial" w:hAnsi="Arial" w:eastAsia="Arial" w:cs="Arial"/>
+        </w:rPr>
+        <w:t>Mastering these skills will be necessary to produce a satisfactory product.</w:t>
+      </w:r>
+    </w:p>
+    <w:p>
+      <w:pPr>
+        <w:pStyle w:val="Heading1"/>
+        <w:spacing w:line="240" w:lineRule="auto"/>
+        <w:ind w:left="0" w:hanging="0"/>
+        <w:rPr>
+          <w:rFonts w:ascii="Arial" w:hAnsi="Arial" w:eastAsia="Arial" w:cs="Arial"/>
+        </w:rPr>
+      </w:pPr>
+      <w:r>
+        <w:rPr/>
+        <w:t>Project Overview</w:t>
+      </w:r>
+    </w:p>
+    <w:p>
+      <w:pPr>
+        <w:spacing w:line="240" w:lineRule="auto"/>
+        <w:rPr>
+          <w:rFonts w:ascii="Arial" w:hAnsi="Arial" w:eastAsia="Arial" w:cs="Arial"/>
+        </w:rPr>
+      </w:pPr>
+      <w:r>
+        <w:rPr>
+          <w:rFonts w:ascii="Arial" w:hAnsi="Arial" w:eastAsia="Arial" w:cs="Arial"/>
+        </w:rPr>
+        <w:t xml:space="preserve">Describe your project problem in detail and summarize the project objectives. </w:t>
+      </w:r>
+    </w:p>
+    <w:p>
+      <w:pPr>
+        <w:spacing w:line="240" w:lineRule="auto"/>
+        <w:rPr>
+          <w:rFonts w:ascii="Arial" w:hAnsi="Arial" w:eastAsia="Arial" w:cs="Arial"/>
+        </w:rPr>
+      </w:pPr>
+      <w:r>
+        <w:rPr>
+          <w:rFonts w:ascii="Arial" w:hAnsi="Arial" w:eastAsia="Arial" w:cs="Arial"/>
+        </w:rPr>
+        <w:t xml:space="preserve">Provide a detailed description of the goals and desired outcomes. You should discuss the intended outcomes of the project with your mentor and summarize them here. </w:t>
+      </w:r>
+    </w:p>
+    <w:p>
+      <w:pPr>
+        <w:spacing w:line="240" w:lineRule="auto"/>
+        <w:rPr>
+          <w:rFonts w:ascii="Arial" w:hAnsi="Arial" w:eastAsia="Arial" w:cs="Arial"/>
+        </w:rPr>
+      </w:pPr>
+      <w:r>
+        <w:rPr>
+          <w:rFonts w:ascii="Arial" w:hAnsi="Arial" w:eastAsia="Arial" w:cs="Arial"/>
+        </w:rPr>
+        <w:t>This section should be detailed enough to show that your team has a clear understanding of the project objectives and outcomes.  Please plan on having 1+ page text on “Project Overview”.</w:t>
       </w:r>
     </w:p>
     <w:p>
@@ -512,49 +1178,336 @@
         </w:numPr>
       </w:pPr>
       <w:r>
-        <w:t>Project Overview</w:t>
+        <w:t>Client and Stakeholder Identification and Preferences</w:t>
       </w:r>
     </w:p>
     <w:p>
       <w:pPr>
         <w:spacing w:line="240" w:lineRule="auto"/>
         <w:rPr>
-          <w:rFonts w:ascii="Arial" w:eastAsia="Arial" w:hAnsi="Arial" w:cs="Arial"/>
-        </w:rPr>
-      </w:pPr>
-      <w:r>
-        <w:rPr>
-          <w:rFonts w:ascii="Arial" w:eastAsia="Arial" w:hAnsi="Arial" w:cs="Arial"/>
-        </w:rPr>
-        <w:t xml:space="preserve">Describe your project problem in detail and summarize the project objectives. </w:t>
+          <w:rFonts w:ascii="Arial" w:hAnsi="Arial" w:eastAsia="Arial" w:cs="Arial"/>
+        </w:rPr>
+      </w:pPr>
+      <w:r>
+        <w:rPr>
+          <w:rFonts w:ascii="Arial" w:hAnsi="Arial" w:eastAsia="Arial" w:cs="Arial"/>
+        </w:rPr>
+        <w:t xml:space="preserve">Identify your clients and stakeholders (In </w:t>
+      </w:r>
+      <w:proofErr w:type="spellStart"/>
+      <w:r>
+        <w:rPr>
+          <w:rFonts w:ascii="Arial" w:hAnsi="Arial" w:eastAsia="Arial" w:cs="Arial"/>
+        </w:rPr>
+        <w:t>CptS</w:t>
+      </w:r>
+      <w:proofErr w:type="spellEnd"/>
+      <w:r>
+        <w:rPr>
+          <w:rFonts w:ascii="Arial" w:hAnsi="Arial" w:eastAsia="Arial" w:cs="Arial"/>
+        </w:rPr>
+        <w:t xml:space="preserve"> 421/423 your industry sponsor and mentor </w:t>
+      </w:r>
+      <w:proofErr w:type="gramStart"/>
+      <w:r>
+        <w:rPr>
+          <w:rFonts w:ascii="Arial" w:hAnsi="Arial" w:eastAsia="Arial" w:cs="Arial"/>
+        </w:rPr>
+        <w:t>is</w:t>
+      </w:r>
+      <w:proofErr w:type="gramEnd"/>
+      <w:r>
+        <w:rPr>
+          <w:rFonts w:ascii="Arial" w:hAnsi="Arial" w:eastAsia="Arial" w:cs="Arial"/>
+        </w:rPr>
+        <w:t xml:space="preserve"> your primary client, however many stakeholders also exist beyond the sponsoring company, mentor and co-mentor. A stakeholder is a person or role that is affected by the system that you will develop in some way, so even a description of any expected future users should be included.)</w:t>
       </w:r>
     </w:p>
     <w:p>
       <w:pPr>
         <w:spacing w:line="240" w:lineRule="auto"/>
         <w:rPr>
-          <w:rFonts w:ascii="Arial" w:eastAsia="Arial" w:hAnsi="Arial" w:cs="Arial"/>
-        </w:rPr>
-      </w:pPr>
-      <w:r>
-        <w:rPr>
-          <w:rFonts w:ascii="Arial" w:eastAsia="Arial" w:hAnsi="Arial" w:cs="Arial"/>
-        </w:rPr>
-        <w:t xml:space="preserve">Provide a detailed description of the goals and desired outcomes. You should discuss the intended outcomes of the project with your mentor and summarize them here. </w:t>
+          <w:rFonts w:ascii="Arial" w:hAnsi="Arial" w:eastAsia="Arial" w:cs="Arial"/>
+        </w:rPr>
+      </w:pPr>
+      <w:r>
+        <w:rPr>
+          <w:rFonts w:ascii="Arial" w:hAnsi="Arial" w:eastAsia="Arial" w:cs="Arial"/>
+        </w:rPr>
+        <w:t xml:space="preserve">Briefly describe the needs and preferences of your clients and stakeholders. </w:t>
       </w:r>
     </w:p>
     <w:p>
       <w:pPr>
         <w:spacing w:line="240" w:lineRule="auto"/>
         <w:rPr>
-          <w:rFonts w:ascii="Arial" w:eastAsia="Arial" w:hAnsi="Arial" w:cs="Arial"/>
-        </w:rPr>
-      </w:pPr>
-      <w:r>
-        <w:rPr>
-          <w:rFonts w:ascii="Arial" w:eastAsia="Arial" w:hAnsi="Arial" w:cs="Arial"/>
-        </w:rPr>
-        <w:t>This section should be detailed enough to show that your team has a clear understanding of the project objectives and outcomes.  Please plan on having 1+ page text on “Project Overview”.</w:t>
+          <w:rFonts w:ascii="Arial" w:hAnsi="Arial" w:eastAsia="Arial" w:cs="Arial"/>
+        </w:rPr>
+      </w:pPr>
+      <w:r>
+        <w:rPr>
+          <w:rFonts w:ascii="Arial" w:hAnsi="Arial" w:eastAsia="Arial" w:cs="Arial"/>
+        </w:rPr>
+        <w:lastRenderedPageBreak/>
+        <w:t>Our client is the Cousins Photosynthesis Lab</w:t>
+      </w:r>
+      <w:r>
+        <w:rPr>
+          <w:rFonts w:ascii="Arial" w:hAnsi="Arial" w:eastAsia="Arial" w:cs="Arial"/>
+        </w:rPr>
+        <w:t xml:space="preserve">. This is a lab maintained by Washington State University, primarily through </w:t>
+      </w:r>
+      <w:r>
+        <w:rPr>
+          <w:rFonts w:ascii="Arial" w:hAnsi="Arial" w:eastAsia="Arial" w:cs="Arial"/>
+        </w:rPr>
+        <w:t>Dr. Asaph Cousins, a professor at WSU</w:t>
+      </w:r>
+      <w:r>
+        <w:rPr>
+          <w:rFonts w:ascii="Arial" w:hAnsi="Arial" w:eastAsia="Arial" w:cs="Arial"/>
+        </w:rPr>
+        <w:t>’s School of Biological Sciences</w:t>
+      </w:r>
+      <w:r>
+        <w:rPr>
+          <w:rFonts w:ascii="Arial" w:hAnsi="Arial" w:eastAsia="Arial" w:cs="Arial"/>
+        </w:rPr>
+        <w:t xml:space="preserve">. In this regard, the </w:t>
+      </w:r>
+      <w:r>
+        <w:rPr>
+          <w:rFonts w:ascii="Arial" w:hAnsi="Arial" w:eastAsia="Arial" w:cs="Arial"/>
+        </w:rPr>
+        <w:t xml:space="preserve">university is our client, and Dr. Cousins is </w:t>
+      </w:r>
+      <w:r>
+        <w:rPr>
+          <w:rFonts w:ascii="Arial" w:hAnsi="Arial" w:eastAsia="Arial" w:cs="Arial"/>
+        </w:rPr>
+        <w:t xml:space="preserve">their </w:t>
+      </w:r>
+      <w:r>
+        <w:rPr>
+          <w:rFonts w:ascii="Arial" w:hAnsi="Arial" w:eastAsia="Arial" w:cs="Arial"/>
+        </w:rPr>
+        <w:t>l</w:t>
+      </w:r>
+      <w:r>
+        <w:rPr>
+          <w:rFonts w:ascii="Arial" w:hAnsi="Arial" w:eastAsia="Arial" w:cs="Arial"/>
+        </w:rPr>
+        <w:t>iaison</w:t>
+      </w:r>
+      <w:r>
+        <w:rPr>
+          <w:rFonts w:ascii="Arial" w:hAnsi="Arial" w:eastAsia="Arial" w:cs="Arial"/>
+        </w:rPr>
+        <w:t xml:space="preserve">. WSU’s primary interest </w:t>
+      </w:r>
+      <w:r>
+        <w:rPr>
+          <w:rFonts w:ascii="Arial" w:hAnsi="Arial" w:eastAsia="Arial" w:cs="Arial"/>
+        </w:rPr>
+        <w:t>is</w:t>
+      </w:r>
+      <w:r>
+        <w:rPr>
+          <w:rFonts w:ascii="Arial" w:hAnsi="Arial" w:eastAsia="Arial" w:cs="Arial"/>
+        </w:rPr>
+        <w:t xml:space="preserve"> </w:t>
+      </w:r>
+      <w:r>
+        <w:rPr>
+          <w:rFonts w:ascii="Arial" w:hAnsi="Arial" w:eastAsia="Arial" w:cs="Arial"/>
+        </w:rPr>
+        <w:t>efficient and impactful research.</w:t>
+      </w:r>
+    </w:p>
+    <w:p>
+      <w:pPr>
+        <w:spacing w:line="240" w:lineRule="auto"/>
+        <w:rPr>
+          <w:rFonts w:ascii="Arial" w:hAnsi="Arial" w:eastAsia="Arial" w:cs="Arial"/>
+        </w:rPr>
+      </w:pPr>
+      <w:r>
+        <w:rPr>
+          <w:rFonts w:ascii="Arial" w:hAnsi="Arial" w:eastAsia="Arial" w:cs="Arial"/>
+        </w:rPr>
+        <w:t xml:space="preserve">The most </w:t>
+      </w:r>
+      <w:r>
+        <w:rPr>
+          <w:rFonts w:ascii="Arial" w:hAnsi="Arial" w:eastAsia="Arial" w:cs="Arial"/>
+        </w:rPr>
+        <w:t>prominent</w:t>
+      </w:r>
+      <w:r>
+        <w:rPr>
+          <w:rFonts w:ascii="Arial" w:hAnsi="Arial" w:eastAsia="Arial" w:cs="Arial"/>
+        </w:rPr>
+        <w:t xml:space="preserve"> class of</w:t>
+      </w:r>
+      <w:r>
+        <w:rPr>
+          <w:rFonts w:ascii="Arial" w:hAnsi="Arial" w:eastAsia="Arial" w:cs="Arial"/>
+        </w:rPr>
+        <w:t xml:space="preserve"> stakeholders </w:t>
+      </w:r>
+      <w:r>
+        <w:rPr>
+          <w:rFonts w:ascii="Arial" w:hAnsi="Arial" w:eastAsia="Arial" w:cs="Arial"/>
+        </w:rPr>
+        <w:t>are</w:t>
+      </w:r>
+      <w:r>
+        <w:rPr>
+          <w:rFonts w:ascii="Arial" w:hAnsi="Arial" w:eastAsia="Arial" w:cs="Arial"/>
+        </w:rPr>
+        <w:t xml:space="preserve"> </w:t>
+      </w:r>
+      <w:r>
+        <w:rPr>
+          <w:rFonts w:ascii="Arial" w:hAnsi="Arial" w:eastAsia="Arial" w:cs="Arial"/>
+        </w:rPr>
+        <w:t xml:space="preserve">the users of this lab. This includes Dr. Cousins, but also </w:t>
+      </w:r>
+      <w:r>
+        <w:rPr>
+          <w:rFonts w:ascii="Arial" w:hAnsi="Arial" w:eastAsia="Arial" w:cs="Arial"/>
+        </w:rPr>
+        <w:t xml:space="preserve">graduate students and postdoctoral researchers both currently and in the future. </w:t>
+      </w:r>
+      <w:r>
+        <w:rPr>
+          <w:rFonts w:ascii="Arial" w:hAnsi="Arial" w:eastAsia="Arial" w:cs="Arial"/>
+        </w:rPr>
+        <w:t>These researchers</w:t>
+      </w:r>
+      <w:r>
+        <w:rPr>
+          <w:rFonts w:ascii="Arial" w:hAnsi="Arial" w:eastAsia="Arial" w:cs="Arial"/>
+        </w:rPr>
+        <w:t xml:space="preserve"> are our primary </w:t>
+      </w:r>
+      <w:r>
+        <w:rPr>
+          <w:rFonts w:ascii="Arial" w:hAnsi="Arial" w:eastAsia="Arial" w:cs="Arial"/>
+        </w:rPr>
+        <w:t>user class</w:t>
+      </w:r>
+      <w:r>
+        <w:rPr>
+          <w:rFonts w:ascii="Arial" w:hAnsi="Arial" w:eastAsia="Arial" w:cs="Arial"/>
+        </w:rPr>
+        <w:t xml:space="preserve">. They </w:t>
+      </w:r>
+      <w:r>
+        <w:rPr>
+          <w:rFonts w:ascii="Arial" w:hAnsi="Arial" w:eastAsia="Arial" w:cs="Arial"/>
+        </w:rPr>
+        <w:t>need our product to be usable</w:t>
+      </w:r>
+      <w:r>
+        <w:rPr>
+          <w:rFonts w:ascii="Arial" w:hAnsi="Arial" w:eastAsia="Arial" w:cs="Arial"/>
+        </w:rPr>
+        <w:t>, extendable, and powerful.</w:t>
+      </w:r>
+      <w:r>
+        <w:rPr>
+          <w:rFonts w:ascii="Arial" w:hAnsi="Arial" w:eastAsia="Arial" w:cs="Arial"/>
+        </w:rPr>
+        <w:t xml:space="preserve"> Their experience with coding is variable but generally limited</w:t>
+      </w:r>
+      <w:r>
+        <w:rPr>
+          <w:rFonts w:ascii="Arial" w:hAnsi="Arial" w:eastAsia="Arial" w:cs="Arial"/>
+        </w:rPr>
+        <w:t xml:space="preserve">, and this has presented conflicts with </w:t>
+      </w:r>
+      <w:r>
+        <w:rPr>
+          <w:rFonts w:ascii="Arial" w:hAnsi="Arial" w:eastAsia="Arial" w:cs="Arial"/>
+        </w:rPr>
+        <w:t>previous iterations of this product.</w:t>
+      </w:r>
+      <w:r>
+        <w:rPr>
+          <w:rFonts w:ascii="Arial" w:hAnsi="Arial" w:eastAsia="Arial" w:cs="Arial"/>
+        </w:rPr>
+        <w:t xml:space="preserve"> </w:t>
+      </w:r>
+      <w:r>
+        <w:rPr>
+          <w:rFonts w:ascii="Arial" w:hAnsi="Arial" w:eastAsia="Arial" w:cs="Arial"/>
+        </w:rPr>
+        <w:t xml:space="preserve">These clients could potentially benefit greatly from </w:t>
+      </w:r>
+      <w:r>
+        <w:rPr>
+          <w:rFonts w:ascii="Arial" w:hAnsi="Arial" w:eastAsia="Arial" w:cs="Arial"/>
+        </w:rPr>
+        <w:t>instructive usage manuals.</w:t>
+      </w:r>
+    </w:p>
+    <w:p>
+      <w:pPr>
+        <w:spacing w:line="240" w:lineRule="auto"/>
+        <w:rPr>
+          <w:rFonts w:ascii="Arial" w:hAnsi="Arial" w:eastAsia="Arial" w:cs="Arial"/>
+        </w:rPr>
+      </w:pPr>
+      <w:r>
+        <w:rPr>
+          <w:rFonts w:ascii="Arial" w:hAnsi="Arial" w:eastAsia="Arial" w:cs="Arial"/>
+        </w:rPr>
+        <w:t>Another class of stakeholders is the plant biology academic community. The data process</w:t>
+      </w:r>
+      <w:r>
+        <w:rPr>
+          <w:rFonts w:ascii="Arial" w:hAnsi="Arial" w:eastAsia="Arial" w:cs="Arial"/>
+        </w:rPr>
+        <w:t xml:space="preserve">ed by </w:t>
+      </w:r>
+      <w:r>
+        <w:rPr>
+          <w:rFonts w:ascii="Arial" w:hAnsi="Arial" w:eastAsia="Arial" w:cs="Arial"/>
+        </w:rPr>
+        <w:t xml:space="preserve">our product will likely </w:t>
+      </w:r>
+      <w:r>
+        <w:rPr>
+          <w:rFonts w:ascii="Arial" w:hAnsi="Arial" w:eastAsia="Arial" w:cs="Arial"/>
+        </w:rPr>
+        <w:t>directly or indirectly affect research created at the Photosynthesis Lab</w:t>
+      </w:r>
+      <w:r>
+        <w:rPr>
+          <w:rFonts w:ascii="Arial" w:hAnsi="Arial" w:eastAsia="Arial" w:cs="Arial"/>
+        </w:rPr>
+        <w:t xml:space="preserve">. This makes it incredibly important to ensure that our product preserves the accuracy </w:t>
+      </w:r>
+      <w:r>
+        <w:rPr>
+          <w:rFonts w:ascii="Arial" w:hAnsi="Arial" w:eastAsia="Arial" w:cs="Arial"/>
+        </w:rPr>
+        <w:t xml:space="preserve">of the data </w:t>
+      </w:r>
+      <w:proofErr w:type="gramStart"/>
+      <w:r>
+        <w:rPr>
+          <w:rFonts w:ascii="Arial" w:hAnsi="Arial" w:eastAsia="Arial" w:cs="Arial"/>
+        </w:rPr>
+        <w:t>outputted</w:t>
+      </w:r>
+      <w:proofErr w:type="gramEnd"/>
+      <w:r>
+        <w:rPr>
+          <w:rFonts w:ascii="Arial" w:hAnsi="Arial" w:eastAsia="Arial" w:cs="Arial"/>
+        </w:rPr>
+        <w:t xml:space="preserve"> by the lab’s mass spectrometers.</w:t>
       </w:r>
     </w:p>
     <w:p>
@@ -566,376 +1519,88 @@
         </w:numPr>
       </w:pPr>
       <w:r>
-        <w:t>Client and Stakeholder Identification and Preferences</w:t>
+        <w:t>Glossary</w:t>
       </w:r>
     </w:p>
     <w:p>
       <w:pPr>
         <w:spacing w:line="240" w:lineRule="auto"/>
         <w:rPr>
-          <w:rFonts w:ascii="Arial" w:eastAsia="Arial" w:hAnsi="Arial" w:cs="Arial"/>
-        </w:rPr>
-      </w:pPr>
-      <w:r>
-        <w:rPr>
-          <w:rFonts w:ascii="Arial" w:eastAsia="Arial" w:hAnsi="Arial" w:cs="Arial"/>
-        </w:rPr>
-        <w:t xml:space="preserve">Identify your clients and stakeholders (In </w:t>
-      </w:r>
-      <w:proofErr w:type="spellStart"/>
-      <w:r>
-        <w:rPr>
-          <w:rFonts w:ascii="Arial" w:eastAsia="Arial" w:hAnsi="Arial" w:cs="Arial"/>
-        </w:rPr>
-        <w:t>CptS</w:t>
-      </w:r>
-      <w:proofErr w:type="spellEnd"/>
-      <w:r>
-        <w:rPr>
-          <w:rFonts w:ascii="Arial" w:eastAsia="Arial" w:hAnsi="Arial" w:cs="Arial"/>
-        </w:rPr>
-        <w:t xml:space="preserve"> 421/423 your industry sponsor and mentor </w:t>
-      </w:r>
-      <w:proofErr w:type="gramStart"/>
-      <w:r>
-        <w:rPr>
-          <w:rFonts w:ascii="Arial" w:eastAsia="Arial" w:hAnsi="Arial" w:cs="Arial"/>
-        </w:rPr>
-        <w:t>is</w:t>
-      </w:r>
-      <w:proofErr w:type="gramEnd"/>
-      <w:r>
-        <w:rPr>
-          <w:rFonts w:ascii="Arial" w:eastAsia="Arial" w:hAnsi="Arial" w:cs="Arial"/>
-        </w:rPr>
-        <w:t xml:space="preserve"> your primary client, however many stakeholders also exist beyond the sponsoring company, mentor and co-mentor. A stakeholder is a person or role that is affected by the system that you will develop in some way, so even a description of any expected future users should be included.)</w:t>
+          <w:rFonts w:ascii="Arial" w:hAnsi="Arial" w:eastAsia="Arial" w:cs="Arial"/>
+        </w:rPr>
+      </w:pPr>
+      <w:r>
+        <w:rPr>
+          <w:rFonts w:ascii="Arial" w:hAnsi="Arial" w:eastAsia="Arial" w:cs="Arial"/>
+          <w:b w:val="1"/>
+          <w:bCs w:val="1"/>
+        </w:rPr>
+        <w:t>WSU</w:t>
+      </w:r>
+      <w:r>
+        <w:rPr>
+          <w:rFonts w:ascii="Arial" w:hAnsi="Arial" w:eastAsia="Arial" w:cs="Arial"/>
+        </w:rPr>
+        <w:t>:</w:t>
+      </w:r>
+      <w:r>
+        <w:rPr>
+          <w:rFonts w:ascii="Arial" w:hAnsi="Arial" w:eastAsia="Arial" w:cs="Arial"/>
+        </w:rPr>
+        <w:t xml:space="preserve"> Washington State University</w:t>
       </w:r>
     </w:p>
     <w:p>
       <w:pPr>
         <w:spacing w:line="240" w:lineRule="auto"/>
         <w:rPr>
-          <w:rFonts w:ascii="Arial" w:eastAsia="Arial" w:hAnsi="Arial" w:cs="Arial"/>
-        </w:rPr>
-      </w:pPr>
-      <w:r>
-        <w:rPr>
-          <w:rFonts w:ascii="Arial" w:eastAsia="Arial" w:hAnsi="Arial" w:cs="Arial"/>
-        </w:rPr>
-        <w:t xml:space="preserve">Briefly describe the needs and preferences of your clients and stakeholders. </w:t>
-      </w:r>
-    </w:p>
-    <w:p>
-      <w:pPr>
+          <w:rFonts w:ascii="Arial" w:hAnsi="Arial" w:eastAsia="Arial" w:cs="Arial"/>
+          <w:b w:val="1"/>
+          <w:bCs w:val="1"/>
+        </w:rPr>
+      </w:pPr>
+      <w:r>
+        <w:rPr>
+          <w:rFonts w:ascii="Arial" w:hAnsi="Arial" w:eastAsia="Arial" w:cs="Arial"/>
+          <w:b w:val="1"/>
+          <w:bCs w:val="1"/>
+        </w:rPr>
+        <w:t>GC-MS</w:t>
+      </w:r>
+      <w:r>
+        <w:rPr>
+          <w:rFonts w:ascii="Arial" w:hAnsi="Arial" w:eastAsia="Arial" w:cs="Arial"/>
+          <w:b w:val="0"/>
+          <w:bCs w:val="0"/>
+        </w:rPr>
+        <w:t>: Gas Chromatography Mass Spectrometry</w:t>
+      </w:r>
+    </w:p>
+    <w:p>
+      <w:pPr>
+        <w:pStyle w:val="Normal"/>
         <w:spacing w:line="240" w:lineRule="auto"/>
         <w:rPr>
-          <w:rFonts w:ascii="Arial" w:eastAsia="Arial" w:hAnsi="Arial" w:cs="Arial"/>
-        </w:rPr>
-      </w:pPr>
-      <w:r>
-        <w:rPr>
-          <w:rFonts w:ascii="Arial" w:eastAsia="Arial" w:hAnsi="Arial" w:cs="Arial"/>
-        </w:rPr>
-        <w:lastRenderedPageBreak/>
-        <w:t>Our client is the Cousins Photosynthesis Lab</w:t>
-      </w:r>
-      <w:r>
-        <w:rPr>
-          <w:rFonts w:ascii="Arial" w:eastAsia="Arial" w:hAnsi="Arial" w:cs="Arial"/>
-        </w:rPr>
-        <w:t xml:space="preserve">. This is a lab maintained by Washington State University, primarily through </w:t>
-      </w:r>
-      <w:r>
-        <w:rPr>
-          <w:rFonts w:ascii="Arial" w:eastAsia="Arial" w:hAnsi="Arial" w:cs="Arial"/>
-        </w:rPr>
-        <w:t>Dr. Asaph Cousins, a professor at WSU</w:t>
-      </w:r>
-      <w:r>
-        <w:rPr>
-          <w:rFonts w:ascii="Arial" w:eastAsia="Arial" w:hAnsi="Arial" w:cs="Arial"/>
-        </w:rPr>
-        <w:t>’s School of Biological Sciences</w:t>
-      </w:r>
-      <w:r>
-        <w:rPr>
-          <w:rFonts w:ascii="Arial" w:eastAsia="Arial" w:hAnsi="Arial" w:cs="Arial"/>
-        </w:rPr>
-        <w:t xml:space="preserve">. In this regard, the </w:t>
-      </w:r>
-      <w:r>
-        <w:rPr>
-          <w:rFonts w:ascii="Arial" w:eastAsia="Arial" w:hAnsi="Arial" w:cs="Arial"/>
-        </w:rPr>
-        <w:t xml:space="preserve">university is our client, and Dr. Cousins is </w:t>
-      </w:r>
-      <w:r>
-        <w:rPr>
-          <w:rFonts w:ascii="Arial" w:eastAsia="Arial" w:hAnsi="Arial" w:cs="Arial"/>
-        </w:rPr>
-        <w:t xml:space="preserve">their </w:t>
-      </w:r>
-      <w:r>
-        <w:rPr>
-          <w:rFonts w:ascii="Arial" w:eastAsia="Arial" w:hAnsi="Arial" w:cs="Arial"/>
-        </w:rPr>
-        <w:t>l</w:t>
-      </w:r>
-      <w:r>
-        <w:rPr>
-          <w:rFonts w:ascii="Arial" w:eastAsia="Arial" w:hAnsi="Arial" w:cs="Arial"/>
-        </w:rPr>
-        <w:t>iaison</w:t>
-      </w:r>
-      <w:r>
-        <w:rPr>
-          <w:rFonts w:ascii="Arial" w:eastAsia="Arial" w:hAnsi="Arial" w:cs="Arial"/>
-        </w:rPr>
-        <w:t xml:space="preserve">. WSU’s primary interest </w:t>
-      </w:r>
-      <w:r>
-        <w:rPr>
-          <w:rFonts w:ascii="Arial" w:eastAsia="Arial" w:hAnsi="Arial" w:cs="Arial"/>
-        </w:rPr>
-        <w:t>is</w:t>
-      </w:r>
-      <w:r>
-        <w:rPr>
-          <w:rFonts w:ascii="Arial" w:eastAsia="Arial" w:hAnsi="Arial" w:cs="Arial"/>
-        </w:rPr>
-        <w:t xml:space="preserve"> </w:t>
-      </w:r>
-      <w:r>
-        <w:rPr>
-          <w:rFonts w:ascii="Arial" w:eastAsia="Arial" w:hAnsi="Arial" w:cs="Arial"/>
-        </w:rPr>
-        <w:t>efficient and impactful research.</w:t>
-      </w:r>
-    </w:p>
-    <w:p>
-      <w:pPr>
-        <w:spacing w:line="240" w:lineRule="auto"/>
-        <w:rPr>
-          <w:rFonts w:ascii="Arial" w:eastAsia="Arial" w:hAnsi="Arial" w:cs="Arial"/>
-        </w:rPr>
-      </w:pPr>
-      <w:r>
-        <w:rPr>
-          <w:rFonts w:ascii="Arial" w:eastAsia="Arial" w:hAnsi="Arial" w:cs="Arial"/>
-        </w:rPr>
-        <w:t xml:space="preserve">The most </w:t>
-      </w:r>
-      <w:r>
-        <w:rPr>
-          <w:rFonts w:ascii="Arial" w:eastAsia="Arial" w:hAnsi="Arial" w:cs="Arial"/>
-        </w:rPr>
-        <w:t>prominent</w:t>
-      </w:r>
-      <w:r>
-        <w:rPr>
-          <w:rFonts w:ascii="Arial" w:eastAsia="Arial" w:hAnsi="Arial" w:cs="Arial"/>
-        </w:rPr>
-        <w:t xml:space="preserve"> class of</w:t>
-      </w:r>
-      <w:r>
-        <w:rPr>
-          <w:rFonts w:ascii="Arial" w:eastAsia="Arial" w:hAnsi="Arial" w:cs="Arial"/>
-        </w:rPr>
-        <w:t xml:space="preserve"> stakeholders </w:t>
-      </w:r>
-      <w:r>
-        <w:rPr>
-          <w:rFonts w:ascii="Arial" w:eastAsia="Arial" w:hAnsi="Arial" w:cs="Arial"/>
-        </w:rPr>
-        <w:t>are</w:t>
-      </w:r>
-      <w:r>
-        <w:rPr>
-          <w:rFonts w:ascii="Arial" w:eastAsia="Arial" w:hAnsi="Arial" w:cs="Arial"/>
-        </w:rPr>
-        <w:t xml:space="preserve"> </w:t>
-      </w:r>
-      <w:r>
-        <w:rPr>
-          <w:rFonts w:ascii="Arial" w:eastAsia="Arial" w:hAnsi="Arial" w:cs="Arial"/>
-        </w:rPr>
-        <w:t xml:space="preserve">the users of this lab. This includes Dr. Cousins, but also </w:t>
-      </w:r>
-      <w:r>
-        <w:rPr>
-          <w:rFonts w:ascii="Arial" w:eastAsia="Arial" w:hAnsi="Arial" w:cs="Arial"/>
-        </w:rPr>
-        <w:t xml:space="preserve">graduate students and postdoctoral researchers both currently and in the future. </w:t>
-      </w:r>
-      <w:r>
-        <w:rPr>
-          <w:rFonts w:ascii="Arial" w:eastAsia="Arial" w:hAnsi="Arial" w:cs="Arial"/>
-        </w:rPr>
-        <w:t>These researchers</w:t>
-      </w:r>
-      <w:r>
-        <w:rPr>
-          <w:rFonts w:ascii="Arial" w:eastAsia="Arial" w:hAnsi="Arial" w:cs="Arial"/>
-        </w:rPr>
-        <w:t xml:space="preserve"> are our primary </w:t>
-      </w:r>
-      <w:r>
-        <w:rPr>
-          <w:rFonts w:ascii="Arial" w:eastAsia="Arial" w:hAnsi="Arial" w:cs="Arial"/>
-        </w:rPr>
-        <w:t>user class</w:t>
-      </w:r>
-      <w:r>
-        <w:rPr>
-          <w:rFonts w:ascii="Arial" w:eastAsia="Arial" w:hAnsi="Arial" w:cs="Arial"/>
-        </w:rPr>
-        <w:t xml:space="preserve">. They </w:t>
-      </w:r>
-      <w:r>
-        <w:rPr>
-          <w:rFonts w:ascii="Arial" w:eastAsia="Arial" w:hAnsi="Arial" w:cs="Arial"/>
-        </w:rPr>
-        <w:t>need our product to be usable</w:t>
-      </w:r>
-      <w:r>
-        <w:rPr>
-          <w:rFonts w:ascii="Arial" w:eastAsia="Arial" w:hAnsi="Arial" w:cs="Arial"/>
-        </w:rPr>
-        <w:t>, extendable, and powerful.</w:t>
-      </w:r>
-      <w:r>
-        <w:rPr>
-          <w:rFonts w:ascii="Arial" w:eastAsia="Arial" w:hAnsi="Arial" w:cs="Arial"/>
-        </w:rPr>
-        <w:t xml:space="preserve"> Their experience with coding is variable but generally limited</w:t>
-      </w:r>
-      <w:r>
-        <w:rPr>
-          <w:rFonts w:ascii="Arial" w:eastAsia="Arial" w:hAnsi="Arial" w:cs="Arial"/>
-        </w:rPr>
-        <w:t xml:space="preserve">, and this has presented conflicts with </w:t>
-      </w:r>
-      <w:r>
-        <w:rPr>
-          <w:rFonts w:ascii="Arial" w:eastAsia="Arial" w:hAnsi="Arial" w:cs="Arial"/>
-        </w:rPr>
-        <w:t>previous iterations of this product.</w:t>
-      </w:r>
-      <w:r>
-        <w:rPr>
-          <w:rFonts w:ascii="Arial" w:eastAsia="Arial" w:hAnsi="Arial" w:cs="Arial"/>
-        </w:rPr>
-        <w:t xml:space="preserve"> </w:t>
-      </w:r>
-      <w:r>
-        <w:rPr>
-          <w:rFonts w:ascii="Arial" w:eastAsia="Arial" w:hAnsi="Arial" w:cs="Arial"/>
-        </w:rPr>
-        <w:t xml:space="preserve">These clients could potentially benefit greatly from </w:t>
-      </w:r>
-      <w:r>
-        <w:rPr>
-          <w:rFonts w:ascii="Arial" w:eastAsia="Arial" w:hAnsi="Arial" w:cs="Arial"/>
-        </w:rPr>
-        <w:t>instructive usage manuals.</w:t>
-      </w:r>
-    </w:p>
-    <w:p>
-      <w:pPr>
-        <w:spacing w:line="240" w:lineRule="auto"/>
-        <w:rPr>
-          <w:rFonts w:ascii="Arial" w:eastAsia="Arial" w:hAnsi="Arial" w:cs="Arial"/>
-        </w:rPr>
-      </w:pPr>
-      <w:r>
-        <w:rPr>
-          <w:rFonts w:ascii="Arial" w:eastAsia="Arial" w:hAnsi="Arial" w:cs="Arial"/>
-        </w:rPr>
-        <w:t>Another class of stakeholders is the plant biology academic community. The data process</w:t>
-      </w:r>
-      <w:r>
-        <w:rPr>
-          <w:rFonts w:ascii="Arial" w:eastAsia="Arial" w:hAnsi="Arial" w:cs="Arial"/>
-        </w:rPr>
-        <w:t xml:space="preserve">ed by </w:t>
-      </w:r>
-      <w:r>
-        <w:rPr>
-          <w:rFonts w:ascii="Arial" w:eastAsia="Arial" w:hAnsi="Arial" w:cs="Arial"/>
-        </w:rPr>
-        <w:t xml:space="preserve">our product will likely </w:t>
-      </w:r>
-      <w:r>
-        <w:rPr>
-          <w:rFonts w:ascii="Arial" w:eastAsia="Arial" w:hAnsi="Arial" w:cs="Arial"/>
-        </w:rPr>
-        <w:t>directly or indirectly affect research created at the Photosynthesis Lab</w:t>
-      </w:r>
-      <w:r>
-        <w:rPr>
-          <w:rFonts w:ascii="Arial" w:eastAsia="Arial" w:hAnsi="Arial" w:cs="Arial"/>
-        </w:rPr>
-        <w:t xml:space="preserve">. This makes it incredibly important to ensure that our product preserves the accuracy </w:t>
-      </w:r>
-      <w:r>
-        <w:rPr>
-          <w:rFonts w:ascii="Arial" w:eastAsia="Arial" w:hAnsi="Arial" w:cs="Arial"/>
-        </w:rPr>
-        <w:t xml:space="preserve">of the data </w:t>
-      </w:r>
-      <w:proofErr w:type="gramStart"/>
-      <w:r>
-        <w:rPr>
-          <w:rFonts w:ascii="Arial" w:eastAsia="Arial" w:hAnsi="Arial" w:cs="Arial"/>
-        </w:rPr>
-        <w:t>outputted</w:t>
-      </w:r>
-      <w:proofErr w:type="gramEnd"/>
-      <w:r>
-        <w:rPr>
-          <w:rFonts w:ascii="Arial" w:eastAsia="Arial" w:hAnsi="Arial" w:cs="Arial"/>
-        </w:rPr>
-        <w:t xml:space="preserve"> by the lab’s mass spectrometers.</w:t>
-      </w:r>
-    </w:p>
-    <w:p>
-      <w:pPr>
-        <w:pStyle w:val="Heading1"/>
-        <w:numPr>
-          <w:ilvl w:val="0"/>
-          <w:numId w:val="1"/>
-        </w:numPr>
-      </w:pPr>
-      <w:r>
-        <w:t>Glossary</w:t>
-      </w:r>
-    </w:p>
-    <w:p>
-      <w:pPr>
-        <w:spacing w:line="240" w:lineRule="auto"/>
-        <w:rPr>
-          <w:rFonts w:ascii="Arial" w:eastAsia="Arial" w:hAnsi="Arial" w:cs="Arial"/>
-        </w:rPr>
-      </w:pPr>
-      <w:r>
-        <w:rPr>
-          <w:rFonts w:ascii="Arial" w:eastAsia="Arial" w:hAnsi="Arial" w:cs="Arial"/>
-          <w:b/>
-          <w:bCs/>
-        </w:rPr>
-        <w:t>WSU</w:t>
-      </w:r>
-      <w:r>
-        <w:rPr>
-          <w:rFonts w:ascii="Arial" w:eastAsia="Arial" w:hAnsi="Arial" w:cs="Arial"/>
-        </w:rPr>
-        <w:t>:</w:t>
-      </w:r>
-      <w:r>
-        <w:rPr>
-          <w:rFonts w:ascii="Arial" w:eastAsia="Arial" w:hAnsi="Arial" w:cs="Arial"/>
-        </w:rPr>
-        <w:t xml:space="preserve"> Washington State University</w:t>
+          <w:rFonts w:ascii="Arial" w:hAnsi="Arial" w:eastAsia="Arial" w:cs="Arial"/>
+          <w:b w:val="1"/>
+          <w:bCs w:val="1"/>
+        </w:rPr>
+      </w:pPr>
+      <w:r>
+        <w:rPr>
+          <w:rFonts w:ascii="Arial" w:hAnsi="Arial" w:eastAsia="Arial" w:cs="Arial"/>
+          <w:b w:val="1"/>
+          <w:bCs w:val="1"/>
+        </w:rPr>
+        <w:t>LC-MS</w:t>
+      </w:r>
+      <w:r>
+        <w:rPr>
+          <w:rFonts w:ascii="Arial" w:hAnsi="Arial" w:eastAsia="Arial" w:cs="Arial"/>
+          <w:b w:val="0"/>
+          <w:bCs w:val="0"/>
+        </w:rPr>
+        <w:t>: Liquid Chromatography Mass Spectrometry</w:t>
       </w:r>
     </w:p>
     <w:p>
@@ -962,13 +1627,13 @@
         <w:spacing w:after="0" w:line="240" w:lineRule="auto"/>
         <w:ind w:left="720" w:hanging="720"/>
         <w:rPr>
-          <w:rFonts w:ascii="Arial" w:eastAsia="Arial" w:hAnsi="Arial" w:cs="Arial"/>
+          <w:rFonts w:ascii="Arial" w:hAnsi="Arial" w:eastAsia="Arial" w:cs="Arial"/>
           <w:color w:val="000000"/>
         </w:rPr>
       </w:pPr>
       <w:r>
         <w:rPr>
-          <w:rFonts w:ascii="Arial" w:eastAsia="Arial" w:hAnsi="Arial" w:cs="Arial"/>
+          <w:rFonts w:ascii="Arial" w:hAnsi="Arial" w:eastAsia="Arial" w:cs="Arial"/>
           <w:color w:val="000000"/>
         </w:rPr>
         <w:t>Cite your references here. Please follow the IEEE citation standard for your references. (http://www.ieee.org/documents/ieeecitationref.pdf)</w:t>
@@ -986,7 +1651,7 @@
         <w:spacing w:after="0" w:line="240" w:lineRule="auto"/>
         <w:ind w:hanging="720"/>
         <w:rPr>
-          <w:rFonts w:ascii="Arial" w:eastAsia="Arial" w:hAnsi="Arial" w:cs="Arial"/>
+          <w:rFonts w:ascii="Arial" w:hAnsi="Arial" w:eastAsia="Arial" w:cs="Arial"/>
           <w:color w:val="000000"/>
         </w:rPr>
       </w:pPr>
@@ -1003,13 +1668,13 @@
         <w:spacing w:after="0" w:line="240" w:lineRule="auto"/>
         <w:ind w:left="720" w:hanging="720"/>
         <w:rPr>
-          <w:rFonts w:ascii="Arial" w:eastAsia="Arial" w:hAnsi="Arial" w:cs="Arial"/>
+          <w:rFonts w:ascii="Arial" w:hAnsi="Arial" w:eastAsia="Arial" w:cs="Arial"/>
           <w:color w:val="000000"/>
         </w:rPr>
       </w:pPr>
       <w:r>
         <w:rPr>
-          <w:rFonts w:ascii="Arial" w:eastAsia="Arial" w:hAnsi="Arial" w:cs="Arial"/>
+          <w:rFonts w:ascii="Arial" w:hAnsi="Arial" w:eastAsia="Arial" w:cs="Arial"/>
           <w:color w:val="000000"/>
         </w:rPr>
         <w:t xml:space="preserve">For the papers you cite give the </w:t>
@@ -1017,7 +1682,7 @@
       <w:proofErr w:type="gramStart"/>
       <w:r>
         <w:rPr>
-          <w:rFonts w:ascii="Arial" w:eastAsia="Arial" w:hAnsi="Arial" w:cs="Arial"/>
+          <w:rFonts w:ascii="Arial" w:hAnsi="Arial" w:eastAsia="Arial" w:cs="Arial"/>
           <w:color w:val="000000"/>
         </w:rPr>
         <w:t>authors,</w:t>
@@ -1025,49 +1690,538 @@
       <w:proofErr w:type="gramEnd"/>
       <w:r>
         <w:rPr>
-          <w:rFonts w:ascii="Arial" w:eastAsia="Arial" w:hAnsi="Arial" w:cs="Arial"/>
+          <w:rFonts w:ascii="Arial" w:hAnsi="Arial" w:eastAsia="Arial" w:cs="Arial"/>
           <w:color w:val="000000"/>
         </w:rPr>
         <w:t xml:space="preserve"> the title of the article, the journal name, journal volume number, date of publication and inclusive page numbers. Giving only the URL for the journal is not appropriate. For the websites, give the title, author (if applicable) and the website URL.</w:t>
       </w:r>
     </w:p>
-    <w:p>
+    <w:p w14:noSpellErr="1">
       <w:pPr>
         <w:pBdr>
-          <w:top w:val="nil"/>
-          <w:left w:val="nil"/>
-          <w:bottom w:val="nil"/>
-          <w:right w:val="nil"/>
-          <w:between w:val="nil"/>
+          <w:top w:val="nil" w:color="000000" w:sz="0" w:space="0"/>
+          <w:left w:val="nil" w:color="000000" w:sz="0" w:space="0"/>
+          <w:bottom w:val="nil" w:color="000000" w:sz="0" w:space="0"/>
+          <w:right w:val="nil" w:color="000000" w:sz="0" w:space="0"/>
+          <w:between w:val="nil" w:color="000000" w:sz="0" w:space="0"/>
         </w:pBdr>
         <w:spacing w:after="0" w:line="240" w:lineRule="auto"/>
         <w:ind w:left="1440" w:hanging="720"/>
         <w:rPr>
-          <w:rFonts w:ascii="Arial" w:eastAsia="Arial" w:hAnsi="Arial" w:cs="Arial"/>
+          <w:rFonts w:ascii="Arial" w:hAnsi="Arial" w:eastAsia="Arial" w:cs="Arial"/>
           <w:color w:val="000000"/>
         </w:rPr>
       </w:pPr>
     </w:p>
     <w:p>
       <w:pPr>
+        <w:ind w:left="720" w:hanging="720"/>
+      </w:pPr>
+      <w:r>
+        <w:rPr>
+          <w:rFonts w:ascii="Calibri" w:hAnsi="Calibri" w:eastAsia="Calibri" w:cs="Calibri"/>
+          <w:b w:val="0"/>
+          <w:bCs w:val="0"/>
+          <w:i w:val="0"/>
+          <w:iCs w:val="0"/>
+          <w:caps w:val="0"/>
+          <w:smallCaps w:val="0"/>
+          <w:noProof w:val="0"/>
+          <w:color w:val="000000" w:themeColor="text1" w:themeTint="FF" w:themeShade="FF"/>
+          <w:sz w:val="22"/>
+          <w:szCs w:val="22"/>
+          <w:lang w:val="en-US"/>
+        </w:rPr>
+        <w:t>[</w:t>
+      </w:r>
+      <w:r>
+        <w:rPr>
+          <w:rFonts w:ascii="Calibri" w:hAnsi="Calibri" w:eastAsia="Calibri" w:cs="Calibri"/>
+          <w:b w:val="0"/>
+          <w:bCs w:val="0"/>
+          <w:i w:val="0"/>
+          <w:iCs w:val="0"/>
+          <w:caps w:val="0"/>
+          <w:smallCaps w:val="0"/>
+          <w:noProof w:val="0"/>
+          <w:color w:val="000000" w:themeColor="text1" w:themeTint="FF" w:themeShade="FF"/>
+          <w:sz w:val="22"/>
+          <w:szCs w:val="22"/>
+          <w:lang w:val="en-US"/>
+        </w:rPr>
+        <w:t>1]“</w:t>
+      </w:r>
+      <w:r>
+        <w:rPr>
+          <w:rFonts w:ascii="Calibri" w:hAnsi="Calibri" w:eastAsia="Calibri" w:cs="Calibri"/>
+          <w:b w:val="0"/>
+          <w:bCs w:val="0"/>
+          <w:i w:val="0"/>
+          <w:iCs w:val="0"/>
+          <w:caps w:val="0"/>
+          <w:smallCaps w:val="0"/>
+          <w:noProof w:val="0"/>
+          <w:color w:val="000000" w:themeColor="text1" w:themeTint="FF" w:themeShade="FF"/>
+          <w:sz w:val="22"/>
+          <w:szCs w:val="22"/>
+          <w:lang w:val="en-US"/>
+        </w:rPr>
+        <w:t xml:space="preserve">Mass Spectrometry Software | </w:t>
+      </w:r>
+      <w:r>
+        <w:rPr>
+          <w:rFonts w:ascii="Calibri" w:hAnsi="Calibri" w:eastAsia="Calibri" w:cs="Calibri"/>
+          <w:b w:val="0"/>
+          <w:bCs w:val="0"/>
+          <w:i w:val="0"/>
+          <w:iCs w:val="0"/>
+          <w:caps w:val="0"/>
+          <w:smallCaps w:val="0"/>
+          <w:noProof w:val="0"/>
+          <w:color w:val="000000" w:themeColor="text1" w:themeTint="FF" w:themeShade="FF"/>
+          <w:sz w:val="22"/>
+          <w:szCs w:val="22"/>
+          <w:lang w:val="en-US"/>
+        </w:rPr>
+        <w:t>Thermo</w:t>
+      </w:r>
+      <w:r>
+        <w:rPr>
+          <w:rFonts w:ascii="Calibri" w:hAnsi="Calibri" w:eastAsia="Calibri" w:cs="Calibri"/>
+          <w:b w:val="0"/>
+          <w:bCs w:val="0"/>
+          <w:i w:val="0"/>
+          <w:iCs w:val="0"/>
+          <w:caps w:val="0"/>
+          <w:smallCaps w:val="0"/>
+          <w:noProof w:val="0"/>
+          <w:color w:val="000000" w:themeColor="text1" w:themeTint="FF" w:themeShade="FF"/>
+          <w:sz w:val="22"/>
+          <w:szCs w:val="22"/>
+          <w:lang w:val="en-US"/>
+        </w:rPr>
+        <w:t xml:space="preserve"> Fisher Scientific - UK,” </w:t>
+      </w:r>
+      <w:r>
+        <w:rPr>
+          <w:rFonts w:ascii="Calibri" w:hAnsi="Calibri" w:eastAsia="Calibri" w:cs="Calibri"/>
+          <w:b w:val="0"/>
+          <w:bCs w:val="0"/>
+          <w:i w:val="1"/>
+          <w:iCs w:val="1"/>
+          <w:caps w:val="0"/>
+          <w:smallCaps w:val="0"/>
+          <w:noProof w:val="0"/>
+          <w:color w:val="000000" w:themeColor="text1" w:themeTint="FF" w:themeShade="FF"/>
+          <w:sz w:val="22"/>
+          <w:szCs w:val="22"/>
+          <w:lang w:val="en-US"/>
+        </w:rPr>
+        <w:t>Thermofisher.com</w:t>
+      </w:r>
+      <w:r>
+        <w:rPr>
+          <w:rFonts w:ascii="Calibri" w:hAnsi="Calibri" w:eastAsia="Calibri" w:cs="Calibri"/>
+          <w:b w:val="0"/>
+          <w:bCs w:val="0"/>
+          <w:i w:val="0"/>
+          <w:iCs w:val="0"/>
+          <w:caps w:val="0"/>
+          <w:smallCaps w:val="0"/>
+          <w:noProof w:val="0"/>
+          <w:color w:val="000000" w:themeColor="text1" w:themeTint="FF" w:themeShade="FF"/>
+          <w:sz w:val="22"/>
+          <w:szCs w:val="22"/>
+          <w:lang w:val="en-US"/>
+        </w:rPr>
+        <w:t xml:space="preserve">, 2024. </w:t>
+      </w:r>
+      <w:hyperlink r:id="R32045f9899f445ba">
+        <w:r>
+          <w:rPr>
+            <w:rStyle w:val="Hyperlink"/>
+            <w:rFonts w:ascii="Calibri" w:hAnsi="Calibri" w:eastAsia="Calibri" w:cs="Calibri"/>
+            <w:b w:val="0"/>
+            <w:bCs w:val="0"/>
+            <w:i w:val="0"/>
+            <w:iCs w:val="0"/>
+            <w:caps w:val="0"/>
+            <w:smallCaps w:val="0"/>
+            <w:noProof w:val="0"/>
+            <w:sz w:val="22"/>
+            <w:szCs w:val="22"/>
+            <w:lang w:val="en-US"/>
+          </w:rPr>
+          <w:t>https://www.thermofisher.com/us/en/home/industrial/mass-spectrometry/mass-spectrometry-software.html</w:t>
+        </w:r>
+      </w:hyperlink>
+      <w:r>
+        <w:rPr>
+          <w:rFonts w:ascii="Calibri" w:hAnsi="Calibri" w:eastAsia="Calibri" w:cs="Calibri"/>
+          <w:b w:val="0"/>
+          <w:bCs w:val="0"/>
+          <w:i w:val="0"/>
+          <w:iCs w:val="0"/>
+          <w:caps w:val="0"/>
+          <w:smallCaps w:val="0"/>
+          <w:noProof w:val="0"/>
+          <w:color w:val="000000" w:themeColor="text1" w:themeTint="FF" w:themeShade="FF"/>
+          <w:sz w:val="22"/>
+          <w:szCs w:val="22"/>
+          <w:lang w:val="en-US"/>
+        </w:rPr>
+        <w:t xml:space="preserve"> (accessed Sep. 23, 2024).</w:t>
+      </w:r>
+      <w:r>
+        <w:rPr>
+          <w:rFonts w:ascii="Calibri" w:hAnsi="Calibri" w:eastAsia="Calibri" w:cs="Calibri"/>
+          <w:b w:val="0"/>
+          <w:bCs w:val="0"/>
+          <w:i w:val="0"/>
+          <w:iCs w:val="0"/>
+          <w:caps w:val="0"/>
+          <w:smallCaps w:val="0"/>
+          <w:noProof w:val="0"/>
+          <w:color w:val="000000" w:themeColor="text1" w:themeTint="FF" w:themeShade="FF"/>
+          <w:sz w:val="22"/>
+          <w:szCs w:val="22"/>
+          <w:lang w:val="en-US"/>
+        </w:rPr>
+        <w:t>‌</w:t>
+      </w:r>
+    </w:p>
+    <w:p>
+      <w:pPr>
+        <w:ind w:left="720" w:hanging="720"/>
+      </w:pPr>
+      <w:r>
+        <w:rPr>
+          <w:rFonts w:ascii="Calibri" w:hAnsi="Calibri" w:eastAsia="Calibri" w:cs="Calibri"/>
+          <w:b w:val="0"/>
+          <w:bCs w:val="0"/>
+          <w:i w:val="0"/>
+          <w:iCs w:val="0"/>
+          <w:caps w:val="0"/>
+          <w:smallCaps w:val="0"/>
+          <w:noProof w:val="0"/>
+          <w:color w:val="000000" w:themeColor="text1" w:themeTint="FF" w:themeShade="FF"/>
+          <w:sz w:val="22"/>
+          <w:szCs w:val="22"/>
+          <w:lang w:val="en-US"/>
+        </w:rPr>
+        <w:t>[</w:t>
+      </w:r>
+      <w:r>
+        <w:rPr>
+          <w:rFonts w:ascii="Calibri" w:hAnsi="Calibri" w:eastAsia="Calibri" w:cs="Calibri"/>
+          <w:b w:val="0"/>
+          <w:bCs w:val="0"/>
+          <w:i w:val="0"/>
+          <w:iCs w:val="0"/>
+          <w:caps w:val="0"/>
+          <w:smallCaps w:val="0"/>
+          <w:noProof w:val="0"/>
+          <w:color w:val="000000" w:themeColor="text1" w:themeTint="FF" w:themeShade="FF"/>
+          <w:sz w:val="22"/>
+          <w:szCs w:val="22"/>
+          <w:lang w:val="en-US"/>
+        </w:rPr>
+        <w:t>1]H.</w:t>
+      </w:r>
+      <w:r>
+        <w:rPr>
+          <w:rFonts w:ascii="Calibri" w:hAnsi="Calibri" w:eastAsia="Calibri" w:cs="Calibri"/>
+          <w:b w:val="0"/>
+          <w:bCs w:val="0"/>
+          <w:i w:val="0"/>
+          <w:iCs w:val="0"/>
+          <w:caps w:val="0"/>
+          <w:smallCaps w:val="0"/>
+          <w:noProof w:val="0"/>
+          <w:color w:val="000000" w:themeColor="text1" w:themeTint="FF" w:themeShade="FF"/>
+          <w:sz w:val="22"/>
+          <w:szCs w:val="22"/>
+          <w:lang w:val="en-US"/>
+        </w:rPr>
+        <w:t xml:space="preserve"> L. </w:t>
+      </w:r>
+      <w:r>
+        <w:rPr>
+          <w:rFonts w:ascii="Calibri" w:hAnsi="Calibri" w:eastAsia="Calibri" w:cs="Calibri"/>
+          <w:b w:val="0"/>
+          <w:bCs w:val="0"/>
+          <w:i w:val="0"/>
+          <w:iCs w:val="0"/>
+          <w:caps w:val="0"/>
+          <w:smallCaps w:val="0"/>
+          <w:noProof w:val="0"/>
+          <w:color w:val="000000" w:themeColor="text1" w:themeTint="FF" w:themeShade="FF"/>
+          <w:sz w:val="22"/>
+          <w:szCs w:val="22"/>
+          <w:lang w:val="en-US"/>
+        </w:rPr>
+        <w:t>Röst</w:t>
+      </w:r>
+      <w:r>
+        <w:rPr>
+          <w:rFonts w:ascii="Calibri" w:hAnsi="Calibri" w:eastAsia="Calibri" w:cs="Calibri"/>
+          <w:b w:val="0"/>
+          <w:bCs w:val="0"/>
+          <w:i w:val="0"/>
+          <w:iCs w:val="0"/>
+          <w:caps w:val="0"/>
+          <w:smallCaps w:val="0"/>
+          <w:noProof w:val="0"/>
+          <w:color w:val="000000" w:themeColor="text1" w:themeTint="FF" w:themeShade="FF"/>
+          <w:sz w:val="22"/>
+          <w:szCs w:val="22"/>
+          <w:lang w:val="en-US"/>
+        </w:rPr>
+        <w:t xml:space="preserve"> </w:t>
+      </w:r>
+      <w:r>
+        <w:rPr>
+          <w:rFonts w:ascii="Calibri" w:hAnsi="Calibri" w:eastAsia="Calibri" w:cs="Calibri"/>
+          <w:b w:val="0"/>
+          <w:bCs w:val="0"/>
+          <w:i w:val="1"/>
+          <w:iCs w:val="1"/>
+          <w:caps w:val="0"/>
+          <w:smallCaps w:val="0"/>
+          <w:noProof w:val="0"/>
+          <w:color w:val="000000" w:themeColor="text1" w:themeTint="FF" w:themeShade="FF"/>
+          <w:sz w:val="22"/>
+          <w:szCs w:val="22"/>
+          <w:lang w:val="en-US"/>
+        </w:rPr>
+        <w:t>et al.</w:t>
+      </w:r>
+      <w:r>
+        <w:rPr>
+          <w:rFonts w:ascii="Calibri" w:hAnsi="Calibri" w:eastAsia="Calibri" w:cs="Calibri"/>
+          <w:b w:val="0"/>
+          <w:bCs w:val="0"/>
+          <w:i w:val="0"/>
+          <w:iCs w:val="0"/>
+          <w:caps w:val="0"/>
+          <w:smallCaps w:val="0"/>
+          <w:noProof w:val="0"/>
+          <w:color w:val="000000" w:themeColor="text1" w:themeTint="FF" w:themeShade="FF"/>
+          <w:sz w:val="22"/>
+          <w:szCs w:val="22"/>
+          <w:lang w:val="en-US"/>
+        </w:rPr>
+        <w:t>, “</w:t>
+      </w:r>
+      <w:r>
+        <w:rPr>
+          <w:rFonts w:ascii="Calibri" w:hAnsi="Calibri" w:eastAsia="Calibri" w:cs="Calibri"/>
+          <w:b w:val="0"/>
+          <w:bCs w:val="0"/>
+          <w:i w:val="0"/>
+          <w:iCs w:val="0"/>
+          <w:caps w:val="0"/>
+          <w:smallCaps w:val="0"/>
+          <w:noProof w:val="0"/>
+          <w:color w:val="000000" w:themeColor="text1" w:themeTint="FF" w:themeShade="FF"/>
+          <w:sz w:val="22"/>
+          <w:szCs w:val="22"/>
+          <w:lang w:val="en-US"/>
+        </w:rPr>
+        <w:t>OpenMS</w:t>
+      </w:r>
+      <w:r>
+        <w:rPr>
+          <w:rFonts w:ascii="Calibri" w:hAnsi="Calibri" w:eastAsia="Calibri" w:cs="Calibri"/>
+          <w:b w:val="0"/>
+          <w:bCs w:val="0"/>
+          <w:i w:val="0"/>
+          <w:iCs w:val="0"/>
+          <w:caps w:val="0"/>
+          <w:smallCaps w:val="0"/>
+          <w:noProof w:val="0"/>
+          <w:color w:val="000000" w:themeColor="text1" w:themeTint="FF" w:themeShade="FF"/>
+          <w:sz w:val="22"/>
+          <w:szCs w:val="22"/>
+          <w:lang w:val="en-US"/>
+        </w:rPr>
+        <w:t xml:space="preserve">: a flexible open-source software platform for mass spectrometry data analysis,” </w:t>
+      </w:r>
+      <w:r>
+        <w:rPr>
+          <w:rFonts w:ascii="Calibri" w:hAnsi="Calibri" w:eastAsia="Calibri" w:cs="Calibri"/>
+          <w:b w:val="0"/>
+          <w:bCs w:val="0"/>
+          <w:i w:val="1"/>
+          <w:iCs w:val="1"/>
+          <w:caps w:val="0"/>
+          <w:smallCaps w:val="0"/>
+          <w:noProof w:val="0"/>
+          <w:color w:val="000000" w:themeColor="text1" w:themeTint="FF" w:themeShade="FF"/>
+          <w:sz w:val="22"/>
+          <w:szCs w:val="22"/>
+          <w:lang w:val="en-US"/>
+        </w:rPr>
+        <w:t>Nature Methods</w:t>
+      </w:r>
+      <w:r>
+        <w:rPr>
+          <w:rFonts w:ascii="Calibri" w:hAnsi="Calibri" w:eastAsia="Calibri" w:cs="Calibri"/>
+          <w:b w:val="0"/>
+          <w:bCs w:val="0"/>
+          <w:i w:val="0"/>
+          <w:iCs w:val="0"/>
+          <w:caps w:val="0"/>
+          <w:smallCaps w:val="0"/>
+          <w:noProof w:val="0"/>
+          <w:color w:val="000000" w:themeColor="text1" w:themeTint="FF" w:themeShade="FF"/>
+          <w:sz w:val="22"/>
+          <w:szCs w:val="22"/>
+          <w:lang w:val="en-US"/>
+        </w:rPr>
+        <w:t xml:space="preserve">, vol. 13, no. 9, pp. 741–748, Sep. 2016, </w:t>
+      </w:r>
+      <w:r>
+        <w:rPr>
+          <w:rFonts w:ascii="Calibri" w:hAnsi="Calibri" w:eastAsia="Calibri" w:cs="Calibri"/>
+          <w:b w:val="0"/>
+          <w:bCs w:val="0"/>
+          <w:i w:val="0"/>
+          <w:iCs w:val="0"/>
+          <w:caps w:val="0"/>
+          <w:smallCaps w:val="0"/>
+          <w:noProof w:val="0"/>
+          <w:color w:val="000000" w:themeColor="text1" w:themeTint="FF" w:themeShade="FF"/>
+          <w:sz w:val="22"/>
+          <w:szCs w:val="22"/>
+          <w:lang w:val="en-US"/>
+        </w:rPr>
+        <w:t>doi</w:t>
+      </w:r>
+      <w:r>
+        <w:rPr>
+          <w:rFonts w:ascii="Calibri" w:hAnsi="Calibri" w:eastAsia="Calibri" w:cs="Calibri"/>
+          <w:b w:val="0"/>
+          <w:bCs w:val="0"/>
+          <w:i w:val="0"/>
+          <w:iCs w:val="0"/>
+          <w:caps w:val="0"/>
+          <w:smallCaps w:val="0"/>
+          <w:noProof w:val="0"/>
+          <w:color w:val="000000" w:themeColor="text1" w:themeTint="FF" w:themeShade="FF"/>
+          <w:sz w:val="22"/>
+          <w:szCs w:val="22"/>
+          <w:lang w:val="en-US"/>
+        </w:rPr>
+        <w:t xml:space="preserve">: </w:t>
+      </w:r>
+      <w:hyperlink r:id="R59e03053e8f34371">
+        <w:r>
+          <w:rPr>
+            <w:rStyle w:val="Hyperlink"/>
+            <w:rFonts w:ascii="Calibri" w:hAnsi="Calibri" w:eastAsia="Calibri" w:cs="Calibri"/>
+            <w:b w:val="0"/>
+            <w:bCs w:val="0"/>
+            <w:i w:val="0"/>
+            <w:iCs w:val="0"/>
+            <w:caps w:val="0"/>
+            <w:smallCaps w:val="0"/>
+            <w:noProof w:val="0"/>
+            <w:sz w:val="22"/>
+            <w:szCs w:val="22"/>
+            <w:lang w:val="en-US"/>
+          </w:rPr>
+          <w:t>https://doi.org/10.1038/nmeth.3959</w:t>
+        </w:r>
+      </w:hyperlink>
+      <w:r>
+        <w:rPr>
+          <w:rFonts w:ascii="Calibri" w:hAnsi="Calibri" w:eastAsia="Calibri" w:cs="Calibri"/>
+          <w:b w:val="0"/>
+          <w:bCs w:val="0"/>
+          <w:i w:val="0"/>
+          <w:iCs w:val="0"/>
+          <w:caps w:val="0"/>
+          <w:smallCaps w:val="0"/>
+          <w:noProof w:val="0"/>
+          <w:color w:val="000000" w:themeColor="text1" w:themeTint="FF" w:themeShade="FF"/>
+          <w:sz w:val="22"/>
+          <w:szCs w:val="22"/>
+          <w:lang w:val="en-US"/>
+        </w:rPr>
+        <w:t>.</w:t>
+      </w:r>
+    </w:p>
+    <w:p>
+      <w:pPr>
+        <w:spacing w:before="240" w:beforeAutospacing="off" w:after="240" w:afterAutospacing="off"/>
+      </w:pPr>
+      <w:r>
+        <w:rPr>
+          <w:rFonts w:ascii="Calibri" w:hAnsi="Calibri" w:eastAsia="Calibri" w:cs="Calibri"/>
+          <w:b w:val="0"/>
+          <w:bCs w:val="0"/>
+          <w:i w:val="0"/>
+          <w:iCs w:val="0"/>
+          <w:caps w:val="0"/>
+          <w:smallCaps w:val="0"/>
+          <w:noProof w:val="0"/>
+          <w:color w:val="000000" w:themeColor="text1" w:themeTint="FF" w:themeShade="FF"/>
+          <w:sz w:val="22"/>
+          <w:szCs w:val="22"/>
+          <w:lang w:val="en-US"/>
+        </w:rPr>
+        <w:t>‌</w:t>
+      </w:r>
+    </w:p>
+    <w:p>
+      <w:pPr>
+        <w:pStyle w:val="Normal"/>
+        <w:rPr>
+          <w:rFonts w:ascii="Calibri" w:hAnsi="Calibri" w:eastAsia="Calibri" w:cs="Calibri"/>
+          <w:b w:val="0"/>
+          <w:bCs w:val="0"/>
+          <w:i w:val="0"/>
+          <w:iCs w:val="0"/>
+          <w:caps w:val="0"/>
+          <w:smallCaps w:val="0"/>
+          <w:noProof w:val="0"/>
+          <w:color w:val="000000" w:themeColor="text1" w:themeTint="FF" w:themeShade="FF"/>
+          <w:sz w:val="22"/>
+          <w:szCs w:val="22"/>
+          <w:lang w:val="en-US"/>
+        </w:rPr>
+      </w:pPr>
+    </w:p>
+    <w:p>
+      <w:pPr>
+        <w:pStyle w:val="Normal"/>
+        <w:spacing w:line="240" w:lineRule="auto"/>
+        <w:rPr>
+          <w:rFonts w:ascii="Arial" w:hAnsi="Arial" w:eastAsia="Arial" w:cs="Arial"/>
+        </w:rPr>
+      </w:pPr>
+    </w:p>
+    <w:p>
+      <w:pPr>
         <w:pBdr>
-          <w:top w:val="nil"/>
-          <w:left w:val="nil"/>
-          <w:bottom w:val="nil"/>
-          <w:right w:val="nil"/>
-          <w:between w:val="nil"/>
+          <w:top w:val="nil" w:color="000000" w:sz="0" w:space="0"/>
+          <w:left w:val="nil" w:color="000000" w:sz="0" w:space="0"/>
+          <w:bottom w:val="nil" w:color="000000" w:sz="0" w:space="0"/>
+          <w:right w:val="nil" w:color="000000" w:sz="0" w:space="0"/>
+          <w:between w:val="nil" w:color="000000" w:sz="0" w:space="0"/>
         </w:pBdr>
         <w:spacing w:line="240" w:lineRule="auto"/>
         <w:ind w:left="1440" w:hanging="720"/>
         <w:rPr>
-          <w:rFonts w:ascii="Arial" w:eastAsia="Arial" w:hAnsi="Arial" w:cs="Arial"/>
-          <w:color w:val="000000"/>
+          <w:rFonts w:ascii="Arial" w:hAnsi="Arial" w:eastAsia="Arial" w:cs="Arial"/>
+          <w:color w:val="000000" w:themeColor="text1" w:themeTint="FF" w:themeShade="FF"/>
         </w:rPr>
       </w:pPr>
     </w:p>
     <w:sectPr>
       <w:footerReference w:type="default" r:id="rId9"/>
-      <w:pgSz w:w="12240" w:h="15840"/>
+      <w:pgSz w:w="12240" w:h="15840" w:orient="portrait"/>
       <w:pgMar w:top="1440" w:right="1440" w:bottom="1440" w:left="1440" w:header="720" w:footer="720" w:gutter="0"/>
       <w:pgNumType w:start="1"/>
       <w:cols w:space="720"/>
@@ -1287,7 +2441,7 @@
   <w:docDefaults>
     <w:rPrDefault>
       <w:rPr>
-        <w:rFonts w:ascii="Calibri" w:eastAsia="Calibri" w:hAnsi="Calibri" w:cs="Calibri"/>
+        <w:rFonts w:ascii="Calibri" w:hAnsi="Calibri" w:eastAsia="Calibri" w:cs="Calibri"/>
         <w:sz w:val="22"/>
         <w:szCs w:val="22"/>
         <w:lang w:val="en-US" w:eastAsia="en-US" w:bidi="ar-SA"/>
@@ -1302,14 +2456,14 @@
   <w:latentStyles w:defLockedState="0" w:defUIPriority="99" w:defSemiHidden="0" w:defUnhideWhenUsed="0" w:defQFormat="0" w:count="376">
     <w:lsdException w:name="Normal" w:uiPriority="0" w:qFormat="1"/>
     <w:lsdException w:name="heading 1" w:uiPriority="9" w:qFormat="1"/>
-    <w:lsdException w:name="heading 2" w:semiHidden="1" w:uiPriority="9" w:unhideWhenUsed="1" w:qFormat="1"/>
-    <w:lsdException w:name="heading 3" w:semiHidden="1" w:uiPriority="9" w:unhideWhenUsed="1" w:qFormat="1"/>
-    <w:lsdException w:name="heading 4" w:semiHidden="1" w:uiPriority="9" w:unhideWhenUsed="1" w:qFormat="1"/>
-    <w:lsdException w:name="heading 5" w:semiHidden="1" w:uiPriority="9" w:unhideWhenUsed="1" w:qFormat="1"/>
-    <w:lsdException w:name="heading 6" w:semiHidden="1" w:uiPriority="9" w:unhideWhenUsed="1" w:qFormat="1"/>
-    <w:lsdException w:name="heading 7" w:semiHidden="1" w:uiPriority="9" w:unhideWhenUsed="1" w:qFormat="1"/>
-    <w:lsdException w:name="heading 8" w:semiHidden="1" w:uiPriority="9" w:unhideWhenUsed="1" w:qFormat="1"/>
-    <w:lsdException w:name="heading 9" w:semiHidden="1" w:uiPriority="9" w:unhideWhenUsed="1" w:qFormat="1"/>
+    <w:lsdException w:name="heading 2" w:uiPriority="9" w:semiHidden="1" w:unhideWhenUsed="1" w:qFormat="1"/>
+    <w:lsdException w:name="heading 3" w:uiPriority="9" w:semiHidden="1" w:unhideWhenUsed="1" w:qFormat="1"/>
+    <w:lsdException w:name="heading 4" w:uiPriority="9" w:semiHidden="1" w:unhideWhenUsed="1" w:qFormat="1"/>
+    <w:lsdException w:name="heading 5" w:uiPriority="9" w:semiHidden="1" w:unhideWhenUsed="1" w:qFormat="1"/>
+    <w:lsdException w:name="heading 6" w:uiPriority="9" w:semiHidden="1" w:unhideWhenUsed="1" w:qFormat="1"/>
+    <w:lsdException w:name="heading 7" w:uiPriority="9" w:semiHidden="1" w:unhideWhenUsed="1" w:qFormat="1"/>
+    <w:lsdException w:name="heading 8" w:uiPriority="9" w:semiHidden="1" w:unhideWhenUsed="1" w:qFormat="1"/>
+    <w:lsdException w:name="heading 9" w:uiPriority="9" w:semiHidden="1" w:unhideWhenUsed="1" w:qFormat="1"/>
     <w:lsdException w:name="index 1" w:semiHidden="1" w:unhideWhenUsed="1"/>
     <w:lsdException w:name="index 2" w:semiHidden="1" w:unhideWhenUsed="1"/>
     <w:lsdException w:name="index 3" w:semiHidden="1" w:unhideWhenUsed="1"/>
@@ -1319,22 +2473,22 @@
     <w:lsdException w:name="index 7" w:semiHidden="1" w:unhideWhenUsed="1"/>
     <w:lsdException w:name="index 8" w:semiHidden="1" w:unhideWhenUsed="1"/>
     <w:lsdException w:name="index 9" w:semiHidden="1" w:unhideWhenUsed="1"/>
-    <w:lsdException w:name="toc 1" w:semiHidden="1" w:uiPriority="39" w:unhideWhenUsed="1"/>
-    <w:lsdException w:name="toc 2" w:semiHidden="1" w:uiPriority="39" w:unhideWhenUsed="1"/>
-    <w:lsdException w:name="toc 3" w:semiHidden="1" w:uiPriority="39" w:unhideWhenUsed="1"/>
-    <w:lsdException w:name="toc 4" w:semiHidden="1" w:uiPriority="39" w:unhideWhenUsed="1"/>
-    <w:lsdException w:name="toc 5" w:semiHidden="1" w:uiPriority="39" w:unhideWhenUsed="1"/>
-    <w:lsdException w:name="toc 6" w:semiHidden="1" w:uiPriority="39" w:unhideWhenUsed="1"/>
-    <w:lsdException w:name="toc 7" w:semiHidden="1" w:uiPriority="39" w:unhideWhenUsed="1"/>
-    <w:lsdException w:name="toc 8" w:semiHidden="1" w:uiPriority="39" w:unhideWhenUsed="1"/>
-    <w:lsdException w:name="toc 9" w:semiHidden="1" w:uiPriority="39" w:unhideWhenUsed="1"/>
+    <w:lsdException w:name="toc 1" w:uiPriority="39" w:semiHidden="1" w:unhideWhenUsed="1"/>
+    <w:lsdException w:name="toc 2" w:uiPriority="39" w:semiHidden="1" w:unhideWhenUsed="1"/>
+    <w:lsdException w:name="toc 3" w:uiPriority="39" w:semiHidden="1" w:unhideWhenUsed="1"/>
+    <w:lsdException w:name="toc 4" w:uiPriority="39" w:semiHidden="1" w:unhideWhenUsed="1"/>
+    <w:lsdException w:name="toc 5" w:uiPriority="39" w:semiHidden="1" w:unhideWhenUsed="1"/>
+    <w:lsdException w:name="toc 6" w:uiPriority="39" w:semiHidden="1" w:unhideWhenUsed="1"/>
+    <w:lsdException w:name="toc 7" w:uiPriority="39" w:semiHidden="1" w:unhideWhenUsed="1"/>
+    <w:lsdException w:name="toc 8" w:uiPriority="39" w:semiHidden="1" w:unhideWhenUsed="1"/>
+    <w:lsdException w:name="toc 9" w:uiPriority="39" w:semiHidden="1" w:unhideWhenUsed="1"/>
     <w:lsdException w:name="Normal Indent" w:semiHidden="1" w:unhideWhenUsed="1"/>
     <w:lsdException w:name="footnote text" w:semiHidden="1" w:unhideWhenUsed="1"/>
     <w:lsdException w:name="annotation text" w:semiHidden="1" w:unhideWhenUsed="1"/>
     <w:lsdException w:name="header" w:semiHidden="1" w:unhideWhenUsed="1"/>
     <w:lsdException w:name="footer" w:semiHidden="1" w:unhideWhenUsed="1"/>
     <w:lsdException w:name="index heading" w:semiHidden="1" w:unhideWhenUsed="1"/>
-    <w:lsdException w:name="caption" w:semiHidden="1" w:uiPriority="35" w:unhideWhenUsed="1" w:qFormat="1"/>
+    <w:lsdException w:name="caption" w:uiPriority="35" w:semiHidden="1" w:unhideWhenUsed="1" w:qFormat="1"/>
     <w:lsdException w:name="table of figures" w:semiHidden="1" w:unhideWhenUsed="1"/>
     <w:lsdException w:name="envelope address" w:semiHidden="1" w:unhideWhenUsed="1"/>
     <w:lsdException w:name="envelope return" w:semiHidden="1" w:unhideWhenUsed="1"/>
@@ -1365,7 +2519,7 @@
     <w:lsdException w:name="Title" w:uiPriority="10" w:qFormat="1"/>
     <w:lsdException w:name="Closing" w:semiHidden="1" w:unhideWhenUsed="1"/>
     <w:lsdException w:name="Signature" w:semiHidden="1" w:unhideWhenUsed="1"/>
-    <w:lsdException w:name="Default Paragraph Font" w:semiHidden="1" w:uiPriority="1" w:unhideWhenUsed="1"/>
+    <w:lsdException w:name="Default Paragraph Font" w:uiPriority="1" w:semiHidden="1" w:unhideWhenUsed="1"/>
     <w:lsdException w:name="Body Text" w:semiHidden="1" w:unhideWhenUsed="1"/>
     <w:lsdException w:name="Body Text Indent" w:semiHidden="1" w:unhideWhenUsed="1"/>
     <w:lsdException w:name="List Continue" w:semiHidden="1" w:unhideWhenUsed="1"/>
@@ -1565,8 +2719,8 @@
     <w:lsdException w:name="Subtle Reference" w:uiPriority="31" w:qFormat="1"/>
     <w:lsdException w:name="Intense Reference" w:uiPriority="32" w:qFormat="1"/>
     <w:lsdException w:name="Book Title" w:uiPriority="33" w:qFormat="1"/>
-    <w:lsdException w:name="Bibliography" w:semiHidden="1" w:uiPriority="37" w:unhideWhenUsed="1"/>
-    <w:lsdException w:name="TOC Heading" w:semiHidden="1" w:uiPriority="39" w:unhideWhenUsed="1" w:qFormat="1"/>
+    <w:lsdException w:name="Bibliography" w:uiPriority="37" w:semiHidden="1" w:unhideWhenUsed="1"/>
+    <w:lsdException w:name="TOC Heading" w:uiPriority="39" w:semiHidden="1" w:unhideWhenUsed="1" w:qFormat="1"/>
     <w:lsdException w:name="Plain Table 1" w:uiPriority="41"/>
     <w:lsdException w:name="Plain Table 2" w:uiPriority="42"/>
     <w:lsdException w:name="Plain Table 3" w:uiPriority="43"/>
@@ -1677,7 +2831,7 @@
     <w:lsdException w:name="Unresolved Mention" w:semiHidden="1" w:unhideWhenUsed="1"/>
     <w:lsdException w:name="Smart Link" w:semiHidden="1" w:unhideWhenUsed="1"/>
   </w:latentStyles>
-  <w:style w:type="paragraph" w:default="1" w:styleId="Normal">
+  <w:style w:type="paragraph" w:styleId="Normal" w:default="1">
     <w:name w:val="Normal"/>
     <w:qFormat/>
   </w:style>
@@ -1695,7 +2849,7 @@
       <w:outlineLvl w:val="0"/>
     </w:pPr>
     <w:rPr>
-      <w:rFonts w:ascii="Arial" w:eastAsia="Arial" w:hAnsi="Arial" w:cs="Arial"/>
+      <w:rFonts w:ascii="Arial" w:hAnsi="Arial" w:eastAsia="Arial" w:cs="Arial"/>
       <w:b/>
       <w:sz w:val="28"/>
       <w:szCs w:val="28"/>
@@ -1716,7 +2870,7 @@
       <w:outlineLvl w:val="1"/>
     </w:pPr>
     <w:rPr>
-      <w:rFonts w:ascii="Cambria" w:eastAsia="Cambria" w:hAnsi="Cambria" w:cs="Cambria"/>
+      <w:rFonts w:ascii="Cambria" w:hAnsi="Cambria" w:eastAsia="Cambria" w:cs="Cambria"/>
       <w:b/>
       <w:color w:val="4F81BD"/>
       <w:sz w:val="26"/>
@@ -1801,13 +2955,13 @@
       <w:szCs w:val="20"/>
     </w:rPr>
   </w:style>
-  <w:style w:type="character" w:default="1" w:styleId="DefaultParagraphFont">
+  <w:style w:type="character" w:styleId="DefaultParagraphFont" w:default="1">
     <w:name w:val="Default Paragraph Font"/>
     <w:uiPriority w:val="1"/>
     <w:semiHidden/>
     <w:unhideWhenUsed/>
   </w:style>
-  <w:style w:type="table" w:default="1" w:styleId="TableNormal">
+  <w:style w:type="table" w:styleId="TableNormal" w:default="1">
     <w:name w:val="Normal Table"/>
     <w:uiPriority w:val="99"/>
     <w:semiHidden/>
@@ -1822,7 +2976,7 @@
       </w:tblCellMar>
     </w:tblPr>
   </w:style>
-  <w:style w:type="numbering" w:default="1" w:styleId="NoList">
+  <w:style w:type="numbering" w:styleId="NoList" w:default="1">
     <w:name w:val="No List"/>
     <w:uiPriority w:val="99"/>
     <w:semiHidden/>
@@ -1857,11 +3011,21 @@
       <w:spacing w:before="360" w:after="80"/>
     </w:pPr>
     <w:rPr>
-      <w:rFonts w:ascii="Georgia" w:eastAsia="Georgia" w:hAnsi="Georgia" w:cs="Georgia"/>
+      <w:rFonts w:ascii="Georgia" w:hAnsi="Georgia" w:eastAsia="Georgia" w:cs="Georgia"/>
       <w:i/>
       <w:color w:val="666666"/>
       <w:sz w:val="48"/>
       <w:szCs w:val="48"/>
+    </w:rPr>
+  </w:style>
+  <w:style xmlns:w14="http://schemas.microsoft.com/office/word/2010/wordml" xmlns:mc="http://schemas.openxmlformats.org/markup-compatibility/2006" xmlns:w="http://schemas.openxmlformats.org/wordprocessingml/2006/main" w:type="character" w:styleId="Hyperlink" mc:Ignorable="w14">
+    <w:name xmlns:w="http://schemas.openxmlformats.org/wordprocessingml/2006/main" w:val="Hyperlink"/>
+    <w:basedOn xmlns:w="http://schemas.openxmlformats.org/wordprocessingml/2006/main" w:val="DefaultParagraphFont"/>
+    <w:uiPriority xmlns:w="http://schemas.openxmlformats.org/wordprocessingml/2006/main" w:val="99"/>
+    <w:unhideWhenUsed xmlns:w="http://schemas.openxmlformats.org/wordprocessingml/2006/main"/>
+    <w:rPr xmlns:w="http://schemas.openxmlformats.org/wordprocessingml/2006/main">
+      <w:color w:val="0563C1" w:themeColor="hyperlink"/>
+      <w:u w:val="single"/>
     </w:rPr>
   </w:style>
 </w:styles>

</xml_diff>

<commit_message>
Added Project Description Project Overview Draft
This section is pretty rough right now. I'm confident that I can improve it quite a bit after our meeting tomorrow. Hopefully the meeting will bring a better understanding of what work is left to do in the unfinished modules.
</commit_message>
<xml_diff>
--- a/documentation/ProjectDescription.docx
+++ b/documentation/ProjectDescription.docx
@@ -1129,44 +1129,730 @@
     </w:p>
     <w:p>
       <w:pPr>
+        <w:pStyle w:val="Normal"/>
         <w:spacing w:line="240" w:lineRule="auto"/>
         <w:rPr>
           <w:rFonts w:ascii="Arial" w:hAnsi="Arial" w:eastAsia="Arial" w:cs="Arial"/>
-        </w:rPr>
-      </w:pPr>
-      <w:r>
-        <w:rPr>
-          <w:rFonts w:ascii="Arial" w:hAnsi="Arial" w:eastAsia="Arial" w:cs="Arial"/>
-        </w:rPr>
-        <w:t xml:space="preserve">Describe your project problem in detail and summarize the project objectives. </w:t>
-      </w:r>
-    </w:p>
-    <w:p>
-      <w:pPr>
+          <w:noProof w:val="0"/>
+          <w:sz w:val="22"/>
+          <w:szCs w:val="22"/>
+          <w:lang w:val="en-US"/>
+        </w:rPr>
+      </w:pPr>
+      <w:r>
+        <w:rPr>
+          <w:rFonts w:ascii="Arial" w:hAnsi="Arial" w:eastAsia="Arial" w:cs="Arial"/>
+        </w:rPr>
+        <w:t xml:space="preserve">Mass spectrometry is used in </w:t>
+      </w:r>
+      <w:r>
+        <w:rPr>
+          <w:rFonts w:ascii="Arial" w:hAnsi="Arial" w:eastAsia="Arial" w:cs="Arial"/>
+        </w:rPr>
+        <w:t xml:space="preserve">a </w:t>
+      </w:r>
+      <w:r>
+        <w:rPr>
+          <w:rFonts w:ascii="Arial" w:hAnsi="Arial" w:eastAsia="Arial" w:cs="Arial"/>
+        </w:rPr>
+        <w:t>multitude</w:t>
+      </w:r>
+      <w:r>
+        <w:rPr>
+          <w:rFonts w:ascii="Arial" w:hAnsi="Arial" w:eastAsia="Arial" w:cs="Arial"/>
+        </w:rPr>
+        <w:t xml:space="preserve"> of</w:t>
+      </w:r>
+      <w:r>
+        <w:rPr>
+          <w:rFonts w:ascii="Arial" w:hAnsi="Arial" w:eastAsia="Arial" w:cs="Arial"/>
+        </w:rPr>
+        <w:t xml:space="preserve"> fields for a variety of purposes.</w:t>
+      </w:r>
+      <w:r>
+        <w:rPr>
+          <w:rFonts w:ascii="Arial" w:hAnsi="Arial" w:eastAsia="Arial" w:cs="Arial"/>
+        </w:rPr>
+        <w:t xml:space="preserve"> </w:t>
+      </w:r>
+      <w:r>
+        <w:rPr>
+          <w:rFonts w:ascii="Arial" w:hAnsi="Arial" w:eastAsia="Arial" w:cs="Arial"/>
+        </w:rPr>
+        <w:t xml:space="preserve">In environmental analysis, drinking water, </w:t>
+      </w:r>
+      <w:r>
+        <w:rPr>
+          <w:rFonts w:ascii="Arial" w:hAnsi="Arial" w:eastAsia="Arial" w:cs="Arial"/>
+        </w:rPr>
+        <w:t xml:space="preserve">soil, and </w:t>
+      </w:r>
+      <w:r>
+        <w:rPr>
+          <w:rFonts w:ascii="Arial" w:hAnsi="Arial" w:eastAsia="Arial" w:cs="Arial"/>
+        </w:rPr>
+        <w:t xml:space="preserve">are evaluated using mass spectrometry. In pharmaceutical analysis, mass spectrometry is used in the discovery of new drugs to </w:t>
+      </w:r>
+      <w:r>
+        <w:rPr>
+          <w:rFonts w:ascii="Arial" w:hAnsi="Arial" w:eastAsia="Arial" w:cs="Arial"/>
+        </w:rPr>
+        <w:t xml:space="preserve">analyze the structure of ions. These are just two of the many ways in which mass spectrometry is used to </w:t>
+      </w:r>
+      <w:r>
+        <w:rPr>
+          <w:rFonts w:ascii="Arial" w:hAnsi="Arial" w:eastAsia="Arial" w:cs="Arial"/>
+        </w:rPr>
+        <w:t xml:space="preserve">further our understanding of biology and improve the human condition. </w:t>
+      </w:r>
+    </w:p>
+    <w:p>
+      <w:pPr>
+        <w:pStyle w:val="Normal"/>
         <w:spacing w:line="240" w:lineRule="auto"/>
         <w:rPr>
           <w:rFonts w:ascii="Arial" w:hAnsi="Arial" w:eastAsia="Arial" w:cs="Arial"/>
-        </w:rPr>
-      </w:pPr>
-      <w:r>
-        <w:rPr>
-          <w:rFonts w:ascii="Arial" w:hAnsi="Arial" w:eastAsia="Arial" w:cs="Arial"/>
-        </w:rPr>
-        <w:t xml:space="preserve">Provide a detailed description of the goals and desired outcomes. You should discuss the intended outcomes of the project with your mentor and summarize them here. </w:t>
-      </w:r>
-    </w:p>
-    <w:p>
-      <w:pPr>
-        <w:spacing w:line="240" w:lineRule="auto"/>
-        <w:rPr>
-          <w:rFonts w:ascii="Arial" w:hAnsi="Arial" w:eastAsia="Arial" w:cs="Arial"/>
-        </w:rPr>
-      </w:pPr>
-      <w:r>
-        <w:rPr>
-          <w:rFonts w:ascii="Arial" w:hAnsi="Arial" w:eastAsia="Arial" w:cs="Arial"/>
-        </w:rPr>
-        <w:t>This section should be detailed enough to show that your team has a clear understanding of the project objectives and outcomes.  Please plan on having 1+ page text on “Project Overview”.</w:t>
+          <w:noProof w:val="0"/>
+          <w:sz w:val="22"/>
+          <w:szCs w:val="22"/>
+          <w:lang w:val="en-US"/>
+        </w:rPr>
+      </w:pPr>
+      <w:r>
+        <w:rPr>
+          <w:rFonts w:ascii="Arial" w:hAnsi="Arial" w:eastAsia="Arial" w:cs="Arial"/>
+        </w:rPr>
+        <w:t>In the Cousins Photosynthesis Lab,</w:t>
+      </w:r>
+      <w:r>
+        <w:rPr>
+          <w:rFonts w:ascii="Arial" w:hAnsi="Arial" w:eastAsia="Arial" w:cs="Arial"/>
+        </w:rPr>
+        <w:t xml:space="preserve"> </w:t>
+      </w:r>
+      <w:r>
+        <w:rPr>
+          <w:rFonts w:ascii="Arial" w:hAnsi="Arial" w:eastAsia="Arial" w:cs="Arial"/>
+        </w:rPr>
+        <w:t>plants’ respiration rate</w:t>
+      </w:r>
+      <w:r>
+        <w:rPr>
+          <w:rFonts w:ascii="Arial" w:hAnsi="Arial" w:eastAsia="Arial" w:cs="Arial"/>
+        </w:rPr>
+        <w:t xml:space="preserve"> is measured and </w:t>
+      </w:r>
+      <w:r>
+        <w:rPr>
+          <w:rFonts w:ascii="Arial" w:hAnsi="Arial" w:eastAsia="Arial" w:cs="Arial"/>
+        </w:rPr>
+        <w:t>ultimately used</w:t>
+      </w:r>
+      <w:r>
+        <w:rPr>
+          <w:rFonts w:ascii="Arial" w:hAnsi="Arial" w:eastAsia="Arial" w:cs="Arial"/>
+          <w:sz w:val="22"/>
+          <w:szCs w:val="22"/>
+        </w:rPr>
+        <w:t xml:space="preserve"> to</w:t>
+      </w:r>
+      <w:r>
+        <w:rPr>
+          <w:rFonts w:ascii="Arial" w:hAnsi="Arial" w:eastAsia="Arial" w:cs="Arial"/>
+          <w:color w:val="auto"/>
+          <w:sz w:val="22"/>
+          <w:szCs w:val="22"/>
+        </w:rPr>
+        <w:t xml:space="preserve"> </w:t>
+      </w:r>
+      <w:r>
+        <w:rPr>
+          <w:rFonts w:ascii="Arial" w:hAnsi="Arial" w:eastAsia="Arial" w:cs="Arial"/>
+          <w:b w:val="0"/>
+          <w:bCs w:val="0"/>
+          <w:i w:val="0"/>
+          <w:iCs w:val="0"/>
+          <w:caps w:val="0"/>
+          <w:smallCaps w:val="0"/>
+          <w:noProof w:val="0"/>
+          <w:color w:val="auto"/>
+          <w:sz w:val="22"/>
+          <w:szCs w:val="22"/>
+          <w:lang w:val="en-US"/>
+        </w:rPr>
+        <w:t>predict how plants both influence and are influenced by future climatic conditions</w:t>
+      </w:r>
+      <w:r>
+        <w:rPr>
+          <w:rFonts w:ascii="Arial" w:hAnsi="Arial" w:eastAsia="Arial" w:cs="Arial"/>
+          <w:b w:val="0"/>
+          <w:bCs w:val="0"/>
+          <w:i w:val="0"/>
+          <w:iCs w:val="0"/>
+          <w:caps w:val="0"/>
+          <w:smallCaps w:val="0"/>
+          <w:noProof w:val="0"/>
+          <w:color w:val="auto"/>
+          <w:sz w:val="22"/>
+          <w:szCs w:val="22"/>
+          <w:lang w:val="en-US"/>
+        </w:rPr>
+        <w:t xml:space="preserve">. </w:t>
+      </w:r>
+      <w:r>
+        <w:rPr>
+          <w:rFonts w:ascii="Arial" w:hAnsi="Arial" w:eastAsia="Arial" w:cs="Arial"/>
+          <w:b w:val="0"/>
+          <w:bCs w:val="0"/>
+          <w:i w:val="0"/>
+          <w:iCs w:val="0"/>
+          <w:caps w:val="0"/>
+          <w:smallCaps w:val="0"/>
+          <w:noProof w:val="0"/>
+          <w:color w:val="auto"/>
+          <w:sz w:val="22"/>
+          <w:szCs w:val="22"/>
+          <w:lang w:val="en-US"/>
+        </w:rPr>
+        <w:t>This research is</w:t>
+      </w:r>
+      <w:r>
+        <w:rPr>
+          <w:rFonts w:ascii="Arial" w:hAnsi="Arial" w:eastAsia="Arial" w:cs="Arial"/>
+          <w:b w:val="0"/>
+          <w:bCs w:val="0"/>
+          <w:i w:val="0"/>
+          <w:iCs w:val="0"/>
+          <w:caps w:val="0"/>
+          <w:smallCaps w:val="0"/>
+          <w:noProof w:val="0"/>
+          <w:color w:val="auto"/>
+          <w:sz w:val="22"/>
+          <w:szCs w:val="22"/>
+          <w:lang w:val="en-US"/>
+        </w:rPr>
+        <w:t xml:space="preserve"> critical for the health of our planet and for future food production.</w:t>
+      </w:r>
+      <w:r>
+        <w:rPr>
+          <w:rFonts w:ascii="Arial" w:hAnsi="Arial" w:eastAsia="Arial" w:cs="Arial"/>
+          <w:b w:val="0"/>
+          <w:bCs w:val="0"/>
+          <w:i w:val="0"/>
+          <w:iCs w:val="0"/>
+          <w:caps w:val="0"/>
+          <w:smallCaps w:val="0"/>
+          <w:noProof w:val="0"/>
+          <w:color w:val="auto"/>
+          <w:sz w:val="22"/>
+          <w:szCs w:val="22"/>
+          <w:lang w:val="en-US"/>
+        </w:rPr>
+        <w:t xml:space="preserve"> </w:t>
+      </w:r>
+      <w:r>
+        <w:rPr>
+          <w:rFonts w:ascii="Arial" w:hAnsi="Arial" w:eastAsia="Arial" w:cs="Arial"/>
+        </w:rPr>
+        <w:t>Mass Spectrometry Interface aims to improve the accuracy</w:t>
+      </w:r>
+      <w:r>
+        <w:rPr>
+          <w:rFonts w:ascii="Arial" w:hAnsi="Arial" w:eastAsia="Arial" w:cs="Arial"/>
+        </w:rPr>
+        <w:t>, detail,</w:t>
+      </w:r>
+      <w:r>
+        <w:rPr>
+          <w:rFonts w:ascii="Arial" w:hAnsi="Arial" w:eastAsia="Arial" w:cs="Arial"/>
+        </w:rPr>
+        <w:t xml:space="preserve"> and usability of </w:t>
+      </w:r>
+      <w:r>
+        <w:rPr>
+          <w:rFonts w:ascii="Arial" w:hAnsi="Arial" w:eastAsia="Arial" w:cs="Arial"/>
+        </w:rPr>
+        <w:t>available mass spectrometry analysis software.</w:t>
+      </w:r>
+    </w:p>
+    <w:p>
+      <w:pPr>
+        <w:pStyle w:val="Normal"/>
+        <w:suppressLineNumbers w:val="0"/>
+        <w:bidi w:val="0"/>
+        <w:spacing w:before="0" w:beforeAutospacing="off" w:after="200" w:afterAutospacing="off" w:line="240" w:lineRule="auto"/>
+        <w:ind w:left="0" w:right="0"/>
+        <w:jc w:val="left"/>
+        <w:rPr>
+          <w:rFonts w:ascii="Arial" w:hAnsi="Arial" w:eastAsia="Arial" w:cs="Arial"/>
+        </w:rPr>
+      </w:pPr>
+      <w:r>
+        <w:rPr>
+          <w:rFonts w:ascii="Arial" w:hAnsi="Arial" w:eastAsia="Arial" w:cs="Arial"/>
+          <w:noProof w:val="0"/>
+          <w:sz w:val="22"/>
+          <w:szCs w:val="22"/>
+          <w:lang w:val="en-US"/>
+        </w:rPr>
+        <w:t xml:space="preserve">The project is guided by several key </w:t>
+      </w:r>
+      <w:r>
+        <w:rPr>
+          <w:rFonts w:ascii="Arial" w:hAnsi="Arial" w:eastAsia="Arial" w:cs="Arial"/>
+          <w:noProof w:val="0"/>
+          <w:sz w:val="22"/>
+          <w:szCs w:val="22"/>
+          <w:lang w:val="en-US"/>
+        </w:rPr>
+        <w:t>objectives</w:t>
+      </w:r>
+      <w:r>
+        <w:rPr>
+          <w:rFonts w:ascii="Arial" w:hAnsi="Arial" w:eastAsia="Arial" w:cs="Arial"/>
+          <w:noProof w:val="0"/>
+          <w:sz w:val="22"/>
+          <w:szCs w:val="22"/>
+          <w:lang w:val="en-US"/>
+        </w:rPr>
+        <w:t xml:space="preserve">. </w:t>
+      </w:r>
+      <w:r>
+        <w:rPr>
+          <w:rFonts w:ascii="Arial" w:hAnsi="Arial" w:eastAsia="Arial" w:cs="Arial"/>
+          <w:noProof w:val="0"/>
+          <w:sz w:val="22"/>
+          <w:szCs w:val="22"/>
+          <w:lang w:val="en-US"/>
+        </w:rPr>
+        <w:t>First and foremost</w:t>
+      </w:r>
+      <w:r>
+        <w:rPr>
+          <w:rFonts w:ascii="Arial" w:hAnsi="Arial" w:eastAsia="Arial" w:cs="Arial"/>
+          <w:noProof w:val="0"/>
+          <w:sz w:val="22"/>
+          <w:szCs w:val="22"/>
+          <w:lang w:val="en-US"/>
+        </w:rPr>
+        <w:t xml:space="preserve">, the program must be easy to use for users with no technical </w:t>
+      </w:r>
+      <w:r>
+        <w:rPr>
+          <w:rFonts w:ascii="Arial" w:hAnsi="Arial" w:eastAsia="Arial" w:cs="Arial"/>
+          <w:noProof w:val="0"/>
+          <w:sz w:val="22"/>
+          <w:szCs w:val="22"/>
+          <w:lang w:val="en-US"/>
+        </w:rPr>
+        <w:t>expertise</w:t>
+      </w:r>
+      <w:r>
+        <w:rPr>
+          <w:rFonts w:ascii="Arial" w:hAnsi="Arial" w:eastAsia="Arial" w:cs="Arial"/>
+          <w:noProof w:val="0"/>
+          <w:sz w:val="22"/>
+          <w:szCs w:val="22"/>
+          <w:lang w:val="en-US"/>
+        </w:rPr>
+        <w:t xml:space="preserve">. The primary user of </w:t>
+      </w:r>
+      <w:r>
+        <w:rPr>
+          <w:rFonts w:ascii="Arial" w:hAnsi="Arial" w:eastAsia="Arial" w:cs="Arial"/>
+        </w:rPr>
+        <w:t xml:space="preserve">Mass Spectrometry Interface will be WSU researchers </w:t>
+      </w:r>
+      <w:r>
+        <w:rPr>
+          <w:rFonts w:ascii="Arial" w:hAnsi="Arial" w:eastAsia="Arial" w:cs="Arial"/>
+        </w:rPr>
+        <w:t>specializing</w:t>
+      </w:r>
+      <w:r>
+        <w:rPr>
+          <w:rFonts w:ascii="Arial" w:hAnsi="Arial" w:eastAsia="Arial" w:cs="Arial"/>
+        </w:rPr>
+        <w:t xml:space="preserve"> in </w:t>
+      </w:r>
+      <w:r>
+        <w:rPr>
+          <w:rFonts w:ascii="Arial" w:hAnsi="Arial" w:eastAsia="Arial" w:cs="Arial"/>
+        </w:rPr>
+        <w:t>biological sciences.</w:t>
+      </w:r>
+      <w:r>
+        <w:rPr>
+          <w:rFonts w:ascii="Arial" w:hAnsi="Arial" w:eastAsia="Arial" w:cs="Arial"/>
+        </w:rPr>
+        <w:t xml:space="preserve"> It is important that these users are met with a simple</w:t>
+      </w:r>
+      <w:r>
+        <w:rPr>
+          <w:rFonts w:ascii="Arial" w:hAnsi="Arial" w:eastAsia="Arial" w:cs="Arial"/>
+        </w:rPr>
+        <w:t xml:space="preserve"> and intuitive</w:t>
+      </w:r>
+      <w:r>
+        <w:rPr>
+          <w:rFonts w:ascii="Arial" w:hAnsi="Arial" w:eastAsia="Arial" w:cs="Arial"/>
+        </w:rPr>
+        <w:t xml:space="preserve"> user interface</w:t>
+      </w:r>
+      <w:r>
+        <w:rPr>
+          <w:rFonts w:ascii="Arial" w:hAnsi="Arial" w:eastAsia="Arial" w:cs="Arial"/>
+        </w:rPr>
+        <w:t>.</w:t>
+      </w:r>
+    </w:p>
+    <w:p>
+      <w:pPr>
+        <w:pStyle w:val="Normal"/>
+        <w:suppressLineNumbers w:val="0"/>
+        <w:bidi w:val="0"/>
+        <w:spacing w:before="0" w:beforeAutospacing="off" w:after="200" w:afterAutospacing="off" w:line="240" w:lineRule="auto"/>
+        <w:ind w:left="0" w:right="0"/>
+        <w:jc w:val="left"/>
+        <w:rPr>
+          <w:rFonts w:ascii="Arial" w:hAnsi="Arial" w:eastAsia="Arial" w:cs="Arial"/>
+        </w:rPr>
+      </w:pPr>
+      <w:r>
+        <w:rPr>
+          <w:rFonts w:ascii="Arial" w:hAnsi="Arial" w:eastAsia="Arial" w:cs="Arial"/>
+        </w:rPr>
+        <w:t xml:space="preserve">Beyond being easy to use, Mass Spectrometry Interface must extend upon the current software’s </w:t>
+      </w:r>
+      <w:r>
+        <w:rPr>
+          <w:rFonts w:ascii="Arial" w:hAnsi="Arial" w:eastAsia="Arial" w:cs="Arial"/>
+        </w:rPr>
+        <w:t>compatibility</w:t>
+      </w:r>
+      <w:r>
+        <w:rPr>
+          <w:rFonts w:ascii="Arial" w:hAnsi="Arial" w:eastAsia="Arial" w:cs="Arial"/>
+        </w:rPr>
+        <w:t xml:space="preserve">. </w:t>
+      </w:r>
+      <w:r>
+        <w:rPr>
+          <w:rFonts w:ascii="Arial" w:hAnsi="Arial" w:eastAsia="Arial" w:cs="Arial"/>
+        </w:rPr>
+        <w:t xml:space="preserve">The current software that Mass Spectrometry Interface will replace imports data by taking small </w:t>
+      </w:r>
+      <w:r>
+        <w:rPr>
+          <w:rFonts w:ascii="Arial" w:hAnsi="Arial" w:eastAsia="Arial" w:cs="Arial"/>
+        </w:rPr>
+        <w:t xml:space="preserve">chunks of data from </w:t>
+      </w:r>
+      <w:r>
+        <w:rPr>
+          <w:rFonts w:ascii="Arial" w:hAnsi="Arial" w:eastAsia="Arial" w:cs="Arial"/>
+        </w:rPr>
+        <w:t>multiple</w:t>
+      </w:r>
+      <w:r>
+        <w:rPr>
+          <w:rFonts w:ascii="Arial" w:hAnsi="Arial" w:eastAsia="Arial" w:cs="Arial"/>
+        </w:rPr>
+        <w:t xml:space="preserve"> </w:t>
+      </w:r>
+      <w:bookmarkStart w:name="_Int_VGqQDx4W" w:id="1108003090"/>
+      <w:r>
+        <w:rPr>
+          <w:rFonts w:ascii="Arial" w:hAnsi="Arial" w:eastAsia="Arial" w:cs="Arial"/>
+        </w:rPr>
+        <w:t>comma</w:t>
+      </w:r>
+      <w:bookmarkEnd w:id="1108003090"/>
+      <w:r>
+        <w:rPr>
+          <w:rFonts w:ascii="Arial" w:hAnsi="Arial" w:eastAsia="Arial" w:cs="Arial"/>
+        </w:rPr>
+        <w:t xml:space="preserve"> separated values (CSV) file</w:t>
+      </w:r>
+      <w:r>
+        <w:rPr>
+          <w:rFonts w:ascii="Arial" w:hAnsi="Arial" w:eastAsia="Arial" w:cs="Arial"/>
+        </w:rPr>
+        <w:t xml:space="preserve">s, averaging them, and then using the average values for analysis. </w:t>
+      </w:r>
+      <w:r>
+        <w:rPr>
+          <w:rFonts w:ascii="Arial" w:hAnsi="Arial" w:eastAsia="Arial" w:cs="Arial"/>
+        </w:rPr>
+        <w:t xml:space="preserve">Unfortunately, not every mass spectrometer instrument outputs data in the same format. Cousins Photosynthesis Lab has an </w:t>
+      </w:r>
+      <w:r>
+        <w:rPr>
+          <w:rFonts w:ascii="Arial" w:hAnsi="Arial" w:eastAsia="Arial" w:cs="Arial"/>
+        </w:rPr>
+        <w:t>additional</w:t>
+      </w:r>
+      <w:r>
+        <w:rPr>
+          <w:rFonts w:ascii="Arial" w:hAnsi="Arial" w:eastAsia="Arial" w:cs="Arial"/>
+        </w:rPr>
+        <w:t xml:space="preserve"> mass spectrometer </w:t>
+      </w:r>
+      <w:r>
+        <w:rPr>
+          <w:rFonts w:ascii="Arial" w:hAnsi="Arial" w:eastAsia="Arial" w:cs="Arial"/>
+        </w:rPr>
+        <w:t>that outputs data differently. Our project needs to add compatibility to the analysis software for tha</w:t>
+      </w:r>
+      <w:r>
+        <w:rPr>
+          <w:rFonts w:ascii="Arial" w:hAnsi="Arial" w:eastAsia="Arial" w:cs="Arial"/>
+        </w:rPr>
+        <w:t>t new mass spectrometer.</w:t>
+      </w:r>
+    </w:p>
+    <w:p>
+      <w:pPr>
+        <w:pStyle w:val="Normal"/>
+        <w:suppressLineNumbers w:val="0"/>
+        <w:bidi w:val="0"/>
+        <w:spacing w:before="0" w:beforeAutospacing="off" w:after="200" w:afterAutospacing="off" w:line="240" w:lineRule="auto"/>
+        <w:ind w:left="0" w:right="0"/>
+        <w:jc w:val="left"/>
+        <w:rPr>
+          <w:rFonts w:ascii="Arial" w:hAnsi="Arial" w:eastAsia="Arial" w:cs="Arial"/>
+        </w:rPr>
+      </w:pPr>
+      <w:r>
+        <w:rPr>
+          <w:rFonts w:ascii="Arial" w:hAnsi="Arial" w:eastAsia="Arial" w:cs="Arial"/>
+        </w:rPr>
+        <w:t>Additionally</w:t>
+      </w:r>
+      <w:r>
+        <w:rPr>
+          <w:rFonts w:ascii="Arial" w:hAnsi="Arial" w:eastAsia="Arial" w:cs="Arial"/>
+        </w:rPr>
+        <w:t>,</w:t>
+      </w:r>
+      <w:r>
+        <w:rPr>
+          <w:rFonts w:ascii="Arial" w:hAnsi="Arial" w:eastAsia="Arial" w:cs="Arial"/>
+        </w:rPr>
+        <w:t xml:space="preserve"> the development of unfinished modules from </w:t>
+      </w:r>
+      <w:r>
+        <w:rPr>
+          <w:rFonts w:ascii="Arial" w:hAnsi="Arial" w:eastAsia="Arial" w:cs="Arial"/>
+        </w:rPr>
+        <w:t>previous</w:t>
+      </w:r>
+      <w:r>
+        <w:rPr>
+          <w:rFonts w:ascii="Arial" w:hAnsi="Arial" w:eastAsia="Arial" w:cs="Arial"/>
+        </w:rPr>
+        <w:t xml:space="preserve"> </w:t>
+      </w:r>
+      <w:r>
+        <w:rPr>
+          <w:rFonts w:ascii="Arial" w:hAnsi="Arial" w:eastAsia="Arial" w:cs="Arial"/>
+        </w:rPr>
+        <w:t>Capstone projects should be continued. T</w:t>
+      </w:r>
+      <w:r>
+        <w:rPr>
+          <w:rFonts w:ascii="Arial" w:hAnsi="Arial" w:eastAsia="Arial" w:cs="Arial"/>
+        </w:rPr>
+        <w:t>he direction of this development will be guided by user input, working directly with the users of the current mass spectrometry program.</w:t>
+      </w:r>
+    </w:p>
+    <w:p>
+      <w:pPr>
+        <w:pStyle w:val="Normal"/>
+        <w:suppressLineNumbers w:val="0"/>
+        <w:bidi w:val="0"/>
+        <w:spacing w:before="0" w:beforeAutospacing="off" w:after="200" w:afterAutospacing="off" w:line="240" w:lineRule="auto"/>
+        <w:ind w:left="0" w:right="0"/>
+        <w:jc w:val="left"/>
+        <w:rPr>
+          <w:rFonts w:ascii="Arial" w:hAnsi="Arial" w:eastAsia="Arial" w:cs="Arial"/>
+        </w:rPr>
+      </w:pPr>
+      <w:r>
+        <w:rPr>
+          <w:rFonts w:ascii="Arial" w:hAnsi="Arial" w:eastAsia="Arial" w:cs="Arial"/>
+        </w:rPr>
+        <w:t xml:space="preserve">The program should allow users </w:t>
+      </w:r>
+      <w:r>
+        <w:rPr>
+          <w:rFonts w:ascii="Arial" w:hAnsi="Arial" w:eastAsia="Arial" w:cs="Arial"/>
+        </w:rPr>
+        <w:t>to calibrate</w:t>
+      </w:r>
+      <w:r>
+        <w:rPr>
+          <w:rFonts w:ascii="Arial" w:hAnsi="Arial" w:eastAsia="Arial" w:cs="Arial"/>
+        </w:rPr>
+        <w:t xml:space="preserve"> oxygen, carbon dioxide in buffer, and carbon dioxide in hydrogen chloride. </w:t>
+      </w:r>
+      <w:r>
+        <w:rPr>
+          <w:rFonts w:ascii="Arial" w:hAnsi="Arial" w:eastAsia="Arial" w:cs="Arial"/>
+        </w:rPr>
+        <w:t xml:space="preserve">It should also be able to plot the pH and bicarbonate to carbon dioxide ratio. </w:t>
+      </w:r>
+      <w:r>
+        <w:rPr>
+          <w:rFonts w:ascii="Arial" w:hAnsi="Arial" w:eastAsia="Arial" w:cs="Arial"/>
+        </w:rPr>
+        <w:t>The program needs to be capable of calculating rates of oxygen and carbon dioxide consumption as well as the concentrations of oxygen and carb</w:t>
+      </w:r>
+      <w:r>
+        <w:rPr>
+          <w:rFonts w:ascii="Arial" w:hAnsi="Arial" w:eastAsia="Arial" w:cs="Arial"/>
+        </w:rPr>
+        <w:t>on dioxide during the assays.</w:t>
+      </w:r>
+    </w:p>
+    <w:p>
+      <w:pPr>
+        <w:pStyle w:val="Normal"/>
+        <w:suppressLineNumbers w:val="0"/>
+        <w:bidi w:val="0"/>
+        <w:spacing w:before="0" w:beforeAutospacing="off" w:after="200" w:afterAutospacing="off" w:line="240" w:lineRule="auto"/>
+        <w:ind w:left="0" w:right="0"/>
+        <w:jc w:val="left"/>
+        <w:rPr>
+          <w:rFonts w:ascii="Arial" w:hAnsi="Arial" w:eastAsia="Arial" w:cs="Arial"/>
+        </w:rPr>
+      </w:pPr>
+      <w:r>
+        <w:rPr>
+          <w:rFonts w:ascii="Arial" w:hAnsi="Arial" w:eastAsia="Arial" w:cs="Arial"/>
+        </w:rPr>
+        <w:t xml:space="preserve">Aside from new features that need to be added to the existing software, there is also a bug that </w:t>
+      </w:r>
+      <w:r>
+        <w:rPr>
+          <w:rFonts w:ascii="Arial" w:hAnsi="Arial" w:eastAsia="Arial" w:cs="Arial"/>
+        </w:rPr>
+        <w:t>must be fixed. The bug is a</w:t>
+      </w:r>
+      <w:r>
+        <w:rPr>
+          <w:rFonts w:ascii="Arial" w:hAnsi="Arial" w:eastAsia="Arial" w:cs="Arial"/>
+        </w:rPr>
+        <w:t>n</w:t>
+      </w:r>
+      <w:r>
+        <w:rPr>
+          <w:rFonts w:ascii="Arial" w:hAnsi="Arial" w:eastAsia="Arial" w:cs="Arial"/>
+        </w:rPr>
+        <w:t xml:space="preserve"> error in </w:t>
+      </w:r>
+      <w:r>
+        <w:rPr>
+          <w:rFonts w:ascii="Arial" w:hAnsi="Arial" w:eastAsia="Arial" w:cs="Arial"/>
+        </w:rPr>
+        <w:t xml:space="preserve">the </w:t>
+      </w:r>
+      <w:r>
+        <w:rPr>
+          <w:rFonts w:ascii="Arial" w:hAnsi="Arial" w:eastAsia="Arial" w:cs="Arial"/>
+        </w:rPr>
+        <w:t xml:space="preserve">calculation </w:t>
+      </w:r>
+      <w:r>
+        <w:rPr>
+          <w:rFonts w:ascii="Arial" w:hAnsi="Arial" w:eastAsia="Arial" w:cs="Arial"/>
+        </w:rPr>
+        <w:t>carbon dioxide concentrations</w:t>
+      </w:r>
+      <w:r>
+        <w:rPr>
+          <w:rFonts w:ascii="Arial" w:hAnsi="Arial" w:eastAsia="Arial" w:cs="Arial"/>
+        </w:rPr>
+        <w:t>. The correct formula needs to be applied to fix this error and improve the accuracy of the analysis program.</w:t>
+      </w:r>
+    </w:p>
+    <w:p>
+      <w:pPr>
+        <w:pStyle w:val="Normal"/>
+        <w:suppressLineNumbers w:val="0"/>
+        <w:bidi w:val="0"/>
+        <w:spacing w:before="0" w:beforeAutospacing="off" w:after="200" w:afterAutospacing="off" w:line="240" w:lineRule="auto"/>
+        <w:ind w:left="0" w:right="0"/>
+        <w:jc w:val="left"/>
+        <w:rPr>
+          <w:rFonts w:ascii="Arial" w:hAnsi="Arial" w:eastAsia="Arial" w:cs="Arial"/>
+        </w:rPr>
+      </w:pPr>
+      <w:r>
+        <w:rPr>
+          <w:rFonts w:ascii="Arial" w:hAnsi="Arial" w:eastAsia="Arial" w:cs="Arial"/>
+        </w:rPr>
+        <w:t xml:space="preserve">The program will be based on software from </w:t>
+      </w:r>
+      <w:r>
+        <w:rPr>
+          <w:rFonts w:ascii="Arial" w:hAnsi="Arial" w:eastAsia="Arial" w:cs="Arial"/>
+        </w:rPr>
+        <w:t>previous</w:t>
+      </w:r>
+      <w:r>
+        <w:rPr>
+          <w:rFonts w:ascii="Arial" w:hAnsi="Arial" w:eastAsia="Arial" w:cs="Arial"/>
+        </w:rPr>
+        <w:t xml:space="preserve"> Capstone projects and will use the language Python.</w:t>
+      </w:r>
+      <w:r>
+        <w:rPr>
+          <w:rFonts w:ascii="Arial" w:hAnsi="Arial" w:eastAsia="Arial" w:cs="Arial"/>
+        </w:rPr>
+        <w:t xml:space="preserve"> </w:t>
+      </w:r>
+      <w:r>
+        <w:rPr>
+          <w:rFonts w:ascii="Arial" w:hAnsi="Arial" w:eastAsia="Arial" w:cs="Arial"/>
+        </w:rPr>
+        <w:t xml:space="preserve">The framework </w:t>
+      </w:r>
+      <w:r>
+        <w:rPr>
+          <w:rFonts w:ascii="Arial" w:hAnsi="Arial" w:eastAsia="Arial" w:cs="Arial"/>
+        </w:rPr>
+        <w:t xml:space="preserve">PyQt5 will be used to develop a </w:t>
+      </w:r>
+      <w:r>
+        <w:rPr>
+          <w:rFonts w:ascii="Arial" w:hAnsi="Arial" w:eastAsia="Arial" w:cs="Arial"/>
+        </w:rPr>
+        <w:t>graphical user interface.</w:t>
+      </w:r>
+      <w:r>
+        <w:rPr>
+          <w:rFonts w:ascii="Arial" w:hAnsi="Arial" w:eastAsia="Arial" w:cs="Arial"/>
+        </w:rPr>
+        <w:t xml:space="preserve"> </w:t>
+      </w:r>
+      <w:r>
+        <w:rPr>
+          <w:rFonts w:ascii="Arial" w:hAnsi="Arial" w:eastAsia="Arial" w:cs="Arial"/>
+        </w:rPr>
+        <w:t xml:space="preserve">Development </w:t>
+      </w:r>
+      <w:r>
+        <w:rPr>
+          <w:rFonts w:ascii="Arial" w:hAnsi="Arial" w:eastAsia="Arial" w:cs="Arial"/>
+        </w:rPr>
+        <w:t xml:space="preserve">of the program </w:t>
+      </w:r>
+      <w:r>
+        <w:rPr>
+          <w:rFonts w:ascii="Arial" w:hAnsi="Arial" w:eastAsia="Arial" w:cs="Arial"/>
+        </w:rPr>
+        <w:t>will take place on Windows.</w:t>
       </w:r>
     </w:p>
     <w:p>
@@ -1510,16 +2196,52 @@
         <w:t xml:space="preserve"> by the lab’s mass spectrometers.</w:t>
       </w:r>
     </w:p>
-    <w:p>
+    <w:p w14:noSpellErr="1">
       <w:pPr>
         <w:pStyle w:val="Heading1"/>
         <w:numPr>
           <w:ilvl w:val="0"/>
           <w:numId w:val="1"/>
         </w:numPr>
-      </w:pPr>
-      <w:r>
+        <w:rPr/>
+      </w:pPr>
+      <w:r>
+        <w:rPr/>
         <w:t>Glossary</w:t>
+      </w:r>
+    </w:p>
+    <w:p>
+      <w:pPr>
+        <w:pStyle w:val="Normal"/>
+        <w:rPr>
+          <w:rFonts w:ascii="Arial" w:hAnsi="Arial" w:eastAsia="Arial" w:cs="Arial"/>
+        </w:rPr>
+      </w:pPr>
+      <w:r>
+        <w:rPr>
+          <w:rFonts w:ascii="Arial" w:hAnsi="Arial" w:eastAsia="Arial" w:cs="Arial"/>
+          <w:b w:val="1"/>
+          <w:bCs w:val="1"/>
+        </w:rPr>
+        <w:t>CSV</w:t>
+      </w:r>
+      <w:r>
+        <w:rPr>
+          <w:rFonts w:ascii="Arial" w:hAnsi="Arial" w:eastAsia="Arial" w:cs="Arial"/>
+        </w:rPr>
+        <w:t xml:space="preserve">: Comma </w:t>
+      </w:r>
+      <w:r>
+        <w:rPr>
+          <w:rFonts w:ascii="Arial" w:hAnsi="Arial" w:eastAsia="Arial" w:cs="Arial"/>
+        </w:rPr>
+        <w:t>Separated</w:t>
+      </w:r>
+      <w:r>
+        <w:rPr>
+          <w:rFonts w:ascii="Arial" w:hAnsi="Arial" w:eastAsia="Arial" w:cs="Arial"/>
+        </w:rPr>
+        <w:t xml:space="preserve"> Values</w:t>
       </w:r>
     </w:p>
     <w:p>
@@ -1749,7 +2471,7 @@
           <w:szCs w:val="22"/>
           <w:lang w:val="en-US"/>
         </w:rPr>
-        <w:t>1]“</w:t>
+        <w:t>1]H.</w:t>
       </w:r>
       <w:r>
         <w:rPr>
@@ -1766,7 +2488,7 @@
           <w:szCs w:val="22"/>
           <w:lang w:val="en-US"/>
         </w:rPr>
-        <w:t xml:space="preserve">Mass Spectrometry Software | </w:t>
+        <w:t xml:space="preserve"> L. </w:t>
       </w:r>
       <w:r>
         <w:rPr>
@@ -1783,7 +2505,7 @@
           <w:szCs w:val="22"/>
           <w:lang w:val="en-US"/>
         </w:rPr>
-        <w:t>Thermo</w:t>
+        <w:t>Röst</w:t>
       </w:r>
       <w:r>
         <w:rPr>
@@ -1800,7 +2522,7 @@
           <w:szCs w:val="22"/>
           <w:lang w:val="en-US"/>
         </w:rPr>
-        <w:t xml:space="preserve"> Fisher Scientific - UK,” </w:t>
+        <w:t xml:space="preserve"> </w:t>
       </w:r>
       <w:r>
         <w:rPr>
@@ -1817,7 +2539,7 @@
           <w:szCs w:val="22"/>
           <w:lang w:val="en-US"/>
         </w:rPr>
-        <w:t>Thermofisher.com</w:t>
+        <w:t>et al.</w:t>
       </w:r>
       <w:r>
         <w:rPr>
@@ -1834,9 +2556,271 @@
           <w:szCs w:val="22"/>
           <w:lang w:val="en-US"/>
         </w:rPr>
+        <w:t>, “</w:t>
+      </w:r>
+      <w:r>
+        <w:rPr>
+          <w:rFonts w:ascii="Calibri" w:hAnsi="Calibri" w:eastAsia="Calibri" w:cs="Calibri"/>
+          <w:b w:val="0"/>
+          <w:bCs w:val="0"/>
+          <w:i w:val="0"/>
+          <w:iCs w:val="0"/>
+          <w:caps w:val="0"/>
+          <w:smallCaps w:val="0"/>
+          <w:noProof w:val="0"/>
+          <w:color w:val="000000" w:themeColor="text1" w:themeTint="FF" w:themeShade="FF"/>
+          <w:sz w:val="22"/>
+          <w:szCs w:val="22"/>
+          <w:lang w:val="en-US"/>
+        </w:rPr>
+        <w:t>OpenMS</w:t>
+      </w:r>
+      <w:r>
+        <w:rPr>
+          <w:rFonts w:ascii="Calibri" w:hAnsi="Calibri" w:eastAsia="Calibri" w:cs="Calibri"/>
+          <w:b w:val="0"/>
+          <w:bCs w:val="0"/>
+          <w:i w:val="0"/>
+          <w:iCs w:val="0"/>
+          <w:caps w:val="0"/>
+          <w:smallCaps w:val="0"/>
+          <w:noProof w:val="0"/>
+          <w:color w:val="000000" w:themeColor="text1" w:themeTint="FF" w:themeShade="FF"/>
+          <w:sz w:val="22"/>
+          <w:szCs w:val="22"/>
+          <w:lang w:val="en-US"/>
+        </w:rPr>
+        <w:t xml:space="preserve">: a flexible open-source software platform for mass spectrometry data analysis,” </w:t>
+      </w:r>
+      <w:r>
+        <w:rPr>
+          <w:rFonts w:ascii="Calibri" w:hAnsi="Calibri" w:eastAsia="Calibri" w:cs="Calibri"/>
+          <w:b w:val="0"/>
+          <w:bCs w:val="0"/>
+          <w:i w:val="1"/>
+          <w:iCs w:val="1"/>
+          <w:caps w:val="0"/>
+          <w:smallCaps w:val="0"/>
+          <w:noProof w:val="0"/>
+          <w:color w:val="000000" w:themeColor="text1" w:themeTint="FF" w:themeShade="FF"/>
+          <w:sz w:val="22"/>
+          <w:szCs w:val="22"/>
+          <w:lang w:val="en-US"/>
+        </w:rPr>
+        <w:t>Nature Methods</w:t>
+      </w:r>
+      <w:r>
+        <w:rPr>
+          <w:rFonts w:ascii="Calibri" w:hAnsi="Calibri" w:eastAsia="Calibri" w:cs="Calibri"/>
+          <w:b w:val="0"/>
+          <w:bCs w:val="0"/>
+          <w:i w:val="0"/>
+          <w:iCs w:val="0"/>
+          <w:caps w:val="0"/>
+          <w:smallCaps w:val="0"/>
+          <w:noProof w:val="0"/>
+          <w:color w:val="000000" w:themeColor="text1" w:themeTint="FF" w:themeShade="FF"/>
+          <w:sz w:val="22"/>
+          <w:szCs w:val="22"/>
+          <w:lang w:val="en-US"/>
+        </w:rPr>
+        <w:t xml:space="preserve">, vol. 13, no. 9, pp. 741–748, Sep. 2016, </w:t>
+      </w:r>
+      <w:r>
+        <w:rPr>
+          <w:rFonts w:ascii="Calibri" w:hAnsi="Calibri" w:eastAsia="Calibri" w:cs="Calibri"/>
+          <w:b w:val="0"/>
+          <w:bCs w:val="0"/>
+          <w:i w:val="0"/>
+          <w:iCs w:val="0"/>
+          <w:caps w:val="0"/>
+          <w:smallCaps w:val="0"/>
+          <w:noProof w:val="0"/>
+          <w:color w:val="000000" w:themeColor="text1" w:themeTint="FF" w:themeShade="FF"/>
+          <w:sz w:val="22"/>
+          <w:szCs w:val="22"/>
+          <w:lang w:val="en-US"/>
+        </w:rPr>
+        <w:t>doi</w:t>
+      </w:r>
+      <w:r>
+        <w:rPr>
+          <w:rFonts w:ascii="Calibri" w:hAnsi="Calibri" w:eastAsia="Calibri" w:cs="Calibri"/>
+          <w:b w:val="0"/>
+          <w:bCs w:val="0"/>
+          <w:i w:val="0"/>
+          <w:iCs w:val="0"/>
+          <w:caps w:val="0"/>
+          <w:smallCaps w:val="0"/>
+          <w:noProof w:val="0"/>
+          <w:color w:val="000000" w:themeColor="text1" w:themeTint="FF" w:themeShade="FF"/>
+          <w:sz w:val="22"/>
+          <w:szCs w:val="22"/>
+          <w:lang w:val="en-US"/>
+        </w:rPr>
+        <w:t xml:space="preserve">: </w:t>
+      </w:r>
+      <w:hyperlink r:id="Rd5639311d0624904">
+        <w:r>
+          <w:rPr>
+            <w:rStyle w:val="Hyperlink"/>
+            <w:rFonts w:ascii="Calibri" w:hAnsi="Calibri" w:eastAsia="Calibri" w:cs="Calibri"/>
+            <w:b w:val="0"/>
+            <w:bCs w:val="0"/>
+            <w:i w:val="0"/>
+            <w:iCs w:val="0"/>
+            <w:caps w:val="0"/>
+            <w:smallCaps w:val="0"/>
+            <w:noProof w:val="0"/>
+            <w:sz w:val="22"/>
+            <w:szCs w:val="22"/>
+            <w:lang w:val="en-US"/>
+          </w:rPr>
+          <w:t>https://doi.org/10.1038/nmeth.3959</w:t>
+        </w:r>
+      </w:hyperlink>
+      <w:r>
+        <w:rPr>
+          <w:rFonts w:ascii="Calibri" w:hAnsi="Calibri" w:eastAsia="Calibri" w:cs="Calibri"/>
+          <w:b w:val="0"/>
+          <w:bCs w:val="0"/>
+          <w:i w:val="0"/>
+          <w:iCs w:val="0"/>
+          <w:caps w:val="0"/>
+          <w:smallCaps w:val="0"/>
+          <w:noProof w:val="0"/>
+          <w:color w:val="000000" w:themeColor="text1" w:themeTint="FF" w:themeShade="FF"/>
+          <w:sz w:val="22"/>
+          <w:szCs w:val="22"/>
+          <w:lang w:val="en-US"/>
+        </w:rPr>
+        <w:t>.</w:t>
+      </w:r>
+    </w:p>
+    <w:p>
+      <w:pPr>
+        <w:ind w:left="720" w:hanging="720"/>
+      </w:pPr>
+      <w:r>
+        <w:rPr>
+          <w:rFonts w:ascii="Calibri" w:hAnsi="Calibri" w:eastAsia="Calibri" w:cs="Calibri"/>
+          <w:b w:val="0"/>
+          <w:bCs w:val="0"/>
+          <w:i w:val="0"/>
+          <w:iCs w:val="0"/>
+          <w:caps w:val="0"/>
+          <w:smallCaps w:val="0"/>
+          <w:noProof w:val="0"/>
+          <w:color w:val="000000" w:themeColor="text1" w:themeTint="FF" w:themeShade="FF"/>
+          <w:sz w:val="22"/>
+          <w:szCs w:val="22"/>
+          <w:lang w:val="en-US"/>
+        </w:rPr>
+        <w:t>[</w:t>
+      </w:r>
+      <w:r>
+        <w:rPr>
+          <w:rFonts w:ascii="Calibri" w:hAnsi="Calibri" w:eastAsia="Calibri" w:cs="Calibri"/>
+          <w:b w:val="0"/>
+          <w:bCs w:val="0"/>
+          <w:i w:val="0"/>
+          <w:iCs w:val="0"/>
+          <w:caps w:val="0"/>
+          <w:smallCaps w:val="0"/>
+          <w:noProof w:val="0"/>
+          <w:color w:val="000000" w:themeColor="text1" w:themeTint="FF" w:themeShade="FF"/>
+          <w:sz w:val="22"/>
+          <w:szCs w:val="22"/>
+          <w:lang w:val="en-US"/>
+        </w:rPr>
+        <w:t>1]“</w:t>
+      </w:r>
+      <w:r>
+        <w:rPr>
+          <w:rFonts w:ascii="Calibri" w:hAnsi="Calibri" w:eastAsia="Calibri" w:cs="Calibri"/>
+          <w:b w:val="0"/>
+          <w:bCs w:val="0"/>
+          <w:i w:val="0"/>
+          <w:iCs w:val="0"/>
+          <w:caps w:val="0"/>
+          <w:smallCaps w:val="0"/>
+          <w:noProof w:val="0"/>
+          <w:color w:val="000000" w:themeColor="text1" w:themeTint="FF" w:themeShade="FF"/>
+          <w:sz w:val="22"/>
+          <w:szCs w:val="22"/>
+          <w:lang w:val="en-US"/>
+        </w:rPr>
+        <w:t xml:space="preserve">Mass Spectrometry Software | </w:t>
+      </w:r>
+      <w:r>
+        <w:rPr>
+          <w:rFonts w:ascii="Calibri" w:hAnsi="Calibri" w:eastAsia="Calibri" w:cs="Calibri"/>
+          <w:b w:val="0"/>
+          <w:bCs w:val="0"/>
+          <w:i w:val="0"/>
+          <w:iCs w:val="0"/>
+          <w:caps w:val="0"/>
+          <w:smallCaps w:val="0"/>
+          <w:noProof w:val="0"/>
+          <w:color w:val="000000" w:themeColor="text1" w:themeTint="FF" w:themeShade="FF"/>
+          <w:sz w:val="22"/>
+          <w:szCs w:val="22"/>
+          <w:lang w:val="en-US"/>
+        </w:rPr>
+        <w:t>Thermo</w:t>
+      </w:r>
+      <w:r>
+        <w:rPr>
+          <w:rFonts w:ascii="Calibri" w:hAnsi="Calibri" w:eastAsia="Calibri" w:cs="Calibri"/>
+          <w:b w:val="0"/>
+          <w:bCs w:val="0"/>
+          <w:i w:val="0"/>
+          <w:iCs w:val="0"/>
+          <w:caps w:val="0"/>
+          <w:smallCaps w:val="0"/>
+          <w:noProof w:val="0"/>
+          <w:color w:val="000000" w:themeColor="text1" w:themeTint="FF" w:themeShade="FF"/>
+          <w:sz w:val="22"/>
+          <w:szCs w:val="22"/>
+          <w:lang w:val="en-US"/>
+        </w:rPr>
+        <w:t xml:space="preserve"> Fisher Scientific - UK,” </w:t>
+      </w:r>
+      <w:r>
+        <w:rPr>
+          <w:rFonts w:ascii="Calibri" w:hAnsi="Calibri" w:eastAsia="Calibri" w:cs="Calibri"/>
+          <w:b w:val="0"/>
+          <w:bCs w:val="0"/>
+          <w:i w:val="1"/>
+          <w:iCs w:val="1"/>
+          <w:caps w:val="0"/>
+          <w:smallCaps w:val="0"/>
+          <w:noProof w:val="0"/>
+          <w:color w:val="000000" w:themeColor="text1" w:themeTint="FF" w:themeShade="FF"/>
+          <w:sz w:val="22"/>
+          <w:szCs w:val="22"/>
+          <w:lang w:val="en-US"/>
+        </w:rPr>
+        <w:t>Thermofisher.com</w:t>
+      </w:r>
+      <w:r>
+        <w:rPr>
+          <w:rFonts w:ascii="Calibri" w:hAnsi="Calibri" w:eastAsia="Calibri" w:cs="Calibri"/>
+          <w:b w:val="0"/>
+          <w:bCs w:val="0"/>
+          <w:i w:val="0"/>
+          <w:iCs w:val="0"/>
+          <w:caps w:val="0"/>
+          <w:smallCaps w:val="0"/>
+          <w:noProof w:val="0"/>
+          <w:color w:val="000000" w:themeColor="text1" w:themeTint="FF" w:themeShade="FF"/>
+          <w:sz w:val="22"/>
+          <w:szCs w:val="22"/>
+          <w:lang w:val="en-US"/>
+        </w:rPr>
         <w:t xml:space="preserve">, 2024. </w:t>
       </w:r>
-      <w:hyperlink r:id="R32045f9899f445ba">
+      <w:hyperlink r:id="Rbb4e6153ccef4258">
         <w:r>
           <w:rPr>
             <w:rStyle w:val="Hyperlink"/>
@@ -1892,10 +2876,10 @@
     </w:p>
     <w:p>
       <w:pPr>
+        <w:pStyle w:val="Normal"/>
         <w:ind w:left="720" w:hanging="720"/>
-      </w:pPr>
-      <w:r>
-        <w:rPr>
+        <w:rPr>
+          <w:rStyle w:val="Hyperlink"/>
           <w:rFonts w:ascii="Calibri" w:hAnsi="Calibri" w:eastAsia="Calibri" w:cs="Calibri"/>
           <w:b w:val="0"/>
           <w:bCs w:val="0"/>
@@ -1904,13 +2888,11 @@
           <w:caps w:val="0"/>
           <w:smallCaps w:val="0"/>
           <w:noProof w:val="0"/>
-          <w:color w:val="000000" w:themeColor="text1" w:themeTint="FF" w:themeShade="FF"/>
-          <w:sz w:val="22"/>
-          <w:szCs w:val="22"/>
-          <w:lang w:val="en-US"/>
-        </w:rPr>
-        <w:t>[</w:t>
-      </w:r>
+          <w:sz w:val="22"/>
+          <w:szCs w:val="22"/>
+          <w:lang w:val="en-US"/>
+        </w:rPr>
+      </w:pPr>
       <w:r>
         <w:rPr>
           <w:rFonts w:ascii="Calibri" w:hAnsi="Calibri" w:eastAsia="Calibri" w:cs="Calibri"/>
@@ -1926,7 +2908,7 @@
           <w:szCs w:val="22"/>
           <w:lang w:val="en-US"/>
         </w:rPr>
-        <w:t>1]H.</w:t>
+        <w:t>‌</w:t>
       </w:r>
       <w:r>
         <w:rPr>
@@ -1943,7 +2925,7 @@
           <w:szCs w:val="22"/>
           <w:lang w:val="en-US"/>
         </w:rPr>
-        <w:t xml:space="preserve"> L. </w:t>
+        <w:t xml:space="preserve"> [</w:t>
       </w:r>
       <w:r>
         <w:rPr>
@@ -1960,7 +2942,7 @@
           <w:szCs w:val="22"/>
           <w:lang w:val="en-US"/>
         </w:rPr>
-        <w:t>Röst</w:t>
+        <w:t>1]“</w:t>
       </w:r>
       <w:r>
         <w:rPr>
@@ -1977,25 +2959,27 @@
           <w:szCs w:val="22"/>
           <w:lang w:val="en-US"/>
         </w:rPr>
-        <w:t xml:space="preserve"> </w:t>
-      </w:r>
-      <w:r>
-        <w:rPr>
-          <w:rFonts w:ascii="Calibri" w:hAnsi="Calibri" w:eastAsia="Calibri" w:cs="Calibri"/>
-          <w:b w:val="0"/>
-          <w:bCs w:val="0"/>
-          <w:i w:val="1"/>
-          <w:iCs w:val="1"/>
-          <w:caps w:val="0"/>
-          <w:smallCaps w:val="0"/>
-          <w:noProof w:val="0"/>
-          <w:color w:val="000000" w:themeColor="text1" w:themeTint="FF" w:themeShade="FF"/>
-          <w:sz w:val="22"/>
-          <w:szCs w:val="22"/>
-          <w:lang w:val="en-US"/>
-        </w:rPr>
-        <w:t>et al.</w:t>
-      </w:r>
+        <w:t xml:space="preserve">Mass Spectrometry Applications Areas - US,” </w:t>
+      </w:r>
+      <w:hyperlink>
+        <w:r>
+          <w:rPr>
+            <w:rStyle w:val="Hyperlink"/>
+            <w:rFonts w:ascii="Calibri" w:hAnsi="Calibri" w:eastAsia="Calibri" w:cs="Calibri"/>
+            <w:b w:val="0"/>
+            <w:bCs w:val="0"/>
+            <w:i w:val="1"/>
+            <w:iCs w:val="1"/>
+            <w:caps w:val="0"/>
+            <w:smallCaps w:val="0"/>
+            <w:noProof w:val="0"/>
+            <w:sz w:val="22"/>
+            <w:szCs w:val="22"/>
+            <w:lang w:val="en-US"/>
+          </w:rPr>
+          <w:t>www.thermofisher.com</w:t>
+        </w:r>
+      </w:hyperlink>
       <w:r>
         <w:rPr>
           <w:rFonts w:ascii="Calibri" w:hAnsi="Calibri" w:eastAsia="Calibri" w:cs="Calibri"/>
@@ -2011,111 +2995,9 @@
           <w:szCs w:val="22"/>
           <w:lang w:val="en-US"/>
         </w:rPr>
-        <w:t>, “</w:t>
-      </w:r>
-      <w:r>
-        <w:rPr>
-          <w:rFonts w:ascii="Calibri" w:hAnsi="Calibri" w:eastAsia="Calibri" w:cs="Calibri"/>
-          <w:b w:val="0"/>
-          <w:bCs w:val="0"/>
-          <w:i w:val="0"/>
-          <w:iCs w:val="0"/>
-          <w:caps w:val="0"/>
-          <w:smallCaps w:val="0"/>
-          <w:noProof w:val="0"/>
-          <w:color w:val="000000" w:themeColor="text1" w:themeTint="FF" w:themeShade="FF"/>
-          <w:sz w:val="22"/>
-          <w:szCs w:val="22"/>
-          <w:lang w:val="en-US"/>
-        </w:rPr>
-        <w:t>OpenMS</w:t>
-      </w:r>
-      <w:r>
-        <w:rPr>
-          <w:rFonts w:ascii="Calibri" w:hAnsi="Calibri" w:eastAsia="Calibri" w:cs="Calibri"/>
-          <w:b w:val="0"/>
-          <w:bCs w:val="0"/>
-          <w:i w:val="0"/>
-          <w:iCs w:val="0"/>
-          <w:caps w:val="0"/>
-          <w:smallCaps w:val="0"/>
-          <w:noProof w:val="0"/>
-          <w:color w:val="000000" w:themeColor="text1" w:themeTint="FF" w:themeShade="FF"/>
-          <w:sz w:val="22"/>
-          <w:szCs w:val="22"/>
-          <w:lang w:val="en-US"/>
-        </w:rPr>
-        <w:t xml:space="preserve">: a flexible open-source software platform for mass spectrometry data analysis,” </w:t>
-      </w:r>
-      <w:r>
-        <w:rPr>
-          <w:rFonts w:ascii="Calibri" w:hAnsi="Calibri" w:eastAsia="Calibri" w:cs="Calibri"/>
-          <w:b w:val="0"/>
-          <w:bCs w:val="0"/>
-          <w:i w:val="1"/>
-          <w:iCs w:val="1"/>
-          <w:caps w:val="0"/>
-          <w:smallCaps w:val="0"/>
-          <w:noProof w:val="0"/>
-          <w:color w:val="000000" w:themeColor="text1" w:themeTint="FF" w:themeShade="FF"/>
-          <w:sz w:val="22"/>
-          <w:szCs w:val="22"/>
-          <w:lang w:val="en-US"/>
-        </w:rPr>
-        <w:t>Nature Methods</w:t>
-      </w:r>
-      <w:r>
-        <w:rPr>
-          <w:rFonts w:ascii="Calibri" w:hAnsi="Calibri" w:eastAsia="Calibri" w:cs="Calibri"/>
-          <w:b w:val="0"/>
-          <w:bCs w:val="0"/>
-          <w:i w:val="0"/>
-          <w:iCs w:val="0"/>
-          <w:caps w:val="0"/>
-          <w:smallCaps w:val="0"/>
-          <w:noProof w:val="0"/>
-          <w:color w:val="000000" w:themeColor="text1" w:themeTint="FF" w:themeShade="FF"/>
-          <w:sz w:val="22"/>
-          <w:szCs w:val="22"/>
-          <w:lang w:val="en-US"/>
-        </w:rPr>
-        <w:t xml:space="preserve">, vol. 13, no. 9, pp. 741–748, Sep. 2016, </w:t>
-      </w:r>
-      <w:r>
-        <w:rPr>
-          <w:rFonts w:ascii="Calibri" w:hAnsi="Calibri" w:eastAsia="Calibri" w:cs="Calibri"/>
-          <w:b w:val="0"/>
-          <w:bCs w:val="0"/>
-          <w:i w:val="0"/>
-          <w:iCs w:val="0"/>
-          <w:caps w:val="0"/>
-          <w:smallCaps w:val="0"/>
-          <w:noProof w:val="0"/>
-          <w:color w:val="000000" w:themeColor="text1" w:themeTint="FF" w:themeShade="FF"/>
-          <w:sz w:val="22"/>
-          <w:szCs w:val="22"/>
-          <w:lang w:val="en-US"/>
-        </w:rPr>
-        <w:t>doi</w:t>
-      </w:r>
-      <w:r>
-        <w:rPr>
-          <w:rFonts w:ascii="Calibri" w:hAnsi="Calibri" w:eastAsia="Calibri" w:cs="Calibri"/>
-          <w:b w:val="0"/>
-          <w:bCs w:val="0"/>
-          <w:i w:val="0"/>
-          <w:iCs w:val="0"/>
-          <w:caps w:val="0"/>
-          <w:smallCaps w:val="0"/>
-          <w:noProof w:val="0"/>
-          <w:color w:val="000000" w:themeColor="text1" w:themeTint="FF" w:themeShade="FF"/>
-          <w:sz w:val="22"/>
-          <w:szCs w:val="22"/>
-          <w:lang w:val="en-US"/>
-        </w:rPr>
-        <w:t xml:space="preserve">: </w:t>
-      </w:r>
-      <w:hyperlink r:id="R59e03053e8f34371">
+        <w:t xml:space="preserve">. </w:t>
+      </w:r>
+      <w:hyperlink r:id="Re8dd6eb345434e19">
         <w:r>
           <w:rPr>
             <w:rStyle w:val="Hyperlink"/>
@@ -2131,9 +3013,14 @@
             <w:szCs w:val="22"/>
             <w:lang w:val="en-US"/>
           </w:rPr>
-          <w:t>https://doi.org/10.1038/nmeth.3959</w:t>
+          <w:t>https://www.thermofisher.com/us/en/home/industrial/mass-spectrometry/mass-spectrometry-learning-center/mass-spectrometry-applications-area.html</w:t>
         </w:r>
       </w:hyperlink>
+    </w:p>
+    <w:p>
+      <w:pPr>
+        <w:spacing w:before="240" w:beforeAutospacing="off" w:after="240" w:afterAutospacing="off"/>
+      </w:pPr>
       <w:r>
         <w:rPr>
           <w:rFonts w:ascii="Calibri" w:hAnsi="Calibri" w:eastAsia="Calibri" w:cs="Calibri"/>
@@ -2149,14 +3036,12 @@
           <w:szCs w:val="22"/>
           <w:lang w:val="en-US"/>
         </w:rPr>
-        <w:t>.</w:t>
+        <w:t>‌</w:t>
       </w:r>
     </w:p>
     <w:p>
       <w:pPr>
         <w:spacing w:before="240" w:beforeAutospacing="off" w:after="240" w:afterAutospacing="off"/>
-      </w:pPr>
-      <w:r>
         <w:rPr>
           <w:rFonts w:ascii="Calibri" w:hAnsi="Calibri" w:eastAsia="Calibri" w:cs="Calibri"/>
           <w:b w:val="0"/>
@@ -2171,8 +3056,7 @@
           <w:szCs w:val="22"/>
           <w:lang w:val="en-US"/>
         </w:rPr>
-        <w:t>‌</w:t>
-      </w:r>
+      </w:pPr>
     </w:p>
     <w:p>
       <w:pPr>
@@ -2340,6 +3224,17 @@
     </w:p>
   </w:footnote>
 </w:footnotes>
+</file>
+
+<file path=word/intelligence2.xml><?xml version="1.0" encoding="utf-8"?>
+<int2:intelligence xmlns:int2="http://schemas.microsoft.com/office/intelligence/2020/intelligence">
+  <int2:observations>
+    <int2:bookmark int2:bookmarkName="_Int_VGqQDx4W" int2:invalidationBookmarkName="" int2:hashCode="aAb5zbXIa5fXkl" int2:id="sXfHQZt1">
+      <int2:state int2:type="AugLoop_Text_Critique" int2:value="Rejected"/>
+    </int2:bookmark>
+  </int2:observations>
+  <int2:intelligenceSettings/>
+</int2:intelligence>
 </file>
 
 <file path=word/numbering.xml><?xml version="1.0" encoding="utf-8"?>

</xml_diff>

<commit_message>
Removed leftover template text
</commit_message>
<xml_diff>
--- a/documentation/ProjectDescription.docx
+++ b/documentation/ProjectDescription.docx
@@ -388,7 +388,21 @@
         <w:rPr>
           <w:rFonts w:ascii="Arial" w:eastAsia="Arial" w:hAnsi="Arial" w:cs="Arial"/>
         </w:rPr>
-        <w:t>also in process of a UI upgrade.</w:t>
+        <w:t xml:space="preserve">also in </w:t>
+      </w:r>
+      <w:proofErr w:type="gramStart"/>
+      <w:r>
+        <w:rPr>
+          <w:rFonts w:ascii="Arial" w:eastAsia="Arial" w:hAnsi="Arial" w:cs="Arial"/>
+        </w:rPr>
+        <w:t>process</w:t>
+      </w:r>
+      <w:proofErr w:type="gramEnd"/>
+      <w:r>
+        <w:rPr>
+          <w:rFonts w:ascii="Arial" w:eastAsia="Arial" w:hAnsi="Arial" w:cs="Arial"/>
+        </w:rPr>
+        <w:t xml:space="preserve"> of a UI upgrade.</w:t>
       </w:r>
     </w:p>
     <w:p>
@@ -411,7 +425,21 @@
         <w:rPr>
           <w:rFonts w:ascii="Arial" w:eastAsia="Arial" w:hAnsi="Arial" w:cs="Arial"/>
         </w:rPr>
-        <w:t>To assess the current leaders in the same field as our project, we must first clearly define that field. For the purposes of this document, we have refined the definition to "data analysis tools for mass spectrometry." Based on this scope, our research identifies two distinct and exemplary products that are highly successful within this domain.</w:t>
+        <w:t xml:space="preserve">To assess the current leaders in the same field as our project, we must first clearly define that field. For the purposes of this document, we have refined the definition </w:t>
+      </w:r>
+      <w:proofErr w:type="gramStart"/>
+      <w:r>
+        <w:rPr>
+          <w:rFonts w:ascii="Arial" w:eastAsia="Arial" w:hAnsi="Arial" w:cs="Arial"/>
+        </w:rPr>
+        <w:t>to</w:t>
+      </w:r>
+      <w:proofErr w:type="gramEnd"/>
+      <w:r>
+        <w:rPr>
+          <w:rFonts w:ascii="Arial" w:eastAsia="Arial" w:hAnsi="Arial" w:cs="Arial"/>
+        </w:rPr>
+        <w:t xml:space="preserve"> "data analysis tools for mass spectrometry." Based on this scope, our research identifies two distinct and exemplary products that are highly successful within this domain.</w:t>
       </w:r>
     </w:p>
     <w:p>
@@ -449,7 +477,21 @@
         <w:rPr>
           <w:rFonts w:ascii="Arial" w:eastAsia="Arial" w:hAnsi="Arial" w:cs="Arial"/>
         </w:rPr>
-        <w:t xml:space="preserve"> leader in the domain is Thermo Fisher Scientific with their </w:t>
+        <w:t xml:space="preserve"> leader in the domain is </w:t>
+      </w:r>
+      <w:proofErr w:type="spellStart"/>
+      <w:r>
+        <w:rPr>
+          <w:rFonts w:ascii="Arial" w:eastAsia="Arial" w:hAnsi="Arial" w:cs="Arial"/>
+        </w:rPr>
+        <w:t>Thermo</w:t>
+      </w:r>
+      <w:proofErr w:type="spellEnd"/>
+      <w:r>
+        <w:rPr>
+          <w:rFonts w:ascii="Arial" w:eastAsia="Arial" w:hAnsi="Arial" w:cs="Arial"/>
+        </w:rPr>
+        <w:t xml:space="preserve"> Fisher Scientific with their </w:t>
       </w:r>
       <w:r>
         <w:rPr>
@@ -721,8 +763,16 @@
         <w:rPr>
           <w:rFonts w:ascii="Arial" w:eastAsia="Arial" w:hAnsi="Arial" w:cs="Arial"/>
         </w:rPr>
-        <w:t xml:space="preserve"> of mass spectrometry is OpenMS</w:t>
-      </w:r>
+        <w:t xml:space="preserve"> of mass spectrometry is </w:t>
+      </w:r>
+      <w:proofErr w:type="spellStart"/>
+      <w:r>
+        <w:rPr>
+          <w:rFonts w:ascii="Arial" w:eastAsia="Arial" w:hAnsi="Arial" w:cs="Arial"/>
+        </w:rPr>
+        <w:t>OpenMS</w:t>
+      </w:r>
+      <w:proofErr w:type="spellEnd"/>
       <w:r>
         <w:rPr>
           <w:rFonts w:ascii="Arial" w:eastAsia="Arial" w:hAnsi="Arial" w:cs="Arial"/>
@@ -735,23 +785,67 @@
         </w:rPr>
         <w:t xml:space="preserve">, a flexible open-source software platform used for data analysis. </w:t>
       </w:r>
-      <w:r>
-        <w:rPr>
-          <w:rFonts w:ascii="Arial" w:eastAsia="Arial" w:hAnsi="Arial" w:cs="Arial"/>
-        </w:rPr>
-        <w:t>OpenMS provides a set of 185 tools and workflows for mass spectrometric data processing. These tools can be accessed by integ</w:t>
-      </w:r>
-      <w:r>
-        <w:rPr>
-          <w:rFonts w:ascii="Arial" w:eastAsia="Arial" w:hAnsi="Arial" w:cs="Arial"/>
-        </w:rPr>
-        <w:t xml:space="preserve">rating the OpenMS library. </w:t>
-      </w:r>
-      <w:r>
-        <w:rPr>
-          <w:rFonts w:ascii="Arial" w:eastAsia="Arial" w:hAnsi="Arial" w:cs="Arial"/>
-        </w:rPr>
-        <w:t xml:space="preserve">OpenMS provides a comprehensive suite of mass spectrometry tools specifically for </w:t>
+      <w:proofErr w:type="spellStart"/>
+      <w:r>
+        <w:rPr>
+          <w:rFonts w:ascii="Arial" w:eastAsia="Arial" w:hAnsi="Arial" w:cs="Arial"/>
+        </w:rPr>
+        <w:t>OpenMS</w:t>
+      </w:r>
+      <w:proofErr w:type="spellEnd"/>
+      <w:r>
+        <w:rPr>
+          <w:rFonts w:ascii="Arial" w:eastAsia="Arial" w:hAnsi="Arial" w:cs="Arial"/>
+        </w:rPr>
+        <w:t xml:space="preserve"> provides a set of 185 tools and workflows for mass spectrometric data processing. These tools can be accessed by </w:t>
+      </w:r>
+      <w:proofErr w:type="gramStart"/>
+      <w:r>
+        <w:rPr>
+          <w:rFonts w:ascii="Arial" w:eastAsia="Arial" w:hAnsi="Arial" w:cs="Arial"/>
+        </w:rPr>
+        <w:t>integ</w:t>
+      </w:r>
+      <w:r>
+        <w:rPr>
+          <w:rFonts w:ascii="Arial" w:eastAsia="Arial" w:hAnsi="Arial" w:cs="Arial"/>
+        </w:rPr>
+        <w:t>rating</w:t>
+      </w:r>
+      <w:proofErr w:type="gramEnd"/>
+      <w:r>
+        <w:rPr>
+          <w:rFonts w:ascii="Arial" w:eastAsia="Arial" w:hAnsi="Arial" w:cs="Arial"/>
+        </w:rPr>
+        <w:t xml:space="preserve"> the </w:t>
+      </w:r>
+      <w:proofErr w:type="spellStart"/>
+      <w:r>
+        <w:rPr>
+          <w:rFonts w:ascii="Arial" w:eastAsia="Arial" w:hAnsi="Arial" w:cs="Arial"/>
+        </w:rPr>
+        <w:t>OpenMS</w:t>
+      </w:r>
+      <w:proofErr w:type="spellEnd"/>
+      <w:r>
+        <w:rPr>
+          <w:rFonts w:ascii="Arial" w:eastAsia="Arial" w:hAnsi="Arial" w:cs="Arial"/>
+        </w:rPr>
+        <w:t xml:space="preserve"> library. </w:t>
+      </w:r>
+      <w:proofErr w:type="spellStart"/>
+      <w:r>
+        <w:rPr>
+          <w:rFonts w:ascii="Arial" w:eastAsia="Arial" w:hAnsi="Arial" w:cs="Arial"/>
+        </w:rPr>
+        <w:t>OpenMS</w:t>
+      </w:r>
+      <w:proofErr w:type="spellEnd"/>
+      <w:r>
+        <w:rPr>
+          <w:rFonts w:ascii="Arial" w:eastAsia="Arial" w:hAnsi="Arial" w:cs="Arial"/>
+        </w:rPr>
+        <w:t xml:space="preserve"> provides a comprehensive suite of mass spectrometry tools specifically for </w:t>
       </w:r>
       <w:r>
         <w:rPr>
@@ -837,13 +931,41 @@
         <w:rPr>
           <w:rFonts w:ascii="Arial" w:eastAsia="Arial" w:hAnsi="Arial" w:cs="Arial"/>
         </w:rPr>
-        <w:t xml:space="preserve">aims to match the detailed analysis OpenMS provides for LC-MS, but for GC-MS. </w:t>
-      </w:r>
-      <w:r>
-        <w:rPr>
-          <w:rFonts w:ascii="Arial" w:eastAsia="Arial" w:hAnsi="Arial" w:cs="Arial"/>
-        </w:rPr>
-        <w:t xml:space="preserve">It will use data from Thermo Fisher Scientific’s GC-MS </w:t>
+        <w:t xml:space="preserve">aims to match the detailed analysis </w:t>
+      </w:r>
+      <w:proofErr w:type="spellStart"/>
+      <w:r>
+        <w:rPr>
+          <w:rFonts w:ascii="Arial" w:eastAsia="Arial" w:hAnsi="Arial" w:cs="Arial"/>
+        </w:rPr>
+        <w:t>OpenMS</w:t>
+      </w:r>
+      <w:proofErr w:type="spellEnd"/>
+      <w:r>
+        <w:rPr>
+          <w:rFonts w:ascii="Arial" w:eastAsia="Arial" w:hAnsi="Arial" w:cs="Arial"/>
+        </w:rPr>
+        <w:t xml:space="preserve"> provides for LC-MS, but for GC-MS. </w:t>
+      </w:r>
+      <w:r>
+        <w:rPr>
+          <w:rFonts w:ascii="Arial" w:eastAsia="Arial" w:hAnsi="Arial" w:cs="Arial"/>
+        </w:rPr>
+        <w:t xml:space="preserve">It will use data from </w:t>
+      </w:r>
+      <w:proofErr w:type="spellStart"/>
+      <w:r>
+        <w:rPr>
+          <w:rFonts w:ascii="Arial" w:eastAsia="Arial" w:hAnsi="Arial" w:cs="Arial"/>
+        </w:rPr>
+        <w:t>Thermo</w:t>
+      </w:r>
+      <w:proofErr w:type="spellEnd"/>
+      <w:r>
+        <w:rPr>
+          <w:rFonts w:ascii="Arial" w:eastAsia="Arial" w:hAnsi="Arial" w:cs="Arial"/>
+        </w:rPr>
+        <w:t xml:space="preserve"> Fisher Scientific’s GC-MS </w:t>
       </w:r>
       <w:r>
         <w:rPr>
@@ -871,12 +993,20 @@
           <w:rFonts w:ascii="Arial" w:eastAsia="Arial" w:hAnsi="Arial" w:cs="Arial"/>
         </w:rPr>
       </w:pPr>
+      <w:proofErr w:type="gramStart"/>
       <w:r>
         <w:rPr>
           <w:rFonts w:ascii="Arial" w:eastAsia="Arial" w:hAnsi="Arial" w:cs="Arial"/>
         </w:rPr>
         <w:lastRenderedPageBreak/>
-        <w:t xml:space="preserve">In order to complete this project, </w:t>
+        <w:t>In order to</w:t>
+      </w:r>
+      <w:proofErr w:type="gramEnd"/>
+      <w:r>
+        <w:rPr>
+          <w:rFonts w:ascii="Arial" w:eastAsia="Arial" w:hAnsi="Arial" w:cs="Arial"/>
+        </w:rPr>
+        <w:t xml:space="preserve"> complete this project, </w:t>
       </w:r>
       <w:r>
         <w:rPr>
@@ -1244,6 +1374,7 @@
         <w:t xml:space="preserve"> </w:t>
       </w:r>
       <w:bookmarkStart w:id="2" w:name="_Int_VGqQDx4W"/>
+      <w:proofErr w:type="gramStart"/>
       <w:r>
         <w:rPr>
           <w:rFonts w:ascii="Arial" w:eastAsia="Arial" w:hAnsi="Arial" w:cs="Arial"/>
@@ -1251,6 +1382,7 @@
         <w:t>comma</w:t>
       </w:r>
       <w:bookmarkEnd w:id="2"/>
+      <w:proofErr w:type="gramEnd"/>
       <w:r>
         <w:rPr>
           <w:rFonts w:ascii="Arial" w:eastAsia="Arial" w:hAnsi="Arial" w:cs="Arial"/>
@@ -1506,7 +1638,79 @@
         <w:rPr>
           <w:rFonts w:ascii="Arial" w:eastAsia="Arial" w:hAnsi="Arial" w:cs="Arial"/>
         </w:rPr>
-        <w:t>Identify your clients and stakeholders (In CptS 421/423 your industry sponsor and mentor is your primary client, however many stakeholders also exist beyond the sponsoring company, mentor and co-mentor. A stakeholder is a person or role that is affected by the system that you will develop in some way, so even a description of any expected future users should be included.)</w:t>
+        <w:t>Our client is the Cousins Photosynthesis Lab</w:t>
+      </w:r>
+      <w:r>
+        <w:rPr>
+          <w:rFonts w:ascii="Arial" w:eastAsia="Arial" w:hAnsi="Arial" w:cs="Arial"/>
+        </w:rPr>
+        <w:t xml:space="preserve">. This is a lab maintained by Washington State University, primarily through </w:t>
+      </w:r>
+      <w:r>
+        <w:rPr>
+          <w:rFonts w:ascii="Arial" w:eastAsia="Arial" w:hAnsi="Arial" w:cs="Arial"/>
+        </w:rPr>
+        <w:t>Dr. Asaph Cousins, a professor at WSU</w:t>
+      </w:r>
+      <w:r>
+        <w:rPr>
+          <w:rFonts w:ascii="Arial" w:eastAsia="Arial" w:hAnsi="Arial" w:cs="Arial"/>
+        </w:rPr>
+        <w:t>’s School of Biological Sciences</w:t>
+      </w:r>
+      <w:r>
+        <w:rPr>
+          <w:rFonts w:ascii="Arial" w:eastAsia="Arial" w:hAnsi="Arial" w:cs="Arial"/>
+        </w:rPr>
+        <w:t xml:space="preserve">. In this regard, the </w:t>
+      </w:r>
+      <w:r>
+        <w:rPr>
+          <w:rFonts w:ascii="Arial" w:eastAsia="Arial" w:hAnsi="Arial" w:cs="Arial"/>
+        </w:rPr>
+        <w:t xml:space="preserve">university is our client, and Dr. Cousins is </w:t>
+      </w:r>
+      <w:r>
+        <w:rPr>
+          <w:rFonts w:ascii="Arial" w:eastAsia="Arial" w:hAnsi="Arial" w:cs="Arial"/>
+        </w:rPr>
+        <w:t xml:space="preserve">their </w:t>
+      </w:r>
+      <w:r>
+        <w:rPr>
+          <w:rFonts w:ascii="Arial" w:eastAsia="Arial" w:hAnsi="Arial" w:cs="Arial"/>
+        </w:rPr>
+        <w:t>l</w:t>
+      </w:r>
+      <w:r>
+        <w:rPr>
+          <w:rFonts w:ascii="Arial" w:eastAsia="Arial" w:hAnsi="Arial" w:cs="Arial"/>
+        </w:rPr>
+        <w:t>iaison</w:t>
+      </w:r>
+      <w:r>
+        <w:rPr>
+          <w:rFonts w:ascii="Arial" w:eastAsia="Arial" w:hAnsi="Arial" w:cs="Arial"/>
+        </w:rPr>
+        <w:t xml:space="preserve">. WSU’s primary interest </w:t>
+      </w:r>
+      <w:r>
+        <w:rPr>
+          <w:rFonts w:ascii="Arial" w:eastAsia="Arial" w:hAnsi="Arial" w:cs="Arial"/>
+        </w:rPr>
+        <w:t>is</w:t>
+      </w:r>
+      <w:r>
+        <w:rPr>
+          <w:rFonts w:ascii="Arial" w:eastAsia="Arial" w:hAnsi="Arial" w:cs="Arial"/>
+        </w:rPr>
+        <w:t xml:space="preserve"> </w:t>
+      </w:r>
+      <w:r>
+        <w:rPr>
+          <w:rFonts w:ascii="Arial" w:eastAsia="Arial" w:hAnsi="Arial" w:cs="Arial"/>
+        </w:rPr>
+        <w:t>efficient and impactful research.</w:t>
       </w:r>
     </w:p>
     <w:p>
@@ -1520,7 +1724,121 @@
         <w:rPr>
           <w:rFonts w:ascii="Arial" w:eastAsia="Arial" w:hAnsi="Arial" w:cs="Arial"/>
         </w:rPr>
-        <w:t xml:space="preserve">Briefly describe the needs and preferences of your clients and stakeholders. </w:t>
+        <w:t xml:space="preserve">The most </w:t>
+      </w:r>
+      <w:r>
+        <w:rPr>
+          <w:rFonts w:ascii="Arial" w:eastAsia="Arial" w:hAnsi="Arial" w:cs="Arial"/>
+        </w:rPr>
+        <w:t>prominent</w:t>
+      </w:r>
+      <w:r>
+        <w:rPr>
+          <w:rFonts w:ascii="Arial" w:eastAsia="Arial" w:hAnsi="Arial" w:cs="Arial"/>
+        </w:rPr>
+        <w:t xml:space="preserve"> class of</w:t>
+      </w:r>
+      <w:r>
+        <w:rPr>
+          <w:rFonts w:ascii="Arial" w:eastAsia="Arial" w:hAnsi="Arial" w:cs="Arial"/>
+        </w:rPr>
+        <w:t xml:space="preserve"> stakeholders </w:t>
+      </w:r>
+      <w:r>
+        <w:rPr>
+          <w:rFonts w:ascii="Arial" w:eastAsia="Arial" w:hAnsi="Arial" w:cs="Arial"/>
+        </w:rPr>
+        <w:t>are</w:t>
+      </w:r>
+      <w:r>
+        <w:rPr>
+          <w:rFonts w:ascii="Arial" w:eastAsia="Arial" w:hAnsi="Arial" w:cs="Arial"/>
+        </w:rPr>
+        <w:t xml:space="preserve"> </w:t>
+      </w:r>
+      <w:r>
+        <w:rPr>
+          <w:rFonts w:ascii="Arial" w:eastAsia="Arial" w:hAnsi="Arial" w:cs="Arial"/>
+        </w:rPr>
+        <w:t xml:space="preserve">the users of this lab. This includes Dr. Cousins, but also </w:t>
+      </w:r>
+      <w:r>
+        <w:rPr>
+          <w:rFonts w:ascii="Arial" w:eastAsia="Arial" w:hAnsi="Arial" w:cs="Arial"/>
+        </w:rPr>
+        <w:t xml:space="preserve">graduate students and postdoctoral researchers both currently and in the future. </w:t>
+      </w:r>
+      <w:r>
+        <w:rPr>
+          <w:rFonts w:ascii="Arial" w:eastAsia="Arial" w:hAnsi="Arial" w:cs="Arial"/>
+        </w:rPr>
+        <w:t>These researchers</w:t>
+      </w:r>
+      <w:r>
+        <w:rPr>
+          <w:rFonts w:ascii="Arial" w:eastAsia="Arial" w:hAnsi="Arial" w:cs="Arial"/>
+        </w:rPr>
+        <w:t xml:space="preserve"> are our primary </w:t>
+      </w:r>
+      <w:r>
+        <w:rPr>
+          <w:rFonts w:ascii="Arial" w:eastAsia="Arial" w:hAnsi="Arial" w:cs="Arial"/>
+        </w:rPr>
+        <w:t>user class</w:t>
+      </w:r>
+      <w:r>
+        <w:rPr>
+          <w:rFonts w:ascii="Arial" w:eastAsia="Arial" w:hAnsi="Arial" w:cs="Arial"/>
+        </w:rPr>
+        <w:t xml:space="preserve">. They </w:t>
+      </w:r>
+      <w:r>
+        <w:rPr>
+          <w:rFonts w:ascii="Arial" w:eastAsia="Arial" w:hAnsi="Arial" w:cs="Arial"/>
+        </w:rPr>
+        <w:t>need our product to be usable</w:t>
+      </w:r>
+      <w:r>
+        <w:rPr>
+          <w:rFonts w:ascii="Arial" w:eastAsia="Arial" w:hAnsi="Arial" w:cs="Arial"/>
+        </w:rPr>
+        <w:t>, extendable, and powerful.</w:t>
+      </w:r>
+      <w:r>
+        <w:rPr>
+          <w:rFonts w:ascii="Arial" w:eastAsia="Arial" w:hAnsi="Arial" w:cs="Arial"/>
+        </w:rPr>
+        <w:t xml:space="preserve"> Their experience with coding is variable but generally limited</w:t>
+      </w:r>
+      <w:r>
+        <w:rPr>
+          <w:rFonts w:ascii="Arial" w:eastAsia="Arial" w:hAnsi="Arial" w:cs="Arial"/>
+        </w:rPr>
+        <w:t xml:space="preserve">, and this has presented conflicts with </w:t>
+      </w:r>
+      <w:r>
+        <w:rPr>
+          <w:rFonts w:ascii="Arial" w:eastAsia="Arial" w:hAnsi="Arial" w:cs="Arial"/>
+        </w:rPr>
+        <w:t>previous iterations of this product.</w:t>
+      </w:r>
+      <w:r>
+        <w:rPr>
+          <w:rFonts w:ascii="Arial" w:eastAsia="Arial" w:hAnsi="Arial" w:cs="Arial"/>
+        </w:rPr>
+        <w:t xml:space="preserve"> </w:t>
+      </w:r>
+      <w:r>
+        <w:rPr>
+          <w:rFonts w:ascii="Arial" w:eastAsia="Arial" w:hAnsi="Arial" w:cs="Arial"/>
+        </w:rPr>
+        <w:t xml:space="preserve">These clients could potentially benefit greatly from </w:t>
+      </w:r>
+      <w:r>
+        <w:rPr>
+          <w:rFonts w:ascii="Arial" w:eastAsia="Arial" w:hAnsi="Arial" w:cs="Arial"/>
+        </w:rPr>
+        <w:t>instructive usage manuals.</w:t>
       </w:r>
     </w:p>
     <w:p>
@@ -1534,220 +1852,6 @@
         <w:rPr>
           <w:rFonts w:ascii="Arial" w:eastAsia="Arial" w:hAnsi="Arial" w:cs="Arial"/>
         </w:rPr>
-        <w:t>Our client is the Cousins Photosynthesis Lab</w:t>
-      </w:r>
-      <w:r>
-        <w:rPr>
-          <w:rFonts w:ascii="Arial" w:eastAsia="Arial" w:hAnsi="Arial" w:cs="Arial"/>
-        </w:rPr>
-        <w:t xml:space="preserve">. This is a lab maintained by Washington State University, primarily through </w:t>
-      </w:r>
-      <w:r>
-        <w:rPr>
-          <w:rFonts w:ascii="Arial" w:eastAsia="Arial" w:hAnsi="Arial" w:cs="Arial"/>
-        </w:rPr>
-        <w:t>Dr. Asaph Cousins, a professor at WSU</w:t>
-      </w:r>
-      <w:r>
-        <w:rPr>
-          <w:rFonts w:ascii="Arial" w:eastAsia="Arial" w:hAnsi="Arial" w:cs="Arial"/>
-        </w:rPr>
-        <w:t>’s School of Biological Sciences</w:t>
-      </w:r>
-      <w:r>
-        <w:rPr>
-          <w:rFonts w:ascii="Arial" w:eastAsia="Arial" w:hAnsi="Arial" w:cs="Arial"/>
-        </w:rPr>
-        <w:t xml:space="preserve">. In this regard, the </w:t>
-      </w:r>
-      <w:r>
-        <w:rPr>
-          <w:rFonts w:ascii="Arial" w:eastAsia="Arial" w:hAnsi="Arial" w:cs="Arial"/>
-        </w:rPr>
-        <w:t xml:space="preserve">university is our client, and Dr. Cousins is </w:t>
-      </w:r>
-      <w:r>
-        <w:rPr>
-          <w:rFonts w:ascii="Arial" w:eastAsia="Arial" w:hAnsi="Arial" w:cs="Arial"/>
-        </w:rPr>
-        <w:t xml:space="preserve">their </w:t>
-      </w:r>
-      <w:r>
-        <w:rPr>
-          <w:rFonts w:ascii="Arial" w:eastAsia="Arial" w:hAnsi="Arial" w:cs="Arial"/>
-        </w:rPr>
-        <w:t>l</w:t>
-      </w:r>
-      <w:r>
-        <w:rPr>
-          <w:rFonts w:ascii="Arial" w:eastAsia="Arial" w:hAnsi="Arial" w:cs="Arial"/>
-        </w:rPr>
-        <w:t>iaison</w:t>
-      </w:r>
-      <w:r>
-        <w:rPr>
-          <w:rFonts w:ascii="Arial" w:eastAsia="Arial" w:hAnsi="Arial" w:cs="Arial"/>
-        </w:rPr>
-        <w:t xml:space="preserve">. WSU’s primary interest </w:t>
-      </w:r>
-      <w:r>
-        <w:rPr>
-          <w:rFonts w:ascii="Arial" w:eastAsia="Arial" w:hAnsi="Arial" w:cs="Arial"/>
-        </w:rPr>
-        <w:t>is</w:t>
-      </w:r>
-      <w:r>
-        <w:rPr>
-          <w:rFonts w:ascii="Arial" w:eastAsia="Arial" w:hAnsi="Arial" w:cs="Arial"/>
-        </w:rPr>
-        <w:t xml:space="preserve"> </w:t>
-      </w:r>
-      <w:r>
-        <w:rPr>
-          <w:rFonts w:ascii="Arial" w:eastAsia="Arial" w:hAnsi="Arial" w:cs="Arial"/>
-        </w:rPr>
-        <w:t>efficient and impactful research.</w:t>
-      </w:r>
-    </w:p>
-    <w:p>
-      <w:pPr>
-        <w:spacing w:line="240" w:lineRule="auto"/>
-        <w:rPr>
-          <w:rFonts w:ascii="Arial" w:eastAsia="Arial" w:hAnsi="Arial" w:cs="Arial"/>
-        </w:rPr>
-      </w:pPr>
-      <w:r>
-        <w:rPr>
-          <w:rFonts w:ascii="Arial" w:eastAsia="Arial" w:hAnsi="Arial" w:cs="Arial"/>
-        </w:rPr>
-        <w:t xml:space="preserve">The most </w:t>
-      </w:r>
-      <w:r>
-        <w:rPr>
-          <w:rFonts w:ascii="Arial" w:eastAsia="Arial" w:hAnsi="Arial" w:cs="Arial"/>
-        </w:rPr>
-        <w:t>prominent</w:t>
-      </w:r>
-      <w:r>
-        <w:rPr>
-          <w:rFonts w:ascii="Arial" w:eastAsia="Arial" w:hAnsi="Arial" w:cs="Arial"/>
-        </w:rPr>
-        <w:t xml:space="preserve"> class of</w:t>
-      </w:r>
-      <w:r>
-        <w:rPr>
-          <w:rFonts w:ascii="Arial" w:eastAsia="Arial" w:hAnsi="Arial" w:cs="Arial"/>
-        </w:rPr>
-        <w:t xml:space="preserve"> stakeholders </w:t>
-      </w:r>
-      <w:r>
-        <w:rPr>
-          <w:rFonts w:ascii="Arial" w:eastAsia="Arial" w:hAnsi="Arial" w:cs="Arial"/>
-        </w:rPr>
-        <w:t>are</w:t>
-      </w:r>
-      <w:r>
-        <w:rPr>
-          <w:rFonts w:ascii="Arial" w:eastAsia="Arial" w:hAnsi="Arial" w:cs="Arial"/>
-        </w:rPr>
-        <w:t xml:space="preserve"> </w:t>
-      </w:r>
-      <w:r>
-        <w:rPr>
-          <w:rFonts w:ascii="Arial" w:eastAsia="Arial" w:hAnsi="Arial" w:cs="Arial"/>
-        </w:rPr>
-        <w:t xml:space="preserve">the users of this lab. This includes Dr. Cousins, but also </w:t>
-      </w:r>
-      <w:r>
-        <w:rPr>
-          <w:rFonts w:ascii="Arial" w:eastAsia="Arial" w:hAnsi="Arial" w:cs="Arial"/>
-        </w:rPr>
-        <w:t xml:space="preserve">graduate students and postdoctoral researchers both currently and in the future. </w:t>
-      </w:r>
-      <w:r>
-        <w:rPr>
-          <w:rFonts w:ascii="Arial" w:eastAsia="Arial" w:hAnsi="Arial" w:cs="Arial"/>
-        </w:rPr>
-        <w:t>These researchers</w:t>
-      </w:r>
-      <w:r>
-        <w:rPr>
-          <w:rFonts w:ascii="Arial" w:eastAsia="Arial" w:hAnsi="Arial" w:cs="Arial"/>
-        </w:rPr>
-        <w:t xml:space="preserve"> are our primary </w:t>
-      </w:r>
-      <w:r>
-        <w:rPr>
-          <w:rFonts w:ascii="Arial" w:eastAsia="Arial" w:hAnsi="Arial" w:cs="Arial"/>
-        </w:rPr>
-        <w:t>user class</w:t>
-      </w:r>
-      <w:r>
-        <w:rPr>
-          <w:rFonts w:ascii="Arial" w:eastAsia="Arial" w:hAnsi="Arial" w:cs="Arial"/>
-        </w:rPr>
-        <w:t xml:space="preserve">. They </w:t>
-      </w:r>
-      <w:r>
-        <w:rPr>
-          <w:rFonts w:ascii="Arial" w:eastAsia="Arial" w:hAnsi="Arial" w:cs="Arial"/>
-        </w:rPr>
-        <w:t>need our product to be usable</w:t>
-      </w:r>
-      <w:r>
-        <w:rPr>
-          <w:rFonts w:ascii="Arial" w:eastAsia="Arial" w:hAnsi="Arial" w:cs="Arial"/>
-        </w:rPr>
-        <w:t>, extendable, and powerful.</w:t>
-      </w:r>
-      <w:r>
-        <w:rPr>
-          <w:rFonts w:ascii="Arial" w:eastAsia="Arial" w:hAnsi="Arial" w:cs="Arial"/>
-        </w:rPr>
-        <w:t xml:space="preserve"> Their experience with coding is variable but generally limited</w:t>
-      </w:r>
-      <w:r>
-        <w:rPr>
-          <w:rFonts w:ascii="Arial" w:eastAsia="Arial" w:hAnsi="Arial" w:cs="Arial"/>
-        </w:rPr>
-        <w:t xml:space="preserve">, and this has presented conflicts with </w:t>
-      </w:r>
-      <w:r>
-        <w:rPr>
-          <w:rFonts w:ascii="Arial" w:eastAsia="Arial" w:hAnsi="Arial" w:cs="Arial"/>
-        </w:rPr>
-        <w:t>previous iterations of this product.</w:t>
-      </w:r>
-      <w:r>
-        <w:rPr>
-          <w:rFonts w:ascii="Arial" w:eastAsia="Arial" w:hAnsi="Arial" w:cs="Arial"/>
-        </w:rPr>
-        <w:t xml:space="preserve"> </w:t>
-      </w:r>
-      <w:r>
-        <w:rPr>
-          <w:rFonts w:ascii="Arial" w:eastAsia="Arial" w:hAnsi="Arial" w:cs="Arial"/>
-        </w:rPr>
-        <w:t xml:space="preserve">These clients could potentially benefit greatly from </w:t>
-      </w:r>
-      <w:r>
-        <w:rPr>
-          <w:rFonts w:ascii="Arial" w:eastAsia="Arial" w:hAnsi="Arial" w:cs="Arial"/>
-        </w:rPr>
-        <w:t>instructive usage manuals.</w:t>
-      </w:r>
-    </w:p>
-    <w:p>
-      <w:pPr>
-        <w:spacing w:line="240" w:lineRule="auto"/>
-        <w:rPr>
-          <w:rFonts w:ascii="Arial" w:eastAsia="Arial" w:hAnsi="Arial" w:cs="Arial"/>
-        </w:rPr>
-      </w:pPr>
-      <w:r>
-        <w:rPr>
-          <w:rFonts w:ascii="Arial" w:eastAsia="Arial" w:hAnsi="Arial" w:cs="Arial"/>
-        </w:rPr>
         <w:t>Another class of stakeholders is the plant biology academic community. The data process</w:t>
       </w:r>
       <w:r>
@@ -1778,7 +1882,21 @@
         <w:rPr>
           <w:rFonts w:ascii="Arial" w:eastAsia="Arial" w:hAnsi="Arial" w:cs="Arial"/>
         </w:rPr>
-        <w:t>of the data outputted by the lab’s mass spectrometers.</w:t>
+        <w:t xml:space="preserve">of the data </w:t>
+      </w:r>
+      <w:proofErr w:type="gramStart"/>
+      <w:r>
+        <w:rPr>
+          <w:rFonts w:ascii="Arial" w:eastAsia="Arial" w:hAnsi="Arial" w:cs="Arial"/>
+        </w:rPr>
+        <w:t>outputted</w:t>
+      </w:r>
+      <w:proofErr w:type="gramEnd"/>
+      <w:r>
+        <w:rPr>
+          <w:rFonts w:ascii="Arial" w:eastAsia="Arial" w:hAnsi="Arial" w:cs="Arial"/>
+        </w:rPr>
+        <w:t xml:space="preserve"> by the lab’s mass spectrometers.</w:t>
       </w:r>
     </w:p>
     <w:p>
@@ -1904,98 +2022,53 @@
     </w:p>
     <w:p>
       <w:pPr>
-        <w:pBdr>
-          <w:top w:val="nil"/>
-          <w:left w:val="nil"/>
-          <w:bottom w:val="nil"/>
-          <w:right w:val="nil"/>
-          <w:between w:val="nil"/>
-        </w:pBdr>
-        <w:spacing w:after="0" w:line="240" w:lineRule="auto"/>
         <w:ind w:left="720" w:hanging="720"/>
         <w:rPr>
-          <w:rFonts w:ascii="Arial" w:eastAsia="Arial" w:hAnsi="Arial" w:cs="Arial"/>
-          <w:color w:val="000000"/>
-        </w:rPr>
-      </w:pPr>
-      <w:r>
-        <w:rPr>
-          <w:rFonts w:ascii="Arial" w:eastAsia="Arial" w:hAnsi="Arial" w:cs="Arial"/>
-          <w:color w:val="000000"/>
-        </w:rPr>
-        <w:t>Cite your references here. Please follow the IEEE citation standard for your references. (http://www.ieee.org/documents/ieeecitationref.pdf)</w:t>
-      </w:r>
-    </w:p>
-    <w:p>
-      <w:pPr>
-        <w:pBdr>
-          <w:top w:val="nil"/>
-          <w:left w:val="nil"/>
-          <w:bottom w:val="nil"/>
-          <w:right w:val="nil"/>
-          <w:between w:val="nil"/>
-        </w:pBdr>
-        <w:spacing w:after="0" w:line="240" w:lineRule="auto"/>
-        <w:ind w:hanging="720"/>
-        <w:rPr>
-          <w:rFonts w:ascii="Arial" w:eastAsia="Arial" w:hAnsi="Arial" w:cs="Arial"/>
-          <w:color w:val="000000"/>
-        </w:rPr>
-      </w:pPr>
-    </w:p>
-    <w:p>
-      <w:pPr>
-        <w:pBdr>
-          <w:top w:val="nil"/>
-          <w:left w:val="nil"/>
-          <w:bottom w:val="nil"/>
-          <w:right w:val="nil"/>
-          <w:between w:val="nil"/>
-        </w:pBdr>
-        <w:spacing w:after="0" w:line="240" w:lineRule="auto"/>
-        <w:ind w:left="720" w:hanging="720"/>
-        <w:rPr>
-          <w:rFonts w:ascii="Arial" w:eastAsia="Arial" w:hAnsi="Arial" w:cs="Arial"/>
-          <w:color w:val="000000"/>
-        </w:rPr>
-      </w:pPr>
-      <w:r>
-        <w:rPr>
-          <w:rFonts w:ascii="Arial" w:eastAsia="Arial" w:hAnsi="Arial" w:cs="Arial"/>
-          <w:color w:val="000000"/>
-        </w:rPr>
-        <w:t>For the papers you cite give the authors, the title of the article, the journal name, journal volume number, date of publication and inclusive page numbers. Giving only the URL for the journal is not appropriate. For the websites, give the title, author (if applicable) and the website URL.</w:t>
-      </w:r>
-    </w:p>
-    <w:p>
-      <w:pPr>
-        <w:pBdr>
-          <w:top w:val="nil"/>
-          <w:left w:val="nil"/>
-          <w:bottom w:val="nil"/>
-          <w:right w:val="nil"/>
-          <w:between w:val="nil"/>
-        </w:pBdr>
-        <w:spacing w:after="0" w:line="240" w:lineRule="auto"/>
-        <w:ind w:left="1440" w:hanging="720"/>
-        <w:rPr>
-          <w:rFonts w:ascii="Arial" w:eastAsia="Arial" w:hAnsi="Arial" w:cs="Arial"/>
-          <w:color w:val="000000"/>
-        </w:rPr>
-      </w:pPr>
-    </w:p>
-    <w:p>
-      <w:pPr>
-        <w:ind w:left="720" w:hanging="720"/>
-      </w:pPr>
-      <w:r>
-        <w:rPr>
+          <w:rFonts w:ascii="Arial" w:hAnsi="Arial" w:cs="Arial"/>
+        </w:rPr>
+      </w:pPr>
+      <w:r>
+        <w:rPr>
+          <w:rFonts w:ascii="Arial" w:hAnsi="Arial" w:cs="Arial"/>
           <w:color w:val="000000" w:themeColor="text1"/>
         </w:rPr>
-        <w:t xml:space="preserve">[1]H. L. Röst </w:t>
-      </w:r>
-      <w:r>
-        <w:rPr>
+        <w:t>[</w:t>
+      </w:r>
+      <w:proofErr w:type="gramStart"/>
+      <w:r>
+        <w:rPr>
+          <w:rFonts w:ascii="Arial" w:hAnsi="Arial" w:cs="Arial"/>
+          <w:color w:val="000000" w:themeColor="text1"/>
+        </w:rPr>
+        <w:t>1]H.</w:t>
+      </w:r>
+      <w:proofErr w:type="gramEnd"/>
+      <w:r>
+        <w:rPr>
+          <w:rFonts w:ascii="Arial" w:hAnsi="Arial" w:cs="Arial"/>
+          <w:color w:val="000000" w:themeColor="text1"/>
+        </w:rPr>
+        <w:t xml:space="preserve"> L. </w:t>
+      </w:r>
+      <w:proofErr w:type="spellStart"/>
+      <w:r>
+        <w:rPr>
+          <w:rFonts w:ascii="Arial" w:hAnsi="Arial" w:cs="Arial"/>
+          <w:color w:val="000000" w:themeColor="text1"/>
+        </w:rPr>
+        <w:t>Röst</w:t>
+      </w:r>
+      <w:proofErr w:type="spellEnd"/>
+      <w:r>
+        <w:rPr>
+          <w:rFonts w:ascii="Arial" w:hAnsi="Arial" w:cs="Arial"/>
+          <w:color w:val="000000" w:themeColor="text1"/>
+        </w:rPr>
+        <w:t xml:space="preserve"> </w:t>
+      </w:r>
+      <w:r>
+        <w:rPr>
+          <w:rFonts w:ascii="Arial" w:hAnsi="Arial" w:cs="Arial"/>
           <w:i/>
           <w:iCs/>
           <w:color w:val="000000" w:themeColor="text1"/>
@@ -2004,12 +2077,30 @@
       </w:r>
       <w:r>
         <w:rPr>
+          <w:rFonts w:ascii="Arial" w:hAnsi="Arial" w:cs="Arial"/>
           <w:color w:val="000000" w:themeColor="text1"/>
         </w:rPr>
-        <w:t xml:space="preserve">, “OpenMS: a flexible open-source software platform for mass spectrometry data analysis,” </w:t>
-      </w:r>
-      <w:r>
-        <w:rPr>
+        <w:t>, “</w:t>
+      </w:r>
+      <w:proofErr w:type="spellStart"/>
+      <w:r>
+        <w:rPr>
+          <w:rFonts w:ascii="Arial" w:hAnsi="Arial" w:cs="Arial"/>
+          <w:color w:val="000000" w:themeColor="text1"/>
+        </w:rPr>
+        <w:t>OpenMS</w:t>
+      </w:r>
+      <w:proofErr w:type="spellEnd"/>
+      <w:r>
+        <w:rPr>
+          <w:rFonts w:ascii="Arial" w:hAnsi="Arial" w:cs="Arial"/>
+          <w:color w:val="000000" w:themeColor="text1"/>
+        </w:rPr>
+        <w:t xml:space="preserve">: a flexible open-source software platform for mass spectrometry data analysis,” </w:t>
+      </w:r>
+      <w:r>
+        <w:rPr>
+          <w:rFonts w:ascii="Arial" w:hAnsi="Arial" w:cs="Arial"/>
           <w:i/>
           <w:iCs/>
           <w:color w:val="000000" w:themeColor="text1"/>
@@ -2018,20 +2109,39 @@
       </w:r>
       <w:r>
         <w:rPr>
+          <w:rFonts w:ascii="Arial" w:hAnsi="Arial" w:cs="Arial"/>
           <w:color w:val="000000" w:themeColor="text1"/>
         </w:rPr>
-        <w:t xml:space="preserve">, vol. 13, no. 9, pp. 741–748, Sep. 2016, doi: </w:t>
+        <w:t xml:space="preserve">, vol. 13, no. 9, pp. 741–748, Sep. 2016, </w:t>
+      </w:r>
+      <w:proofErr w:type="spellStart"/>
+      <w:r>
+        <w:rPr>
+          <w:rFonts w:ascii="Arial" w:hAnsi="Arial" w:cs="Arial"/>
+          <w:color w:val="000000" w:themeColor="text1"/>
+        </w:rPr>
+        <w:t>doi</w:t>
+      </w:r>
+      <w:proofErr w:type="spellEnd"/>
+      <w:r>
+        <w:rPr>
+          <w:rFonts w:ascii="Arial" w:hAnsi="Arial" w:cs="Arial"/>
+          <w:color w:val="000000" w:themeColor="text1"/>
+        </w:rPr>
+        <w:t xml:space="preserve">: </w:t>
       </w:r>
       <w:hyperlink r:id="rId9">
         <w:r>
           <w:rPr>
             <w:rStyle w:val="Hyperlink"/>
+            <w:rFonts w:ascii="Arial" w:hAnsi="Arial" w:cs="Arial"/>
           </w:rPr>
           <w:t>https://doi.org/10.1038/nmeth.3959</w:t>
         </w:r>
       </w:hyperlink>
       <w:r>
         <w:rPr>
+          <w:rFonts w:ascii="Arial" w:hAnsi="Arial" w:cs="Arial"/>
           <w:color w:val="000000" w:themeColor="text1"/>
         </w:rPr>
         <w:t>.</w:t>
@@ -2040,16 +2150,52 @@
     <w:p>
       <w:pPr>
         <w:ind w:left="720" w:hanging="720"/>
-      </w:pPr>
-      <w:r>
-        <w:rPr>
+        <w:rPr>
+          <w:rFonts w:ascii="Arial" w:hAnsi="Arial" w:cs="Arial"/>
+        </w:rPr>
+      </w:pPr>
+      <w:r>
+        <w:rPr>
+          <w:rFonts w:ascii="Arial" w:hAnsi="Arial" w:cs="Arial"/>
           <w:color w:val="000000" w:themeColor="text1"/>
         </w:rPr>
-        <w:lastRenderedPageBreak/>
-        <w:t xml:space="preserve">[1]“Mass Spectrometry Software | Thermo Fisher Scientific - UK,” </w:t>
-      </w:r>
-      <w:r>
-        <w:rPr>
+        <w:t>[</w:t>
+      </w:r>
+      <w:proofErr w:type="gramStart"/>
+      <w:r>
+        <w:rPr>
+          <w:rFonts w:ascii="Arial" w:hAnsi="Arial" w:cs="Arial"/>
+          <w:color w:val="000000" w:themeColor="text1"/>
+        </w:rPr>
+        <w:t>1]“</w:t>
+      </w:r>
+      <w:proofErr w:type="gramEnd"/>
+      <w:r>
+        <w:rPr>
+          <w:rFonts w:ascii="Arial" w:hAnsi="Arial" w:cs="Arial"/>
+          <w:color w:val="000000" w:themeColor="text1"/>
+        </w:rPr>
+        <w:t xml:space="preserve">Mass Spectrometry Software | </w:t>
+      </w:r>
+      <w:proofErr w:type="spellStart"/>
+      <w:r>
+        <w:rPr>
+          <w:rFonts w:ascii="Arial" w:hAnsi="Arial" w:cs="Arial"/>
+          <w:color w:val="000000" w:themeColor="text1"/>
+        </w:rPr>
+        <w:t>Thermo</w:t>
+      </w:r>
+      <w:proofErr w:type="spellEnd"/>
+      <w:r>
+        <w:rPr>
+          <w:rFonts w:ascii="Arial" w:hAnsi="Arial" w:cs="Arial"/>
+          <w:color w:val="000000" w:themeColor="text1"/>
+        </w:rPr>
+        <w:t xml:space="preserve"> Fisher Scientific - UK,” </w:t>
+      </w:r>
+      <w:r>
+        <w:rPr>
+          <w:rFonts w:ascii="Arial" w:hAnsi="Arial" w:cs="Arial"/>
           <w:i/>
           <w:iCs/>
           <w:color w:val="000000" w:themeColor="text1"/>
@@ -2058,6 +2204,7 @@
       </w:r>
       <w:r>
         <w:rPr>
+          <w:rFonts w:ascii="Arial" w:hAnsi="Arial" w:cs="Arial"/>
           <w:color w:val="000000" w:themeColor="text1"/>
         </w:rPr>
         <w:t xml:space="preserve">, 2024. </w:t>
@@ -2066,18 +2213,21 @@
         <w:r>
           <w:rPr>
             <w:rStyle w:val="Hyperlink"/>
+            <w:rFonts w:ascii="Arial" w:hAnsi="Arial" w:cs="Arial"/>
           </w:rPr>
           <w:t>https://www.thermofisher.com/us/en/home/industrial/mass-spectrometry/mass-spectrometry-software.html</w:t>
         </w:r>
       </w:hyperlink>
       <w:r>
         <w:rPr>
+          <w:rFonts w:ascii="Arial" w:hAnsi="Arial" w:cs="Arial"/>
           <w:color w:val="000000" w:themeColor="text1"/>
         </w:rPr>
         <w:t xml:space="preserve"> (accessed Sep. 23, 2024).</w:t>
       </w:r>
       <w:r>
         <w:rPr>
+          <w:rFonts w:ascii="Arial" w:hAnsi="Arial" w:cs="Arial"/>
           <w:color w:val="000000" w:themeColor="text1"/>
         </w:rPr>
         <w:t>‌</w:t>
@@ -2088,24 +2238,44 @@
         <w:ind w:left="720" w:hanging="720"/>
         <w:rPr>
           <w:rStyle w:val="Hyperlink"/>
-        </w:rPr>
-      </w:pPr>
-      <w:r>
-        <w:rPr>
+          <w:rFonts w:ascii="Arial" w:hAnsi="Arial" w:cs="Arial"/>
+        </w:rPr>
+      </w:pPr>
+      <w:r>
+        <w:rPr>
+          <w:rFonts w:ascii="Arial" w:hAnsi="Arial" w:cs="Arial"/>
           <w:color w:val="000000" w:themeColor="text1"/>
         </w:rPr>
         <w:t>‌</w:t>
       </w:r>
       <w:r>
         <w:rPr>
+          <w:rFonts w:ascii="Arial" w:hAnsi="Arial" w:cs="Arial"/>
           <w:color w:val="000000" w:themeColor="text1"/>
         </w:rPr>
-        <w:t xml:space="preserve"> [1]“Mass Spectrometry Applications Areas - US,” </w:t>
+        <w:t xml:space="preserve"> [</w:t>
+      </w:r>
+      <w:proofErr w:type="gramStart"/>
+      <w:r>
+        <w:rPr>
+          <w:rFonts w:ascii="Arial" w:hAnsi="Arial" w:cs="Arial"/>
+          <w:color w:val="000000" w:themeColor="text1"/>
+        </w:rPr>
+        <w:t>1]“</w:t>
+      </w:r>
+      <w:proofErr w:type="gramEnd"/>
+      <w:r>
+        <w:rPr>
+          <w:rFonts w:ascii="Arial" w:hAnsi="Arial" w:cs="Arial"/>
+          <w:color w:val="000000" w:themeColor="text1"/>
+        </w:rPr>
+        <w:t xml:space="preserve">Mass Spectrometry Applications Areas - US,” </w:t>
       </w:r>
       <w:hyperlink>
         <w:r>
           <w:rPr>
             <w:rStyle w:val="Hyperlink"/>
+            <w:rFonts w:ascii="Arial" w:hAnsi="Arial" w:cs="Arial"/>
             <w:i/>
             <w:iCs/>
           </w:rPr>
@@ -2114,6 +2284,7 @@
       </w:hyperlink>
       <w:r>
         <w:rPr>
+          <w:rFonts w:ascii="Arial" w:hAnsi="Arial" w:cs="Arial"/>
           <w:color w:val="000000" w:themeColor="text1"/>
         </w:rPr>
         <w:t xml:space="preserve">. </w:t>
@@ -2122,6 +2293,7 @@
         <w:r>
           <w:rPr>
             <w:rStyle w:val="Hyperlink"/>
+            <w:rFonts w:ascii="Arial" w:hAnsi="Arial" w:cs="Arial"/>
           </w:rPr>
           <w:t>https://www.thermofisher.com/us/en/home/industrial/mass-spectrometry/mass-spectrometry-learning-center/mass-spectrometry-applications-area.html</w:t>
         </w:r>
@@ -2137,46 +2309,6 @@
         </w:rPr>
         <w:t>‌</w:t>
       </w:r>
-    </w:p>
-    <w:p>
-      <w:pPr>
-        <w:spacing w:before="240" w:after="240"/>
-        <w:rPr>
-          <w:color w:val="000000" w:themeColor="text1"/>
-        </w:rPr>
-      </w:pPr>
-    </w:p>
-    <w:p>
-      <w:pPr>
-        <w:rPr>
-          <w:color w:val="000000" w:themeColor="text1"/>
-        </w:rPr>
-      </w:pPr>
-    </w:p>
-    <w:p>
-      <w:pPr>
-        <w:spacing w:line="240" w:lineRule="auto"/>
-        <w:rPr>
-          <w:rFonts w:ascii="Arial" w:eastAsia="Arial" w:hAnsi="Arial" w:cs="Arial"/>
-        </w:rPr>
-      </w:pPr>
-    </w:p>
-    <w:p>
-      <w:pPr>
-        <w:pBdr>
-          <w:top w:val="nil"/>
-          <w:left w:val="nil"/>
-          <w:bottom w:val="nil"/>
-          <w:right w:val="nil"/>
-          <w:between w:val="nil"/>
-        </w:pBdr>
-        <w:spacing w:line="240" w:lineRule="auto"/>
-        <w:ind w:left="1440" w:hanging="720"/>
-        <w:rPr>
-          <w:rFonts w:ascii="Arial" w:eastAsia="Arial" w:hAnsi="Arial" w:cs="Arial"/>
-          <w:color w:val="000000" w:themeColor="text1"/>
-        </w:rPr>
-      </w:pPr>
     </w:p>
     <w:sectPr>
       <w:footerReference w:type="default" r:id="rId12"/>

</xml_diff>

<commit_message>
Fixed a few small issues, particularly with references
</commit_message>
<xml_diff>
--- a/documentation/ProjectDescription.docx
+++ b/documentation/ProjectDescription.docx
@@ -477,21 +477,7 @@
         <w:rPr>
           <w:rFonts w:ascii="Arial" w:eastAsia="Arial" w:hAnsi="Arial" w:cs="Arial"/>
         </w:rPr>
-        <w:t xml:space="preserve"> leader in the domain is </w:t>
-      </w:r>
-      <w:proofErr w:type="spellStart"/>
-      <w:r>
-        <w:rPr>
-          <w:rFonts w:ascii="Arial" w:eastAsia="Arial" w:hAnsi="Arial" w:cs="Arial"/>
-        </w:rPr>
-        <w:t>Thermo</w:t>
-      </w:r>
-      <w:proofErr w:type="spellEnd"/>
-      <w:r>
-        <w:rPr>
-          <w:rFonts w:ascii="Arial" w:eastAsia="Arial" w:hAnsi="Arial" w:cs="Arial"/>
-        </w:rPr>
-        <w:t xml:space="preserve"> Fisher Scientific with their </w:t>
+        <w:t xml:space="preserve"> leader in the domain is Thermo Fisher Scientific with their </w:t>
       </w:r>
       <w:r>
         <w:rPr>
@@ -503,13 +489,41 @@
         <w:rPr>
           <w:rFonts w:ascii="Arial" w:eastAsia="Arial" w:hAnsi="Arial" w:cs="Arial"/>
         </w:rPr>
-        <w:t>, GC-MS</w:t>
-      </w:r>
-      <w:r>
-        <w:rPr>
-          <w:rFonts w:ascii="Arial" w:eastAsia="Arial" w:hAnsi="Arial" w:cs="Arial"/>
-        </w:rPr>
-        <w:t>. This program inter</w:t>
+        <w:t>, GC-</w:t>
+      </w:r>
+      <w:proofErr w:type="gramStart"/>
+      <w:r>
+        <w:rPr>
+          <w:rFonts w:ascii="Arial" w:eastAsia="Arial" w:hAnsi="Arial" w:cs="Arial"/>
+        </w:rPr>
+        <w:t>MS</w:t>
+      </w:r>
+      <w:r>
+        <w:rPr>
+          <w:rFonts w:ascii="Arial" w:eastAsia="Arial" w:hAnsi="Arial" w:cs="Arial"/>
+        </w:rPr>
+        <w:t>.</w:t>
+      </w:r>
+      <w:r>
+        <w:rPr>
+          <w:rFonts w:ascii="Arial" w:eastAsia="Arial" w:hAnsi="Arial" w:cs="Arial"/>
+          <w:vertAlign w:val="superscript"/>
+        </w:rPr>
+        <w:t>[</w:t>
+      </w:r>
+      <w:proofErr w:type="gramEnd"/>
+      <w:r>
+        <w:rPr>
+          <w:rFonts w:ascii="Arial" w:eastAsia="Arial" w:hAnsi="Arial" w:cs="Arial"/>
+          <w:vertAlign w:val="superscript"/>
+        </w:rPr>
+        <w:t>1]</w:t>
+      </w:r>
+      <w:r>
+        <w:rPr>
+          <w:rFonts w:ascii="Arial" w:eastAsia="Arial" w:hAnsi="Arial" w:cs="Arial"/>
+        </w:rPr>
+        <w:t xml:space="preserve"> This program inter</w:t>
       </w:r>
       <w:r>
         <w:rPr>
@@ -763,16 +777,8 @@
         <w:rPr>
           <w:rFonts w:ascii="Arial" w:eastAsia="Arial" w:hAnsi="Arial" w:cs="Arial"/>
         </w:rPr>
-        <w:t xml:space="preserve"> of mass spectrometry is </w:t>
-      </w:r>
-      <w:proofErr w:type="spellStart"/>
-      <w:r>
-        <w:rPr>
-          <w:rFonts w:ascii="Arial" w:eastAsia="Arial" w:hAnsi="Arial" w:cs="Arial"/>
-        </w:rPr>
-        <w:t>OpenMS</w:t>
-      </w:r>
-      <w:proofErr w:type="spellEnd"/>
+        <w:t xml:space="preserve"> of mass spectrometry is OpenMS</w:t>
+      </w:r>
       <w:r>
         <w:rPr>
           <w:rFonts w:ascii="Arial" w:eastAsia="Arial" w:hAnsi="Arial" w:cs="Arial"/>
@@ -783,21 +789,26 @@
         <w:rPr>
           <w:rFonts w:ascii="Arial" w:eastAsia="Arial" w:hAnsi="Arial" w:cs="Arial"/>
         </w:rPr>
-        <w:t xml:space="preserve">, a flexible open-source software platform used for data analysis. </w:t>
-      </w:r>
-      <w:proofErr w:type="spellStart"/>
-      <w:r>
-        <w:rPr>
-          <w:rFonts w:ascii="Arial" w:eastAsia="Arial" w:hAnsi="Arial" w:cs="Arial"/>
-        </w:rPr>
-        <w:t>OpenMS</w:t>
-      </w:r>
-      <w:proofErr w:type="spellEnd"/>
-      <w:r>
-        <w:rPr>
-          <w:rFonts w:ascii="Arial" w:eastAsia="Arial" w:hAnsi="Arial" w:cs="Arial"/>
-        </w:rPr>
-        <w:t xml:space="preserve"> provides a set of 185 tools and workflows for mass spectrometric data processing. These tools can be accessed by </w:t>
+        <w:t>, a flexible open-source software platform used for data analysis.</w:t>
+      </w:r>
+      <w:r>
+        <w:rPr>
+          <w:rFonts w:ascii="Arial" w:eastAsia="Arial" w:hAnsi="Arial" w:cs="Arial"/>
+          <w:vertAlign w:val="superscript"/>
+        </w:rPr>
+        <w:t>[2]</w:t>
+      </w:r>
+      <w:r>
+        <w:rPr>
+          <w:rFonts w:ascii="Arial" w:eastAsia="Arial" w:hAnsi="Arial" w:cs="Arial"/>
+        </w:rPr>
+        <w:t xml:space="preserve"> </w:t>
+      </w:r>
+      <w:r>
+        <w:rPr>
+          <w:rFonts w:ascii="Arial" w:eastAsia="Arial" w:hAnsi="Arial" w:cs="Arial"/>
+        </w:rPr>
+        <w:t xml:space="preserve">OpenMS provides a set of 185 tools and workflows for mass spectrometric data processing. These tools can be accessed by </w:t>
       </w:r>
       <w:proofErr w:type="gramStart"/>
       <w:r>
@@ -817,35 +828,13 @@
         <w:rPr>
           <w:rFonts w:ascii="Arial" w:eastAsia="Arial" w:hAnsi="Arial" w:cs="Arial"/>
         </w:rPr>
-        <w:t xml:space="preserve"> the </w:t>
-      </w:r>
-      <w:proofErr w:type="spellStart"/>
-      <w:r>
-        <w:rPr>
-          <w:rFonts w:ascii="Arial" w:eastAsia="Arial" w:hAnsi="Arial" w:cs="Arial"/>
-        </w:rPr>
-        <w:t>OpenMS</w:t>
-      </w:r>
-      <w:proofErr w:type="spellEnd"/>
-      <w:r>
-        <w:rPr>
-          <w:rFonts w:ascii="Arial" w:eastAsia="Arial" w:hAnsi="Arial" w:cs="Arial"/>
-        </w:rPr>
-        <w:t xml:space="preserve"> library. </w:t>
-      </w:r>
-      <w:proofErr w:type="spellStart"/>
-      <w:r>
-        <w:rPr>
-          <w:rFonts w:ascii="Arial" w:eastAsia="Arial" w:hAnsi="Arial" w:cs="Arial"/>
-        </w:rPr>
-        <w:t>OpenMS</w:t>
-      </w:r>
-      <w:proofErr w:type="spellEnd"/>
-      <w:r>
-        <w:rPr>
-          <w:rFonts w:ascii="Arial" w:eastAsia="Arial" w:hAnsi="Arial" w:cs="Arial"/>
-        </w:rPr>
-        <w:t xml:space="preserve"> provides a comprehensive suite of mass spectrometry tools specifically for </w:t>
+        <w:t xml:space="preserve"> the OpenMS library. </w:t>
+      </w:r>
+      <w:r>
+        <w:rPr>
+          <w:rFonts w:ascii="Arial" w:eastAsia="Arial" w:hAnsi="Arial" w:cs="Arial"/>
+        </w:rPr>
+        <w:t xml:space="preserve">OpenMS provides a comprehensive suite of mass spectrometry tools specifically for </w:t>
       </w:r>
       <w:r>
         <w:rPr>
@@ -931,41 +920,13 @@
         <w:rPr>
           <w:rFonts w:ascii="Arial" w:eastAsia="Arial" w:hAnsi="Arial" w:cs="Arial"/>
         </w:rPr>
-        <w:t xml:space="preserve">aims to match the detailed analysis </w:t>
-      </w:r>
-      <w:proofErr w:type="spellStart"/>
-      <w:r>
-        <w:rPr>
-          <w:rFonts w:ascii="Arial" w:eastAsia="Arial" w:hAnsi="Arial" w:cs="Arial"/>
-        </w:rPr>
-        <w:t>OpenMS</w:t>
-      </w:r>
-      <w:proofErr w:type="spellEnd"/>
-      <w:r>
-        <w:rPr>
-          <w:rFonts w:ascii="Arial" w:eastAsia="Arial" w:hAnsi="Arial" w:cs="Arial"/>
-        </w:rPr>
-        <w:t xml:space="preserve"> provides for LC-MS, but for GC-MS. </w:t>
-      </w:r>
-      <w:r>
-        <w:rPr>
-          <w:rFonts w:ascii="Arial" w:eastAsia="Arial" w:hAnsi="Arial" w:cs="Arial"/>
-        </w:rPr>
-        <w:t xml:space="preserve">It will use data from </w:t>
-      </w:r>
-      <w:proofErr w:type="spellStart"/>
-      <w:r>
-        <w:rPr>
-          <w:rFonts w:ascii="Arial" w:eastAsia="Arial" w:hAnsi="Arial" w:cs="Arial"/>
-        </w:rPr>
-        <w:t>Thermo</w:t>
-      </w:r>
-      <w:proofErr w:type="spellEnd"/>
-      <w:r>
-        <w:rPr>
-          <w:rFonts w:ascii="Arial" w:eastAsia="Arial" w:hAnsi="Arial" w:cs="Arial"/>
-        </w:rPr>
-        <w:t xml:space="preserve"> Fisher Scientific’s GC-MS </w:t>
+        <w:t xml:space="preserve">aims to match the detailed analysis OpenMS provides for LC-MS, but for GC-MS. </w:t>
+      </w:r>
+      <w:r>
+        <w:rPr>
+          <w:rFonts w:ascii="Arial" w:eastAsia="Arial" w:hAnsi="Arial" w:cs="Arial"/>
+        </w:rPr>
+        <w:t xml:space="preserve">It will use data from Thermo Fisher Scientific’s GC-MS </w:t>
       </w:r>
       <w:r>
         <w:rPr>
@@ -1091,527 +1052,6 @@
           <w:rFonts w:ascii="Arial" w:eastAsia="Arial" w:hAnsi="Arial" w:cs="Arial"/>
         </w:rPr>
         <w:t>Mastering these skills will be necessary to produce a satisfactory product.</w:t>
-      </w:r>
-    </w:p>
-    <w:p>
-      <w:pPr>
-        <w:pStyle w:val="Heading1"/>
-        <w:ind w:left="0" w:firstLine="0"/>
-      </w:pPr>
-      <w:r>
-        <w:t>Project Overview</w:t>
-      </w:r>
-    </w:p>
-    <w:p>
-      <w:pPr>
-        <w:spacing w:line="240" w:lineRule="auto"/>
-        <w:rPr>
-          <w:rFonts w:ascii="Arial" w:eastAsia="Arial" w:hAnsi="Arial" w:cs="Arial"/>
-        </w:rPr>
-      </w:pPr>
-      <w:r>
-        <w:rPr>
-          <w:rFonts w:ascii="Arial" w:eastAsia="Arial" w:hAnsi="Arial" w:cs="Arial"/>
-        </w:rPr>
-        <w:t xml:space="preserve">Mass spectrometry is used in </w:t>
-      </w:r>
-      <w:r>
-        <w:rPr>
-          <w:rFonts w:ascii="Arial" w:eastAsia="Arial" w:hAnsi="Arial" w:cs="Arial"/>
-        </w:rPr>
-        <w:t xml:space="preserve">a </w:t>
-      </w:r>
-      <w:r>
-        <w:rPr>
-          <w:rFonts w:ascii="Arial" w:eastAsia="Arial" w:hAnsi="Arial" w:cs="Arial"/>
-        </w:rPr>
-        <w:t>multitude</w:t>
-      </w:r>
-      <w:r>
-        <w:rPr>
-          <w:rFonts w:ascii="Arial" w:eastAsia="Arial" w:hAnsi="Arial" w:cs="Arial"/>
-        </w:rPr>
-        <w:t xml:space="preserve"> of</w:t>
-      </w:r>
-      <w:r>
-        <w:rPr>
-          <w:rFonts w:ascii="Arial" w:eastAsia="Arial" w:hAnsi="Arial" w:cs="Arial"/>
-        </w:rPr>
-        <w:t xml:space="preserve"> fields for a variety of purposes. In environmental analysis, drinking water, </w:t>
-      </w:r>
-      <w:r>
-        <w:rPr>
-          <w:rFonts w:ascii="Arial" w:eastAsia="Arial" w:hAnsi="Arial" w:cs="Arial"/>
-        </w:rPr>
-        <w:t xml:space="preserve">soil, and </w:t>
-      </w:r>
-      <w:r>
-        <w:rPr>
-          <w:rFonts w:ascii="Arial" w:eastAsia="Arial" w:hAnsi="Arial" w:cs="Arial"/>
-        </w:rPr>
-        <w:t xml:space="preserve">gas </w:t>
-      </w:r>
-      <w:r>
-        <w:rPr>
-          <w:rFonts w:ascii="Arial" w:eastAsia="Arial" w:hAnsi="Arial" w:cs="Arial"/>
-        </w:rPr>
-        <w:t xml:space="preserve">are evaluated using mass spectrometry. In pharmaceutical analysis, mass spectrometry is used in the discovery of new drugs to </w:t>
-      </w:r>
-      <w:r>
-        <w:rPr>
-          <w:rFonts w:ascii="Arial" w:eastAsia="Arial" w:hAnsi="Arial" w:cs="Arial"/>
-        </w:rPr>
-        <w:t xml:space="preserve">analyze the structure of ions. These are just two of the many ways in which mass spectrometry is used to </w:t>
-      </w:r>
-      <w:r>
-        <w:rPr>
-          <w:rFonts w:ascii="Arial" w:eastAsia="Arial" w:hAnsi="Arial" w:cs="Arial"/>
-        </w:rPr>
-        <w:t xml:space="preserve">further our understanding of biology and improve the human condition. </w:t>
-      </w:r>
-    </w:p>
-    <w:p>
-      <w:pPr>
-        <w:spacing w:line="240" w:lineRule="auto"/>
-        <w:rPr>
-          <w:rFonts w:ascii="Arial" w:eastAsia="Arial" w:hAnsi="Arial" w:cs="Arial"/>
-        </w:rPr>
-      </w:pPr>
-      <w:r>
-        <w:rPr>
-          <w:rFonts w:ascii="Arial" w:eastAsia="Arial" w:hAnsi="Arial" w:cs="Arial"/>
-        </w:rPr>
-        <w:t>In the Cousins Photosynthesis Lab,</w:t>
-      </w:r>
-      <w:r>
-        <w:rPr>
-          <w:rFonts w:ascii="Arial" w:eastAsia="Arial" w:hAnsi="Arial" w:cs="Arial"/>
-        </w:rPr>
-        <w:t xml:space="preserve"> </w:t>
-      </w:r>
-      <w:r>
-        <w:rPr>
-          <w:rFonts w:ascii="Arial" w:eastAsia="Arial" w:hAnsi="Arial" w:cs="Arial"/>
-        </w:rPr>
-        <w:t>plants’ respiration rate</w:t>
-      </w:r>
-      <w:r>
-        <w:rPr>
-          <w:rFonts w:ascii="Arial" w:eastAsia="Arial" w:hAnsi="Arial" w:cs="Arial"/>
-        </w:rPr>
-        <w:t xml:space="preserve"> is measured and ultimately used to </w:t>
-      </w:r>
-      <w:r>
-        <w:rPr>
-          <w:rFonts w:ascii="Arial" w:eastAsia="Arial" w:hAnsi="Arial" w:cs="Arial"/>
-        </w:rPr>
-        <w:t>predict how plants both influence and are influenced by future climatic conditions</w:t>
-      </w:r>
-      <w:r>
-        <w:rPr>
-          <w:rFonts w:ascii="Arial" w:eastAsia="Arial" w:hAnsi="Arial" w:cs="Arial"/>
-        </w:rPr>
-        <w:t>. This research is</w:t>
-      </w:r>
-      <w:r>
-        <w:rPr>
-          <w:rFonts w:ascii="Arial" w:eastAsia="Arial" w:hAnsi="Arial" w:cs="Arial"/>
-        </w:rPr>
-        <w:t xml:space="preserve"> critical for the health of our planet and for future food production.</w:t>
-      </w:r>
-      <w:r>
-        <w:rPr>
-          <w:rFonts w:ascii="Arial" w:eastAsia="Arial" w:hAnsi="Arial" w:cs="Arial"/>
-        </w:rPr>
-        <w:t xml:space="preserve"> </w:t>
-      </w:r>
-      <w:r>
-        <w:rPr>
-          <w:rFonts w:ascii="Arial" w:eastAsia="Arial" w:hAnsi="Arial" w:cs="Arial"/>
-        </w:rPr>
-        <w:t>Mass Spectrometry Interface aims to improve the accuracy</w:t>
-      </w:r>
-      <w:r>
-        <w:rPr>
-          <w:rFonts w:ascii="Arial" w:eastAsia="Arial" w:hAnsi="Arial" w:cs="Arial"/>
-        </w:rPr>
-        <w:t>, detail,</w:t>
-      </w:r>
-      <w:r>
-        <w:rPr>
-          <w:rFonts w:ascii="Arial" w:eastAsia="Arial" w:hAnsi="Arial" w:cs="Arial"/>
-        </w:rPr>
-        <w:t xml:space="preserve"> and usability of </w:t>
-      </w:r>
-      <w:r>
-        <w:rPr>
-          <w:rFonts w:ascii="Arial" w:eastAsia="Arial" w:hAnsi="Arial" w:cs="Arial"/>
-        </w:rPr>
-        <w:t>available mass spectrometry analysis software.</w:t>
-      </w:r>
-    </w:p>
-    <w:p>
-      <w:pPr>
-        <w:spacing w:line="240" w:lineRule="auto"/>
-        <w:rPr>
-          <w:rFonts w:ascii="Arial" w:eastAsia="Arial" w:hAnsi="Arial" w:cs="Arial"/>
-        </w:rPr>
-      </w:pPr>
-      <w:r>
-        <w:rPr>
-          <w:rFonts w:ascii="Arial" w:eastAsia="Arial" w:hAnsi="Arial" w:cs="Arial"/>
-        </w:rPr>
-        <w:t xml:space="preserve">The project is guided by several key objectives. First and foremost, the program must be easy to use for users with no technical expertise. The primary user of </w:t>
-      </w:r>
-      <w:r>
-        <w:rPr>
-          <w:rFonts w:ascii="Arial" w:eastAsia="Arial" w:hAnsi="Arial" w:cs="Arial"/>
-        </w:rPr>
-        <w:t xml:space="preserve">Mass Spectrometry Interface will be WSU researchers </w:t>
-      </w:r>
-      <w:r>
-        <w:rPr>
-          <w:rFonts w:ascii="Arial" w:eastAsia="Arial" w:hAnsi="Arial" w:cs="Arial"/>
-        </w:rPr>
-        <w:t>specializing</w:t>
-      </w:r>
-      <w:r>
-        <w:rPr>
-          <w:rFonts w:ascii="Arial" w:eastAsia="Arial" w:hAnsi="Arial" w:cs="Arial"/>
-        </w:rPr>
-        <w:t xml:space="preserve"> in </w:t>
-      </w:r>
-      <w:r>
-        <w:rPr>
-          <w:rFonts w:ascii="Arial" w:eastAsia="Arial" w:hAnsi="Arial" w:cs="Arial"/>
-        </w:rPr>
-        <w:t>biological sciences.</w:t>
-      </w:r>
-      <w:r>
-        <w:rPr>
-          <w:rFonts w:ascii="Arial" w:eastAsia="Arial" w:hAnsi="Arial" w:cs="Arial"/>
-        </w:rPr>
-        <w:t xml:space="preserve"> It is important that these users are met with a simple</w:t>
-      </w:r>
-      <w:r>
-        <w:rPr>
-          <w:rFonts w:ascii="Arial" w:eastAsia="Arial" w:hAnsi="Arial" w:cs="Arial"/>
-        </w:rPr>
-        <w:t xml:space="preserve"> and intuitive</w:t>
-      </w:r>
-      <w:r>
-        <w:rPr>
-          <w:rFonts w:ascii="Arial" w:eastAsia="Arial" w:hAnsi="Arial" w:cs="Arial"/>
-        </w:rPr>
-        <w:t xml:space="preserve"> user interface</w:t>
-      </w:r>
-      <w:r>
-        <w:rPr>
-          <w:rFonts w:ascii="Arial" w:eastAsia="Arial" w:hAnsi="Arial" w:cs="Arial"/>
-        </w:rPr>
-        <w:t>.</w:t>
-      </w:r>
-    </w:p>
-    <w:p>
-      <w:pPr>
-        <w:spacing w:line="240" w:lineRule="auto"/>
-        <w:rPr>
-          <w:rFonts w:ascii="Arial" w:eastAsia="Arial" w:hAnsi="Arial" w:cs="Arial"/>
-        </w:rPr>
-      </w:pPr>
-      <w:r>
-        <w:rPr>
-          <w:rFonts w:ascii="Arial" w:eastAsia="Arial" w:hAnsi="Arial" w:cs="Arial"/>
-        </w:rPr>
-        <w:t xml:space="preserve">Beyond being easy to use, Mass Spectrometry Interface must extend upon the current software’s </w:t>
-      </w:r>
-      <w:r>
-        <w:rPr>
-          <w:rFonts w:ascii="Arial" w:eastAsia="Arial" w:hAnsi="Arial" w:cs="Arial"/>
-        </w:rPr>
-        <w:t>compatibility</w:t>
-      </w:r>
-      <w:r>
-        <w:rPr>
-          <w:rFonts w:ascii="Arial" w:eastAsia="Arial" w:hAnsi="Arial" w:cs="Arial"/>
-        </w:rPr>
-        <w:t xml:space="preserve">. </w:t>
-      </w:r>
-      <w:r>
-        <w:rPr>
-          <w:rFonts w:ascii="Arial" w:eastAsia="Arial" w:hAnsi="Arial" w:cs="Arial"/>
-        </w:rPr>
-        <w:t>The current software that Mass Spectrometry Interface will replace import</w:t>
-      </w:r>
-      <w:r>
-        <w:rPr>
-          <w:rFonts w:ascii="Arial" w:eastAsia="Arial" w:hAnsi="Arial" w:cs="Arial"/>
-        </w:rPr>
-        <w:t>ed</w:t>
-      </w:r>
-      <w:r>
-        <w:rPr>
-          <w:rFonts w:ascii="Arial" w:eastAsia="Arial" w:hAnsi="Arial" w:cs="Arial"/>
-        </w:rPr>
-        <w:t xml:space="preserve"> data by taking small </w:t>
-      </w:r>
-      <w:r>
-        <w:rPr>
-          <w:rFonts w:ascii="Arial" w:eastAsia="Arial" w:hAnsi="Arial" w:cs="Arial"/>
-        </w:rPr>
-        <w:t xml:space="preserve">chunks of data from </w:t>
-      </w:r>
-      <w:r>
-        <w:rPr>
-          <w:rFonts w:ascii="Arial" w:eastAsia="Arial" w:hAnsi="Arial" w:cs="Arial"/>
-        </w:rPr>
-        <w:t>multiple</w:t>
-      </w:r>
-      <w:r>
-        <w:rPr>
-          <w:rFonts w:ascii="Arial" w:eastAsia="Arial" w:hAnsi="Arial" w:cs="Arial"/>
-        </w:rPr>
-        <w:t xml:space="preserve"> </w:t>
-      </w:r>
-      <w:bookmarkStart w:id="2" w:name="_Int_VGqQDx4W"/>
-      <w:proofErr w:type="gramStart"/>
-      <w:r>
-        <w:rPr>
-          <w:rFonts w:ascii="Arial" w:eastAsia="Arial" w:hAnsi="Arial" w:cs="Arial"/>
-        </w:rPr>
-        <w:t>comma</w:t>
-      </w:r>
-      <w:bookmarkEnd w:id="2"/>
-      <w:proofErr w:type="gramEnd"/>
-      <w:r>
-        <w:rPr>
-          <w:rFonts w:ascii="Arial" w:eastAsia="Arial" w:hAnsi="Arial" w:cs="Arial"/>
-        </w:rPr>
-        <w:t xml:space="preserve"> separated value (CSV) file</w:t>
-      </w:r>
-      <w:r>
-        <w:rPr>
-          <w:rFonts w:ascii="Arial" w:eastAsia="Arial" w:hAnsi="Arial" w:cs="Arial"/>
-        </w:rPr>
-        <w:t xml:space="preserve">s, averaging them, and then using the average values for analysis. </w:t>
-      </w:r>
-      <w:r>
-        <w:rPr>
-          <w:rFonts w:ascii="Arial" w:eastAsia="Arial" w:hAnsi="Arial" w:cs="Arial"/>
-        </w:rPr>
-        <w:t xml:space="preserve">Unfortunately, not every mass spectrometer instrument outputs data in the same format. Cousins Photosynthesis Lab has an additional mass spectrometer </w:t>
-      </w:r>
-      <w:r>
-        <w:rPr>
-          <w:rFonts w:ascii="Arial" w:eastAsia="Arial" w:hAnsi="Arial" w:cs="Arial"/>
-        </w:rPr>
-        <w:t>that outputs data differently. Our project needs to add compatibility to the analysis software for tha</w:t>
-      </w:r>
-      <w:r>
-        <w:rPr>
-          <w:rFonts w:ascii="Arial" w:eastAsia="Arial" w:hAnsi="Arial" w:cs="Arial"/>
-        </w:rPr>
-        <w:t>t new mass spectrometer.</w:t>
-      </w:r>
-    </w:p>
-    <w:p>
-      <w:pPr>
-        <w:spacing w:line="240" w:lineRule="auto"/>
-        <w:rPr>
-          <w:rFonts w:ascii="Arial" w:eastAsia="Arial" w:hAnsi="Arial" w:cs="Arial"/>
-        </w:rPr>
-      </w:pPr>
-      <w:r>
-        <w:rPr>
-          <w:rFonts w:ascii="Arial" w:eastAsia="Arial" w:hAnsi="Arial" w:cs="Arial"/>
-        </w:rPr>
-        <w:t>Additionally</w:t>
-      </w:r>
-      <w:r>
-        <w:rPr>
-          <w:rFonts w:ascii="Arial" w:eastAsia="Arial" w:hAnsi="Arial" w:cs="Arial"/>
-        </w:rPr>
-        <w:t>,</w:t>
-      </w:r>
-      <w:r>
-        <w:rPr>
-          <w:rFonts w:ascii="Arial" w:eastAsia="Arial" w:hAnsi="Arial" w:cs="Arial"/>
-        </w:rPr>
-        <w:t xml:space="preserve"> the development of unfinished modules from previous </w:t>
-      </w:r>
-      <w:r>
-        <w:rPr>
-          <w:rFonts w:ascii="Arial" w:eastAsia="Arial" w:hAnsi="Arial" w:cs="Arial"/>
-        </w:rPr>
-        <w:t>Capstone projects should be continued. T</w:t>
-      </w:r>
-      <w:r>
-        <w:rPr>
-          <w:rFonts w:ascii="Arial" w:eastAsia="Arial" w:hAnsi="Arial" w:cs="Arial"/>
-        </w:rPr>
-        <w:t>he direction of this development will be guided by user input, working directly with the users of the current mass spectrometry program.</w:t>
-      </w:r>
-    </w:p>
-    <w:p>
-      <w:pPr>
-        <w:spacing w:line="240" w:lineRule="auto"/>
-        <w:rPr>
-          <w:rFonts w:ascii="Arial" w:eastAsia="Arial" w:hAnsi="Arial" w:cs="Arial"/>
-        </w:rPr>
-      </w:pPr>
-      <w:r>
-        <w:rPr>
-          <w:rFonts w:ascii="Arial" w:eastAsia="Arial" w:hAnsi="Arial" w:cs="Arial"/>
-        </w:rPr>
-        <w:t xml:space="preserve">The program should allow users </w:t>
-      </w:r>
-      <w:r>
-        <w:rPr>
-          <w:rFonts w:ascii="Arial" w:eastAsia="Arial" w:hAnsi="Arial" w:cs="Arial"/>
-        </w:rPr>
-        <w:t>to calibrate</w:t>
-      </w:r>
-      <w:r>
-        <w:rPr>
-          <w:rFonts w:ascii="Arial" w:eastAsia="Arial" w:hAnsi="Arial" w:cs="Arial"/>
-        </w:rPr>
-        <w:t xml:space="preserve"> oxygen, carbon dioxide in buffer, and carbon dioxide in hydrogen chloride. </w:t>
-      </w:r>
-      <w:r>
-        <w:rPr>
-          <w:rFonts w:ascii="Arial" w:eastAsia="Arial" w:hAnsi="Arial" w:cs="Arial"/>
-        </w:rPr>
-        <w:t xml:space="preserve">It should also be able to plot the pH and bicarbonate to carbon dioxide ratio. </w:t>
-      </w:r>
-      <w:r>
-        <w:rPr>
-          <w:rFonts w:ascii="Arial" w:eastAsia="Arial" w:hAnsi="Arial" w:cs="Arial"/>
-        </w:rPr>
-        <w:t>The program needs to be capable of calculating rates of oxygen and carbon dioxide consumption as well as the concentrations of oxygen and carb</w:t>
-      </w:r>
-      <w:r>
-        <w:rPr>
-          <w:rFonts w:ascii="Arial" w:eastAsia="Arial" w:hAnsi="Arial" w:cs="Arial"/>
-        </w:rPr>
-        <w:t>on dioxide during the assays.</w:t>
-      </w:r>
-    </w:p>
-    <w:p>
-      <w:pPr>
-        <w:spacing w:line="240" w:lineRule="auto"/>
-        <w:rPr>
-          <w:rFonts w:ascii="Arial" w:eastAsia="Arial" w:hAnsi="Arial" w:cs="Arial"/>
-        </w:rPr>
-      </w:pPr>
-      <w:r>
-        <w:rPr>
-          <w:rFonts w:ascii="Arial" w:eastAsia="Arial" w:hAnsi="Arial" w:cs="Arial"/>
-        </w:rPr>
-        <w:t xml:space="preserve">Aside from new features that need to be added to the existing software, there is also a bug that </w:t>
-      </w:r>
-      <w:r>
-        <w:rPr>
-          <w:rFonts w:ascii="Arial" w:eastAsia="Arial" w:hAnsi="Arial" w:cs="Arial"/>
-        </w:rPr>
-        <w:t>must be fixed. The bug is a</w:t>
-      </w:r>
-      <w:r>
-        <w:rPr>
-          <w:rFonts w:ascii="Arial" w:eastAsia="Arial" w:hAnsi="Arial" w:cs="Arial"/>
-        </w:rPr>
-        <w:t>n</w:t>
-      </w:r>
-      <w:r>
-        <w:rPr>
-          <w:rFonts w:ascii="Arial" w:eastAsia="Arial" w:hAnsi="Arial" w:cs="Arial"/>
-        </w:rPr>
-        <w:t xml:space="preserve"> error in </w:t>
-      </w:r>
-      <w:r>
-        <w:rPr>
-          <w:rFonts w:ascii="Arial" w:eastAsia="Arial" w:hAnsi="Arial" w:cs="Arial"/>
-        </w:rPr>
-        <w:t xml:space="preserve">the </w:t>
-      </w:r>
-      <w:r>
-        <w:rPr>
-          <w:rFonts w:ascii="Arial" w:eastAsia="Arial" w:hAnsi="Arial" w:cs="Arial"/>
-        </w:rPr>
-        <w:t xml:space="preserve">calculation </w:t>
-      </w:r>
-      <w:r>
-        <w:rPr>
-          <w:rFonts w:ascii="Arial" w:eastAsia="Arial" w:hAnsi="Arial" w:cs="Arial"/>
-        </w:rPr>
-        <w:t>carbon dioxide concentrations</w:t>
-      </w:r>
-      <w:r>
-        <w:rPr>
-          <w:rFonts w:ascii="Arial" w:eastAsia="Arial" w:hAnsi="Arial" w:cs="Arial"/>
-        </w:rPr>
-        <w:t>. The correct formula needs to be applied to fix this error and improve the accuracy of the analysis program.</w:t>
-      </w:r>
-    </w:p>
-    <w:p>
-      <w:pPr>
-        <w:spacing w:line="240" w:lineRule="auto"/>
-        <w:rPr>
-          <w:rFonts w:ascii="Arial" w:eastAsia="Arial" w:hAnsi="Arial" w:cs="Arial"/>
-        </w:rPr>
-      </w:pPr>
-      <w:r>
-        <w:rPr>
-          <w:rFonts w:ascii="Arial" w:eastAsia="Arial" w:hAnsi="Arial" w:cs="Arial"/>
-        </w:rPr>
-        <w:t>The program will be based on software from previous Capstone projects and will use the language Python.</w:t>
-      </w:r>
-      <w:r>
-        <w:rPr>
-          <w:rFonts w:ascii="Arial" w:eastAsia="Arial" w:hAnsi="Arial" w:cs="Arial"/>
-        </w:rPr>
-        <w:t xml:space="preserve"> </w:t>
-      </w:r>
-      <w:r>
-        <w:rPr>
-          <w:rFonts w:ascii="Arial" w:eastAsia="Arial" w:hAnsi="Arial" w:cs="Arial"/>
-        </w:rPr>
-        <w:t xml:space="preserve">The framework </w:t>
-      </w:r>
-      <w:r>
-        <w:rPr>
-          <w:rFonts w:ascii="Arial" w:eastAsia="Arial" w:hAnsi="Arial" w:cs="Arial"/>
-        </w:rPr>
-        <w:t xml:space="preserve">PyQt5 will be used to develop a </w:t>
-      </w:r>
-      <w:r>
-        <w:rPr>
-          <w:rFonts w:ascii="Arial" w:eastAsia="Arial" w:hAnsi="Arial" w:cs="Arial"/>
-        </w:rPr>
-        <w:t>graphical user interface.</w:t>
-      </w:r>
-      <w:r>
-        <w:rPr>
-          <w:rFonts w:ascii="Arial" w:eastAsia="Arial" w:hAnsi="Arial" w:cs="Arial"/>
-        </w:rPr>
-        <w:t xml:space="preserve"> </w:t>
-      </w:r>
-      <w:r>
-        <w:rPr>
-          <w:rFonts w:ascii="Arial" w:eastAsia="Arial" w:hAnsi="Arial" w:cs="Arial"/>
-        </w:rPr>
-        <w:t xml:space="preserve">Development </w:t>
-      </w:r>
-      <w:r>
-        <w:rPr>
-          <w:rFonts w:ascii="Arial" w:eastAsia="Arial" w:hAnsi="Arial" w:cs="Arial"/>
-        </w:rPr>
-        <w:t xml:space="preserve">of the program </w:t>
-      </w:r>
-      <w:r>
-        <w:rPr>
-          <w:rFonts w:ascii="Arial" w:eastAsia="Arial" w:hAnsi="Arial" w:cs="Arial"/>
-        </w:rPr>
-        <w:t>will take place on Windows.</w:t>
       </w:r>
     </w:p>
     <w:p>
@@ -1623,8 +1063,7 @@
         </w:numPr>
       </w:pPr>
       <w:r>
-        <w:lastRenderedPageBreak/>
-        <w:t>Client and Stakeholder Identification and Preferences</w:t>
+        <w:t>Project Overview</w:t>
       </w:r>
     </w:p>
     <w:p>
@@ -1638,67 +1077,88 @@
         <w:rPr>
           <w:rFonts w:ascii="Arial" w:eastAsia="Arial" w:hAnsi="Arial" w:cs="Arial"/>
         </w:rPr>
-        <w:t>Our client is the Cousins Photosynthesis Lab</w:t>
-      </w:r>
-      <w:r>
-        <w:rPr>
-          <w:rFonts w:ascii="Arial" w:eastAsia="Arial" w:hAnsi="Arial" w:cs="Arial"/>
-        </w:rPr>
-        <w:t xml:space="preserve">. This is a lab maintained by Washington State University, primarily through </w:t>
-      </w:r>
-      <w:r>
-        <w:rPr>
-          <w:rFonts w:ascii="Arial" w:eastAsia="Arial" w:hAnsi="Arial" w:cs="Arial"/>
-        </w:rPr>
-        <w:t>Dr. Asaph Cousins, a professor at WSU</w:t>
-      </w:r>
-      <w:r>
-        <w:rPr>
-          <w:rFonts w:ascii="Arial" w:eastAsia="Arial" w:hAnsi="Arial" w:cs="Arial"/>
-        </w:rPr>
-        <w:t>’s School of Biological Sciences</w:t>
-      </w:r>
-      <w:r>
-        <w:rPr>
-          <w:rFonts w:ascii="Arial" w:eastAsia="Arial" w:hAnsi="Arial" w:cs="Arial"/>
-        </w:rPr>
-        <w:t xml:space="preserve">. In this regard, the </w:t>
-      </w:r>
-      <w:r>
-        <w:rPr>
-          <w:rFonts w:ascii="Arial" w:eastAsia="Arial" w:hAnsi="Arial" w:cs="Arial"/>
-        </w:rPr>
-        <w:t xml:space="preserve">university is our client, and Dr. Cousins is </w:t>
-      </w:r>
-      <w:r>
-        <w:rPr>
-          <w:rFonts w:ascii="Arial" w:eastAsia="Arial" w:hAnsi="Arial" w:cs="Arial"/>
-        </w:rPr>
-        <w:t xml:space="preserve">their </w:t>
-      </w:r>
-      <w:r>
-        <w:rPr>
-          <w:rFonts w:ascii="Arial" w:eastAsia="Arial" w:hAnsi="Arial" w:cs="Arial"/>
-        </w:rPr>
-        <w:t>l</w:t>
-      </w:r>
-      <w:r>
-        <w:rPr>
-          <w:rFonts w:ascii="Arial" w:eastAsia="Arial" w:hAnsi="Arial" w:cs="Arial"/>
-        </w:rPr>
-        <w:t>iaison</w:t>
-      </w:r>
-      <w:r>
-        <w:rPr>
-          <w:rFonts w:ascii="Arial" w:eastAsia="Arial" w:hAnsi="Arial" w:cs="Arial"/>
-        </w:rPr>
-        <w:t xml:space="preserve">. WSU’s primary interest </w:t>
-      </w:r>
-      <w:r>
-        <w:rPr>
-          <w:rFonts w:ascii="Arial" w:eastAsia="Arial" w:hAnsi="Arial" w:cs="Arial"/>
-        </w:rPr>
-        <w:t>is</w:t>
+        <w:t xml:space="preserve">Mass spectrometry is used in </w:t>
+      </w:r>
+      <w:r>
+        <w:rPr>
+          <w:rFonts w:ascii="Arial" w:eastAsia="Arial" w:hAnsi="Arial" w:cs="Arial"/>
+        </w:rPr>
+        <w:t xml:space="preserve">a </w:t>
+      </w:r>
+      <w:r>
+        <w:rPr>
+          <w:rFonts w:ascii="Arial" w:eastAsia="Arial" w:hAnsi="Arial" w:cs="Arial"/>
+        </w:rPr>
+        <w:t>multitude</w:t>
+      </w:r>
+      <w:r>
+        <w:rPr>
+          <w:rFonts w:ascii="Arial" w:eastAsia="Arial" w:hAnsi="Arial" w:cs="Arial"/>
+        </w:rPr>
+        <w:t xml:space="preserve"> of</w:t>
+      </w:r>
+      <w:r>
+        <w:rPr>
+          <w:rFonts w:ascii="Arial" w:eastAsia="Arial" w:hAnsi="Arial" w:cs="Arial"/>
+        </w:rPr>
+        <w:t xml:space="preserve"> fields for a variety of purposes. In environmental analysis, drinking water, </w:t>
+      </w:r>
+      <w:r>
+        <w:rPr>
+          <w:rFonts w:ascii="Arial" w:eastAsia="Arial" w:hAnsi="Arial" w:cs="Arial"/>
+        </w:rPr>
+        <w:t xml:space="preserve">soil, and </w:t>
+      </w:r>
+      <w:r>
+        <w:rPr>
+          <w:rFonts w:ascii="Arial" w:eastAsia="Arial" w:hAnsi="Arial" w:cs="Arial"/>
+        </w:rPr>
+        <w:t xml:space="preserve">gas </w:t>
+      </w:r>
+      <w:r>
+        <w:rPr>
+          <w:rFonts w:ascii="Arial" w:eastAsia="Arial" w:hAnsi="Arial" w:cs="Arial"/>
+        </w:rPr>
+        <w:t xml:space="preserve">are evaluated using mass spectrometry. In pharmaceutical analysis, mass spectrometry is used in the discovery of new drugs to </w:t>
+      </w:r>
+      <w:r>
+        <w:rPr>
+          <w:rFonts w:ascii="Arial" w:eastAsia="Arial" w:hAnsi="Arial" w:cs="Arial"/>
+        </w:rPr>
+        <w:t>analyze the structure of ions.</w:t>
+      </w:r>
+      <w:r>
+        <w:rPr>
+          <w:rFonts w:ascii="Arial" w:eastAsia="Arial" w:hAnsi="Arial" w:cs="Arial"/>
+          <w:vertAlign w:val="superscript"/>
+        </w:rPr>
+        <w:t>[3]</w:t>
+      </w:r>
+      <w:r>
+        <w:rPr>
+          <w:rFonts w:ascii="Arial" w:eastAsia="Arial" w:hAnsi="Arial" w:cs="Arial"/>
+        </w:rPr>
+        <w:t xml:space="preserve"> These are just two of the many ways in which mass spectrometry is used to </w:t>
+      </w:r>
+      <w:r>
+        <w:rPr>
+          <w:rFonts w:ascii="Arial" w:eastAsia="Arial" w:hAnsi="Arial" w:cs="Arial"/>
+        </w:rPr>
+        <w:t xml:space="preserve">further our understanding of biology and improve the human condition. </w:t>
+      </w:r>
+    </w:p>
+    <w:p>
+      <w:pPr>
+        <w:spacing w:line="240" w:lineRule="auto"/>
+        <w:rPr>
+          <w:rFonts w:ascii="Arial" w:eastAsia="Arial" w:hAnsi="Arial" w:cs="Arial"/>
+        </w:rPr>
+      </w:pPr>
+      <w:r>
+        <w:rPr>
+          <w:rFonts w:ascii="Arial" w:eastAsia="Arial" w:hAnsi="Arial" w:cs="Arial"/>
+        </w:rPr>
+        <w:t>In the Cousins Photosynthesis Lab,</w:t>
       </w:r>
       <w:r>
         <w:rPr>
@@ -1710,7 +1170,61 @@
         <w:rPr>
           <w:rFonts w:ascii="Arial" w:eastAsia="Arial" w:hAnsi="Arial" w:cs="Arial"/>
         </w:rPr>
-        <w:t>efficient and impactful research.</w:t>
+        <w:t>plants’ respiration rate</w:t>
+      </w:r>
+      <w:r>
+        <w:rPr>
+          <w:rFonts w:ascii="Arial" w:eastAsia="Arial" w:hAnsi="Arial" w:cs="Arial"/>
+        </w:rPr>
+        <w:t xml:space="preserve"> is measured and ultimately used to </w:t>
+      </w:r>
+      <w:r>
+        <w:rPr>
+          <w:rFonts w:ascii="Arial" w:eastAsia="Arial" w:hAnsi="Arial" w:cs="Arial"/>
+        </w:rPr>
+        <w:t>predict how plants both influence and are influenced by future climatic conditions</w:t>
+      </w:r>
+      <w:r>
+        <w:rPr>
+          <w:rFonts w:ascii="Arial" w:eastAsia="Arial" w:hAnsi="Arial" w:cs="Arial"/>
+        </w:rPr>
+        <w:t>. This research is</w:t>
+      </w:r>
+      <w:r>
+        <w:rPr>
+          <w:rFonts w:ascii="Arial" w:eastAsia="Arial" w:hAnsi="Arial" w:cs="Arial"/>
+        </w:rPr>
+        <w:t xml:space="preserve"> critical for the health of our planet and for future food production.</w:t>
+      </w:r>
+      <w:r>
+        <w:rPr>
+          <w:rFonts w:ascii="Arial" w:eastAsia="Arial" w:hAnsi="Arial" w:cs="Arial"/>
+        </w:rPr>
+        <w:t xml:space="preserve"> </w:t>
+      </w:r>
+      <w:r>
+        <w:rPr>
+          <w:rFonts w:ascii="Arial" w:eastAsia="Arial" w:hAnsi="Arial" w:cs="Arial"/>
+        </w:rPr>
+        <w:t>Mass Spectrometry Interface aims to improve the accuracy</w:t>
+      </w:r>
+      <w:r>
+        <w:rPr>
+          <w:rFonts w:ascii="Arial" w:eastAsia="Arial" w:hAnsi="Arial" w:cs="Arial"/>
+        </w:rPr>
+        <w:t>, detail,</w:t>
+      </w:r>
+      <w:r>
+        <w:rPr>
+          <w:rFonts w:ascii="Arial" w:eastAsia="Arial" w:hAnsi="Arial" w:cs="Arial"/>
+        </w:rPr>
+        <w:t xml:space="preserve"> and usability of </w:t>
+      </w:r>
+      <w:r>
+        <w:rPr>
+          <w:rFonts w:ascii="Arial" w:eastAsia="Arial" w:hAnsi="Arial" w:cs="Arial"/>
+        </w:rPr>
+        <w:t>available mass spectrometry analysis software.</w:t>
       </w:r>
     </w:p>
     <w:p>
@@ -1724,31 +1238,125 @@
         <w:rPr>
           <w:rFonts w:ascii="Arial" w:eastAsia="Arial" w:hAnsi="Arial" w:cs="Arial"/>
         </w:rPr>
-        <w:t xml:space="preserve">The most </w:t>
-      </w:r>
-      <w:r>
-        <w:rPr>
-          <w:rFonts w:ascii="Arial" w:eastAsia="Arial" w:hAnsi="Arial" w:cs="Arial"/>
-        </w:rPr>
-        <w:t>prominent</w:t>
-      </w:r>
-      <w:r>
-        <w:rPr>
-          <w:rFonts w:ascii="Arial" w:eastAsia="Arial" w:hAnsi="Arial" w:cs="Arial"/>
-        </w:rPr>
-        <w:t xml:space="preserve"> class of</w:t>
-      </w:r>
-      <w:r>
-        <w:rPr>
-          <w:rFonts w:ascii="Arial" w:eastAsia="Arial" w:hAnsi="Arial" w:cs="Arial"/>
-        </w:rPr>
-        <w:t xml:space="preserve"> stakeholders </w:t>
-      </w:r>
-      <w:r>
-        <w:rPr>
-          <w:rFonts w:ascii="Arial" w:eastAsia="Arial" w:hAnsi="Arial" w:cs="Arial"/>
-        </w:rPr>
-        <w:t>are</w:t>
+        <w:t xml:space="preserve">The project is guided by several key objectives. First and foremost, the program must be easy to use for users with no technical expertise. The primary user of </w:t>
+      </w:r>
+      <w:r>
+        <w:rPr>
+          <w:rFonts w:ascii="Arial" w:eastAsia="Arial" w:hAnsi="Arial" w:cs="Arial"/>
+        </w:rPr>
+        <w:t xml:space="preserve">Mass Spectrometry Interface will be WSU researchers </w:t>
+      </w:r>
+      <w:r>
+        <w:rPr>
+          <w:rFonts w:ascii="Arial" w:eastAsia="Arial" w:hAnsi="Arial" w:cs="Arial"/>
+        </w:rPr>
+        <w:t>specializing</w:t>
+      </w:r>
+      <w:r>
+        <w:rPr>
+          <w:rFonts w:ascii="Arial" w:eastAsia="Arial" w:hAnsi="Arial" w:cs="Arial"/>
+        </w:rPr>
+        <w:t xml:space="preserve"> in </w:t>
+      </w:r>
+      <w:r>
+        <w:rPr>
+          <w:rFonts w:ascii="Arial" w:eastAsia="Arial" w:hAnsi="Arial" w:cs="Arial"/>
+        </w:rPr>
+        <w:t>biological sciences.</w:t>
+      </w:r>
+      <w:r>
+        <w:rPr>
+          <w:rFonts w:ascii="Arial" w:eastAsia="Arial" w:hAnsi="Arial" w:cs="Arial"/>
+        </w:rPr>
+        <w:t xml:space="preserve"> It is important that these users are met with a simple</w:t>
+      </w:r>
+      <w:r>
+        <w:rPr>
+          <w:rFonts w:ascii="Arial" w:eastAsia="Arial" w:hAnsi="Arial" w:cs="Arial"/>
+        </w:rPr>
+        <w:t xml:space="preserve"> and intuitive</w:t>
+      </w:r>
+      <w:r>
+        <w:rPr>
+          <w:rFonts w:ascii="Arial" w:eastAsia="Arial" w:hAnsi="Arial" w:cs="Arial"/>
+        </w:rPr>
+        <w:t xml:space="preserve"> user interface</w:t>
+      </w:r>
+      <w:r>
+        <w:rPr>
+          <w:rFonts w:ascii="Arial" w:eastAsia="Arial" w:hAnsi="Arial" w:cs="Arial"/>
+        </w:rPr>
+        <w:t>.</w:t>
+      </w:r>
+    </w:p>
+    <w:p>
+      <w:pPr>
+        <w:spacing w:line="240" w:lineRule="auto"/>
+        <w:rPr>
+          <w:rFonts w:ascii="Arial" w:eastAsia="Arial" w:hAnsi="Arial" w:cs="Arial"/>
+        </w:rPr>
+      </w:pPr>
+      <w:r>
+        <w:rPr>
+          <w:rFonts w:ascii="Arial" w:eastAsia="Arial" w:hAnsi="Arial" w:cs="Arial"/>
+        </w:rPr>
+        <w:t xml:space="preserve">Beyond being easy to use, Mass Spectrometry Interface must extend upon the current software’s </w:t>
+      </w:r>
+      <w:r>
+        <w:rPr>
+          <w:rFonts w:ascii="Arial" w:eastAsia="Arial" w:hAnsi="Arial" w:cs="Arial"/>
+        </w:rPr>
+        <w:t>compatibility</w:t>
+      </w:r>
+      <w:r>
+        <w:rPr>
+          <w:rFonts w:ascii="Arial" w:eastAsia="Arial" w:hAnsi="Arial" w:cs="Arial"/>
+        </w:rPr>
+        <w:t xml:space="preserve">. </w:t>
+      </w:r>
+      <w:r>
+        <w:rPr>
+          <w:rFonts w:ascii="Arial" w:eastAsia="Arial" w:hAnsi="Arial" w:cs="Arial"/>
+        </w:rPr>
+        <w:t xml:space="preserve">The current </w:t>
+      </w:r>
+      <w:proofErr w:type="gramStart"/>
+      <w:r>
+        <w:rPr>
+          <w:rFonts w:ascii="Arial" w:eastAsia="Arial" w:hAnsi="Arial" w:cs="Arial"/>
+        </w:rPr>
+        <w:t>software that</w:t>
+      </w:r>
+      <w:proofErr w:type="gramEnd"/>
+      <w:r>
+        <w:rPr>
+          <w:rFonts w:ascii="Arial" w:eastAsia="Arial" w:hAnsi="Arial" w:cs="Arial"/>
+        </w:rPr>
+        <w:t xml:space="preserve"> Mass Spectrometry Interface will replace import</w:t>
+      </w:r>
+      <w:r>
+        <w:rPr>
+          <w:rFonts w:ascii="Arial" w:eastAsia="Arial" w:hAnsi="Arial" w:cs="Arial"/>
+        </w:rPr>
+        <w:t>ed</w:t>
+      </w:r>
+      <w:r>
+        <w:rPr>
+          <w:rFonts w:ascii="Arial" w:eastAsia="Arial" w:hAnsi="Arial" w:cs="Arial"/>
+        </w:rPr>
+        <w:t xml:space="preserve"> data by taking small </w:t>
+      </w:r>
+      <w:r>
+        <w:rPr>
+          <w:rFonts w:ascii="Arial" w:eastAsia="Arial" w:hAnsi="Arial" w:cs="Arial"/>
+        </w:rPr>
+        <w:t xml:space="preserve">chunks of data from </w:t>
+      </w:r>
+      <w:r>
+        <w:rPr>
+          <w:rFonts w:ascii="Arial" w:eastAsia="Arial" w:hAnsi="Arial" w:cs="Arial"/>
+        </w:rPr>
+        <w:t>multiple</w:t>
       </w:r>
       <w:r>
         <w:rPr>
@@ -1756,71 +1364,197 @@
         </w:rPr>
         <w:t xml:space="preserve"> </w:t>
       </w:r>
-      <w:r>
-        <w:rPr>
-          <w:rFonts w:ascii="Arial" w:eastAsia="Arial" w:hAnsi="Arial" w:cs="Arial"/>
-        </w:rPr>
-        <w:t xml:space="preserve">the users of this lab. This includes Dr. Cousins, but also </w:t>
-      </w:r>
-      <w:r>
-        <w:rPr>
-          <w:rFonts w:ascii="Arial" w:eastAsia="Arial" w:hAnsi="Arial" w:cs="Arial"/>
-        </w:rPr>
-        <w:t xml:space="preserve">graduate students and postdoctoral researchers both currently and in the future. </w:t>
-      </w:r>
-      <w:r>
-        <w:rPr>
-          <w:rFonts w:ascii="Arial" w:eastAsia="Arial" w:hAnsi="Arial" w:cs="Arial"/>
-        </w:rPr>
-        <w:t>These researchers</w:t>
-      </w:r>
-      <w:r>
-        <w:rPr>
-          <w:rFonts w:ascii="Arial" w:eastAsia="Arial" w:hAnsi="Arial" w:cs="Arial"/>
-        </w:rPr>
-        <w:t xml:space="preserve"> are our primary </w:t>
-      </w:r>
-      <w:r>
-        <w:rPr>
-          <w:rFonts w:ascii="Arial" w:eastAsia="Arial" w:hAnsi="Arial" w:cs="Arial"/>
-        </w:rPr>
-        <w:t>user class</w:t>
-      </w:r>
-      <w:r>
-        <w:rPr>
-          <w:rFonts w:ascii="Arial" w:eastAsia="Arial" w:hAnsi="Arial" w:cs="Arial"/>
-        </w:rPr>
-        <w:t xml:space="preserve">. They </w:t>
-      </w:r>
-      <w:r>
-        <w:rPr>
-          <w:rFonts w:ascii="Arial" w:eastAsia="Arial" w:hAnsi="Arial" w:cs="Arial"/>
-        </w:rPr>
-        <w:t>need our product to be usable</w:t>
-      </w:r>
-      <w:r>
-        <w:rPr>
-          <w:rFonts w:ascii="Arial" w:eastAsia="Arial" w:hAnsi="Arial" w:cs="Arial"/>
-        </w:rPr>
-        <w:t>, extendable, and powerful.</w:t>
-      </w:r>
-      <w:r>
-        <w:rPr>
-          <w:rFonts w:ascii="Arial" w:eastAsia="Arial" w:hAnsi="Arial" w:cs="Arial"/>
-        </w:rPr>
-        <w:t xml:space="preserve"> Their experience with coding is variable but generally limited</w:t>
-      </w:r>
-      <w:r>
-        <w:rPr>
-          <w:rFonts w:ascii="Arial" w:eastAsia="Arial" w:hAnsi="Arial" w:cs="Arial"/>
-        </w:rPr>
-        <w:t xml:space="preserve">, and this has presented conflicts with </w:t>
-      </w:r>
-      <w:r>
-        <w:rPr>
-          <w:rFonts w:ascii="Arial" w:eastAsia="Arial" w:hAnsi="Arial" w:cs="Arial"/>
-        </w:rPr>
-        <w:t>previous iterations of this product.</w:t>
+      <w:bookmarkStart w:id="2" w:name="_Int_VGqQDx4W"/>
+      <w:proofErr w:type="gramStart"/>
+      <w:r>
+        <w:rPr>
+          <w:rFonts w:ascii="Arial" w:eastAsia="Arial" w:hAnsi="Arial" w:cs="Arial"/>
+        </w:rPr>
+        <w:t>comma</w:t>
+      </w:r>
+      <w:bookmarkEnd w:id="2"/>
+      <w:proofErr w:type="gramEnd"/>
+      <w:r>
+        <w:rPr>
+          <w:rFonts w:ascii="Arial" w:eastAsia="Arial" w:hAnsi="Arial" w:cs="Arial"/>
+        </w:rPr>
+        <w:t xml:space="preserve"> separated value (CSV) file</w:t>
+      </w:r>
+      <w:r>
+        <w:rPr>
+          <w:rFonts w:ascii="Arial" w:eastAsia="Arial" w:hAnsi="Arial" w:cs="Arial"/>
+        </w:rPr>
+        <w:t xml:space="preserve">s, averaging them, and then using the average values for analysis. </w:t>
+      </w:r>
+      <w:r>
+        <w:rPr>
+          <w:rFonts w:ascii="Arial" w:eastAsia="Arial" w:hAnsi="Arial" w:cs="Arial"/>
+        </w:rPr>
+        <w:t xml:space="preserve">Unfortunately, not every mass spectrometer instrument outputs data in the same format. Cousins Photosynthesis Lab has an additional mass spectrometer </w:t>
+      </w:r>
+      <w:r>
+        <w:rPr>
+          <w:rFonts w:ascii="Arial" w:eastAsia="Arial" w:hAnsi="Arial" w:cs="Arial"/>
+        </w:rPr>
+        <w:t>that outputs data differently. Our project needs to add compatibility to the analysis software for tha</w:t>
+      </w:r>
+      <w:r>
+        <w:rPr>
+          <w:rFonts w:ascii="Arial" w:eastAsia="Arial" w:hAnsi="Arial" w:cs="Arial"/>
+        </w:rPr>
+        <w:t>t new mass spectrometer.</w:t>
+      </w:r>
+    </w:p>
+    <w:p>
+      <w:pPr>
+        <w:spacing w:line="240" w:lineRule="auto"/>
+        <w:rPr>
+          <w:rFonts w:ascii="Arial" w:eastAsia="Arial" w:hAnsi="Arial" w:cs="Arial"/>
+        </w:rPr>
+      </w:pPr>
+      <w:r>
+        <w:rPr>
+          <w:rFonts w:ascii="Arial" w:eastAsia="Arial" w:hAnsi="Arial" w:cs="Arial"/>
+        </w:rPr>
+        <w:t>Additionally</w:t>
+      </w:r>
+      <w:r>
+        <w:rPr>
+          <w:rFonts w:ascii="Arial" w:eastAsia="Arial" w:hAnsi="Arial" w:cs="Arial"/>
+        </w:rPr>
+        <w:t>,</w:t>
+      </w:r>
+      <w:r>
+        <w:rPr>
+          <w:rFonts w:ascii="Arial" w:eastAsia="Arial" w:hAnsi="Arial" w:cs="Arial"/>
+        </w:rPr>
+        <w:t xml:space="preserve"> the development of unfinished modules from previous </w:t>
+      </w:r>
+      <w:r>
+        <w:rPr>
+          <w:rFonts w:ascii="Arial" w:eastAsia="Arial" w:hAnsi="Arial" w:cs="Arial"/>
+        </w:rPr>
+        <w:t>Capstone projects should be continued. T</w:t>
+      </w:r>
+      <w:r>
+        <w:rPr>
+          <w:rFonts w:ascii="Arial" w:eastAsia="Arial" w:hAnsi="Arial" w:cs="Arial"/>
+        </w:rPr>
+        <w:t>he direction of this development will be guided by user input, working directly with the users of the current mass spectrometry program.</w:t>
+      </w:r>
+    </w:p>
+    <w:p>
+      <w:pPr>
+        <w:spacing w:line="240" w:lineRule="auto"/>
+        <w:rPr>
+          <w:rFonts w:ascii="Arial" w:eastAsia="Arial" w:hAnsi="Arial" w:cs="Arial"/>
+        </w:rPr>
+      </w:pPr>
+      <w:r>
+        <w:rPr>
+          <w:rFonts w:ascii="Arial" w:eastAsia="Arial" w:hAnsi="Arial" w:cs="Arial"/>
+        </w:rPr>
+        <w:t xml:space="preserve">The program should allow users </w:t>
+      </w:r>
+      <w:r>
+        <w:rPr>
+          <w:rFonts w:ascii="Arial" w:eastAsia="Arial" w:hAnsi="Arial" w:cs="Arial"/>
+        </w:rPr>
+        <w:t>to calibrate</w:t>
+      </w:r>
+      <w:r>
+        <w:rPr>
+          <w:rFonts w:ascii="Arial" w:eastAsia="Arial" w:hAnsi="Arial" w:cs="Arial"/>
+        </w:rPr>
+        <w:t xml:space="preserve"> oxygen, carbon dioxide in buffer, and carbon dioxide in hydrogen chloride. </w:t>
+      </w:r>
+      <w:r>
+        <w:rPr>
+          <w:rFonts w:ascii="Arial" w:eastAsia="Arial" w:hAnsi="Arial" w:cs="Arial"/>
+        </w:rPr>
+        <w:t xml:space="preserve">It should also be able to plot the pH and bicarbonate to carbon dioxide ratio. </w:t>
+      </w:r>
+      <w:r>
+        <w:rPr>
+          <w:rFonts w:ascii="Arial" w:eastAsia="Arial" w:hAnsi="Arial" w:cs="Arial"/>
+        </w:rPr>
+        <w:t>The program needs to be capable of calculating rates of oxygen and carbon dioxide consumption as well as the concentrations of oxygen and carb</w:t>
+      </w:r>
+      <w:r>
+        <w:rPr>
+          <w:rFonts w:ascii="Arial" w:eastAsia="Arial" w:hAnsi="Arial" w:cs="Arial"/>
+        </w:rPr>
+        <w:t>on dioxide during the assays.</w:t>
+      </w:r>
+    </w:p>
+    <w:p>
+      <w:pPr>
+        <w:spacing w:line="240" w:lineRule="auto"/>
+        <w:rPr>
+          <w:rFonts w:ascii="Arial" w:eastAsia="Arial" w:hAnsi="Arial" w:cs="Arial"/>
+        </w:rPr>
+      </w:pPr>
+      <w:r>
+        <w:rPr>
+          <w:rFonts w:ascii="Arial" w:eastAsia="Arial" w:hAnsi="Arial" w:cs="Arial"/>
+        </w:rPr>
+        <w:t xml:space="preserve">Aside from new features that need to be added to the existing software, there is also a bug that </w:t>
+      </w:r>
+      <w:r>
+        <w:rPr>
+          <w:rFonts w:ascii="Arial" w:eastAsia="Arial" w:hAnsi="Arial" w:cs="Arial"/>
+        </w:rPr>
+        <w:t>must be fixed. The bug is a</w:t>
+      </w:r>
+      <w:r>
+        <w:rPr>
+          <w:rFonts w:ascii="Arial" w:eastAsia="Arial" w:hAnsi="Arial" w:cs="Arial"/>
+        </w:rPr>
+        <w:t>n</w:t>
+      </w:r>
+      <w:r>
+        <w:rPr>
+          <w:rFonts w:ascii="Arial" w:eastAsia="Arial" w:hAnsi="Arial" w:cs="Arial"/>
+        </w:rPr>
+        <w:t xml:space="preserve"> error in </w:t>
+      </w:r>
+      <w:r>
+        <w:rPr>
+          <w:rFonts w:ascii="Arial" w:eastAsia="Arial" w:hAnsi="Arial" w:cs="Arial"/>
+        </w:rPr>
+        <w:t xml:space="preserve">the </w:t>
+      </w:r>
+      <w:r>
+        <w:rPr>
+          <w:rFonts w:ascii="Arial" w:eastAsia="Arial" w:hAnsi="Arial" w:cs="Arial"/>
+        </w:rPr>
+        <w:t xml:space="preserve">calculation </w:t>
+      </w:r>
+      <w:r>
+        <w:rPr>
+          <w:rFonts w:ascii="Arial" w:eastAsia="Arial" w:hAnsi="Arial" w:cs="Arial"/>
+        </w:rPr>
+        <w:t>carbon dioxide concentrations</w:t>
+      </w:r>
+      <w:r>
+        <w:rPr>
+          <w:rFonts w:ascii="Arial" w:eastAsia="Arial" w:hAnsi="Arial" w:cs="Arial"/>
+        </w:rPr>
+        <w:t>. The correct formula needs to be applied to fix this error and improve the accuracy of the analysis program.</w:t>
+      </w:r>
+    </w:p>
+    <w:p>
+      <w:pPr>
+        <w:spacing w:line="240" w:lineRule="auto"/>
+        <w:rPr>
+          <w:rFonts w:ascii="Arial" w:eastAsia="Arial" w:hAnsi="Arial" w:cs="Arial"/>
+        </w:rPr>
+      </w:pPr>
+      <w:r>
+        <w:rPr>
+          <w:rFonts w:ascii="Arial" w:eastAsia="Arial" w:hAnsi="Arial" w:cs="Arial"/>
+        </w:rPr>
+        <w:t>The program will be based on software from previous Capstone projects and will use the language Python.</w:t>
       </w:r>
       <w:r>
         <w:rPr>
@@ -1832,71 +1566,43 @@
         <w:rPr>
           <w:rFonts w:ascii="Arial" w:eastAsia="Arial" w:hAnsi="Arial" w:cs="Arial"/>
         </w:rPr>
-        <w:t xml:space="preserve">These clients could potentially benefit greatly from </w:t>
-      </w:r>
-      <w:r>
-        <w:rPr>
-          <w:rFonts w:ascii="Arial" w:eastAsia="Arial" w:hAnsi="Arial" w:cs="Arial"/>
-        </w:rPr>
-        <w:t>instructive usage manuals.</w:t>
-      </w:r>
-    </w:p>
-    <w:p>
-      <w:pPr>
-        <w:spacing w:line="240" w:lineRule="auto"/>
-        <w:rPr>
-          <w:rFonts w:ascii="Arial" w:eastAsia="Arial" w:hAnsi="Arial" w:cs="Arial"/>
-        </w:rPr>
-      </w:pPr>
-      <w:r>
-        <w:rPr>
-          <w:rFonts w:ascii="Arial" w:eastAsia="Arial" w:hAnsi="Arial" w:cs="Arial"/>
-        </w:rPr>
-        <w:t>Another class of stakeholders is the plant biology academic community. The data process</w:t>
-      </w:r>
-      <w:r>
-        <w:rPr>
-          <w:rFonts w:ascii="Arial" w:eastAsia="Arial" w:hAnsi="Arial" w:cs="Arial"/>
-        </w:rPr>
-        <w:t xml:space="preserve">ed by </w:t>
-      </w:r>
-      <w:r>
-        <w:rPr>
-          <w:rFonts w:ascii="Arial" w:eastAsia="Arial" w:hAnsi="Arial" w:cs="Arial"/>
-        </w:rPr>
-        <w:t xml:space="preserve">our product will likely </w:t>
-      </w:r>
-      <w:r>
-        <w:rPr>
-          <w:rFonts w:ascii="Arial" w:eastAsia="Arial" w:hAnsi="Arial" w:cs="Arial"/>
-        </w:rPr>
-        <w:t>directly or indirectly affect research created at the Photosynthesis Lab</w:t>
-      </w:r>
-      <w:r>
-        <w:rPr>
-          <w:rFonts w:ascii="Arial" w:eastAsia="Arial" w:hAnsi="Arial" w:cs="Arial"/>
-        </w:rPr>
-        <w:t xml:space="preserve">. This makes it incredibly important to ensure that our product preserves the accuracy </w:t>
-      </w:r>
-      <w:r>
-        <w:rPr>
-          <w:rFonts w:ascii="Arial" w:eastAsia="Arial" w:hAnsi="Arial" w:cs="Arial"/>
-        </w:rPr>
-        <w:t xml:space="preserve">of the data </w:t>
-      </w:r>
-      <w:proofErr w:type="gramStart"/>
-      <w:r>
-        <w:rPr>
-          <w:rFonts w:ascii="Arial" w:eastAsia="Arial" w:hAnsi="Arial" w:cs="Arial"/>
-        </w:rPr>
-        <w:t>outputted</w:t>
-      </w:r>
-      <w:proofErr w:type="gramEnd"/>
-      <w:r>
-        <w:rPr>
-          <w:rFonts w:ascii="Arial" w:eastAsia="Arial" w:hAnsi="Arial" w:cs="Arial"/>
-        </w:rPr>
-        <w:t xml:space="preserve"> by the lab’s mass spectrometers.</w:t>
+        <w:t xml:space="preserve">The framework </w:t>
+      </w:r>
+      <w:r>
+        <w:rPr>
+          <w:rFonts w:ascii="Arial" w:eastAsia="Arial" w:hAnsi="Arial" w:cs="Arial"/>
+        </w:rPr>
+        <w:t xml:space="preserve">PyQt5 will be used to develop a </w:t>
+      </w:r>
+      <w:r>
+        <w:rPr>
+          <w:rFonts w:ascii="Arial" w:eastAsia="Arial" w:hAnsi="Arial" w:cs="Arial"/>
+        </w:rPr>
+        <w:t>graphical user interface.</w:t>
+      </w:r>
+      <w:r>
+        <w:rPr>
+          <w:rFonts w:ascii="Arial" w:eastAsia="Arial" w:hAnsi="Arial" w:cs="Arial"/>
+        </w:rPr>
+        <w:t xml:space="preserve"> </w:t>
+      </w:r>
+      <w:r>
+        <w:rPr>
+          <w:rFonts w:ascii="Arial" w:eastAsia="Arial" w:hAnsi="Arial" w:cs="Arial"/>
+        </w:rPr>
+        <w:t xml:space="preserve">Development </w:t>
+      </w:r>
+      <w:r>
+        <w:rPr>
+          <w:rFonts w:ascii="Arial" w:eastAsia="Arial" w:hAnsi="Arial" w:cs="Arial"/>
+        </w:rPr>
+        <w:t xml:space="preserve">of the program </w:t>
+      </w:r>
+      <w:r>
+        <w:rPr>
+          <w:rFonts w:ascii="Arial" w:eastAsia="Arial" w:hAnsi="Arial" w:cs="Arial"/>
+        </w:rPr>
+        <w:t>will take place on Windows.</w:t>
       </w:r>
     </w:p>
     <w:p>
@@ -1908,28 +1614,8 @@
         </w:numPr>
       </w:pPr>
       <w:r>
-        <w:t>Glossary</w:t>
-      </w:r>
-    </w:p>
-    <w:p>
-      <w:pPr>
-        <w:rPr>
-          <w:rFonts w:ascii="Arial" w:eastAsia="Arial" w:hAnsi="Arial" w:cs="Arial"/>
-        </w:rPr>
-      </w:pPr>
-      <w:r>
-        <w:rPr>
-          <w:rFonts w:ascii="Arial" w:eastAsia="Arial" w:hAnsi="Arial" w:cs="Arial"/>
-          <w:b/>
-          <w:bCs/>
-        </w:rPr>
-        <w:t>CSV</w:t>
-      </w:r>
-      <w:r>
-        <w:rPr>
-          <w:rFonts w:ascii="Arial" w:eastAsia="Arial" w:hAnsi="Arial" w:cs="Arial"/>
-        </w:rPr>
-        <w:t>: Comma Separated Values</w:t>
+        <w:lastRenderedPageBreak/>
+        <w:t>Client and Stakeholder Identification and Preferences</w:t>
       </w:r>
     </w:p>
     <w:p>
@@ -1942,22 +1628,80 @@
       <w:r>
         <w:rPr>
           <w:rFonts w:ascii="Arial" w:eastAsia="Arial" w:hAnsi="Arial" w:cs="Arial"/>
-          <w:b/>
-          <w:bCs/>
-        </w:rPr>
-        <w:t>WSU</w:t>
-      </w:r>
-      <w:r>
-        <w:rPr>
-          <w:rFonts w:ascii="Arial" w:eastAsia="Arial" w:hAnsi="Arial" w:cs="Arial"/>
-        </w:rPr>
-        <w:t>:</w:t>
-      </w:r>
-      <w:r>
-        <w:rPr>
-          <w:rFonts w:ascii="Arial" w:eastAsia="Arial" w:hAnsi="Arial" w:cs="Arial"/>
-        </w:rPr>
-        <w:t xml:space="preserve"> Washington State University</w:t>
+        </w:rPr>
+        <w:t>Our client is the Cousins Photosynthesis Lab</w:t>
+      </w:r>
+      <w:r>
+        <w:rPr>
+          <w:rFonts w:ascii="Arial" w:eastAsia="Arial" w:hAnsi="Arial" w:cs="Arial"/>
+        </w:rPr>
+        <w:t xml:space="preserve">. This is a lab maintained by Washington State University, primarily through </w:t>
+      </w:r>
+      <w:r>
+        <w:rPr>
+          <w:rFonts w:ascii="Arial" w:eastAsia="Arial" w:hAnsi="Arial" w:cs="Arial"/>
+        </w:rPr>
+        <w:t>Dr. Asaph Cousins, a professor at WSU</w:t>
+      </w:r>
+      <w:r>
+        <w:rPr>
+          <w:rFonts w:ascii="Arial" w:eastAsia="Arial" w:hAnsi="Arial" w:cs="Arial"/>
+        </w:rPr>
+        <w:t>’s School of Biological Sciences</w:t>
+      </w:r>
+      <w:r>
+        <w:rPr>
+          <w:rFonts w:ascii="Arial" w:eastAsia="Arial" w:hAnsi="Arial" w:cs="Arial"/>
+        </w:rPr>
+        <w:t xml:space="preserve">. In this regard, the </w:t>
+      </w:r>
+      <w:r>
+        <w:rPr>
+          <w:rFonts w:ascii="Arial" w:eastAsia="Arial" w:hAnsi="Arial" w:cs="Arial"/>
+        </w:rPr>
+        <w:t xml:space="preserve">university is our client, and Dr. Cousins is </w:t>
+      </w:r>
+      <w:r>
+        <w:rPr>
+          <w:rFonts w:ascii="Arial" w:eastAsia="Arial" w:hAnsi="Arial" w:cs="Arial"/>
+        </w:rPr>
+        <w:t xml:space="preserve">their </w:t>
+      </w:r>
+      <w:r>
+        <w:rPr>
+          <w:rFonts w:ascii="Arial" w:eastAsia="Arial" w:hAnsi="Arial" w:cs="Arial"/>
+        </w:rPr>
+        <w:t>l</w:t>
+      </w:r>
+      <w:r>
+        <w:rPr>
+          <w:rFonts w:ascii="Arial" w:eastAsia="Arial" w:hAnsi="Arial" w:cs="Arial"/>
+        </w:rPr>
+        <w:t>iaison</w:t>
+      </w:r>
+      <w:r>
+        <w:rPr>
+          <w:rFonts w:ascii="Arial" w:eastAsia="Arial" w:hAnsi="Arial" w:cs="Arial"/>
+        </w:rPr>
+        <w:t xml:space="preserve">. WSU’s primary interest </w:t>
+      </w:r>
+      <w:r>
+        <w:rPr>
+          <w:rFonts w:ascii="Arial" w:eastAsia="Arial" w:hAnsi="Arial" w:cs="Arial"/>
+        </w:rPr>
+        <w:t>is</w:t>
+      </w:r>
+      <w:r>
+        <w:rPr>
+          <w:rFonts w:ascii="Arial" w:eastAsia="Arial" w:hAnsi="Arial" w:cs="Arial"/>
+        </w:rPr>
+        <w:t xml:space="preserve"> </w:t>
+      </w:r>
+      <w:r>
+        <w:rPr>
+          <w:rFonts w:ascii="Arial" w:eastAsia="Arial" w:hAnsi="Arial" w:cs="Arial"/>
+        </w:rPr>
+        <w:t>efficient and impactful research.</w:t>
       </w:r>
     </w:p>
     <w:p>
@@ -1965,23 +1709,127 @@
         <w:spacing w:line="240" w:lineRule="auto"/>
         <w:rPr>
           <w:rFonts w:ascii="Arial" w:eastAsia="Arial" w:hAnsi="Arial" w:cs="Arial"/>
-          <w:b/>
-          <w:bCs/>
-        </w:rPr>
-      </w:pPr>
-      <w:r>
-        <w:rPr>
-          <w:rFonts w:ascii="Arial" w:eastAsia="Arial" w:hAnsi="Arial" w:cs="Arial"/>
-          <w:b/>
-          <w:bCs/>
-        </w:rPr>
-        <w:t>GC-MS</w:t>
-      </w:r>
-      <w:r>
-        <w:rPr>
-          <w:rFonts w:ascii="Arial" w:eastAsia="Arial" w:hAnsi="Arial" w:cs="Arial"/>
-        </w:rPr>
-        <w:t>: Gas Chromatography Mass Spectrometry</w:t>
+        </w:rPr>
+      </w:pPr>
+      <w:r>
+        <w:rPr>
+          <w:rFonts w:ascii="Arial" w:eastAsia="Arial" w:hAnsi="Arial" w:cs="Arial"/>
+        </w:rPr>
+        <w:t xml:space="preserve">The most </w:t>
+      </w:r>
+      <w:r>
+        <w:rPr>
+          <w:rFonts w:ascii="Arial" w:eastAsia="Arial" w:hAnsi="Arial" w:cs="Arial"/>
+        </w:rPr>
+        <w:t>prominent</w:t>
+      </w:r>
+      <w:r>
+        <w:rPr>
+          <w:rFonts w:ascii="Arial" w:eastAsia="Arial" w:hAnsi="Arial" w:cs="Arial"/>
+        </w:rPr>
+        <w:t xml:space="preserve"> class of</w:t>
+      </w:r>
+      <w:r>
+        <w:rPr>
+          <w:rFonts w:ascii="Arial" w:eastAsia="Arial" w:hAnsi="Arial" w:cs="Arial"/>
+        </w:rPr>
+        <w:t xml:space="preserve"> stakeholders </w:t>
+      </w:r>
+      <w:r>
+        <w:rPr>
+          <w:rFonts w:ascii="Arial" w:eastAsia="Arial" w:hAnsi="Arial" w:cs="Arial"/>
+        </w:rPr>
+        <w:t>are</w:t>
+      </w:r>
+      <w:r>
+        <w:rPr>
+          <w:rFonts w:ascii="Arial" w:eastAsia="Arial" w:hAnsi="Arial" w:cs="Arial"/>
+        </w:rPr>
+        <w:t xml:space="preserve"> </w:t>
+      </w:r>
+      <w:r>
+        <w:rPr>
+          <w:rFonts w:ascii="Arial" w:eastAsia="Arial" w:hAnsi="Arial" w:cs="Arial"/>
+        </w:rPr>
+        <w:t xml:space="preserve">the users of this lab. This includes Dr. Cousins, but also </w:t>
+      </w:r>
+      <w:r>
+        <w:rPr>
+          <w:rFonts w:ascii="Arial" w:eastAsia="Arial" w:hAnsi="Arial" w:cs="Arial"/>
+        </w:rPr>
+        <w:t xml:space="preserve">graduate students and postdoctoral researchers both currently and in the future. </w:t>
+      </w:r>
+      <w:r>
+        <w:rPr>
+          <w:rFonts w:ascii="Arial" w:eastAsia="Arial" w:hAnsi="Arial" w:cs="Arial"/>
+        </w:rPr>
+        <w:t>These researchers</w:t>
+      </w:r>
+      <w:r>
+        <w:rPr>
+          <w:rFonts w:ascii="Arial" w:eastAsia="Arial" w:hAnsi="Arial" w:cs="Arial"/>
+        </w:rPr>
+        <w:t xml:space="preserve"> are our primary </w:t>
+      </w:r>
+      <w:r>
+        <w:rPr>
+          <w:rFonts w:ascii="Arial" w:eastAsia="Arial" w:hAnsi="Arial" w:cs="Arial"/>
+        </w:rPr>
+        <w:t>user class</w:t>
+      </w:r>
+      <w:r>
+        <w:rPr>
+          <w:rFonts w:ascii="Arial" w:eastAsia="Arial" w:hAnsi="Arial" w:cs="Arial"/>
+        </w:rPr>
+        <w:t xml:space="preserve">. They </w:t>
+      </w:r>
+      <w:r>
+        <w:rPr>
+          <w:rFonts w:ascii="Arial" w:eastAsia="Arial" w:hAnsi="Arial" w:cs="Arial"/>
+        </w:rPr>
+        <w:t>need our product to be usable</w:t>
+      </w:r>
+      <w:r>
+        <w:rPr>
+          <w:rFonts w:ascii="Arial" w:eastAsia="Arial" w:hAnsi="Arial" w:cs="Arial"/>
+        </w:rPr>
+        <w:t>, extendable, and powerful.</w:t>
+      </w:r>
+      <w:r>
+        <w:rPr>
+          <w:rFonts w:ascii="Arial" w:eastAsia="Arial" w:hAnsi="Arial" w:cs="Arial"/>
+        </w:rPr>
+        <w:t xml:space="preserve"> Their experience with coding is variable but generally limited</w:t>
+      </w:r>
+      <w:r>
+        <w:rPr>
+          <w:rFonts w:ascii="Arial" w:eastAsia="Arial" w:hAnsi="Arial" w:cs="Arial"/>
+        </w:rPr>
+        <w:t xml:space="preserve">, and this has presented conflicts with </w:t>
+      </w:r>
+      <w:r>
+        <w:rPr>
+          <w:rFonts w:ascii="Arial" w:eastAsia="Arial" w:hAnsi="Arial" w:cs="Arial"/>
+        </w:rPr>
+        <w:t>previous iterations of this product.</w:t>
+      </w:r>
+      <w:r>
+        <w:rPr>
+          <w:rFonts w:ascii="Arial" w:eastAsia="Arial" w:hAnsi="Arial" w:cs="Arial"/>
+        </w:rPr>
+        <w:t xml:space="preserve"> </w:t>
+      </w:r>
+      <w:r>
+        <w:rPr>
+          <w:rFonts w:ascii="Arial" w:eastAsia="Arial" w:hAnsi="Arial" w:cs="Arial"/>
+        </w:rPr>
+        <w:t xml:space="preserve">These clients could potentially benefit greatly from </w:t>
+      </w:r>
+      <w:r>
+        <w:rPr>
+          <w:rFonts w:ascii="Arial" w:eastAsia="Arial" w:hAnsi="Arial" w:cs="Arial"/>
+        </w:rPr>
+        <w:t>instructive usage manuals.</w:t>
       </w:r>
     </w:p>
     <w:p>
@@ -1989,23 +1837,57 @@
         <w:spacing w:line="240" w:lineRule="auto"/>
         <w:rPr>
           <w:rFonts w:ascii="Arial" w:eastAsia="Arial" w:hAnsi="Arial" w:cs="Arial"/>
-          <w:b/>
-          <w:bCs/>
-        </w:rPr>
-      </w:pPr>
-      <w:r>
-        <w:rPr>
-          <w:rFonts w:ascii="Arial" w:eastAsia="Arial" w:hAnsi="Arial" w:cs="Arial"/>
-          <w:b/>
-          <w:bCs/>
-        </w:rPr>
-        <w:t>LC-MS</w:t>
-      </w:r>
-      <w:r>
-        <w:rPr>
-          <w:rFonts w:ascii="Arial" w:eastAsia="Arial" w:hAnsi="Arial" w:cs="Arial"/>
-        </w:rPr>
-        <w:t>: Liquid Chromatography Mass Spectrometry</w:t>
+        </w:rPr>
+      </w:pPr>
+      <w:r>
+        <w:rPr>
+          <w:rFonts w:ascii="Arial" w:eastAsia="Arial" w:hAnsi="Arial" w:cs="Arial"/>
+        </w:rPr>
+        <w:t>Another class of stakeholders is the plant biology academic community. The data process</w:t>
+      </w:r>
+      <w:r>
+        <w:rPr>
+          <w:rFonts w:ascii="Arial" w:eastAsia="Arial" w:hAnsi="Arial" w:cs="Arial"/>
+        </w:rPr>
+        <w:t xml:space="preserve">ed by </w:t>
+      </w:r>
+      <w:r>
+        <w:rPr>
+          <w:rFonts w:ascii="Arial" w:eastAsia="Arial" w:hAnsi="Arial" w:cs="Arial"/>
+        </w:rPr>
+        <w:t xml:space="preserve">our product will likely </w:t>
+      </w:r>
+      <w:r>
+        <w:rPr>
+          <w:rFonts w:ascii="Arial" w:eastAsia="Arial" w:hAnsi="Arial" w:cs="Arial"/>
+        </w:rPr>
+        <w:t>directly or indirectly affect research created at the Photosynthesis Lab</w:t>
+      </w:r>
+      <w:r>
+        <w:rPr>
+          <w:rFonts w:ascii="Arial" w:eastAsia="Arial" w:hAnsi="Arial" w:cs="Arial"/>
+        </w:rPr>
+        <w:t xml:space="preserve">. This makes it incredibly important to ensure that our product preserves the accuracy </w:t>
+      </w:r>
+      <w:r>
+        <w:rPr>
+          <w:rFonts w:ascii="Arial" w:eastAsia="Arial" w:hAnsi="Arial" w:cs="Arial"/>
+        </w:rPr>
+        <w:t xml:space="preserve">of the data </w:t>
+      </w:r>
+      <w:proofErr w:type="gramStart"/>
+      <w:r>
+        <w:rPr>
+          <w:rFonts w:ascii="Arial" w:eastAsia="Arial" w:hAnsi="Arial" w:cs="Arial"/>
+        </w:rPr>
+        <w:t>outputted</w:t>
+      </w:r>
+      <w:proofErr w:type="gramEnd"/>
+      <w:r>
+        <w:rPr>
+          <w:rFonts w:ascii="Arial" w:eastAsia="Arial" w:hAnsi="Arial" w:cs="Arial"/>
+        </w:rPr>
+        <w:t xml:space="preserve"> by the lab’s mass spectrometers.</w:t>
       </w:r>
     </w:p>
     <w:p>
@@ -2017,12 +1899,112 @@
         </w:numPr>
       </w:pPr>
       <w:r>
+        <w:t>Glossary</w:t>
+      </w:r>
+    </w:p>
+    <w:p>
+      <w:pPr>
+        <w:rPr>
+          <w:rFonts w:ascii="Arial" w:eastAsia="Arial" w:hAnsi="Arial" w:cs="Arial"/>
+        </w:rPr>
+      </w:pPr>
+      <w:r>
+        <w:rPr>
+          <w:rFonts w:ascii="Arial" w:eastAsia="Arial" w:hAnsi="Arial" w:cs="Arial"/>
+          <w:b/>
+          <w:bCs/>
+        </w:rPr>
+        <w:t>CSV</w:t>
+      </w:r>
+      <w:r>
+        <w:rPr>
+          <w:rFonts w:ascii="Arial" w:eastAsia="Arial" w:hAnsi="Arial" w:cs="Arial"/>
+        </w:rPr>
+        <w:t>: Comma Separated Values</w:t>
+      </w:r>
+    </w:p>
+    <w:p>
+      <w:pPr>
+        <w:spacing w:line="240" w:lineRule="auto"/>
+        <w:rPr>
+          <w:rFonts w:ascii="Arial" w:eastAsia="Arial" w:hAnsi="Arial" w:cs="Arial"/>
+          <w:b/>
+          <w:bCs/>
+        </w:rPr>
+      </w:pPr>
+      <w:r>
+        <w:rPr>
+          <w:rFonts w:ascii="Arial" w:eastAsia="Arial" w:hAnsi="Arial" w:cs="Arial"/>
+          <w:b/>
+          <w:bCs/>
+        </w:rPr>
+        <w:t>GC-MS</w:t>
+      </w:r>
+      <w:r>
+        <w:rPr>
+          <w:rFonts w:ascii="Arial" w:eastAsia="Arial" w:hAnsi="Arial" w:cs="Arial"/>
+        </w:rPr>
+        <w:t>: Gas Chromatography Mass Spectrometry</w:t>
+      </w:r>
+    </w:p>
+    <w:p>
+      <w:pPr>
+        <w:spacing w:line="240" w:lineRule="auto"/>
+        <w:rPr>
+          <w:rFonts w:ascii="Arial" w:eastAsia="Arial" w:hAnsi="Arial" w:cs="Arial"/>
+        </w:rPr>
+      </w:pPr>
+      <w:r>
+        <w:rPr>
+          <w:rFonts w:ascii="Arial" w:eastAsia="Arial" w:hAnsi="Arial" w:cs="Arial"/>
+          <w:b/>
+          <w:bCs/>
+        </w:rPr>
+        <w:t>LC-MS</w:t>
+      </w:r>
+      <w:r>
+        <w:rPr>
+          <w:rFonts w:ascii="Arial" w:eastAsia="Arial" w:hAnsi="Arial" w:cs="Arial"/>
+        </w:rPr>
+        <w:t>: Liquid Chromatography Mass Spectrometry</w:t>
+      </w:r>
+    </w:p>
+    <w:p>
+      <w:pPr>
+        <w:spacing w:line="240" w:lineRule="auto"/>
+        <w:rPr>
+          <w:rFonts w:ascii="Arial" w:eastAsia="Arial" w:hAnsi="Arial" w:cs="Arial"/>
+        </w:rPr>
+      </w:pPr>
+      <w:r>
+        <w:rPr>
+          <w:rFonts w:ascii="Arial" w:eastAsia="Arial" w:hAnsi="Arial" w:cs="Arial"/>
+          <w:b/>
+          <w:bCs/>
+        </w:rPr>
+        <w:t>WSU</w:t>
+      </w:r>
+      <w:r>
+        <w:rPr>
+          <w:rFonts w:ascii="Arial" w:eastAsia="Arial" w:hAnsi="Arial" w:cs="Arial"/>
+        </w:rPr>
+        <w:t>: Washington State University</w:t>
+      </w:r>
+    </w:p>
+    <w:p>
+      <w:pPr>
+        <w:pStyle w:val="Heading1"/>
+        <w:numPr>
+          <w:ilvl w:val="0"/>
+          <w:numId w:val="1"/>
+        </w:numPr>
+      </w:pPr>
+      <w:r>
         <w:t>References</w:t>
       </w:r>
     </w:p>
     <w:p>
       <w:pPr>
-        <w:ind w:left="720" w:hanging="720"/>
         <w:rPr>
           <w:rFonts w:ascii="Arial" w:hAnsi="Arial" w:cs="Arial"/>
         </w:rPr>
@@ -2032,39 +2014,7 @@
           <w:rFonts w:ascii="Arial" w:hAnsi="Arial" w:cs="Arial"/>
           <w:color w:val="000000" w:themeColor="text1"/>
         </w:rPr>
-        <w:t>[</w:t>
-      </w:r>
-      <w:proofErr w:type="gramStart"/>
-      <w:r>
-        <w:rPr>
-          <w:rFonts w:ascii="Arial" w:hAnsi="Arial" w:cs="Arial"/>
-          <w:color w:val="000000" w:themeColor="text1"/>
-        </w:rPr>
-        <w:t>1]H.</w:t>
-      </w:r>
-      <w:proofErr w:type="gramEnd"/>
-      <w:r>
-        <w:rPr>
-          <w:rFonts w:ascii="Arial" w:hAnsi="Arial" w:cs="Arial"/>
-          <w:color w:val="000000" w:themeColor="text1"/>
-        </w:rPr>
-        <w:t xml:space="preserve"> L. </w:t>
-      </w:r>
-      <w:proofErr w:type="spellStart"/>
-      <w:r>
-        <w:rPr>
-          <w:rFonts w:ascii="Arial" w:hAnsi="Arial" w:cs="Arial"/>
-          <w:color w:val="000000" w:themeColor="text1"/>
-        </w:rPr>
-        <w:t>Röst</w:t>
-      </w:r>
-      <w:proofErr w:type="spellEnd"/>
-      <w:r>
-        <w:rPr>
-          <w:rFonts w:ascii="Arial" w:hAnsi="Arial" w:cs="Arial"/>
-          <w:color w:val="000000" w:themeColor="text1"/>
-        </w:rPr>
-        <w:t xml:space="preserve"> </w:t>
+        <w:t xml:space="preserve">[1] “Mass Spectrometry Software | Thermo Fisher Scientific - UK,” </w:t>
       </w:r>
       <w:r>
         <w:rPr>
@@ -2073,30 +2023,73 @@
           <w:iCs/>
           <w:color w:val="000000" w:themeColor="text1"/>
         </w:rPr>
-        <w:t>et al.</w:t>
+        <w:t>Thermofisher.com</w:t>
       </w:r>
       <w:r>
         <w:rPr>
           <w:rFonts w:ascii="Arial" w:hAnsi="Arial" w:cs="Arial"/>
           <w:color w:val="000000" w:themeColor="text1"/>
         </w:rPr>
-        <w:t>, “</w:t>
-      </w:r>
-      <w:proofErr w:type="spellStart"/>
+        <w:t xml:space="preserve">, 2024. </w:t>
+      </w:r>
+      <w:hyperlink r:id="rId9">
+        <w:r>
+          <w:rPr>
+            <w:rStyle w:val="Hyperlink"/>
+            <w:rFonts w:ascii="Arial" w:hAnsi="Arial" w:cs="Arial"/>
+          </w:rPr>
+          <w:t>https://www.thermofisher.com/us/en/home/industrial/mass-spectrometry/mass-spectrometry-software.html</w:t>
+        </w:r>
+      </w:hyperlink>
       <w:r>
         <w:rPr>
           <w:rFonts w:ascii="Arial" w:hAnsi="Arial" w:cs="Arial"/>
           <w:color w:val="000000" w:themeColor="text1"/>
         </w:rPr>
-        <w:t>OpenMS</w:t>
-      </w:r>
-      <w:proofErr w:type="spellEnd"/>
+        <w:t xml:space="preserve"> (accessed Sep. 23, 2024).‌</w:t>
+      </w:r>
+    </w:p>
+    <w:p>
+      <w:pPr>
+        <w:ind w:left="720" w:hanging="720"/>
+        <w:rPr>
+          <w:rFonts w:ascii="Arial" w:hAnsi="Arial" w:cs="Arial"/>
+        </w:rPr>
+      </w:pPr>
       <w:r>
         <w:rPr>
           <w:rFonts w:ascii="Arial" w:hAnsi="Arial" w:cs="Arial"/>
           <w:color w:val="000000" w:themeColor="text1"/>
         </w:rPr>
-        <w:t xml:space="preserve">: a flexible open-source software platform for mass spectrometry data analysis,” </w:t>
+        <w:t>[</w:t>
+      </w:r>
+      <w:r>
+        <w:rPr>
+          <w:rFonts w:ascii="Arial" w:hAnsi="Arial" w:cs="Arial"/>
+          <w:color w:val="000000" w:themeColor="text1"/>
+        </w:rPr>
+        <w:t>2</w:t>
+      </w:r>
+      <w:r>
+        <w:rPr>
+          <w:rFonts w:ascii="Arial" w:hAnsi="Arial" w:cs="Arial"/>
+          <w:color w:val="000000" w:themeColor="text1"/>
+        </w:rPr>
+        <w:t>]</w:t>
+      </w:r>
+      <w:r>
+        <w:rPr>
+          <w:rFonts w:ascii="Arial" w:hAnsi="Arial" w:cs="Arial"/>
+          <w:color w:val="000000" w:themeColor="text1"/>
+        </w:rPr>
+        <w:t xml:space="preserve"> </w:t>
+      </w:r>
+      <w:r>
+        <w:rPr>
+          <w:rFonts w:ascii="Arial" w:hAnsi="Arial" w:cs="Arial"/>
+          <w:color w:val="000000" w:themeColor="text1"/>
+        </w:rPr>
+        <w:t xml:space="preserve">H. L. Röst </w:t>
       </w:r>
       <w:r>
         <w:rPr>
@@ -2105,32 +2098,32 @@
           <w:iCs/>
           <w:color w:val="000000" w:themeColor="text1"/>
         </w:rPr>
-        <w:t>Nature Methods</w:t>
+        <w:t>et al.</w:t>
       </w:r>
       <w:r>
         <w:rPr>
           <w:rFonts w:ascii="Arial" w:hAnsi="Arial" w:cs="Arial"/>
           <w:color w:val="000000" w:themeColor="text1"/>
         </w:rPr>
-        <w:t xml:space="preserve">, vol. 13, no. 9, pp. 741–748, Sep. 2016, </w:t>
-      </w:r>
-      <w:proofErr w:type="spellStart"/>
+        <w:t xml:space="preserve">, “OpenMS: a flexible open-source software platform for mass spectrometry data analysis,” </w:t>
+      </w:r>
+      <w:r>
+        <w:rPr>
+          <w:rFonts w:ascii="Arial" w:hAnsi="Arial" w:cs="Arial"/>
+          <w:i/>
+          <w:iCs/>
+          <w:color w:val="000000" w:themeColor="text1"/>
+        </w:rPr>
+        <w:t>Nature Methods</w:t>
+      </w:r>
       <w:r>
         <w:rPr>
           <w:rFonts w:ascii="Arial" w:hAnsi="Arial" w:cs="Arial"/>
           <w:color w:val="000000" w:themeColor="text1"/>
         </w:rPr>
-        <w:t>doi</w:t>
-      </w:r>
-      <w:proofErr w:type="spellEnd"/>
-      <w:r>
-        <w:rPr>
-          <w:rFonts w:ascii="Arial" w:hAnsi="Arial" w:cs="Arial"/>
-          <w:color w:val="000000" w:themeColor="text1"/>
-        </w:rPr>
-        <w:t xml:space="preserve">: </w:t>
-      </w:r>
-      <w:hyperlink r:id="rId9">
+        <w:t xml:space="preserve">, vol. 13, no. 9, pp. 741–748, Sep. 2016, doi: </w:t>
+      </w:r>
+      <w:hyperlink r:id="rId10">
         <w:r>
           <w:rPr>
             <w:rStyle w:val="Hyperlink"/>
@@ -2151,23 +2144,24 @@
       <w:pPr>
         <w:ind w:left="720" w:hanging="720"/>
         <w:rPr>
+          <w:rStyle w:val="Hyperlink"/>
           <w:rFonts w:ascii="Arial" w:hAnsi="Arial" w:cs="Arial"/>
         </w:rPr>
       </w:pPr>
+      <w:proofErr w:type="gramStart"/>
       <w:r>
         <w:rPr>
           <w:rFonts w:ascii="Arial" w:hAnsi="Arial" w:cs="Arial"/>
           <w:color w:val="000000" w:themeColor="text1"/>
         </w:rPr>
-        <w:t>[</w:t>
-      </w:r>
-      <w:proofErr w:type="gramStart"/>
+        <w:t>‌</w:t>
+      </w:r>
       <w:r>
         <w:rPr>
           <w:rFonts w:ascii="Arial" w:hAnsi="Arial" w:cs="Arial"/>
           <w:color w:val="000000" w:themeColor="text1"/>
         </w:rPr>
-        <w:t>1]“</w:t>
+        <w:t>[</w:t>
       </w:r>
       <w:proofErr w:type="gramEnd"/>
       <w:r>
@@ -2175,101 +2169,28 @@
           <w:rFonts w:ascii="Arial" w:hAnsi="Arial" w:cs="Arial"/>
           <w:color w:val="000000" w:themeColor="text1"/>
         </w:rPr>
-        <w:t xml:space="preserve">Mass Spectrometry Software | </w:t>
-      </w:r>
-      <w:proofErr w:type="spellStart"/>
+        <w:t>3</w:t>
+      </w:r>
       <w:r>
         <w:rPr>
           <w:rFonts w:ascii="Arial" w:hAnsi="Arial" w:cs="Arial"/>
           <w:color w:val="000000" w:themeColor="text1"/>
         </w:rPr>
-        <w:t>Thermo</w:t>
-      </w:r>
-      <w:proofErr w:type="spellEnd"/>
+        <w:t>]</w:t>
+      </w:r>
       <w:r>
         <w:rPr>
           <w:rFonts w:ascii="Arial" w:hAnsi="Arial" w:cs="Arial"/>
           <w:color w:val="000000" w:themeColor="text1"/>
         </w:rPr>
-        <w:t xml:space="preserve"> Fisher Scientific - UK,” </w:t>
-      </w:r>
-      <w:r>
-        <w:rPr>
-          <w:rFonts w:ascii="Arial" w:hAnsi="Arial" w:cs="Arial"/>
-          <w:i/>
-          <w:iCs/>
-          <w:color w:val="000000" w:themeColor="text1"/>
-        </w:rPr>
-        <w:t>Thermofisher.com</w:t>
+        <w:t xml:space="preserve"> </w:t>
       </w:r>
       <w:r>
         <w:rPr>
           <w:rFonts w:ascii="Arial" w:hAnsi="Arial" w:cs="Arial"/>
           <w:color w:val="000000" w:themeColor="text1"/>
         </w:rPr>
-        <w:t xml:space="preserve">, 2024. </w:t>
-      </w:r>
-      <w:hyperlink r:id="rId10">
-        <w:r>
-          <w:rPr>
-            <w:rStyle w:val="Hyperlink"/>
-            <w:rFonts w:ascii="Arial" w:hAnsi="Arial" w:cs="Arial"/>
-          </w:rPr>
-          <w:t>https://www.thermofisher.com/us/en/home/industrial/mass-spectrometry/mass-spectrometry-software.html</w:t>
-        </w:r>
-      </w:hyperlink>
-      <w:r>
-        <w:rPr>
-          <w:rFonts w:ascii="Arial" w:hAnsi="Arial" w:cs="Arial"/>
-          <w:color w:val="000000" w:themeColor="text1"/>
-        </w:rPr>
-        <w:t xml:space="preserve"> (accessed Sep. 23, 2024).</w:t>
-      </w:r>
-      <w:r>
-        <w:rPr>
-          <w:rFonts w:ascii="Arial" w:hAnsi="Arial" w:cs="Arial"/>
-          <w:color w:val="000000" w:themeColor="text1"/>
-        </w:rPr>
-        <w:t>‌</w:t>
-      </w:r>
-    </w:p>
-    <w:p>
-      <w:pPr>
-        <w:ind w:left="720" w:hanging="720"/>
-        <w:rPr>
-          <w:rStyle w:val="Hyperlink"/>
-          <w:rFonts w:ascii="Arial" w:hAnsi="Arial" w:cs="Arial"/>
-        </w:rPr>
-      </w:pPr>
-      <w:r>
-        <w:rPr>
-          <w:rFonts w:ascii="Arial" w:hAnsi="Arial" w:cs="Arial"/>
-          <w:color w:val="000000" w:themeColor="text1"/>
-        </w:rPr>
-        <w:t>‌</w:t>
-      </w:r>
-      <w:r>
-        <w:rPr>
-          <w:rFonts w:ascii="Arial" w:hAnsi="Arial" w:cs="Arial"/>
-          <w:color w:val="000000" w:themeColor="text1"/>
-        </w:rPr>
-        <w:t xml:space="preserve"> [</w:t>
-      </w:r>
-      <w:proofErr w:type="gramStart"/>
-      <w:r>
-        <w:rPr>
-          <w:rFonts w:ascii="Arial" w:hAnsi="Arial" w:cs="Arial"/>
-          <w:color w:val="000000" w:themeColor="text1"/>
-        </w:rPr>
-        <w:t>1]“</w:t>
-      </w:r>
-      <w:proofErr w:type="gramEnd"/>
-      <w:r>
-        <w:rPr>
-          <w:rFonts w:ascii="Arial" w:hAnsi="Arial" w:cs="Arial"/>
-          <w:color w:val="000000" w:themeColor="text1"/>
-        </w:rPr>
-        <w:t xml:space="preserve">Mass Spectrometry Applications Areas - US,” </w:t>
+        <w:t xml:space="preserve">“Mass Spectrometry Applications Areas - US,” </w:t>
       </w:r>
       <w:hyperlink>
         <w:r>
@@ -2295,7 +2216,21 @@
             <w:rStyle w:val="Hyperlink"/>
             <w:rFonts w:ascii="Arial" w:hAnsi="Arial" w:cs="Arial"/>
           </w:rPr>
-          <w:t>https://www.thermofisher.com/us/en/home/industrial/mass-spectrometry/mass-spectrometry-learning-center/mass-spectrometry-applications-area.html</w:t>
+          <w:t>https://www.thermofisher.com/us/en/home/industrial/mass-spectrometry/mass-spectrometry-learning-center/mass-spectrometry-applica</w:t>
+        </w:r>
+        <w:r>
+          <w:rPr>
+            <w:rStyle w:val="Hyperlink"/>
+            <w:rFonts w:ascii="Arial" w:hAnsi="Arial" w:cs="Arial"/>
+          </w:rPr>
+          <w:t>t</w:t>
+        </w:r>
+        <w:r>
+          <w:rPr>
+            <w:rStyle w:val="Hyperlink"/>
+            <w:rFonts w:ascii="Arial" w:hAnsi="Arial" w:cs="Arial"/>
+          </w:rPr>
+          <w:t>ions-area.html</w:t>
         </w:r>
       </w:hyperlink>
     </w:p>
@@ -3131,6 +3066,29 @@
       <w:u w:val="single"/>
     </w:rPr>
   </w:style>
+  <w:style w:type="paragraph" w:styleId="ListParagraph">
+    <w:name w:val="List Paragraph"/>
+    <w:basedOn w:val="Normal"/>
+    <w:uiPriority w:val="34"/>
+    <w:qFormat/>
+    <w:rsid w:val="00106976"/>
+    <w:pPr>
+      <w:ind w:left="720"/>
+      <w:contextualSpacing/>
+    </w:pPr>
+  </w:style>
+  <w:style w:type="character" w:styleId="FollowedHyperlink">
+    <w:name w:val="FollowedHyperlink"/>
+    <w:basedOn w:val="DefaultParagraphFont"/>
+    <w:uiPriority w:val="99"/>
+    <w:semiHidden/>
+    <w:unhideWhenUsed/>
+    <w:rsid w:val="00864317"/>
+    <w:rPr>
+      <w:color w:val="800080" w:themeColor="followedHyperlink"/>
+      <w:u w:val="single"/>
+    </w:rPr>
+  </w:style>
 </w:styles>
 </file>
 

</xml_diff>